<commit_message>
writing bits of M&M
</commit_message>
<xml_diff>
--- a/manuscript/SolACE_wheat_mixtures_1st_draft.docx
+++ b/manuscript/SolACE_wheat_mixtures_1st_draft.docx
@@ -1,6 +1,6 @@
 
 <file path=word/document.xml><?xml version="1.0" encoding="utf-8"?>
-<w:document xmlns:wpc="http://schemas.microsoft.com/office/word/2010/wordprocessingCanvas" xmlns:cx="http://schemas.microsoft.com/office/drawing/2014/chartex" xmlns:cx1="http://schemas.microsoft.com/office/drawing/2015/9/8/chartex" xmlns:cx2="http://schemas.microsoft.com/office/drawing/2015/10/21/chartex" xmlns:cx3="http://schemas.microsoft.com/office/drawing/2016/5/9/chartex" xmlns:cx4="http://schemas.microsoft.com/office/drawing/2016/5/10/chartex" xmlns:cx5="http://schemas.microsoft.com/office/drawing/2016/5/11/chartex" xmlns:cx6="http://schemas.microsoft.com/office/drawing/2016/5/12/chartex" xmlns:cx7="http://schemas.microsoft.com/office/drawing/2016/5/13/chartex" xmlns:cx8="http://schemas.microsoft.com/office/drawing/2016/5/14/chartex" xmlns:mc="http://schemas.openxmlformats.org/markup-compatibility/2006" xmlns:aink="http://schemas.microsoft.com/office/drawing/2016/ink" xmlns:am3d="http://schemas.microsoft.com/office/drawing/2017/model3d" xmlns:o="urn:schemas-microsoft-com:office:office" xmlns:oel="http://schemas.microsoft.com/office/2019/extlst" xmlns:r="http://schemas.openxmlformats.org/officeDocument/2006/relationships" xmlns:m="http://schemas.openxmlformats.org/officeDocument/2006/math" xmlns:v="urn:schemas-microsoft-com:vml" xmlns:wp14="http://schemas.microsoft.com/office/word/2010/wordprocessingDrawing" xmlns:wp="http://schemas.openxmlformats.org/drawingml/2006/wordprocessingDrawing" xmlns:w10="urn:schemas-microsoft-com:office:word" xmlns:w="http://schemas.openxmlformats.org/wordprocessingml/2006/main" xmlns:w14="http://schemas.microsoft.com/office/word/2010/wordml" xmlns:w15="http://schemas.microsoft.com/office/word/2012/wordml" xmlns:w16cex="http://schemas.microsoft.com/office/word/2018/wordml/cex" xmlns:w16cid="http://schemas.microsoft.com/office/word/2016/wordml/cid" xmlns:w16="http://schemas.microsoft.com/office/word/2018/wordml" xmlns:w16sdtdh="http://schemas.microsoft.com/office/word/2020/wordml/sdtdatahash" xmlns:w16se="http://schemas.microsoft.com/office/word/2015/wordml/symex" xmlns:wpg="http://schemas.microsoft.com/office/word/2010/wordprocessingGroup" xmlns:wpi="http://schemas.microsoft.com/office/word/2010/wordprocessingInk" xmlns:wne="http://schemas.microsoft.com/office/word/2006/wordml" xmlns:wps="http://schemas.microsoft.com/office/word/2010/wordprocessingShape" mc:Ignorable="w14 w15 w16se w16cid w16 w16cex w16sdtdh wp14">
+<w:document xmlns:wpc="http://schemas.microsoft.com/office/word/2010/wordprocessingCanvas" xmlns:cx="http://schemas.microsoft.com/office/drawing/2014/chartex" xmlns:cx1="http://schemas.microsoft.com/office/drawing/2015/9/8/chartex" xmlns:mc="http://schemas.openxmlformats.org/markup-compatibility/2006" xmlns:o="urn:schemas-microsoft-com:office:office" xmlns:r="http://schemas.openxmlformats.org/officeDocument/2006/relationships" xmlns:m="http://schemas.openxmlformats.org/officeDocument/2006/math" xmlns:v="urn:schemas-microsoft-com:vml" xmlns:wp14="http://schemas.microsoft.com/office/word/2010/wordprocessingDrawing" xmlns:wp="http://schemas.openxmlformats.org/drawingml/2006/wordprocessingDrawing" xmlns:w10="urn:schemas-microsoft-com:office:word" xmlns:w="http://schemas.openxmlformats.org/wordprocessingml/2006/main" xmlns:w14="http://schemas.microsoft.com/office/word/2010/wordml" xmlns:w15="http://schemas.microsoft.com/office/word/2012/wordml" xmlns:w16se="http://schemas.microsoft.com/office/word/2015/wordml/symex" xmlns:wpg="http://schemas.microsoft.com/office/word/2010/wordprocessingGroup" xmlns:wpi="http://schemas.microsoft.com/office/word/2010/wordprocessingInk" xmlns:wne="http://schemas.microsoft.com/office/word/2006/wordml" xmlns:wps="http://schemas.microsoft.com/office/word/2010/wordprocessingShape" mc:Ignorable="w14 w15 w16se wp14">
   <w:body>
     <w:p>
       <w:pPr>
@@ -14,15 +14,41 @@
           <w:szCs w:val="24"/>
           <w:lang w:val="en-US"/>
         </w:rPr>
-        <w:t>To be submitted to: Plant &amp; Soil</w:t>
-      </w:r>
+        <w:t xml:space="preserve">To be submitted </w:t>
+      </w:r>
+      <w:proofErr w:type="gramStart"/>
       <w:r>
         <w:rPr>
           <w:sz w:val="24"/>
           <w:szCs w:val="24"/>
           <w:lang w:val="en-US"/>
         </w:rPr>
+        <w:t>to:</w:t>
+      </w:r>
+      <w:proofErr w:type="gramEnd"/>
+      <w:r>
+        <w:rPr>
+          <w:sz w:val="24"/>
+          <w:szCs w:val="24"/>
+          <w:lang w:val="en-US"/>
+        </w:rPr>
+        <w:t xml:space="preserve"> Plant &amp; Soil</w:t>
+      </w:r>
+      <w:r>
+        <w:rPr>
+          <w:sz w:val="24"/>
+          <w:szCs w:val="24"/>
+          <w:lang w:val="en-US"/>
+        </w:rPr>
         <w:t xml:space="preserve">, </w:t>
+      </w:r>
+      <w:r>
+        <w:rPr>
+          <w:sz w:val="24"/>
+          <w:szCs w:val="24"/>
+          <w:lang w:val="en-US"/>
+        </w:rPr>
+        <w:t xml:space="preserve">Journal of applied Ecology, </w:t>
       </w:r>
       <w:r>
         <w:rPr>
@@ -43,7 +69,7 @@
     </w:p>
     <w:p>
       <w:pPr>
-        <w:pStyle w:val="Title"/>
+        <w:pStyle w:val="Titre"/>
         <w:rPr>
           <w:lang w:val="en-US"/>
         </w:rPr>
@@ -82,7 +108,13 @@
         <w:rPr>
           <w:lang w:val="en-US"/>
         </w:rPr>
-        <w:t>under resource-limited conditions</w:t>
+        <w:t xml:space="preserve">under </w:t>
+      </w:r>
+      <w:r>
+        <w:rPr>
+          <w:lang w:val="en-US"/>
+        </w:rPr>
+        <w:t>resource limited conditions</w:t>
       </w:r>
     </w:p>
     <w:p>
@@ -99,11 +131,12 @@
       <w:r>
         <w:t>Germain Montazeaud</w:t>
       </w:r>
+      <w:proofErr w:type="gramStart"/>
       <w:r>
         <w:rPr>
           <w:vertAlign w:val="superscript"/>
         </w:rPr>
-        <w:t>1,2,</w:t>
+        <w:t>1,</w:t>
       </w:r>
       <w:r>
         <w:rPr>
@@ -112,6 +145,7 @@
         </w:rPr>
         <w:t>†</w:t>
       </w:r>
+      <w:proofErr w:type="gramEnd"/>
       <w:r>
         <w:t>, Pierre Roumet</w:t>
       </w:r>
@@ -128,7 +162,7 @@
         <w:rPr>
           <w:vertAlign w:val="superscript"/>
         </w:rPr>
-        <w:t>3</w:t>
+        <w:t>2</w:t>
       </w:r>
       <w:r>
         <w:t>, Christian Jeudy</w:t>
@@ -137,7 +171,7 @@
         <w:rPr>
           <w:vertAlign w:val="superscript"/>
         </w:rPr>
-        <w:t>3</w:t>
+        <w:t>2</w:t>
       </w:r>
       <w:r>
         <w:t>, Martin Ecarnot</w:t>
@@ -164,7 +198,7 @@
         <w:rPr>
           <w:vertAlign w:val="superscript"/>
         </w:rPr>
-        <w:t>3</w:t>
+        <w:t>2</w:t>
       </w:r>
       <w:r>
         <w:t>, Hélène Fréville</w:t>
@@ -211,49 +245,16 @@
       </w:r>
       <w:r>
         <w:rPr>
-          <w:lang w:val="en-US"/>
-        </w:rPr>
-        <w:t xml:space="preserve"> </w:t>
-      </w:r>
-      <w:r>
-        <w:rPr>
-          <w:lang w:val="en-US"/>
-        </w:rPr>
-        <w:t>Department of Ecology and Evolution, University of Lausanne, 1015 Lausanne, Switzerland</w:t>
+          <w:highlight w:val="yellow"/>
+          <w:lang w:val="en-US"/>
+        </w:rPr>
+        <w:t>XXXXXXXXXXXXXXXXXXXXXXXXXXX</w:t>
       </w:r>
     </w:p>
     <w:p>
       <w:pPr>
         <w:jc w:val="center"/>
         <w:rPr>
-          <w:lang w:val="en-US"/>
-        </w:rPr>
-      </w:pPr>
-      <w:r>
-        <w:rPr>
-          <w:vertAlign w:val="superscript"/>
-          <w:lang w:val="en-US"/>
-        </w:rPr>
-        <w:t>3</w:t>
-      </w:r>
-      <w:r>
-        <w:rPr>
-          <w:lang w:val="en-US"/>
-        </w:rPr>
-        <w:t xml:space="preserve"> </w:t>
-      </w:r>
-      <w:r>
-        <w:rPr>
-          <w:highlight w:val="yellow"/>
-          <w:lang w:val="en-US"/>
-        </w:rPr>
-        <w:t>XXXXXXXXXXXXXXXXXXXXXXXXXXX</w:t>
-      </w:r>
-    </w:p>
-    <w:p>
-      <w:pPr>
-        <w:jc w:val="center"/>
-        <w:rPr>
           <w:rFonts w:cs="Times New Roman"/>
           <w:lang w:val="en-US"/>
         </w:rPr>
@@ -273,10 +274,10 @@
         </w:rPr>
         <w:t xml:space="preserve">corresponding author: </w:t>
       </w:r>
-      <w:hyperlink r:id="rId4" w:history="1">
+      <w:hyperlink r:id="rId5" w:history="1">
         <w:r>
           <w:rPr>
-            <w:rStyle w:val="Hyperlink"/>
+            <w:rStyle w:val="Lienhypertexte"/>
             <w:rFonts w:cs="Times New Roman"/>
             <w:lang w:val="en-US"/>
           </w:rPr>
@@ -286,7 +287,7 @@
     </w:p>
     <w:p>
       <w:pPr>
-        <w:pStyle w:val="Heading1"/>
+        <w:pStyle w:val="Titre1"/>
         <w:rPr>
           <w:lang w:val="en-US"/>
         </w:rPr>
@@ -294,7 +295,7 @@
     </w:p>
     <w:p>
       <w:pPr>
-        <w:pStyle w:val="Heading1"/>
+        <w:pStyle w:val="Titre1"/>
         <w:rPr>
           <w:lang w:val="en-US"/>
         </w:rPr>
@@ -316,7 +317,14 @@
         <w:rPr>
           <w:lang w:val="en-US"/>
         </w:rPr>
-        <w:t xml:space="preserve">Cultivar mixtures, relative yield, stress-gradient hypothesis, agroecology, selection effect, root phenotyping, </w:t>
+        <w:t xml:space="preserve">Cultivar mixtures, relative yield, stress-gradient hypothesis, agroecology, selection effect, root </w:t>
+      </w:r>
+      <w:proofErr w:type="gramStart"/>
+      <w:r>
+        <w:rPr>
+          <w:lang w:val="en-US"/>
+        </w:rPr>
+        <w:t xml:space="preserve">phenotyping, </w:t>
       </w:r>
       <w:r>
         <w:rPr>
@@ -324,10 +332,11 @@
         </w:rPr>
         <w:t>…</w:t>
       </w:r>
+      <w:proofErr w:type="gramEnd"/>
     </w:p>
     <w:p>
       <w:pPr>
-        <w:pStyle w:val="Heading1"/>
+        <w:pStyle w:val="Titre1"/>
         <w:rPr>
           <w:lang w:val="en-US"/>
         </w:rPr>
@@ -347,7 +356,7 @@
     </w:p>
     <w:p>
       <w:pPr>
-        <w:pStyle w:val="Heading1"/>
+        <w:pStyle w:val="Titre1"/>
         <w:rPr>
           <w:lang w:val="en-US"/>
         </w:rPr>
@@ -370,7 +379,86 @@
         <w:rPr>
           <w:lang w:val="en-US"/>
         </w:rPr>
-        <w:t>One of the main findings of plant ecological research is that plant diversity generally has a positive effect on ecosystem functioning. That is, ecosystem</w:t>
+        <w:t xml:space="preserve">Decades of experimental ecology have established </w:t>
+      </w:r>
+      <w:r>
+        <w:rPr>
+          <w:lang w:val="en-US"/>
+        </w:rPr>
+        <w:t>a general positive relationship between</w:t>
+      </w:r>
+      <w:r>
+        <w:rPr>
+          <w:lang w:val="en-US"/>
+        </w:rPr>
+        <w:t xml:space="preserve"> p</w:t>
+      </w:r>
+      <w:r>
+        <w:rPr>
+          <w:lang w:val="en-US"/>
+        </w:rPr>
+        <w:t xml:space="preserve">lant diversity </w:t>
+      </w:r>
+      <w:r>
+        <w:rPr>
+          <w:lang w:val="en-US"/>
+        </w:rPr>
+        <w:t>and</w:t>
+      </w:r>
+      <w:r>
+        <w:rPr>
+          <w:lang w:val="en-US"/>
+        </w:rPr>
+        <w:t xml:space="preserve"> </w:t>
+      </w:r>
+      <w:r>
+        <w:rPr>
+          <w:lang w:val="en-US"/>
+        </w:rPr>
+        <w:t>ecosystem functioning</w:t>
+      </w:r>
+      <w:r>
+        <w:rPr>
+          <w:lang w:val="en-US"/>
+        </w:rPr>
+        <w:t xml:space="preserve"> </w:t>
+      </w:r>
+      <w:r>
+        <w:rPr>
+          <w:lang w:val="en-US"/>
+        </w:rPr>
+        <w:fldChar w:fldCharType="begin"/>
+      </w:r>
+      <w:r>
+        <w:rPr>
+          <w:lang w:val="en-US"/>
+        </w:rPr>
+        <w:instrText xml:space="preserve"> ADDIN ZOTERO_ITEM CSL_CITATION {"citationID":"8NS7Iyko","properties":{"formattedCitation":"(Tilman et al. 1996, 2001; Hector et al. 1999)","plainCitation":"(Tilman et al. 1996, 2001; Hector et al. 1999)","noteIndex":0},"citationItems":[{"id":229,"uris":["http://zotero.org/users/3458704/items/WIGKTEWM"],"itemData":{"id":229,"type":"article-journal","abstract":"THE functioning and sustainability of ecosystems may depend on their biological diversity1–8. Elton's9 hypothesis that more diverse ecosystems are more stable has received much attention1,3,6,7,10–14, but Darwin's proposal6,15 that more diverse plant communities are more productive, and the related conjectures4,5,16,17 that they have lower nutrient losses and more sustainable soils, are less well studied4–6,8,17,18. Here we use a well-replicated field experiment, in which species diversity was directly controlled, to show that ecosystem productivity in 147 grassland plots increased significantly with plant biodiversity. Moreover, the main limiting nutrient, soil mineral nitrogen, was utilized more completely when there was a greater diversity of species, leading to lower leaching loss of nitrogen from these ecosystems. Similarly, in nearby native grassland, plant productivity and soil nitrogen utilization increased with increasing plant species richness. This supports the diversity–productivity and diversity–sustainability hypotheses. Our results demonstrate that the loss of species threatens ecosystem functioning and sustainability.","container-title":"Nature","DOI":"10.1038/379718a0","ISSN":"1476-4687","issue":"6567","language":"En","license":"1996 Nature Publishing Group","page":"718","source":"www.nature.com","title":"Productivity and sustainability influenced by biodiversity in grassland ecosystems","volume":"379","author":[{"family":"Tilman","given":"David"},{"family":"Wedin","given":"David"},{"family":"Knops","given":"Johannes"}],"issued":{"date-parts":[["1996",2]]}}},{"id":207,"uris":["http://zotero.org/users/3458704/items/2XUENB7Z"],"itemData":{"id":207,"type":"article-journal","abstract":"Plant diversity and niche complementarity had progressively stronger effects on ecosystem functioning during a 7-year experiment, with 16-species plots attaining 2.7 times greater biomass than monocultures. Diversity effects were neither transients nor explained solely by a few productive or unviable species. Rather, many higher-diversity plots outperformed the best monoculture. These results help resolve debate over biodiversity and ecosystem functioning, show effects at higher than expected diversity levels, and demonstrate, for these ecosystems, that even the best-chosen monocultures cannot achieve greater productivity or carbon stores than higher-diversity sites.","container-title":"Science","DOI":"10.1126/science.1060391","ISSN":"0036-8075, 1095-9203","issue":"5543","language":"en","note":"PMID: 11679667","page":"843-845","source":"science.sciencemag.org","title":"Diversity and productivity in a long-term grassland experiment","volume":"294","author":[{"family":"Tilman","given":"David"},{"family":"Reich","given":"Peter B."},{"family":"Knops","given":"Johannes"},{"family":"Wedin","given":"David"},{"family":"Mielke","given":"Troy"},{"family":"Lehman","given":"Clarence"}],"issued":{"date-parts":[["2001",10,26]]}}},{"id":549,"uris":["http://zotero.org/users/3458704/items/E7PSPUHP"],"itemData":{"id":549,"type":"article-journal","abstract":"At eight European field sites, the impact of loss of plant diversity on primary productivity was simulated by synthesizing grassland communities with different numbers of plant species. Results differed in detail at each location, but there was an overall log-linear reduction of average aboveground biomass with loss of species. For a given number of species, communities with fewer functional groups were less productive. These diversity effects occurred along with differences associated with species composition and geographic location. Niche complementarity and positive species interactions appear to play a role in generating diversity-productivity relationships within sites in addition to sampling from the species pool.","container-title":"Science","DOI":"10.1126/science.286.5442.1123","ISSN":"0036-8075, 1095-9203","issue":"5442","language":"en","note":"PMID: 10550043","page":"1123-1127","source":"science-sciencemag-org.inee.bib.cnrs.fr","title":"Plant diversity and productivity experiments in european grasslands","volume":"286","author":[{"family":"Hector","given":"A."},{"family":"Schmid","given":"B."},{"family":"Beierkuhnlein","given":"C."},{"family":"Caldeira","given":"M. C."},{"family":"Diemer","given":"M."},{"family":"Dimitrakopoulos","given":"P. G."},{"family":"Finn","given":"J. A."},{"family":"Freitas","given":"H."},{"family":"Giller","given":"P. S."},{"family":"Good","given":"J."},{"family":"Harris","given":"R."},{"family":"Högberg","given":"P."},{"family":"Huss-Danell","given":"K."},{"family":"Joshi","given":"J."},{"family":"Jumpponen","given":"A."},{"family":"Körner","given":"C."},{"family":"Leadley","given":"P. W."},{"family":"Loreau","given":"M."},{"family":"Minns","given":"A."},{"family":"Mulder","given":"C. P. H."},{"family":"O'Donovan","given":"G."},{"family":"Otway","given":"S. J."},{"family":"Pereira","given":"J. S."},{"family":"Prinz","given":"A."},{"family":"Read","given":"D. J."},{"family":"Scherer-Lorenzen","given":"M."},{"family":"Schulze","given":"E.-D."},{"family":"Siamantziouras","given":"A.-S. D."},{"family":"Spehn","given":"E. M."},{"family":"Terry","given":"A. C."},{"family":"Troumbis","given":"A. Y."},{"family":"Woodward","given":"F. I."},{"family":"Yachi","given":"S."},{"family":"Lawton","given":"J. H."}],"issued":{"date-parts":[["1999",11,5]]}}}],"schema":"https://github.com/citation-style-language/schema/raw/master/csl-citation.json"} </w:instrText>
+      </w:r>
+      <w:r>
+        <w:rPr>
+          <w:lang w:val="en-US"/>
+        </w:rPr>
+        <w:fldChar w:fldCharType="separate"/>
+      </w:r>
+      <w:r>
+        <w:rPr>
+          <w:rFonts w:cs="Times New Roman"/>
+          <w:lang w:val="en-US"/>
+        </w:rPr>
+        <w:t>(Tilman et al. 1996, 2001; Hector et al. 1999)</w:t>
+      </w:r>
+      <w:r>
+        <w:rPr>
+          <w:lang w:val="en-US"/>
+        </w:rPr>
+        <w:fldChar w:fldCharType="end"/>
+      </w:r>
+      <w:r>
+        <w:rPr>
+          <w:lang w:val="en-US"/>
+        </w:rPr>
+        <w:t>. That is, ecosystem</w:t>
       </w:r>
       <w:r>
         <w:rPr>
@@ -382,31 +470,62 @@
         <w:rPr>
           <w:lang w:val="en-US"/>
         </w:rPr>
-        <w:t xml:space="preserve"> tend to be more productive, more efficient </w:t>
-      </w:r>
-      <w:r>
-        <w:rPr>
-          <w:lang w:val="en-US"/>
-        </w:rPr>
-        <w:t>at regulating pathogens, at recycling nutrients, or at buffering abiotic stresses when they have</w:t>
-      </w:r>
-      <w:r>
-        <w:rPr>
-          <w:lang w:val="en-US"/>
-        </w:rPr>
-        <w:t xml:space="preserve"> a</w:t>
-      </w:r>
-      <w:r>
-        <w:rPr>
-          <w:lang w:val="en-US"/>
-        </w:rPr>
-        <w:t xml:space="preserve"> higher </w:t>
-      </w:r>
-      <w:r>
-        <w:rPr>
-          <w:lang w:val="en-US"/>
-        </w:rPr>
-        <w:t>number of species</w:t>
+        <w:t xml:space="preserve"> </w:t>
+      </w:r>
+      <w:r>
+        <w:rPr>
+          <w:lang w:val="en-US"/>
+        </w:rPr>
+        <w:t xml:space="preserve">with a higher number of species </w:t>
+      </w:r>
+      <w:r>
+        <w:rPr>
+          <w:lang w:val="en-US"/>
+        </w:rPr>
+        <w:t xml:space="preserve">tend to be more productive, more efficient </w:t>
+      </w:r>
+      <w:r>
+        <w:rPr>
+          <w:lang w:val="en-US"/>
+        </w:rPr>
+        <w:t>at regulating pathogens, at recycling nutrients, or at buffering abiotic stresses</w:t>
+      </w:r>
+      <w:r>
+        <w:rPr>
+          <w:lang w:val="en-US"/>
+        </w:rPr>
+        <w:t xml:space="preserve"> </w:t>
+      </w:r>
+      <w:r>
+        <w:rPr>
+          <w:lang w:val="en-US"/>
+        </w:rPr>
+        <w:fldChar w:fldCharType="begin"/>
+      </w:r>
+      <w:r>
+        <w:rPr>
+          <w:lang w:val="en-US"/>
+        </w:rPr>
+        <w:instrText xml:space="preserve"> ADDIN ZOTERO_ITEM CSL_CITATION {"citationID":"0osD7FuW","properties":{"formattedCitation":"(Hooper et al. 2005; Hector and Bagchi 2007; Tilman et al. 2014)","plainCitation":"(Hooper et al. 2005; Hector and Bagchi 2007; Tilman et al. 2014)","noteIndex":0},"citationItems":[{"id":218,"uris":["http://zotero.org/users/3458704/items/U26VVTXB"],"itemData":{"id":218,"type":"article-journal","abstract":"Humans are altering the composition of biological communities through a variety of activities that increase rates of species invasions and species extinctions, at all scales, from local to global. These changes in components of the Earth's biodiversity cause concern for ethical and aesthetic reasons, but they also have a strong potential to alter ecosystem properties and the goods and services they provide to humanity. Ecological experiments, observations, and theoretical developments show that ecosystem properties depend greatly on biodiversity in terms of the functional characteristics of organisms present in the ecosystem and the distribution and abundance of those organisms over space and time. Species effects act in concert with the effects of climate, resource availability, and disturbance regimes in influencing ecosystem properties. Human activities can modify all of the above factors; here we focus on modification of these biotic controls. The scientific community has come to a broad consensus on many aspects of the relationship between biodiversity and ecosystem functioning, including many points relevant to management of ecosystems. Further progress will require integration of knowledge about biotic and abiotic controls on ecosystem properties, how ecological communities are structured, and the forces driving species extinctions and invasions. To strengthen links to policy and management, we also need to integrate our ecological knowledge with understanding of the social and economic constraints of potential management practices. Understanding this complexity, while taking strong steps to minimize current losses of species, is necessary for responsible management of Earth's ecosystems and the diverse biota they contain. Based on our review of the scientific literature, we are certain of the following conclusions: 1) Species' functional characteristics strongly influence ecosystem properties. Functional characteristics operate in a variety of contexts, including effects of dominant species, keystone species, ecological engineers, and interactions among species (e.g., competition, facilitation, mutualism, disease, and predation). Relative abundance alone is not always a good predictor of the ecosystem-level importance of a species, as even relatively rare species (e.g., a keystone predator) can strongly influence pathways of energy and material flows. 2) Alteration of biota in ecosystems via species invasions and extinctions caused by human activities has altered ecosystem goods and services in many well-documented cases. Many of these changes are difficult, expensive, or impossible to reverse or fix with technological solutions. 3) The effects of species loss or changes in composition, and the mechanisms by which the effects manifest themselves, can differ among ecosystem properties, ecosystem types, and pathways of potential community change. 4) Some ecosystem properties are initially insensitive to species loss because (a) ecosystems may have multiple species that carry out similar functional roles, (b) some species may contribute relatively little to ecosystem properties, or (c) properties may be primarily controlled by abiotic environmental conditions. 5) More species are needed to insure a stable supply of ecosystem goods and services as spatial and temporal variability increases, which typically occurs as longer time periods and larger areas are considered. We have high confidence in the following conclusions: 1) Certain combinations of species are complementary in their patterns of resource use and can increase average rates of productivity and nutrient retention. At the same time, environmental conditions can influence the importance of complementarity in structuring communities. Identification of which and how many species act in a complementary way in complex communities is just beginning. 2) Susceptibility to invasion by exotic species is strongly influenced by species composition and, under similar environmental conditions, generally decreases with increasing species richness. However, several other factors, such as propagule pressure, disturbance regime, and resource availability also strongly influence invasion success and often override effects of species richness in comparisons across different sites or ecosystems. 3) Having a range of species that respond differently to different environmental perturbations can stabilize ecosystem process rates in response to disturbances and variation in abiotic conditions. Using practices that maintain a diversity of organisms of different functional effect and functional response types will help preserve a range of management options. Uncertainties remain and further research is necessary in the following areas: 1) Further resolution of the relationships among taxonomic diversity, functional diversity, and community structure is important for identifying mechanisms of biodiversity effects. 2) Multiple trophic levels are common to ecosystems but have been understudied in biodiversity/ecosystem functioning research. The response of ecosystem properties to varying composition and diversity of consumer organisms is much more complex than responses seen in experiments that vary only the diversity of primary producers. 3) Theoretical work on stability has outpaced experimental work, especially field research. We need long-term experiments to be able to assess temporal stability, as well as experimental perturbations to assess response to and recovery from a variety of disturbances. Design and analysis of such experiments must account for several factors that covary with species diversity. 4) Because biodiversity both responds to and influences ecosystem properties, understanding the feedbacks involved is necessary to integrate results from experimental communities with patterns seen at broader scales. Likely patterns of extinction and invasion need to be linked to different drivers of global change, the forces that structure communities, and controls on ecosystem properties for the development of effective management and conservation strategies. 5) This paper focuses primarily on terrestrial systems, with some coverage of freshwater systems, because that is where most empirical and theoretical study has focused. While the fundamental principles described here should apply to marine systems, further study of that realm is necessary. Despite some uncertainties about the mechanisms and circumstances under which diversity influences ecosystem properties, incorporating diversity effects into policy and management is essential, especially in making decisions involving large temporal and spatial scales. Sacrificing those aspects of ecosystems that are difficult or impossible to reconstruct, such as diversity, simply because we are not yet certain about the extent and mechanisms by which they affect ecosystem properties, will restrict future management options even further. It is incumbent upon ecologists to communicate this need, and the values that can derive from such a perspective, to those charged with economic and policy decision-making.","container-title":"Ecological Monographs","DOI":"10.1890/04-0922","ISSN":"1557-7015","issue":"1","language":"en","page":"3-35","source":"Wiley Online Library","title":"Effects of biodiversity on ecosystem functioning: A consensus of current knowledge","title-short":"Effects of Biodiversity on Ecosystem Functioning","volume":"75","author":[{"family":"Hooper","given":"D. U."},{"family":"Chapin","given":"F. S."},{"family":"Ewel","given":"J. J."},{"family":"Hector","given":"A."},{"family":"Inchausti","given":"P."},{"family":"Lavorel","given":"S."},{"family":"Lawton","given":"J. H."},{"family":"Lodge","given":"D. M."},{"family":"Loreau","given":"M."},{"family":"Naeem","given":"S."},{"family":"Schmid","given":"B."},{"family":"Setälä","given":"H."},{"family":"Symstad","given":"A. J."},{"family":"Vandermeer","given":"J."},{"family":"Wardle","given":"D. A."}],"issued":{"date-parts":[["2005",2,1]]}}},{"id":201,"uris":["http://zotero.org/users/3458704/items/ES9KRITE"],"itemData":{"id":201,"type":"article-journal","abstract":"Biodiversity loss can affect ecosystem functions and services1,2,3,4. Individual ecosystem functions generally show a positive asymptotic relationship with increasing biodiversity, suggesting that some species are redundant5,6,7,8. However, ecosystems are managed and conserved for multiple functions, which may require greater biodiversity. Here we present an analysis of published data from grassland biodiversity experiments9,10,11, and show that ecosystem multifunctionality does require greater numbers of species. We analysed each ecosystem function alone to identify species with desirable effects. We then calculated the number of species with positive effects for all possible combinations of functions. Our results show appreciable differences in the sets of species influencing different ecosystem functions, with average proportional overlap of about 0.2 to 0.5. Consequently, as more ecosystem processes were included in our analysis, more species were found to affect overall functioning. Specifically, for all of the analysed experiments, there was a positive saturating relationship between the number of ecosystem processes considered and the number of species influencing overall functioning. We conclude that because different species often influence different functions, studies focusing on individual processes in isolation will underestimate levels of biodiversity required to maintain multifunctional ecosystems.","container-title":"Nature","DOI":"10.1038/nature05947","ISSN":"1476-4687","issue":"7150","language":"en","license":"2007 Nature Publishing Group","page":"188-190","source":"www.nature.com","title":"Biodiversity and ecosystem multifunctionality","volume":"448","author":[{"family":"Hector","given":"Andy"},{"family":"Bagchi","given":"Robert"}],"issued":{"date-parts":[["2007",7]]}}},{"id":3077,"uris":["http://zotero.org/users/3458704/items/FMVZGP4K"],"itemData":{"id":3077,"type":"article-journal","abstract":"Species diversity is a major determinant of ecosystem productivity, stability, invasibility, and nutrient dynamics. Hundreds of studies spanning terrestrial, aquatic, and marine ecosystems show that high-diversity mixtures are approximately twice as productive as monocultures of the same species and that this difference increases through time. These impacts of higher diversity have multiple causes, including interspecific complementarity, greater use of limiting resources, decreased herbivory and disease, and nutrient-cycling feedbacks that increase nutrient stores and supply rates over the long term. These experimentally observed effects of diversity are consistent with predictions based on a variety of theories that share a common feature: All have trade-off-based mechanisms that allow long-term coexistence of many different competing species. Diversity loss has an effect as great as, or greater than, the effects of herbivory, fire, drought, nitrogen addition, elevated CO2, and other drivers of environmental change. The preservation, conservation, and restoration of biodiversity should be a high global priority.","container-title":"Annual Review of Ecology, Evolution, and Systematics","DOI":"10.1146/annurev-ecolsys-120213-091917","issue":"1","note":"_eprint: https://doi.org/10.1146/annurev-ecolsys-120213-091917","page":"471-493","source":"Annual Reviews","title":"Biodiversity and Ecosystem Functioning","volume":"45","author":[{"family":"Tilman","given":"David"},{"family":"Isbell","given":"Forest"},{"family":"Cowles","given":"Jane M."}],"issued":{"date-parts":[["2014"]]}}}],"schema":"https://github.com/citation-style-language/schema/raw/master/csl-citation.json"} </w:instrText>
+      </w:r>
+      <w:r>
+        <w:rPr>
+          <w:lang w:val="en-US"/>
+        </w:rPr>
+        <w:fldChar w:fldCharType="separate"/>
+      </w:r>
+      <w:r>
+        <w:rPr>
+          <w:rFonts w:cs="Times New Roman"/>
+          <w:lang w:val="en-US"/>
+        </w:rPr>
+        <w:t>(Hooper et al. 2005; Hector and Bagchi 2007; Tilman et al. 2014)</w:t>
+      </w:r>
+      <w:r>
+        <w:rPr>
+          <w:lang w:val="en-US"/>
+        </w:rPr>
+        <w:fldChar w:fldCharType="end"/>
       </w:r>
       <w:r>
         <w:rPr>
@@ -430,7 +549,50 @@
         <w:rPr>
           <w:lang w:val="en-US"/>
         </w:rPr>
-        <w:t xml:space="preserve"> generally thought to improve ecosystem functioning via two main effects: the complementarity effect, and the selection effect. The complementarity effect result</w:t>
+        <w:t xml:space="preserve"> generally thought to improve ecosystem functioning via two main effects: the complementarity effect, and the selection effect</w:t>
+      </w:r>
+      <w:r>
+        <w:rPr>
+          <w:lang w:val="en-US"/>
+        </w:rPr>
+        <w:t xml:space="preserve"> </w:t>
+      </w:r>
+      <w:r>
+        <w:rPr>
+          <w:lang w:val="en-US"/>
+        </w:rPr>
+        <w:fldChar w:fldCharType="begin"/>
+      </w:r>
+      <w:r>
+        <w:rPr>
+          <w:lang w:val="en-US"/>
+        </w:rPr>
+        <w:instrText xml:space="preserve"> ADDIN ZOTERO_ITEM CSL_CITATION {"citationID":"S659wXdq","properties":{"formattedCitation":"(Loreau and Hector 2001)","plainCitation":"(Loreau and Hector 2001)","noteIndex":0},"citationItems":[{"id":161,"uris":["http://zotero.org/users/3458704/items/N6EVUZ8H"],"itemData":{"id":161,"type":"article-journal","abstract":"The impact of biodiversity loss on the functioning of ecosystems and their ability to provide ecological services has become a central issue in ecology. Several experiments have provided evidence that reduced species diversity may impair ecosystem processes such as plant biomass production. The interpretation of these experiments, however, has been controversial because two types of mechanism may operate in combination. In the 'selection effect', dominance by species with particular traits affects ecosystem processes. In the 'complementarity effect', resource partitioning or positive interactions lead to increased total resource use. Here we present a new approach to separate the two effects on the basis of an additive partitioning analogous to the Price equation in evolutionary genetics. Applying this method to data from the pan-European BIODEPTH experiment reveals that the selection effect is zero on average and varies from negative to positive in different localities, depending on whether species with lower- or higher-than-average biomass dominate communities. In contrast, the complementarity effect is positive overall, supporting the hypothesis that plant diversity influences primary production in European grasslands through niche differentiation or facilitation.","container-title":"Nature","DOI":"10.1038/35083573","ISSN":"0028-0836","issue":"6842","journalAbbreviation":"Nature","language":"en","license":"© 2001 Nature Publishing Group","page":"72-76","source":"www.nature.com","title":"Partitioning selection and complementarity in biodiversity experiments","volume":"412","author":[{"family":"Loreau","given":"Michel"},{"family":"Hector","given":"Andy"}],"issued":{"date-parts":[["2001",7,5]]}}}],"schema":"https://github.com/citation-style-language/schema/raw/master/csl-citation.json"} </w:instrText>
+      </w:r>
+      <w:r>
+        <w:rPr>
+          <w:lang w:val="en-US"/>
+        </w:rPr>
+        <w:fldChar w:fldCharType="separate"/>
+      </w:r>
+      <w:r>
+        <w:rPr>
+          <w:rFonts w:cs="Times New Roman"/>
+          <w:lang w:val="en-US"/>
+        </w:rPr>
+        <w:t>(Loreau and Hector 2001)</w:t>
+      </w:r>
+      <w:r>
+        <w:rPr>
+          <w:lang w:val="en-US"/>
+        </w:rPr>
+        <w:fldChar w:fldCharType="end"/>
+      </w:r>
+      <w:r>
+        <w:rPr>
+          <w:lang w:val="en-US"/>
+        </w:rPr>
+        <w:t>. The complementarity effect result</w:t>
       </w:r>
       <w:r>
         <w:rPr>
@@ -442,7 +604,129 @@
         <w:rPr>
           <w:lang w:val="en-US"/>
         </w:rPr>
-        <w:t xml:space="preserve"> from differences in ecological niches between species: </w:t>
+        <w:t xml:space="preserve"> from differences in ecological niches between species</w:t>
+      </w:r>
+      <w:r>
+        <w:rPr>
+          <w:lang w:val="en-US"/>
+        </w:rPr>
+        <w:t xml:space="preserve"> </w:t>
+      </w:r>
+      <w:r>
+        <w:rPr>
+          <w:lang w:val="en-US"/>
+        </w:rPr>
+        <w:t>that</w:t>
+      </w:r>
+      <w:r>
+        <w:rPr>
+          <w:lang w:val="en-US"/>
+        </w:rPr>
+        <w:t xml:space="preserve"> have different </w:t>
+      </w:r>
+      <w:r>
+        <w:rPr>
+          <w:lang w:val="en-US"/>
+        </w:rPr>
+        <w:t xml:space="preserve">resource requirements </w:t>
+      </w:r>
+      <w:r>
+        <w:rPr>
+          <w:lang w:val="en-US"/>
+        </w:rPr>
+        <w:t xml:space="preserve">and hence </w:t>
+      </w:r>
+      <w:r>
+        <w:rPr>
+          <w:lang w:val="en-US"/>
+        </w:rPr>
+        <w:t>e</w:t>
+      </w:r>
+      <w:r>
+        <w:rPr>
+          <w:lang w:val="en-US"/>
+        </w:rPr>
+        <w:t xml:space="preserve">xperience less competition, </w:t>
+      </w:r>
+      <w:r>
+        <w:rPr>
+          <w:lang w:val="en-US"/>
+        </w:rPr>
+        <w:t>which ultimately translates</w:t>
+      </w:r>
+      <w:r>
+        <w:rPr>
+          <w:lang w:val="en-US"/>
+        </w:rPr>
+        <w:t xml:space="preserve"> in</w:t>
+      </w:r>
+      <w:r>
+        <w:rPr>
+          <w:lang w:val="en-US"/>
+        </w:rPr>
+        <w:t>to</w:t>
+      </w:r>
+      <w:r>
+        <w:rPr>
+          <w:lang w:val="en-US"/>
+        </w:rPr>
+        <w:t xml:space="preserve"> a more efficient conversion of resources into ecosystem functions</w:t>
+      </w:r>
+      <w:r>
+        <w:rPr>
+          <w:lang w:val="en-US"/>
+        </w:rPr>
+        <w:t xml:space="preserve"> (e.g., </w:t>
+      </w:r>
+      <w:r>
+        <w:rPr>
+          <w:lang w:val="en-US"/>
+        </w:rPr>
+        <w:fldChar w:fldCharType="begin"/>
+      </w:r>
+      <w:r>
+        <w:rPr>
+          <w:lang w:val="en-US"/>
+        </w:rPr>
+        <w:instrText xml:space="preserve"> ADDIN ZOTERO_ITEM CSL_CITATION {"citationID":"cuIzm1KN","properties":{"formattedCitation":"(Roscher et al. 2008; Mueller et al. 2013)","plainCitation":"(Roscher et al. 2008; Mueller et al. 2013)","dontUpdate":true,"noteIndex":0},"citationItems":[{"id":319,"uris":["http://zotero.org/users/3458704/items/4D8VIR7W"],"itemData":{"id":319,"type":"article-journal","abstract":"* 1In plant communities, a better use of nitrogen for growth and access to additional nitrogen by N2 fixing legumes have been suggested as mechanisms that contribute to the positive relationship between species richness and above-ground biomass production. We studied above-ground biomass production, and plant and soil nitrogen in a biodiversity experiment using a pool of nine potentially dominant grassland species (five grasses: Alopecurus pratensis, Arrhenatherum elatius, Dactylis glomerata, Phleum pratense, Poa trivialis; two legumes: Trifolium pratense, T. repens; two non-legume herbs: Anthriscus sylvestris, Geranium pratense) in the second and third year after establishment.\n* 2Total above-ground biomass and nitrogen pools increased with species richness in the second year. In the third year, the positive effect of species richness on above-ground biomass was less pronounced but still significant, while nitrogen pools did not increase with species richness. Above-ground nitrogen pools and biomass production were significantly lower in the third year.\n* 3Above-ground nitrogen pools of mixtures were higher than expected from monocultures in 94% of cases and increased with the species richness of mixtures in the second year. In the third year, only 55% of the mixtures had higher nitrogen yields than expected. A significant increase in the amount of biomass produced per gram nitrogen, a decrease of soil nitrate pools and the inability of mixtures to use soil nitrate more completely than expected from monocultures indicated lower nitrogen availability in the third year. Complementary resource use was not solely dependent on the occurrence of N2 fixing legumes in mixtures, but also played a role in mixtures without legumes.\n* 4Synthesis. Our study shows that biodiversity effects through complementary nitrogen use can occur among potentially dominant grassland species. The degree of resource partitioning depends on growing conditions, with stronger complementarity effects under nutrient-rich conditions.","container-title":"Journal of Ecology","DOI":"10.1111/j.1365-2745.2008.01353.x","ISSN":"1365-2745","issue":"3","language":"en","page":"477-488","source":"Wiley Online Library","title":"Complementary nitrogen use among potentially dominant species in a biodiversity experiment varies between two years","volume":"96","author":[{"family":"Roscher","given":"Christiane"},{"family":"Thein","given":"Susanne"},{"family":"Schmid","given":"Bernhard"},{"family":"Scherer-Lorenzen","given":"Michael"}],"issued":{"date-parts":[["2008"]],"season":"mai"}}},{"id":320,"uris":["http://zotero.org/users/3458704/items/AW33X7DQ"],"itemData":{"id":320,"type":"article-journal","abstract":"The relationship between plant diversity and productivity in grasslands could depend, partly, on how diversity affects vertical distributions of root biomass in soil; yet, no prior study has evaluated the links among diversity, root depth distributions, and productivity in a long-term experiment. We used data from a 12-year experiment to ask how plant species richness and composition influenced both observed and expected root depth distributions of plant communities. Expected root depth distributions were based on the abundance of species in each community and two traits of species that were measured in monocultures: root depth distributions and root-to-shoot ratios. The observed proportion of deep-root biomass increased more than expected with species richness and was positively correlated with aboveground productivity. Indeed, the proportion of deep-root biomass explained variation in productivity even after accounting for legume presence/abundance and greater nitrogen availability in diverse plots. Diverse plots had root depth distributions that were twice as deep as expected from their species composition and corresponding monoculture traits, partly due to interactions between C4 grasses and legumes. These results suggest that the productivity of diverse plant communities was partly dependent on belowground plant interactions that caused roots to be distributed more deeply in soil.","container-title":"Ecology","DOI":"10.1890/12-1399.1","ISSN":"1939-9170","issue":"4","language":"en","page":"787-793","source":"Wiley Online Library","title":"Root depth distribution and the diversity–productivity relationship in a long-term grassland experiment","volume":"94","author":[{"family":"Mueller","given":"Kevin E."},{"family":"Tilman","given":"David"},{"family":"Fornara","given":"Dario A."},{"family":"Hobbie","given":"Sarah E."}],"issued":{"date-parts":[["2013"]],"season":"avril"}}}],"schema":"https://github.com/citation-style-language/schema/raw/master/csl-citation.json"} </w:instrText>
+      </w:r>
+      <w:r>
+        <w:rPr>
+          <w:lang w:val="en-US"/>
+        </w:rPr>
+        <w:fldChar w:fldCharType="separate"/>
+      </w:r>
+      <w:r>
+        <w:rPr>
+          <w:rFonts w:cs="Times New Roman"/>
+          <w:lang w:val="en-US"/>
+        </w:rPr>
+        <w:t>Roscher et al. 2008; Mueller et al. 2013)</w:t>
+      </w:r>
+      <w:r>
+        <w:rPr>
+          <w:lang w:val="en-US"/>
+        </w:rPr>
+        <w:fldChar w:fldCharType="end"/>
+      </w:r>
+      <w:r>
+        <w:rPr>
+          <w:lang w:val="en-US"/>
+        </w:rPr>
+        <w:t xml:space="preserve">. </w:t>
+      </w:r>
+      <w:proofErr w:type="gramStart"/>
+      <w:r>
+        <w:rPr>
+          <w:lang w:val="en-US"/>
+        </w:rPr>
+        <w:t>Communities with more species are also more likely to contain species which are the most efficient at performing a given function,</w:t>
+      </w:r>
+      <w:r>
+        <w:rPr>
+          <w:lang w:val="en-US"/>
+        </w:rPr>
+        <w:t xml:space="preserve"> and such “efficient” </w:t>
       </w:r>
       <w:r>
         <w:rPr>
@@ -454,54 +738,6 @@
         <w:rPr>
           <w:lang w:val="en-US"/>
         </w:rPr>
-        <w:t xml:space="preserve"> with different resources requirements </w:t>
-      </w:r>
-      <w:r>
-        <w:rPr>
-          <w:lang w:val="en-US"/>
-        </w:rPr>
-        <w:t>e</w:t>
-      </w:r>
-      <w:r>
-        <w:rPr>
-          <w:lang w:val="en-US"/>
-        </w:rPr>
-        <w:t>xperience less competition, which</w:t>
-      </w:r>
-      <w:r>
-        <w:rPr>
-          <w:lang w:val="en-US"/>
-        </w:rPr>
-        <w:t xml:space="preserve"> results in</w:t>
-      </w:r>
-      <w:r>
-        <w:rPr>
-          <w:lang w:val="en-US"/>
-        </w:rPr>
-        <w:t xml:space="preserve"> a more efficient conversion of resources into ecosystem functions. </w:t>
-      </w:r>
-      <w:r>
-        <w:rPr>
-          <w:lang w:val="en-US"/>
-        </w:rPr>
-        <w:t>Communities with more species are also more likely to contain species which are the most efficient at performing a given ecosystem function,</w:t>
-      </w:r>
-      <w:r>
-        <w:rPr>
-          <w:lang w:val="en-US"/>
-        </w:rPr>
-        <w:t xml:space="preserve"> and such “efficient” </w:t>
-      </w:r>
-      <w:r>
-        <w:rPr>
-          <w:lang w:val="en-US"/>
-        </w:rPr>
-        <w:t>components</w:t>
-      </w:r>
-      <w:r>
-        <w:rPr>
-          <w:lang w:val="en-US"/>
-        </w:rPr>
         <w:t xml:space="preserve"> might be even more efficient in a </w:t>
       </w:r>
       <w:r>
@@ -544,7 +780,69 @@
         <w:rPr>
           <w:lang w:val="en-US"/>
         </w:rPr>
-        <w:t xml:space="preserve">). </w:t>
+        <w:t>)</w:t>
+      </w:r>
+      <w:r>
+        <w:rPr>
+          <w:lang w:val="en-US"/>
+        </w:rPr>
+        <w:t>, which corresponds to</w:t>
+      </w:r>
+      <w:r>
+        <w:rPr>
+          <w:lang w:val="en-US"/>
+        </w:rPr>
+        <w:t xml:space="preserve"> the selection effect</w:t>
+      </w:r>
+      <w:r>
+        <w:rPr>
+          <w:lang w:val="en-US"/>
+        </w:rPr>
+        <w:t xml:space="preserve"> (e.g., </w:t>
+      </w:r>
+      <w:r>
+        <w:rPr>
+          <w:lang w:val="en-US"/>
+        </w:rPr>
+        <w:fldChar w:fldCharType="begin"/>
+      </w:r>
+      <w:r>
+        <w:rPr>
+          <w:lang w:val="en-US"/>
+        </w:rPr>
+        <w:instrText xml:space="preserve"> ADDIN ZOTERO_ITEM CSL_CITATION {"citationID":"8BsErqVt","properties":{"formattedCitation":"(Fargione et al. 2007; Li et al. 2018)","plainCitation":"(Fargione et al. 2007; Li et al. 2018)","dontUpdate":true,"noteIndex":0},"citationItems":[{"id":579,"uris":["http://zotero.org/users/3458704/items/27T4MJ3U"],"itemData":{"id":579,"type":"article-journal","abstract":"In a 10-year (1996–2005) biodiversity experiment, the mechanisms underlying the increasingly positive effect of biodiversity on plant biomass production shifted from sampling to complementarity over time. The effect of diversity on plant biomass was associated primarily with the accumulation of higher total plant nitrogen pools (N g m−2) and secondarily with more efficient N use at higher diversity. The accumulation of N in living plant biomass was significantly increased by the presence of legumes, C4 grasses, and their combined presence. Thus, these results provide clear evidence for the increasing effects of complementarity through time and suggest a mechanism whereby diversity increases complementarity through the increased input and retention of N, a commonly limiting nutrient.","container-title":"Proceedings of the Royal Society B: Biological Sciences","DOI":"10.1098/rspb.2006.0351","issue":"1611","journalAbbreviation":"Proceedings of the Royal Society B: Biological Sciences","page":"871-876","source":"royalsocietypublishing.org (Atypon)","title":"From selection to complementarity: shifts in the causes of biodiversity–productivity relationships in a long-term biodiversity experiment","title-short":"From selection to complementarity","volume":"274","author":[{"family":"Fargione","given":"Joseph"},{"family":"Tilman","given":"David"},{"family":"Dybzinski","given":"Ray"},{"family":"Lambers","given":"Janneke Hille Ris"},{"family":"Clark","given":"Chris"},{"family":"Harpole","given":"W. Stanley"},{"family":"Knops","given":"Johannes M.H"},{"family":"Reich","given":"Peter B"},{"family":"Loreau","given":"Michel"}],"issued":{"date-parts":[["2007",3,22]]}}},{"id":8,"uris":["http://zotero.org/users/3458704/items/FP79YAKX"],"itemData":{"id":8,"type":"article-journal","abstract":"Enhanced crop productivity by intercropping is commonly assumed to be driven by resource complementarity. However, relatively few studies have directly measured resource acquisition to assess potential mechanisms underlying enhanced performance of intercropping.","container-title":"Plant and Soil","DOI":"10.1007/s11104-017-3487-3","ISSN":"1573-5036","issue":"1","journalAbbreviation":"Plant Soil","language":"en","page":"479-493","source":"Springer Link","title":"The role of complementarity and selection effects in P acquisition of intercropping systems","volume":"422","author":[{"family":"Li","given":"Xiao-Fei"},{"family":"Wang","given":"Cheng-Bao"},{"family":"Zhang","given":"Wei-Ping"},{"family":"Wang","given":"Le-Hua"},{"family":"Tian","given":"Xiu-Li"},{"family":"Yang","given":"Si-Cun"},{"family":"Jiang","given":"Wan-Li"},{"family":"Ruijven","given":"Jasper","non-dropping-particle":"van"},{"family":"Li","given":"Long"}],"issued":{"date-parts":[["2018",1,1]]}}}],"schema":"https://github.com/citation-style-language/schema/raw/master/csl-citation.json"} </w:instrText>
+      </w:r>
+      <w:r>
+        <w:rPr>
+          <w:lang w:val="en-US"/>
+        </w:rPr>
+        <w:fldChar w:fldCharType="separate"/>
+      </w:r>
+      <w:r>
+        <w:rPr>
+          <w:rFonts w:cs="Times New Roman"/>
+          <w:lang w:val="en-US"/>
+        </w:rPr>
+        <w:t>Fargione et al. 2007; Li et al. 2018)</w:t>
+      </w:r>
+      <w:r>
+        <w:rPr>
+          <w:lang w:val="en-US"/>
+        </w:rPr>
+        <w:fldChar w:fldCharType="end"/>
+      </w:r>
+      <w:r>
+        <w:rPr>
+          <w:lang w:val="en-US"/>
+        </w:rPr>
+        <w:t>.</w:t>
+      </w:r>
+      <w:proofErr w:type="gramEnd"/>
+      <w:r>
+        <w:rPr>
+          <w:lang w:val="en-US"/>
+        </w:rPr>
+        <w:t xml:space="preserve"> </w:t>
       </w:r>
     </w:p>
     <w:p>
@@ -557,7 +855,135 @@
         <w:rPr>
           <w:lang w:val="en-US"/>
         </w:rPr>
-        <w:t>Similar ecological effects can be leveraged in crops by mixing different species at the same time within the same field (i.e., intercropping). For example, species with different root foraging strategies can complement each other and achieve greater yield in mixture than grown separately in pure stands</w:t>
+        <w:t xml:space="preserve">Similar ecological effects can be </w:t>
+      </w:r>
+      <w:r>
+        <w:rPr>
+          <w:lang w:val="en-US"/>
+        </w:rPr>
+        <w:t>exploited</w:t>
+      </w:r>
+      <w:r>
+        <w:rPr>
+          <w:lang w:val="en-US"/>
+        </w:rPr>
+        <w:t xml:space="preserve"> in crops by mixing different species at the same time within the same field (i.e., intercropping</w:t>
+      </w:r>
+      <w:r>
+        <w:rPr>
+          <w:lang w:val="en-US"/>
+        </w:rPr>
+        <w:t xml:space="preserve">, </w:t>
+      </w:r>
+      <w:r>
+        <w:rPr>
+          <w:lang w:val="en-US"/>
+        </w:rPr>
+        <w:fldChar w:fldCharType="begin"/>
+      </w:r>
+      <w:r>
+        <w:rPr>
+          <w:lang w:val="en-US"/>
+        </w:rPr>
+        <w:instrText xml:space="preserve"> ADDIN ZOTERO_ITEM CSL_CITATION {"citationID":"1Nv6HZAQ","properties":{"formattedCitation":"(Vandermeer 1992)","plainCitation":"(Vandermeer 1992)","dontUpdate":true,"noteIndex":0},"citationItems":[{"id":35,"uris":["http://zotero.org/users/3458704/items/6J859L3X"],"itemData":{"id":35,"type":"book","abstract":"The practice of growing two or more crops together is widespread throughout the tropics and is becoming increasingly practised in temperate agriculture. The benefits of nutrient exchange, reduced weed competition and pathogen control can generate substantial improvements in growth and yield. In this book John Vandermeer, a leading worker on the subject, shows how classical ecological principles, especially those relating to competition and population ecology, can be applied to intercropping. Despite the large amount of research activity directed towards the subject over the last 20 years, the practice of intercropping has, until now, received very little serious academic attention. The Ecology of Intercropping is unique in approaching the question of intercropping from a theoretical point of view. In addition the details of the approach will take as their starting point well-accepted ecological theory. Using this basis the author shows how the approach can be used to design and evaluate intercropping systems to improve agricultural yields.","event-place":"Cambridge","ISBN":"978-0-521-34689-4","language":"en","note":"Google-Books-ID: CvyyTVq_o70C","number-of-pages":"254","publisher":"Cambridge University Press","publisher-place":"Cambridge","source":"Google Books","title":"The Ecology of Intercropping","author":[{"family":"Vandermeer","given":"John H."}],"issued":{"date-parts":[["1992",8,20]]}}}],"schema":"https://github.com/citation-style-language/schema/raw/master/csl-citation.json"} </w:instrText>
+      </w:r>
+      <w:r>
+        <w:rPr>
+          <w:lang w:val="en-US"/>
+        </w:rPr>
+        <w:fldChar w:fldCharType="separate"/>
+      </w:r>
+      <w:r>
+        <w:rPr>
+          <w:rFonts w:cs="Times New Roman"/>
+          <w:lang w:val="en-US"/>
+        </w:rPr>
+        <w:t>Vandermeer 1992</w:t>
+      </w:r>
+      <w:r>
+        <w:rPr>
+          <w:lang w:val="en-US"/>
+        </w:rPr>
+        <w:fldChar w:fldCharType="end"/>
+      </w:r>
+      <w:r>
+        <w:rPr>
+          <w:lang w:val="en-US"/>
+        </w:rPr>
+        <w:t xml:space="preserve">). For example, </w:t>
+      </w:r>
+      <w:r>
+        <w:rPr>
+          <w:lang w:val="en-US"/>
+        </w:rPr>
+        <w:t>one of the most ancient intercrop known as the “three-sisters” (</w:t>
+      </w:r>
+      <w:r>
+        <w:rPr>
+          <w:lang w:val="en-US"/>
+        </w:rPr>
+        <w:t>maize, bean, squash</w:t>
+      </w:r>
+      <w:r>
+        <w:rPr>
+          <w:lang w:val="en-US"/>
+        </w:rPr>
+        <w:t xml:space="preserve">) combines </w:t>
+      </w:r>
+      <w:r>
+        <w:rPr>
+          <w:lang w:val="en-US"/>
+        </w:rPr>
+        <w:t xml:space="preserve">species with different root foraging strategies </w:t>
+      </w:r>
+      <w:r>
+        <w:rPr>
+          <w:lang w:val="en-US"/>
+        </w:rPr>
+        <w:t xml:space="preserve">that </w:t>
+      </w:r>
+      <w:r>
+        <w:rPr>
+          <w:lang w:val="en-US"/>
+        </w:rPr>
+        <w:t>complement each other and achieve greater yield in mixture than grown separately</w:t>
+      </w:r>
+      <w:r>
+        <w:rPr>
+          <w:lang w:val="en-US"/>
+        </w:rPr>
+        <w:t xml:space="preserve"> </w:t>
+      </w:r>
+      <w:r>
+        <w:rPr>
+          <w:lang w:val="en-US"/>
+        </w:rPr>
+        <w:fldChar w:fldCharType="begin"/>
+      </w:r>
+      <w:r>
+        <w:rPr>
+          <w:lang w:val="en-US"/>
+        </w:rPr>
+        <w:instrText xml:space="preserve"> ADDIN ZOTERO_ITEM CSL_CITATION {"citationID":"9GenRwAe","properties":{"formattedCitation":"(Zhang et al. 2014)","plainCitation":"(Zhang et al. 2014)","noteIndex":0},"citationItems":[{"id":219,"uris":["http://zotero.org/users/3458704/items/7NULNZ4Z"],"itemData":{"id":219,"type":"article-journal","abstract":"AbstractBackground and Aims.  Since ancient times in the Americas, maize, bean and squash have been grown together in a polyculture known as the ‘three sisters’","container-title":"Annals of Botany","DOI":"10.1093/aob/mcu191","ISSN":"0305-7364","issue":"8","journalAbbreviation":"Ann Bot","language":"en","page":"1719-1733","source":"academic.oup.com","title":"Root foraging elicits niche complementarity-dependent yield advantage in the ancient ‘three sisters’ (maize/bean/squash) polyculture","volume":"114","author":[{"family":"Zhang","given":"Chaochun"},{"family":"Postma","given":"Johannes A."},{"family":"York","given":"Larry M."},{"family":"Lynch","given":"Jonathan P."}],"issued":{"date-parts":[["2014",12,1]]}}}],"schema":"https://github.com/citation-style-language/schema/raw/master/csl-citation.json"} </w:instrText>
+      </w:r>
+      <w:r>
+        <w:rPr>
+          <w:lang w:val="en-US"/>
+        </w:rPr>
+        <w:fldChar w:fldCharType="separate"/>
+      </w:r>
+      <w:r>
+        <w:rPr>
+          <w:rFonts w:cs="Times New Roman"/>
+          <w:lang w:val="en-US"/>
+        </w:rPr>
+        <w:t>(Zhang et al. 2014)</w:t>
+      </w:r>
+      <w:r>
+        <w:rPr>
+          <w:lang w:val="en-US"/>
+        </w:rPr>
+        <w:fldChar w:fldCharType="end"/>
       </w:r>
       <w:r>
         <w:rPr>
@@ -599,7 +1025,19 @@
         <w:rPr>
           <w:lang w:val="en-US"/>
         </w:rPr>
-        <w:t>species that can fix nitrogen from the atmosphere (e.g., legumes) can also generate complementarity effects and ultimately overyield</w:t>
+        <w:t xml:space="preserve">species that can fix nitrogen from the atmosphere (e.g., legumes) </w:t>
+      </w:r>
+      <w:r>
+        <w:rPr>
+          <w:lang w:val="en-US"/>
+        </w:rPr>
+        <w:t>is another way to achieve</w:t>
+      </w:r>
+      <w:r>
+        <w:rPr>
+          <w:lang w:val="en-US"/>
+        </w:rPr>
+        <w:t xml:space="preserve"> complementarity effects and ultimately overyield</w:t>
       </w:r>
       <w:r>
         <w:rPr>
@@ -611,7 +1049,62 @@
         <w:rPr>
           <w:lang w:val="en-US"/>
         </w:rPr>
-        <w:t>. However, mixing species is also an agronomic challenge because the component</w:t>
+        <w:t xml:space="preserve"> </w:t>
+      </w:r>
+      <w:r>
+        <w:rPr>
+          <w:lang w:val="en-US"/>
+        </w:rPr>
+        <w:fldChar w:fldCharType="begin"/>
+      </w:r>
+      <w:r>
+        <w:rPr>
+          <w:lang w:val="en-US"/>
+        </w:rPr>
+        <w:instrText xml:space="preserve"> ADDIN ZOTERO_ITEM CSL_CITATION {"citationID":"6uF0XWeR","properties":{"formattedCitation":"(Bedoussac et al. 2015)","plainCitation":"(Bedoussac et al. 2015)","noteIndex":0},"citationItems":[{"id":479,"uris":["http://zotero.org/users/3458704/items/EX54A3XL"],"itemData":{"id":479,"type":"article-journal","abstract":"World population is projected to reach over nine billion by the year 2050, and ensuring food security while mitigating environmental impacts represents a major agricultural challenge. Thus, higher productivity must be reached through sustainable production by taking into account climate change, resources rarefaction like phosphorus and water, and losses of fertile lands. Enhancing crop diversity is increasingly recognized as a crucial lever for sustainable agro-ecological development. Growing legumes, a major biological nitrogen source, is also a powerful option to reduce synthetic nitrogen fertilizers use and associated fossil energy consumption. Organic farming, which does not allow the use of chemical, is also regarded as one prototype to enhance the sustainability of modern agriculture while decreasing environmental impacts. Here, we review the potential advantages of eco-functional intensification in organic farming by intercropping cereal and grain legume species sown and harvested together. Our review is based on a literature analysis reinforced with integration of an original dataset of 58 field experiments conducted since 2001 in contrasted pedo-climatic European conditions in order to generalize the findings and draw up common guidelines. The major points are that intercropping lead to: (i) higher and more stable grain yield than the mean sole crops (0.33 versus 0.27 kg m−2), (ii) higher cereal protein concentration than in sole crop (11.1 versus 9.8 %), (iii) higher and more stable gross margin than the mean sole crops (702 versus 577 € ha−1) and (iv) improved use of abiotic resources according to species complementarities for light interception and use of both soil mineral nitrogen and atmospheric N2. Intercropping is particularly suited for low-nitrogen availability systems but further mechanistic understanding is required to propose generic crop management procedures. Also, development of this practice must be achieved with the collaboration of value chain actors such as breeders to select cultivars suited to intercropping.","container-title":"Agronomy for Sustainable Development","DOI":"10.1007/s13593-014-0277-7","ISSN":"1773-0155","issue":"3","language":"en","page":"911-935","source":"Springer Link","title":"Ecological principles underlying the increase of productivity achieved by cereal-grain legume intercrops in organic farming. A review","volume":"35","author":[{"family":"Bedoussac","given":"Laurent"},{"family":"Journet","given":"Etienne-Pascal"},{"family":"Hauggaard-Nielsen","given":"Henrik"},{"family":"Naudin","given":"Christophe"},{"family":"Corre-Hellou","given":"Guenaelle"},{"family":"Jensen","given":"Erik Steen"},{"family":"Prieur","given":"Loïc"},{"family":"Justes","given":"Eric"}],"issued":{"date-parts":[["2015",7,1]]}}}],"schema":"https://github.com/citation-style-language/schema/raw/master/csl-citation.json"} </w:instrText>
+      </w:r>
+      <w:r>
+        <w:rPr>
+          <w:lang w:val="en-US"/>
+        </w:rPr>
+        <w:fldChar w:fldCharType="separate"/>
+      </w:r>
+      <w:r>
+        <w:rPr>
+          <w:rFonts w:cs="Times New Roman"/>
+          <w:lang w:val="en-US"/>
+        </w:rPr>
+        <w:t>(Bedoussac et al. 2015)</w:t>
+      </w:r>
+      <w:r>
+        <w:rPr>
+          <w:lang w:val="en-US"/>
+        </w:rPr>
+        <w:fldChar w:fldCharType="end"/>
+      </w:r>
+      <w:r>
+        <w:rPr>
+          <w:lang w:val="en-US"/>
+        </w:rPr>
+        <w:t xml:space="preserve">. However, </w:t>
+      </w:r>
+      <w:r>
+        <w:rPr>
+          <w:lang w:val="en-US"/>
+        </w:rPr>
+        <w:t>intercropping</w:t>
+      </w:r>
+      <w:r>
+        <w:rPr>
+          <w:lang w:val="en-US"/>
+        </w:rPr>
+        <w:t xml:space="preserve"> also raises several </w:t>
+      </w:r>
+      <w:r>
+        <w:rPr>
+          <w:lang w:val="en-US"/>
+        </w:rPr>
+        <w:t>challenge</w:t>
       </w:r>
       <w:r>
         <w:rPr>
@@ -623,7 +1116,19 @@
         <w:rPr>
           <w:lang w:val="en-US"/>
         </w:rPr>
-        <w:t xml:space="preserve"> of the intercrop </w:t>
+        <w:t xml:space="preserve"> because the</w:t>
+      </w:r>
+      <w:r>
+        <w:rPr>
+          <w:lang w:val="en-US"/>
+        </w:rPr>
+        <w:t xml:space="preserve"> components of the intercrop</w:t>
+      </w:r>
+      <w:r>
+        <w:rPr>
+          <w:lang w:val="en-US"/>
+        </w:rPr>
+        <w:t xml:space="preserve"> </w:t>
       </w:r>
       <w:r>
         <w:rPr>
@@ -635,20 +1140,2779 @@
         <w:rPr>
           <w:lang w:val="en-US"/>
         </w:rPr>
-        <w:t xml:space="preserve">differ in many aspects of their life cycles </w:t>
-      </w:r>
-      <w:r>
-        <w:rPr>
-          <w:lang w:val="en-US"/>
-        </w:rPr>
-        <w:t xml:space="preserve">(different phenologies, fertilization requirements, harvest products that need to be separated from each other, etc). </w:t>
-      </w:r>
-      <w:r>
-        <w:rPr>
-          <w:lang w:val="en-US"/>
-        </w:rPr>
-        <w:t xml:space="preserve">Therefore, </w:t>
-      </w:r>
+        <w:t>differ in many aspects of their life cycle</w:t>
+      </w:r>
+      <w:r>
+        <w:rPr>
+          <w:lang w:val="en-US"/>
+        </w:rPr>
+        <w:t xml:space="preserve"> (germination, growth rate, phenology, plant architecture, </w:t>
+      </w:r>
+      <w:proofErr w:type="spellStart"/>
+      <w:r>
+        <w:rPr>
+          <w:lang w:val="en-US"/>
+        </w:rPr>
+        <w:t>etc</w:t>
+      </w:r>
+      <w:proofErr w:type="spellEnd"/>
+      <w:r>
+        <w:rPr>
+          <w:lang w:val="en-US"/>
+        </w:rPr>
+        <w:t xml:space="preserve">) </w:t>
+      </w:r>
+      <w:r>
+        <w:rPr>
+          <w:lang w:val="en-US"/>
+        </w:rPr>
+        <w:t>which</w:t>
+      </w:r>
+      <w:r>
+        <w:rPr>
+          <w:lang w:val="en-US"/>
+        </w:rPr>
+        <w:t xml:space="preserve"> complicate</w:t>
+      </w:r>
+      <w:r>
+        <w:rPr>
+          <w:lang w:val="en-US"/>
+        </w:rPr>
+        <w:t>s</w:t>
+      </w:r>
+      <w:r>
+        <w:rPr>
+          <w:lang w:val="en-US"/>
+        </w:rPr>
+        <w:t xml:space="preserve"> agronomic management</w:t>
+      </w:r>
+      <w:r>
+        <w:rPr>
+          <w:lang w:val="en-US"/>
+        </w:rPr>
+        <w:t xml:space="preserve"> </w:t>
+      </w:r>
+      <w:r>
+        <w:rPr>
+          <w:lang w:val="en-US"/>
+        </w:rPr>
+        <w:fldChar w:fldCharType="begin"/>
+      </w:r>
+      <w:r>
+        <w:rPr>
+          <w:lang w:val="en-US"/>
+        </w:rPr>
+        <w:instrText xml:space="preserve"> ADDIN ZOTERO_ITEM CSL_CITATION {"citationID":"Wd7Lv4n0","properties":{"formattedCitation":"(Lemken et al. 2017; Huss et al. 2022)","plainCitation":"(Lemken et al. 2017; Huss et al. 2022)","noteIndex":0},"citationItems":[{"id":3099,"uris":["http://zotero.org/users/3458704/items/K433HGVW"],"itemData":{"id":3099,"type":"article-journal","abstract":"Mixed cropping (MC), the growing of two or more coexisting crops in one field, specifically the mix of cereal and grain legumes, can contribute to a more sustainable agricultural land use. Despite a variety of ecological benefits and promising grain productivity, applications are scarce among farmers in developed countries. In consideration of MC's potential this study interviews farm managers to profile characteristics of adopters. The transtheoretical model (TTM) is applied to capture adoption and adoption tendencies. The results point to a significant positive role of land owned vs. leased, adoption of reduced tillage and adoption intensity of legumes in general. The perception of technical barriers and the perception of MC's usefulness are also major drivers that proponents need to address. In general, the TTM provides a gradual measure of farmer's willingness to adopt, leading to more variance than binary classifications, which makes TTM especially useful to adoption research of marginalized ecological practices.","container-title":"Ecological Economics","DOI":"10.1016/j.ecolecon.2017.02.021","ISSN":"0921-8009","journalAbbreviation":"Ecological Economics","page":"20-28","source":"ScienceDirect","title":"The case of legume-cereal crop mixtures in modern agriculture and the transtheoretical model of gradual adoption","volume":"137","author":[{"family":"Lemken","given":"Dominic"},{"family":"Spiller","given":"Achim"},{"family":"Meyer-Höfer","given":"Marie","non-dropping-particle":"von"}],"issued":{"date-parts":[["2017",7,1]]}}},{"id":3101,"uris":["http://zotero.org/users/3458704/items/ZRSC3MNL"],"itemData":{"id":3101,"type":"article-journal","abstract":"To combat climate change, farmers must innovate through ecological intensification to boost food production, increase resilience to weather extremes, and shrink the carbon footprint of agriculture. Intercropping (where alternative crops or noncrop plants are integrated with cash crops) can strengthen and stabilize agroecosystems under climate change by improving resource use efficiency, enhancing soil water holding capacity, and increasing the diversity and quality of habitat for beneficial insects that provide pollination services and natural pest control. Despite these benefits, intercropping has yet to be widely adopted due to perceived risks and challenges including decreased crop yield, increased management complexity, a steep learning curve for successful management, and increased susceptibility to pests. Here, we explore the major benefits of intercropping in agricultural systems for pest control and climate resilience reported in 24 meta-analyses, while addressing risks and barriers to implementation. Most studies demonstrate clear benefits of intercropping for weed, pathogen, insect pest control, relative yield, and gross profitability. However, relatively few studies document ecosystem services conferred by intercrops alongside labor costs, which are key to economic sustainability for farmers. In addition to clearer demonstrations of the economic viability of intercropping, farmers also need strong technical and financial support during the adoption process to help them troubleshoot the site-specific complexities and challenges of managing polycultures. Ecological intensification of agriculture requires a more strategic approach than simplified production systems and is not without risks and challenges. Calibrating incentive programs to reduce financial burdens of risk for farmers could promote more widespread adoption of intercropping.","container-title":"Journal of Economic Entomology","DOI":"10.1093/jee/toac045","ISSN":"0022-0493","issue":"5","journalAbbreviation":"Journal of Economic Entomology","page":"1350-1362","source":"Silverchair","title":"Benefits and risks of intercropping for crop resilience and pest management","volume":"115","author":[{"family":"Huss","given":"C P"},{"family":"Holmes","given":"K D"},{"family":"Blubaugh","given":"C K"}],"issued":{"date-parts":[["2022",10,1]]}}}],"schema":"https://github.com/citation-style-language/schema/raw/master/csl-citation.json"} </w:instrText>
+      </w:r>
+      <w:r>
+        <w:rPr>
+          <w:lang w:val="en-US"/>
+        </w:rPr>
+        <w:fldChar w:fldCharType="separate"/>
+      </w:r>
+      <w:r>
+        <w:rPr>
+          <w:rFonts w:cs="Times New Roman"/>
+          <w:lang w:val="en-US"/>
+        </w:rPr>
+        <w:t>(Lemken et al. 2017; Huss et al. 2022)</w:t>
+      </w:r>
+      <w:r>
+        <w:rPr>
+          <w:lang w:val="en-US"/>
+        </w:rPr>
+        <w:fldChar w:fldCharType="end"/>
+      </w:r>
+      <w:r>
+        <w:rPr>
+          <w:lang w:val="en-US"/>
+        </w:rPr>
+        <w:t xml:space="preserve">. Moreover, they often </w:t>
+      </w:r>
+      <w:r>
+        <w:rPr>
+          <w:lang w:val="en-US"/>
+        </w:rPr>
+        <w:t xml:space="preserve">have different harvest products </w:t>
+      </w:r>
+      <w:r>
+        <w:rPr>
+          <w:lang w:val="en-US"/>
+        </w:rPr>
+        <w:t>that</w:t>
+      </w:r>
+      <w:r>
+        <w:rPr>
+          <w:lang w:val="en-US"/>
+        </w:rPr>
+        <w:t xml:space="preserve"> need to </w:t>
+      </w:r>
+      <w:proofErr w:type="gramStart"/>
+      <w:r>
+        <w:rPr>
+          <w:lang w:val="en-US"/>
+        </w:rPr>
+        <w:t>be separated</w:t>
+      </w:r>
+      <w:proofErr w:type="gramEnd"/>
+      <w:r>
+        <w:rPr>
+          <w:lang w:val="en-US"/>
+        </w:rPr>
+        <w:t xml:space="preserve"> from each other. </w:t>
+      </w:r>
+    </w:p>
+    <w:p>
+      <w:pPr>
+        <w:rPr>
+          <w:lang w:val="en-US"/>
+        </w:rPr>
+      </w:pPr>
+      <w:r>
+        <w:rPr>
+          <w:lang w:val="en-US"/>
+        </w:rPr>
+        <w:lastRenderedPageBreak/>
+        <w:t xml:space="preserve">Cultivar mixtures, that is the </w:t>
+      </w:r>
+      <w:r>
+        <w:rPr>
+          <w:lang w:val="en-US"/>
+        </w:rPr>
+        <w:t>sowing of a mixture of genotypes</w:t>
+      </w:r>
+      <w:r>
+        <w:rPr>
+          <w:lang w:val="en-US"/>
+        </w:rPr>
+        <w:t xml:space="preserve"> of</w:t>
+      </w:r>
+      <w:r>
+        <w:rPr>
+          <w:lang w:val="en-US"/>
+        </w:rPr>
+        <w:t xml:space="preserve"> the same species</w:t>
+      </w:r>
+      <w:r>
+        <w:rPr>
+          <w:lang w:val="en-US"/>
+        </w:rPr>
+        <w:t xml:space="preserve"> in the same field</w:t>
+      </w:r>
+      <w:r>
+        <w:rPr>
+          <w:lang w:val="en-US"/>
+        </w:rPr>
+        <w:t xml:space="preserve">, allows to </w:t>
+      </w:r>
+      <w:r>
+        <w:rPr>
+          <w:lang w:val="en-US"/>
+        </w:rPr>
+        <w:t>address</w:t>
+      </w:r>
+      <w:r>
+        <w:rPr>
+          <w:lang w:val="en-US"/>
+        </w:rPr>
+        <w:t xml:space="preserve"> most of these challenge by mobilizing plant diversity at the intra-specific level</w:t>
+      </w:r>
+      <w:r>
+        <w:rPr>
+          <w:lang w:val="en-US"/>
+        </w:rPr>
+        <w:t xml:space="preserve"> </w:t>
+      </w:r>
+      <w:r>
+        <w:rPr>
+          <w:lang w:val="en-US"/>
+        </w:rPr>
+        <w:fldChar w:fldCharType="begin"/>
+      </w:r>
+      <w:r>
+        <w:rPr>
+          <w:lang w:val="en-US"/>
+        </w:rPr>
+        <w:instrText xml:space="preserve"> ADDIN ZOTERO_ITEM CSL_CITATION {"citationID":"A1o0pByO","properties":{"formattedCitation":"(Smithson and Lenn\\uc0\\u233{} 1996)","plainCitation":"(Smithson and Lenné 1996)","noteIndex":0},"citationItems":[{"id":93,"uris":["http://zotero.org/users/3458704/items/CBUE5FDZ"],"itemData":{"id":93,"type":"article-journal","abstract":"Remarkable parallels link the development of varietal mixtures across subsistence farming systems. Mixtures are grown and persist because they prolong harvest and income flow and provide diversity of diet. From our review of research on agronomic and disease aspects of mixtures in modern agriculture, it is also clear that improved stability and decreased disease severity are common features of mixtures relative to their components in monoculture. Such advantages are of value to both modern and subsistence agriculture. However, in the majority of cases, the yield advantage of mixtures is small. Overall, we conclude that varietal mixtures are presently a viable strategy for sustainable productivity in subsistence agriculture, have potential for improvement without sacrifice of diversity, are an important resource for future global food production and may have an expanding role in modern agriculture in situations where qualitative uniformity is not the guiding priority.","container-title":"Annals of Applied Biology","DOI":"10.1111/j.1744-7348.1996.tb07096.x","ISSN":"1744-7348","issue":"1","language":"en","page":"127-158","source":"Wiley Online Library","title":"Varietal mixtures: A viable strategy for sustainable productivity in subsistence agriculture","title-short":"Varietal mixtures","volume":"128","author":[{"family":"Smithson","given":"J B."},{"family":"Lenné","given":"J M."}],"issued":{"date-parts":[["1996"]],"season":"février"}}}],"schema":"https://github.com/citation-style-language/schema/raw/master/csl-citation.json"} </w:instrText>
+      </w:r>
+      <w:r>
+        <w:rPr>
+          <w:lang w:val="en-US"/>
+        </w:rPr>
+        <w:fldChar w:fldCharType="separate"/>
+      </w:r>
+      <w:r>
+        <w:rPr>
+          <w:rFonts w:cs="Times New Roman"/>
+          <w:kern w:val="0"/>
+          <w:szCs w:val="24"/>
+          <w:lang w:val="en-US"/>
+        </w:rPr>
+        <w:t>(Smithson and Lenné 1996)</w:t>
+      </w:r>
+      <w:r>
+        <w:rPr>
+          <w:lang w:val="en-US"/>
+        </w:rPr>
+        <w:fldChar w:fldCharType="end"/>
+      </w:r>
+      <w:r>
+        <w:rPr>
+          <w:lang w:val="en-US"/>
+        </w:rPr>
+        <w:t xml:space="preserve">. </w:t>
+      </w:r>
+      <w:r>
+        <w:rPr>
+          <w:lang w:val="en-US"/>
+        </w:rPr>
+        <w:t xml:space="preserve">Historically, cultivar mixtures have been shown to be very efficient at limiting pathogen spread and </w:t>
+      </w:r>
+      <w:r>
+        <w:rPr>
+          <w:lang w:val="en-US"/>
+        </w:rPr>
+        <w:t xml:space="preserve">disease </w:t>
+      </w:r>
+      <w:r>
+        <w:rPr>
+          <w:lang w:val="en-US"/>
+        </w:rPr>
+        <w:t>severity compared to monogenotypic cultivars, especially in grain cereals</w:t>
+      </w:r>
+      <w:r>
+        <w:rPr>
+          <w:lang w:val="en-US"/>
+        </w:rPr>
+        <w:t xml:space="preserve"> </w:t>
+      </w:r>
+      <w:r>
+        <w:rPr>
+          <w:lang w:val="en-US"/>
+        </w:rPr>
+        <w:fldChar w:fldCharType="begin"/>
+      </w:r>
+      <w:r>
+        <w:rPr>
+          <w:lang w:val="en-US"/>
+        </w:rPr>
+        <w:instrText xml:space="preserve"> ADDIN ZOTERO_ITEM CSL_CITATION {"citationID":"92pc5xp2","properties":{"formattedCitation":"(Wolfe 1985; Mundt et al. 1995; Zhu et al. 2000; Finckh and Wolfe 2006)","plainCitation":"(Wolfe 1985; Mundt et al. 1995; Zhu et al. 2000; Finckh and Wolfe 2006)","noteIndex":0},"citationItems":[{"id":482,"uris":["http://zotero.org/users/3458704/items/FV25V3BU"],"itemData":{"id":482,"type":"article-journal","container-title":"Annual Review of Phytopathology","DOI":"10.1146/annurev.py.23.090185.001343","ISSN":"0066-4286","issue":"1","page":"251-273","source":"annualreviews.org (Atypon)","title":"The current status and prospects of multiline cultivars and variety mixtures for disease resistance","volume":"23","author":[{"family":"Wolfe","given":"M S"}],"issued":{"date-parts":[["1985",9,1]]}}},{"id":590,"uris":["http://zotero.org/users/3458704/items/U67NQRPX"],"itemData":{"id":590,"type":"article-journal","abstract":"Five winter wheat cultivars, six two-component cultivar mixtures, and one four-way mixture were grown in the presence of yellow rust, eyespot, both diseases, and neither disease for three seasons. On average, mixtures reduced the severity of yellow rust relative to their component pure stands by 53%. The four-component mixture provided better yellow rust control than did the two-way mixtures. Eyespot severity was reduced through mixing only in the absence of yellow rust and by only three of the seven mixtures (mean reduction = 13%). Yellow rust was 13% less severe in the presence of eyespot, and eyespot was 10% more severe in the presence of yellow rust. Averaged over all years, the mixtures increased yield relative to the pure stands by 6·2, 1·7, 7·1, and 1·3% in the presence of yellow rust, eyespot, both diseases, and neither disease, respectively. Two mixtures provided significant yield increases over the means of their component pure stands (7% and 9%) in the presence of eyespot even though one of them did not significantly reduce eyespot severity. Accounting for all disease treatments and years, four mixtures provided distinctly higher yield increases than the other three. In mixtures containing a resistant cultivar and a cultivar susceptible to eyespot, yield loss by the susceptible cultivar was not compensated for by increased yield of the resistant cultivar. The mixtures showed improved yield stability relative to the pure stands, with the four-component mixture being particularly stable.","container-title":"Plant Pathology","DOI":"10.1111/j.1365-3059.1995.tb02726.x","ISSN":"1365-3059","issue":"1","language":"en","page":"173-182","source":"Wiley Online Library","title":"Disease severity and yield of pure-line wheat cultivars and mixtures in the presence of eyespot, yellow rust, and their combination","volume":"44","author":[{"family":"Mundt","given":"C. C."},{"family":"Brophy","given":"L. S."},{"family":"Schmitt","given":"M. S."}],"issued":{"date-parts":[["1995"]]}}},{"id":345,"uris":["http://zotero.org/users/3458704/items/5364UMKD"],"itemData":{"id":345,"type":"article-journal","abstract":"Crop heterogeneity is a possible solution to the vulnerability of monocultured crops to disease. Both theory and observation indicate that genetic heterogeneity provides greater disease suppression when used over large areas, though experimental data are lacking. Here we report a unique cooperation among farmers, researchers and extension personnel in Yunnan Province, China--genetically diversified rice crops were planted in all the rice fields in five townships in 1998 and ten townships in 1999. Control plots of monocultured crops allowed us to calculate the effect of diversity on the severity of rice blast, the major disease of rice. Disease-susceptible rice varieties planted in mixtures with resistant varieties had 89% greater yield and blast was 94% less severe than when they were grown in monoculture. The experiment was so successful that fungicidal sprays were no longer applied by the end of the two-year programme. Our results support the view that intraspecific crop diversification provides an ecological approach to disease control that can be highly effective over a large area and contribute to the sustainability of crop production.","container-title":"Nature","DOI":"10.1038/35021046","ISSN":"0028-0836","issue":"6797","journalAbbreviation":"Nature","language":"ENG","note":"PMID: 10963595","page":"718-722","source":"PubMed","title":"Genetic diversity and disease control in rice","volume":"406","author":[{"family":"Zhu","given":"Y."},{"family":"Chen","given":"H."},{"family":"Fan","given":"J."},{"family":"Wang","given":"Y."},{"family":"Li","given":"Y."},{"family":"Chen","given":"J."},{"family":"Fan","given":"J."},{"family":"Yang","given":"S."},{"family":"Hu","given":"L."},{"family":"Leung","given":"H."},{"family":"Mew","given":"T. W."},{"family":"Teng","given":"P. S."},{"family":"Wang","given":"Z."},{"family":"Mundt","given":"C. C."}],"issued":{"date-parts":[["2000",8,17]]}}},{"id":86,"uris":["http://zotero.org/users/3458704/items/RYNXRFEX"],"itemData":{"id":86,"type":"chapter","container-title":"The Epidemiology of Plant Diseases","event-place":"Dordrecht","ISBN":"978-1-4020-4581-3","language":"en","note":"DOI: 10.1007/1-4020-4581-6_10","page":"269-307","publisher":"Springer Netherlands","publisher-place":"Dordrecht","source":"Springer Link","title":"Diversification strategies","URL":"https://doi.org/10.1007/1-4020-4581-6_10","author":[{"family":"Finckh","given":"Maria R."},{"family":"Wolfe","given":"Martin S."}],"editor":[{"family":"Cooke","given":"B.M."},{"family":"Jones","given":"D. G."},{"family":"Kaye","given":"B."}],"accessed":{"date-parts":[["2020",4,30]]},"issued":{"date-parts":[["2006"]]}}}],"schema":"https://github.com/citation-style-language/schema/raw/master/csl-citation.json"} </w:instrText>
+      </w:r>
+      <w:r>
+        <w:rPr>
+          <w:lang w:val="en-US"/>
+        </w:rPr>
+        <w:fldChar w:fldCharType="separate"/>
+      </w:r>
+      <w:r>
+        <w:rPr>
+          <w:rFonts w:cs="Times New Roman"/>
+          <w:lang w:val="en-US"/>
+        </w:rPr>
+        <w:t>(Wolfe 1985; Mundt et al. 1995; Zhu et al. 2000; Finckh and Wolfe 2006)</w:t>
+      </w:r>
+      <w:r>
+        <w:rPr>
+          <w:lang w:val="en-US"/>
+        </w:rPr>
+        <w:fldChar w:fldCharType="end"/>
+      </w:r>
+      <w:r>
+        <w:rPr>
+          <w:lang w:val="en-US"/>
+        </w:rPr>
+        <w:t xml:space="preserve">. </w:t>
+      </w:r>
+      <w:r>
+        <w:rPr>
+          <w:lang w:val="en-US"/>
+        </w:rPr>
+        <w:t xml:space="preserve">This advantage has </w:t>
+      </w:r>
+      <w:r>
+        <w:rPr>
+          <w:lang w:val="en-US"/>
+        </w:rPr>
+        <w:t xml:space="preserve">recently </w:t>
+      </w:r>
+      <w:r>
+        <w:rPr>
+          <w:lang w:val="en-US"/>
+        </w:rPr>
+        <w:t xml:space="preserve">renewed the interest </w:t>
+      </w:r>
+      <w:r>
+        <w:rPr>
+          <w:lang w:val="en-US"/>
+        </w:rPr>
+        <w:t>in</w:t>
+      </w:r>
+      <w:r>
+        <w:rPr>
+          <w:lang w:val="en-US"/>
+        </w:rPr>
+        <w:t xml:space="preserve"> cultivar mixtures as </w:t>
+      </w:r>
+      <w:r>
+        <w:rPr>
+          <w:lang w:val="en-US"/>
+        </w:rPr>
+        <w:t>they</w:t>
+      </w:r>
+      <w:r>
+        <w:rPr>
+          <w:lang w:val="en-US"/>
+        </w:rPr>
+        <w:t xml:space="preserve"> could </w:t>
+      </w:r>
+      <w:r>
+        <w:rPr>
+          <w:lang w:val="en-US"/>
+        </w:rPr>
+        <w:t xml:space="preserve">help </w:t>
+      </w:r>
+      <w:r>
+        <w:rPr>
+          <w:lang w:val="en-US"/>
+        </w:rPr>
+        <w:t xml:space="preserve">reduce </w:t>
+      </w:r>
+      <w:r>
+        <w:rPr>
+          <w:lang w:val="en-US"/>
+        </w:rPr>
+        <w:t>the use of</w:t>
+      </w:r>
+      <w:r>
+        <w:rPr>
+          <w:lang w:val="en-US"/>
+        </w:rPr>
+        <w:t xml:space="preserve"> pesticide</w:t>
+      </w:r>
+      <w:r>
+        <w:rPr>
+          <w:lang w:val="en-US"/>
+        </w:rPr>
+        <w:t>s</w:t>
+      </w:r>
+      <w:r>
+        <w:rPr>
+          <w:lang w:val="en-US"/>
+        </w:rPr>
+        <w:t xml:space="preserve"> and as such support the agroecological transition</w:t>
+      </w:r>
+      <w:r>
+        <w:rPr>
+          <w:lang w:val="en-US"/>
+        </w:rPr>
+        <w:t xml:space="preserve"> </w:t>
+      </w:r>
+      <w:r>
+        <w:rPr>
+          <w:lang w:val="en-US"/>
+        </w:rPr>
+        <w:fldChar w:fldCharType="begin"/>
+      </w:r>
+      <w:r>
+        <w:rPr>
+          <w:lang w:val="en-US"/>
+        </w:rPr>
+        <w:instrText xml:space="preserve"> ADDIN ZOTERO_ITEM CSL_CITATION {"citationID":"uAmSXxHk","properties":{"formattedCitation":"(Barot et al. 2017; Borg et al. 2018; Snyder et al. 2020; Wuest et al. 2021)","plainCitation":"(Barot et al. 2017; Borg et al. 2018; Snyder et al. 2020; Wuest et al. 2021)","noteIndex":0},"citationItems":[{"id":362,"uris":["http://zotero.org/users/3458704/items/V5HR3HZG"],"itemData":{"id":362,"type":"article-journal","abstract":"The study of natural ecosystems and experiments using mixtures of plant species demonstrates that both species and genetic diversity generally promote ecosystem functioning. Therefore, mixing crop varieties is a promising alternative practice to transform modern high-input agriculture that is associated with a drastic reduction of within-field crop genetic diversity and is widely recognized as unsustainable. Here, we review the effects of mixtures of varieties on ecosystem functioning, and their underlying ecological mechanisms, as studied in ecology and agronomy, and outline how this knowledge can help designing more efficient mixtures. We recommend the development of two complementary strategies to optimize variety mixtures by fostering the ecological mechanisms leading to a positive relationship between biodiversity and ecosystem functioning and its stability through time, i.e., sampling and complementarity effects. (1) In the “trait-blind” approach, the design of high-performance mixtures is based on estimations of the mixing abilities of varieties. While this approach is operational because it does not require detailed trait knowledge, it relies on heavy experimental designs to evaluate mixing ability. (2) The trait-based approach is particularly efficient to design mixtures of varieties to provide particular baskets of services but requires building databases of traits for crop varieties and documenting the relations between traits and services. The performance of mixtures requires eventually to be evaluated in real economic, social, and agronomic contexts. We conclude that the need of a multifunctional low-input agriculture strongly increases the attractiveness of mixtures but that new breeding approaches are required to create varieties with higher mixing abilities, to foster complementarity and selection effects through an increase in the variance of relevant traits and to explore new combinations of trait values.","container-title":"Agronomy for Sustainable Development","DOI":"10.1007/s13593-017-0418-x","ISSN":"1774-0746, 1773-0155","issue":"2","language":"en","page":"13","source":"link.springer.com","title":"Designing mixtures of varieties for multifunctional agriculture with the help of ecology. A review","volume":"37","author":[{"family":"Barot","given":"Sébastien"},{"family":"Allard","given":"Vincent"},{"family":"Cantarel","given":"Amélie"},{"family":"Enjalbert","given":"Jérôme"},{"family":"Gauffreteau","given":"Arnaud"},{"family":"Goldringer","given":"Isabelle"},{"family":"Lata","given":"Jean-Christophe"},{"family":"Roux","given":"Xavier Le"},{"family":"Niboyet","given":"Audrey"},{"family":"Porcher","given":"Emanuelle"}],"issued":{"date-parts":[["2017",4,1]]}},"label":"page"},{"id":132,"uris":["http://zotero.org/users/3458704/items/KIUD4TSV"],"itemData":{"id":132,"type":"article-journal","abstract":"Increasing the biodiversity of cropped plants is a key leverage for agroecology, aiming to replace chemical inputs by ecological processes and regulations. Cultivar mixtures are a straightforward way to increase within-crop diversity, but they have so far been poorly used by farmers and they are not encouraged by advisory services. Based on the methodology developed by Kiær et al. (2009), we achieved a meta-analysis of cultivar mixtures in wheat. Among the 120 publications dedicated to wheat, we selected 32 studies to analyze various factors that may condition the success or failure of wheat mixtures by calculating overyielding, i.e. the difference in productivity of a variety mixture compared with the weighted mean of its component varieties in pure stand. The analysis highlighted a significant global overyielding of 3.5%, which reached 6.2% in condition of high disease pressures. Overyielding was not affected by seeding density or plot size. Under high disease pressure, overyielding increased by 3.2% point per added component variety. Overyielding was respectively 5.3% and 3.3% higher for mixtures heterogeneous in disease resistance or phenology than for homogeneous ones, and did not vary when considering height. Overyielding reached its highest values in the 1980s and 1990s, which reflects the predominance of disease-focused studies during this period. Our results confirm that cultivar mixtures are a potential way to increase yield relatively to pure varieties, especially under low pesticide cropping systems. Literature suggests that mixture practice is impeded by the lack of general rules that could help to mixing varieties. To design such rules it is needed to (1) achieve new experiments manipulating the heterogeneity in variety traits, (2) determine experimentally the ecological mechanisms underlying mixture performance and (3) develop new models allowing testing and analyzing these mechanisms.","container-title":"Field Crops Research","DOI":"10.1016/j.fcr.2017.09.006","ISSN":"0378-4290","journalAbbreviation":"Field Crops Research","page":"298-313","source":"ScienceDirect","title":"Unfolding the potential of wheat cultivar mixtures: A meta-analysis perspective and identification of knowledge gaps","title-short":"Unfolding the potential of wheat cultivar mixtures","volume":"221","author":[{"family":"Borg","given":"J."},{"family":"Kiær","given":"L. P."},{"family":"Lecarpentier","given":"C."},{"family":"Goldringer","given":"I."},{"family":"Gauffreteau","given":"A."},{"family":"Saint-Jean","given":"S."},{"family":"Barot","given":"S."},{"family":"Enjalbert","given":"J."}],"issued":{"date-parts":[["2018",5,15]]}}},{"id":1704,"uris":["http://zotero.org/users/3458704/items/H6I4UT6U"],"itemData":{"id":1704,"type":"article-journal","abstract":"Most on-farm diversification strategies to enhance ecosystem services, such as insect pest control and yield, have focused on expanding crop species diversity. While polycultures often provide valuable services, logistical constraints with planting and harvesting can hamper implementation on large scales. An alternative diversification strategy is to increase within-field intraspecific crop diversity through the use of crop varietal mixtures. Here, we evaluate an interdisciplinary body of research to determine the potential for crop varietal mixtures to support food security by providing ecological, economic, and nutritional services. Previous literature has synthesized the link between varietal mixtures and yield and insect pest suppression services. We expand on prior analyses by considering hypotheses generated from species-level research and assessing whether they also provide a useful framework for predicting how varietal mixtures affect crop productivity and insect pest suppression. In addition, we evaluate the potential for varietal mixtures to increase farm resilience and growers’ profits. While there is a growing effort to quantify the economic value of ecosystem services provided by agrobiodiversity in terms of enhanced yield or revenue, much less attention has been given to quantifying the production costs associated with diversification schemes. Consequently, we know little about the effect of diversification practices on farm profitability, the metric of ultimate importance to farmers. We address this issue by evaluating the ability of varietal mixtures to reduce production costs associated with other types of agrobiodiversity and outline areas for future research to better understand the profit implications of varietal mixtures. Further, we review evidence that varieties of some crop species differ in phytochemical content—a functional trait important for insect pest suppression and human dietary diversity—suggesting that varietal mixtures could be designed to simultaneously support insect pest control and human nutrition services. Given that little research has explicitly addressed the capacity for varietal mixtures to support human nutrition, we outline predictions for where we would expect to see the greatest nutritional impact of mixtures, providing a foundation for future human nutrition research. Taken together, our review suggests that varietal mixtures are a promising and logistically feasible strategy that could simultaneously support multiple services.","container-title":"Frontiers in Sustainable Food Systems","DOI":"10.3389/fsufs.2020.00060","ISSN":"2571-581X","journalAbbreviation":"Front. Sustain. Food Syst.","language":"English","note":"publisher: Frontiers","source":"Frontiers","title":"Crop varietal mixtures as a strategy to support insect pest control, yield, economic, and nutritional services","URL":"https://www.frontiersin.org/articles/10.3389/fsufs.2020.00060/full","volume":"4","author":[{"family":"Snyder","given":"Lauren D."},{"family":"Gómez","given":"Miguel I."},{"family":"Power","given":"Alison G."}],"accessed":{"date-parts":[["2021",6,21]]},"issued":{"date-parts":[["2020"]]}}},{"id":2338,"uris":["http://zotero.org/users/3458704/items/GQDEKN3Q"],"itemData":{"id":2338,"type":"article-journal","abstract":"Variety mixtures can provide a range of benefits for both the crop and the environment. Their utility for the suppression of pathogens, especially in small grain crops, is well established and has seen some remarkable successes. However, despite decades of academic interest in the topic, commercial efforts to develop, release and promote variety mixtures remain peripheral to normal breeding activities. Here we argue that thi</w:instrText>
+      </w:r>
+      <w:r>
+        <w:instrText xml:space="preserve">s is because simple but general design principles that allow for the optimization of multiple mixture benefits are currently lacking. We therefore review the practical and conceptual challenges inherent in the development of variety mixtures, and discuss common approaches to overcome these. We further consider three domains in which they might be particularly beneficial: pathogen resistance, yield stability and yield enhancement. We demonstrate that combining evolutionary and ecological concepts with data typically available from breeding and variety testing programmes could make mixture development easier and more economic. Identifying synergies between the breeding for monocultures and mixtures may even be key to the widespread adoption of mixtures—to the profit of breeders, farmers and society as a whole.","container-title":"Nature Ecology &amp; Evolution","DOI":"10.1038/s41559-021-01497-x","ISSN":"2397-334X","issue":"8","journalAbbreviation":"Nat Ecol Evol","language":"en","license":"2021 Springer Nature Limited","note":"number: 8\npublisher: Nature Publishing Group","page":"1068-1077","source":"www.nature.com","title":"Ecological and evolutionary approaches to improving crop variety mixtures","volume":"5","author":[{"family":"Wuest","given":"Samuel E."},{"family":"Peter","given":"Roland"},{"family":"Niklaus","given":"Pascal A."}],"issued":{"date-parts":[["2021",8]]}},"label":"page"}],"schema":"https://github.com/citation-style-language/schema/raw/master/csl-citation.json"} </w:instrText>
+      </w:r>
+      <w:r>
+        <w:rPr>
+          <w:lang w:val="en-US"/>
+        </w:rPr>
+        <w:fldChar w:fldCharType="separate"/>
+      </w:r>
+      <w:r>
+        <w:rPr>
+          <w:rFonts w:cs="Times New Roman"/>
+        </w:rPr>
+        <w:t>(Barot et al. 2017; Borg et al. 2018; Snyder et al. 2020; Wuest et al. 2021)</w:t>
+      </w:r>
+      <w:r>
+        <w:rPr>
+          <w:lang w:val="en-US"/>
+        </w:rPr>
+        <w:fldChar w:fldCharType="end"/>
+      </w:r>
+      <w:r>
+        <w:t xml:space="preserve">. </w:t>
+      </w:r>
+      <w:r>
+        <w:rPr>
+          <w:lang w:val="en-US"/>
+        </w:rPr>
+        <w:t>E</w:t>
+      </w:r>
+      <w:r>
+        <w:rPr>
+          <w:lang w:val="en-US"/>
+        </w:rPr>
+        <w:t>xtensive research in phytopathology has helped identify the different epidemiological and evolutionary mechanisms that underly the protective effect of cultivar mixtures against pathogen</w:t>
+      </w:r>
+      <w:r>
+        <w:rPr>
+          <w:lang w:val="en-US"/>
+        </w:rPr>
+        <w:t>s</w:t>
+      </w:r>
+      <w:r>
+        <w:rPr>
+          <w:lang w:val="en-US"/>
+        </w:rPr>
+        <w:t xml:space="preserve"> </w:t>
+      </w:r>
+      <w:r>
+        <w:rPr>
+          <w:lang w:val="en-US"/>
+        </w:rPr>
+        <w:fldChar w:fldCharType="begin"/>
+      </w:r>
+      <w:r>
+        <w:rPr>
+          <w:lang w:val="en-US"/>
+        </w:rPr>
+        <w:instrText xml:space="preserve"> ADDIN ZOTERO_ITEM CSL_CITATION {"citationID":"aTZBaGyR","properties":{"formattedCitation":"(Finckh and Mundt 1992; Mundt et al. 1995; Finckh et al. 2000; Vidal et al. 2017)","plainCitation":"(Finckh and Mundt 1992; Mundt et al. 1995; Finckh et al. 2000; Vidal et al. 2017)","noteIndex":0},"citationItems":[{"id":591,"uris":["http://zotero.org/users/3458704/items/NIKIBWN5"],"itemData":{"id":591,"type":"article-journal","container-title":"Phytopathology","issue":"9","page":"905–913","title":"Stripe rust, yield, and plant competition in wheat cultivar mixtures.","volume":"82","author":[{"family":"Finckh","given":"Maria R"},{"family":"Mundt","given":"Christopher C"}],"issued":{"date-parts":[["1992"]]}}},{"id":590,"uris":["http://zotero.org/users/3458704/items/U67NQRPX"],"itemData":{"id":590,"type":"article-journal","abstract":"Five winter wheat cultivars, six two-component cultivar mixtures, and one four-way mixture were grown in the presence of yellow rust, eyespot, both diseases, and neither disease for three seasons. On average, mixtures reduced the severity of yellow rust relative to their component pure stands by 53%. The four-component mixture provided better yellow rust control than did the two-way mixtures. Eyespot severity was reduced through mixing only in the absence of yellow rust and by only three of the seven mixtures (mean reduction = 13%). Yellow rust was 13% less severe in the presence of eyespot, and eyespot was 10% more severe in the presence of yellow rust. Averaged over all years, the mixtures increased yield relative to the pure stands by 6·2, 1·7, 7·1, and 1·3% in the presence of yellow rust, eyespot, both diseases, and neither disease, respectively. Two mixtures provided significant yield increases over the means of their component pure stands (7% and 9%) in the presence of eyespot even though one of them did not significantly reduce eyespot severity. Accounting for all disease treatments and years, four mixtures provided distinctly higher yield increases than the other three. In mixtures containing a resistant cultivar and a cultivar susceptible to eyespot, yield loss by the susceptible cultivar was not compensated for by increased yield of the resistant cultivar. The mixtures showed improved yield stability relative to the pure stands, with the four-component mixture being particularly stable.","container-title":"Plant Pathology","DOI":"10.1111/j.1365-3059.1995.tb02726.x","ISSN":"1365-3059","issue":"1","language":"en","page":"173-182","source":"Wiley Online Library","title":"Disease severity and yield of pure-line wheat cultivars and mixtures in the presence of eyespot, yellow rust, and their combination","volume":"44","author":[{"family":"Mundt","given":"C. C."},{"family":"Brophy","given":"L. S."},{"family":"Schmitt","given":"M. S."}],"issued":{"date-parts":[["1995"]]}},"label":"page"},{"id":180,"uris":["http://zotero.org/users/3458704/items/SEJMDD87"],"itemData":{"id":180,"type":"article-journal","abstract":"Agronomy for Sustainable Development, An International Journal in Agriculture and Environment","container-title":"Agronomie","DOI":"10.1051/agro:2000177","ISSN":"0249-5627, 1297-9643","issue":"7","journalAbbreviation":"Agronomie","language":"en","license":"INRA, EDP Sciences","page":"813-837","source":"www.agronomy-journal.org","title":"Cereal variety and species mixtures in practice, with emphasis on disease resistance","volume":"20","author":[{"family":"Finckh","given":"Maria R."},{"family":"Gacek","given":"Edward S."},{"family":"Goyeau","given":"Henriette"},{"family":"Lannou","given":"Christian"},{"family":"Merz","given":"Ueli"},{"family":"Mundt","given":"Christopher C."},{"family":"Munk","given":"Lisa"},{"family":"Nadziak","given":"Jadwiga"},{"family":"Newton","given":"Adrian C."},{"family":"Vallavieille-Pope","given":"Claude","dropping-particle":"de"},{"family":"Wolfe","given":"Martin S."}],"issued":{"date-parts":[["2000",11,1]]}}},{"id":99,"uris":["http://zotero.org/users/3458704/items/3MEIZ3VC"],"itemData":{"id":99,"type":"article-journal","abstract":"Mixtures of cultivars with different disease resistance levels make it possible to manage plant disease in a context of fungicide reduction. The cultivars composing a mixture are often chosen for their contrasted disease resistance levels, whereas their architecture is rarely taken into account. However, canopy architecture has an impact on spore dispersal and microclimate, both of which contribute to disease development. Disease spread by rain-splash occurs over short distances and is expected to be modulated by canopy structure. Our objective was to assess the impact of wheat cultivar mixtures that differ by their canopy architecture on crop microclimate, spore dispersal and the propagation of splash-dispersed disease, septoria tritici blotch, caused by Zymoseptoria tritici. Each cultivar mixture was composed of a susceptible and a resistant cultivar. A single, short susceptible cultivar was used. The resistant companion was either short (homogeneous) or tall (heterogeneous). Two proportions of resistant cultivar were tested in homogenous mixture. Mixtures were compared to pure stands of component cultivars. The level of resistance of each cultivar was assessed through disease measurements in pure stand. A diversity of canopy architecture was obtained at the flowering stage: the leaf area index ranged from 2.2 to 4.4m2/m2 and flag leaf insertion height from 0.65m (standard height) to 1.20m (tall plants). Spore fluxes were measured during two rain events and microclimate variables including air temperature, relative humidity and leaf wetness duration were recorded from the booting stage onwards. Disease assessments were carried out weekly in mixtures and pure stands. Disease on susceptible plants was significantly lower in heterogeneous mixtures than in pure stands. In homogeneous mixtures, a high proportion of resistant plants was associated with high canopy density, which led to a microclimate favorable to disease development. Leaf wetness duration was in fact longer in the pure stand constituted of standard height resistant plants, which had the densest canopy. In the two homogeneous mixtures that differed by the proportion of resistant plants, disease reduction was similar. On the other hand, heterogeneous mixtures had a lower canopy density and lower spore fluxes than homogeneous mixtures. Compared to the susceptible pure stand, the area under the disea</w:instrText>
+      </w:r>
+      <w:r>
+        <w:instrText xml:space="preserve">se progress curve of susceptible plants was reduced by 68% in the heterogeneous mixture and by 32% and 34% in the homogeneous mixtures with 75% and 25% of resistant plants, respectively. Our results suggest that the impact of canopy architecture on microclimate and spore dispersal can significantly contribute to the reduction of disease propagation in cultivar mixtures. We therefore suggest that taking cultivar architecture into account, in addition to the level of resistance to disease, could provide a strategy to enhance disease reduction in cultivar mixtures in the case of splash-dispersed diseases.","container-title":"Agricultural and Forest Meteorology","DOI":"10.1016/j.agrformet.2017.06.014","ISSN":"0168-1923","journalAbbreviation":"Agricultural and Forest Meteorology","language":"en","page":"154-161","source":"ScienceDirect","title":"Reduction of fungal disease spread in cultivar mixtures: Impact of canopy architecture on rain-splash dispersal and on crop microclimate","title-short":"Reduction of fungal disease spread in cultivar mixtures","volume":"246","author":[{"family":"Vidal","given":"Tiphaine"},{"family":"Boixel","given":"Anne-Lise"},{"family":"Durand","given":"Brigitte"},{"family":"Vallavieille-Pope","given":"Claude","non-dropping-particle":"de"},{"family":"Huber","given":"Laurent"},{"family":"Saint-Jean","given":"Sébastien"}],"issued":{"date-parts":[["2017",11,15]]}}}],"schema":"https://github.com/citation-style-language/schema/raw/master/csl-citation.json"} </w:instrText>
+      </w:r>
+      <w:r>
+        <w:rPr>
+          <w:lang w:val="en-US"/>
+        </w:rPr>
+        <w:fldChar w:fldCharType="separate"/>
+      </w:r>
+      <w:r>
+        <w:rPr>
+          <w:rFonts w:cs="Times New Roman"/>
+        </w:rPr>
+        <w:t>(Finckh and Mundt 1992; Mundt et al. 1995; Finckh et al. 2000; Vidal et al. 2017)</w:t>
+      </w:r>
+      <w:r>
+        <w:rPr>
+          <w:lang w:val="en-US"/>
+        </w:rPr>
+        <w:fldChar w:fldCharType="end"/>
+      </w:r>
+      <w:r>
+        <w:t xml:space="preserve">. </w:t>
+      </w:r>
+      <w:r>
+        <w:rPr>
+          <w:lang w:val="en-US"/>
+        </w:rPr>
+        <w:t xml:space="preserve">For example, recent results suggest that some cultivars might be able to improve the basal immunity of their neighbors, a phenomenon referred to as </w:t>
+      </w:r>
+      <w:r>
+        <w:rPr>
+          <w:lang w:val="en-US"/>
+        </w:rPr>
+        <w:t>neighbor-modulated susceptibility (NMS</w:t>
+      </w:r>
+      <w:r>
+        <w:rPr>
+          <w:lang w:val="en-US"/>
+        </w:rPr>
+        <w:t xml:space="preserve">, </w:t>
+      </w:r>
+      <w:r>
+        <w:rPr>
+          <w:lang w:val="en-US"/>
+        </w:rPr>
+        <w:fldChar w:fldCharType="begin"/>
+      </w:r>
+      <w:r>
+        <w:rPr>
+          <w:lang w:val="en-US"/>
+        </w:rPr>
+        <w:instrText xml:space="preserve"> ADDIN ZOTERO_ITEM CSL_CITATION {"citationID":"18NpFBsN","properties":{"formattedCitation":"(P\\uc0\\u233{}lissier et al. 2021, 2023)","plainCitation":"(Pélissier et al. 2021, 2023)","dontUpdate":true,"noteIndex":0},"citationItems":[{"id":3108,"uris":["http://zotero.org/users/3458704/items/TJSCQHE6"],"itemData":{"id":3108,"type":"article-journal","abstract":"As part of a trend towards diversifying cultivated areas, varietal mixtures are subject to renewed interest as a means to manage diseases. Besides the epidemiological effects of varietal mixtures on pathogen propagation, little is known about the effect of intraspecific plant–plant interactions and their impact on responses to disease. In this study, genotypes of rice (Oryza sativa) or durum wheat (Triticum turgidum) were grown with different conspecific neighbours and manually inoculated under conditions preventing pathogen propagation. Disease susceptibility was measured together with the expression of basal immunity genes as part of the response to intra-specific neighbours. The results showed that in many cases for both rice and wheat susceptibility to pathogens and immunity was modified by the presence of intraspecific neighbours. This phenomenon, which we term ‘neighbour-modulated susceptibility’ (NMS), could be caused by the production of below-ground signals and does not require the neighbours to be infected. Our results suggest that the mechanisms responsible for reducing disease in varietal mixtures in the field need to be re-examined.","container-title":"Journal of Experimental Botany","DOI":"10.1093/jxb/erab277","ISSN":"0022-0957","issue":"18","journalAbbreviation":"Journal of Experimental Botany","page":"6570-6580","source":"Silverchair","title":"Plant neighbour-modulated susceptibility to pathogens in intraspecific mixtures","volume":"72","author":[{"family":"Pélissier","given":"Rémi"},{"family":"Buendia","given":"Luis"},{"family":"Brousse","given":"Andy"},{"family":"Temple","given":"Coline"},{"family":"Ballini","given":"Elsa"},{"family":"Fort","given":"Florian"},{"family":"Violle","given":"Cyrille"},{"family":"Morel","given":"Jean-Benoit"}],"issued":{"date-parts":[["2021",9,30]]}}},{"id":3065,"uris":["http://zotero.org/users/3458704/items/2SDH2HZW"],"itemData":{"id":3065,"type":"article-journal","abstract":"Mixing crop cultivars has long been considered as a way to control epidemics at the field level and is experiencing a revival of interest in agriculture. Yet, the ability of mixing to control pests is highly variable and often unpredictable in the field. Beyond classical diversity effects such as dispersal barrier generated by genotypic diversity, several understudied processes are involved. Among them is the recently discovered neighbor-modulated susceptibility (NMS), which depicts the phenomenon that susceptibility in a given plant is affected by the presence of another healthy neighboring plant. Despite the putative tremendous importance of NMS for crop science, its occurrence and quantitative contribution to modulating susceptibility in cultivated species remains unknown. Here, in both rice and wheat inoculated in greenhouse conditions with foliar fungal pathogens considered as major threats, using more than 200 pairs of intraspecific genotype mixtures, we experimentally demonstrate the occurrence of NMS in 11% of the mixtures grown in experimental conditions that precluded any epidemics. Thus, the susceptibility of these 2 major crops results from indirect effects originating from neighboring plants. Quite remarkably, the levels of susceptibility modulated by plant–plant interactions can reach those conferred by intrinsic basal immunity. These findings open new avenues to develop more sustainable agricultural practices by engineering less susceptible crop mixtures thanks to emergent but now predictable properties of mixtures.","container-title":"PLOS Biology","DOI":"10.1371/journal.pbio.3002287","ISSN":"1545-7885","issue":"9","journalAbbreviation":"PLOS Biology","language":"en","note":"publisher: Public Library of Science","page":"e3002287","source":"PLoS Journals","title":"The genetic identity of neighboring plants in intraspecific mixtures modulates disease susceptibility of both wheat and rice","volume":"21","author":[{"family":"Pélissier","given":"Rémi"},{"family":"Ballini","given":"Elsa"},{"family":"Temple","given":"Coline"},{"family":"Ducasse","given":"Aurélie"},{"family":"Colombo","given":"Michel"},{"family":"Frouin","given":"Julien"},{"family":"Qin","given":"Xiaoping"},{"family":"Huang","given":"Huichuan"},{"family":"Jacques","given":"David"},{"family":"Florian","given":"Fort"},{"family":"Hélène","given":"Fréville"},{"family":"Cyrille","given":"Violle"},{"family":"Morel","given":"Jean-Benoit"}],"issued":{"date-parts":[["2023",9,12]]}}}],"schema":"https://github.com/citation-style-language/schema/raw/master/csl-citation.json"} </w:instrText>
+      </w:r>
+      <w:r>
+        <w:rPr>
+          <w:lang w:val="en-US"/>
+        </w:rPr>
+        <w:fldChar w:fldCharType="separate"/>
+      </w:r>
+      <w:r>
+        <w:rPr>
+          <w:rFonts w:cs="Times New Roman"/>
+          <w:kern w:val="0"/>
+          <w:szCs w:val="24"/>
+          <w:lang w:val="en-US"/>
+        </w:rPr>
+        <w:t>Pélissier et al. 2021, 2023)</w:t>
+      </w:r>
+      <w:r>
+        <w:rPr>
+          <w:lang w:val="en-US"/>
+        </w:rPr>
+        <w:fldChar w:fldCharType="end"/>
+      </w:r>
+      <w:r>
+        <w:rPr>
+          <w:lang w:val="en-US"/>
+        </w:rPr>
+        <w:t xml:space="preserve">. </w:t>
+      </w:r>
+    </w:p>
+    <w:p>
+      <w:pPr>
+        <w:rPr>
+          <w:lang w:val="en-US"/>
+        </w:rPr>
+      </w:pPr>
+      <w:r>
+        <w:rPr>
+          <w:lang w:val="en-US"/>
+        </w:rPr>
+        <w:t xml:space="preserve">In addition to their beneficial effects on pathogen control, </w:t>
+      </w:r>
+      <w:r>
+        <w:rPr>
+          <w:lang w:val="en-US"/>
+        </w:rPr>
+        <w:t>cultivar mixtures</w:t>
+      </w:r>
+      <w:r>
+        <w:rPr>
+          <w:lang w:val="en-US"/>
+        </w:rPr>
+        <w:t xml:space="preserve"> could also help </w:t>
+      </w:r>
+      <w:r>
+        <w:rPr>
+          <w:lang w:val="en-US"/>
+        </w:rPr>
+        <w:t>optimize resource use</w:t>
+      </w:r>
+      <w:r>
+        <w:rPr>
+          <w:lang w:val="en-US"/>
+        </w:rPr>
+        <w:t xml:space="preserve"> (water and nutrients)</w:t>
+      </w:r>
+      <w:r>
+        <w:rPr>
+          <w:lang w:val="en-US"/>
+        </w:rPr>
+        <w:t>, and ultimately increase crop yield</w:t>
+      </w:r>
+      <w:r>
+        <w:rPr>
+          <w:lang w:val="en-US"/>
+        </w:rPr>
+        <w:t xml:space="preserve"> </w:t>
+      </w:r>
+      <w:r>
+        <w:rPr>
+          <w:lang w:val="en-US"/>
+        </w:rPr>
+        <w:fldChar w:fldCharType="begin"/>
+      </w:r>
+      <w:r>
+        <w:rPr>
+          <w:lang w:val="en-US"/>
+        </w:rPr>
+        <w:instrText xml:space="preserve"> ADDIN ZOTERO_ITEM CSL_CITATION {"citationID":"99HaO18j","properties":{"formattedCitation":"(Hajjar et al. 2008; Barot et al. 2017; Snyder et al. 2020)","plainCitation":"(Hajjar et al. 2008; Barot et al. 2017; Snyder et al. 2020)","noteIndex":0},"citationItems":[{"id":330,"uris":["http://zotero.org/users/3458704/items/39S396IW"],"itemData":{"id":330,"type":"article-journal","abstract":"Few studies have addressed the relationship between genetic diversity and provision of ecosystem services in agroecosystems. In this review, we argue that the contribution of biological diversity to ecosystem functioning in agricultural production systems is variable, but can be substantial, and occurs at the genetic, as well as species, level in arable systems. In particular, we look at the potential benefits of crop genetic diversity in enhancing agroecosystem functioning and the provision of services, both directly and indirectly. Increasing crop genetic diversity has shown to be useful in pest and disease management, and has the potential to enhance pollination services and soil processes in specific situations. By contributing to the long-term stability of agroecosystems and helping to provide continuous biomass cover, crop genetic diversity also aids the ecosystem to sequester carbon, and helps in preventing soil erosion.","container-title":"Agriculture, Ecosystems &amp; Environment","DOI":"10.1016/j.agee.2007.08.003","ISSN":"0167-8809","issue":"4","journalAbbreviation":"Agriculture, Ecosystems &amp; Environment","page":"261-270","source":"ScienceDirect","title":"The utility of crop genetic diversity in maintaining ecosystem services","volume":"123","author":[{"family":"Hajjar","given":"Reem"},{"family":"Jarvis","given":"Devra I."},{"family":"Gemmill-Herren","given":"Barbara"}],"issued":{"date-parts":[["2008"]],"season":"février"}}},{"id":362,"uris":["http://zotero.org/users/3458704/items/V5HR3HZG"],"itemData":{"id":362,"type":"article-journal","abstract":"The study of natural ecosystems and experiments using mixtures of plant species demonstrates that both species and genetic diversity generally promote ecosystem functioning. Therefore, mixing crop varieties is a promising alternative practice to transform modern high-input agriculture that is associated with a drastic reduction of within-field crop genetic diversity and is widely recognized as unsustainable. Here, we review the effects of mixtures of varieties on ecosystem functioning, and their underlying ecological mechanisms, as studied in ecology and agronomy, and outline how this knowledge can help designing more efficient mixtures. We recommend the development of two complementary strategies to optimize variety mixtures by fostering the ecological mechanisms leading to a positive relationship between biodiversity and ecosystem functioning and its stability through time, i.e., sampling and complementarity effects. (1) In the “trait-blind” approach, the design of high-performance mixtures is based on estimations of the mixing abilities of varieties. While this approach is operational because it does not require detailed trait knowledge, it relies on heavy experimental designs to evaluate mixing ability. (2) The trait-based approach is particularly efficient to design mixtures of varieties to provide particular baskets of services but requires building databases of traits for crop varieties and documenting the relations between traits and services. The performance of mixtures requires eventually to be evaluated in real economic, social, and agronomic contexts. We conclude that the need of a multifunctional low-input agriculture strongly increases the attractiveness of mixtures but that new breeding approaches are required to create varieties with higher mixing abilities, to foster complementarity and selection effects through an increase in the variance of relevant traits and to explore new combinations of trait values.","container-title":"Agronomy for Sustainable Development","DOI":"10.1007/s13593-017-0418-x","ISSN":"1774-0746, 1773-0155","issue":"2","language":"en","page":"13","source":"link.springer.com","title":"Designing mixtures of varieties for multifunctional agriculture with the help of ecology. A review","volume":"37","author":[{"family":"Barot","given":"Sébastien"},{"family":"Allard","given":"Vincent"},{"family":"Cantarel","given":"Amélie"},{"family":"Enjalbert","given":"Jérôme"},{"family":"Gauffreteau","given":"Arnaud"},{"family":"Goldringer","given":"Isabelle"},{"family":"Lata","given":"Jean-Christophe"},{"family":"Roux","given":"Xavier Le"},{"family":"Niboyet","given":"Audrey"},{"family":"Porcher","given":"Emanuelle"}],"issued":{"date-parts":[["2017",4,1]]}}},{"id":1704,"uris":["http://zotero.org/users/3458704/items/H6I4UT6U"],"itemData":{"id":1704,"type":"article-journal","abstract":"Most on-farm diversification strategies to enhance ecosystem services, such as insect pest control and yield, have focused on expanding crop species diversity. While polycultures often provide valuable services, logistical constraints with planting and harvesting can hamper implementation on large scales. An alternative diversification strategy is to increase within-field intraspecific crop diversity through the use of crop varietal mixtures. Here, we evaluate an interdisciplinary body of research to determine the potential for crop varietal mixtures to support food security by providing ecological, economic, and nutritional services. Previous literature has synthesized the link between varietal mixtures and yield and insect pest suppression services. We expand on prior analyses by considering hypotheses generated from species-level research and assessing whether they also provide a useful framework for predicting how varietal mixtures affect crop productivity and insect pest suppression. In addition, we evaluate the potential for varietal mixtures to increase farm resilience and growers’ profits. While there is a growing effort to quantify the economic value of ecosystem services provided by agrobiodiversity in terms of enhanced yield or revenue, much less attention has been given to quantifying the production costs associated with diversification schemes. Consequently, we know little about the effect of diversification practices on farm profitability, the metric of ultimate importance to farmers. We address this issue by evaluating the ability of varietal mixtures to reduce production costs associated with other types of agrobiodiversity and outline areas for future research to better understand the profit implications of varietal mixtures. Further, we review evidence that varieties of some crop species differ in phytochemical content—a functional trait important for insect pest suppression and human dietary diversity—suggesting that varietal mixtures could be designed to simultaneously support insect pest control and human nutrition services. Given that little research has explicitly addressed the capacity for varietal mixtures to support human nutrition, we outline predictions for where we would expect to see the greatest nutritional impact of mixtures, providing a foundation for future human nutrition research. Taken together, our review suggests that varietal mixtures are a promising and logistically feasible strategy that could simultaneously support multiple services.","container-title":"Frontiers in Sustainable Food Systems","DOI":"10.3389/fsufs.2020.00060","ISSN":"2571-581X","journalAbbreviation":"Front. Sustain. Food Syst.","language":"English","note":"publisher: Frontiers","source":"Frontiers","title":"Crop varietal mixtures as a strategy to support insect pest control, yield, economic, and nutritional services","URL":"https://www.frontiersin.org/articles/10.3389/fsufs.2020.00060/full","volume":"4","author":[{"family":"Snyder","given":"Lauren D."},{"family":"Gómez","given":"Miguel I."},{"family":"Power","given":"Alison G."}],"accessed":{"date-parts":[["2021",6,21]]},"issued":{"date-parts":[["2020"]]}}}],"schema":"https://github.com/citation-style-language/schema/raw/master/csl-citation.json"} </w:instrText>
+      </w:r>
+      <w:r>
+        <w:rPr>
+          <w:lang w:val="en-US"/>
+        </w:rPr>
+        <w:fldChar w:fldCharType="separate"/>
+      </w:r>
+      <w:r>
+        <w:rPr>
+          <w:rFonts w:cs="Times New Roman"/>
+          <w:lang w:val="en-US"/>
+        </w:rPr>
+        <w:t>(Hajjar et al. 2008; Barot et al. 2017; Snyder et al. 2020)</w:t>
+      </w:r>
+      <w:r>
+        <w:rPr>
+          <w:lang w:val="en-US"/>
+        </w:rPr>
+        <w:fldChar w:fldCharType="end"/>
+      </w:r>
+      <w:r>
+        <w:rPr>
+          <w:lang w:val="en-US"/>
+        </w:rPr>
+        <w:t xml:space="preserve">. Ecological mechanisms at play in natural ecosystems or in intercropping such as </w:t>
+      </w:r>
+      <w:r>
+        <w:rPr>
+          <w:lang w:val="en-US"/>
+        </w:rPr>
+        <w:t>niche</w:t>
+      </w:r>
+      <w:r>
+        <w:rPr>
+          <w:lang w:val="en-US"/>
+        </w:rPr>
+        <w:t xml:space="preserve"> complementarity could </w:t>
+      </w:r>
+      <w:r>
+        <w:rPr>
+          <w:lang w:val="en-US"/>
+        </w:rPr>
+        <w:t xml:space="preserve">similarly improve resource use efficiency by reducing competition intensity </w:t>
+      </w:r>
+      <w:r>
+        <w:rPr>
+          <w:lang w:val="en-US"/>
+        </w:rPr>
+        <w:t>between the different cultivars</w:t>
+      </w:r>
+      <w:r>
+        <w:rPr>
+          <w:lang w:val="en-US"/>
+        </w:rPr>
+        <w:t xml:space="preserve">. </w:t>
+      </w:r>
+      <w:r>
+        <w:rPr>
+          <w:lang w:val="en-US"/>
+        </w:rPr>
+        <w:t xml:space="preserve">Moreover, ecological theory predicts that </w:t>
+      </w:r>
+      <w:r>
+        <w:rPr>
+          <w:lang w:val="en-US"/>
+        </w:rPr>
+        <w:t>such</w:t>
+      </w:r>
+      <w:r>
+        <w:rPr>
+          <w:lang w:val="en-US"/>
+        </w:rPr>
+        <w:t xml:space="preserve"> positive effects of plant diversity should strengthen as the environment becomes harsher, which is known as the stress-gradient hypothesis (SGH</w:t>
+      </w:r>
+      <w:r>
+        <w:rPr>
+          <w:lang w:val="en-US"/>
+        </w:rPr>
+        <w:t xml:space="preserve">, </w:t>
+      </w:r>
+      <w:r>
+        <w:rPr>
+          <w:lang w:val="en-US"/>
+        </w:rPr>
+        <w:fldChar w:fldCharType="begin"/>
+      </w:r>
+      <w:r>
+        <w:rPr>
+          <w:lang w:val="en-US"/>
+        </w:rPr>
+        <w:instrText xml:space="preserve"> ADDIN ZOTERO_ITEM CSL_CITATION {"citationID":"5X4Waoq8","properties":{"formattedCitation":"(Bertness and Callaway 1994; Maestre et al. 2009)","plainCitation":"(Bertness and Callaway 1994; Maestre et al. 2009)","noteIndex":0},"citationItems":[{"id":162,"uris":["http://zotero.org/users/3458704/items/IQZDKMU5"],"itemData":{"id":162,"type":"article-journal","abstract":"Current concepts of the role of interspecific interactions in communities have been shaped by a profusion of experimental studies of interspecific competition over the past few decades. Evidence for the importance of positive interactions — facilitations — in community organization and dynamics has accrued to the point where it warrants formal inclusion into community ecology theory, as it has been in evolutionary biology.","container-title":"Trends in Ecology &amp; Evolution","DOI":"10.1016/0169-5347(94)90088-4","ISSN":"0169-5347","issue":"5","journalAbbreviation":"Trends in Ecology &amp; Evolution","page":"191-193","source":"ScienceDirect","title":"Positive interactions in communities","volume":"9","author":[{"family":"Bertness","given":"Mark D."},{"family":"Callaway","given":"Ragan"}],"issued":{"date-parts":[["1994",5,1]]}}},{"id":165,"uris":["http://zotero.org/users/3458704/items/NMWB5VSF"],"itemData":{"id":165,"type":"article-journal","abstract":"* 1The stress-gradient hypothesis (SGH) predicts that the frequency of facilitative and competitive interactions will vary inversely across abiotic stress gradients, with facilitation being more common in conditions of high abiotic stress relative to more benign abiotic conditions. With notable exceptions, most tests of the SGH have studied the interaction between a single pair or a few pairs of species, and thus have evaluated shifts in the magnitude and direction of pair-wise interactions along stress gradients, rather than shifts in the general frequency of interactions.\n* 2The SGH has been supported by numerous studies in many ecosystems, has provided a crucial foundation for studying the interplay between facilitation and competition in plant communities, and has a high heuristic value. However, recent empirical research indicates that factors like the variation among species and the nature of the stress gradient studied add complexity not considered in the SGH, creating an opportunity to extend the SGH's general conceptual framework.\n* 3We suggest that one approach for extending the SGH framework is to differentiate between the original idea of how ‘common’ interactions might be along stress gradients and the ubiquitous empirical approach of studying shifts in the strength of pair-wise interactions. Furthermore, by explicitly considering the life history of the interacting species (relative tolerance to stress vs. competitive ability) and the characteristics of the stress factor (resource vs. non-resource) we may be able to greatly refine specific predictions relevant to the SGH.\n* 4We propose that the general pattern predicted by the SGH would hold more frequently for some combinations of life histories and stress factor, particularly when the benefactor and beneficiary species are mostly competitive and stress-tolerant, respectively. However, we also predict that other combinations are likely to yield different results. For example, the effect of neighbours can be negative at both ends of the stress gradient when both interacting species have similar ‘competitive’ or ‘stress-tolerant’ life histories and the abiotic stress gradient is driven by a resource (e.g. water).\n* 5Synthesis. The extension of the SGH presented here provides specific and testable hypotheses to foster research and helps to reconcile potential discrepancies among previous studies. It represents an important step in incorporating the complexity and species-specificity of potential outcomes into models and theories addressing how plant–plant interactions change along stress gradients.","container-title":"Journal of Ecology","DOI":"10.1111/j.1365-2745.2008.01476.x","ISSN":"1365-2745","issue":"2","language":"en","page":"199-205","source":"Wiley Online Library","title":"Refining the stress-gradient hypothesis for competition and facilitation in plant communities","volume":"97","author":[{"family":"Maestre","given":"Fernando T."},{"family":"Callaway","given":"Ragan M."},{"family":"Valladares","given":"Fernando"},{"family":"Lortie","given":"Christopher J."}],"issued":{"date-parts":[["2009",3,1]]}}}],"schema":"https://github.com/citation-style-language/schema/raw/master/csl-citation.json"} </w:instrText>
+      </w:r>
+      <w:r>
+        <w:rPr>
+          <w:lang w:val="en-US"/>
+        </w:rPr>
+        <w:fldChar w:fldCharType="separate"/>
+      </w:r>
+      <w:r>
+        <w:rPr>
+          <w:rFonts w:cs="Times New Roman"/>
+          <w:lang w:val="en-US"/>
+        </w:rPr>
+        <w:t>Bertness and Callaway 1994; Maestre et al. 2009)</w:t>
+      </w:r>
+      <w:r>
+        <w:rPr>
+          <w:lang w:val="en-US"/>
+        </w:rPr>
+        <w:fldChar w:fldCharType="end"/>
+      </w:r>
+      <w:r>
+        <w:rPr>
+          <w:lang w:val="en-US"/>
+        </w:rPr>
+        <w:t xml:space="preserve">. </w:t>
+      </w:r>
+      <w:r>
+        <w:rPr>
+          <w:lang w:val="en-US"/>
+        </w:rPr>
+        <w:t>According to the</w:t>
+      </w:r>
+      <w:r>
+        <w:rPr>
+          <w:lang w:val="en-US"/>
+        </w:rPr>
+        <w:t xml:space="preserve"> SGH</w:t>
+      </w:r>
+      <w:r>
+        <w:rPr>
+          <w:lang w:val="en-US"/>
+        </w:rPr>
+        <w:t xml:space="preserve">, </w:t>
+      </w:r>
+      <w:r>
+        <w:rPr>
+          <w:lang w:val="en-US"/>
+        </w:rPr>
+        <w:t xml:space="preserve">cultivar mixture could thus help maintain high productivity under low-input farming practices and more variable </w:t>
+      </w:r>
+      <w:r>
+        <w:rPr>
+          <w:lang w:val="en-US"/>
+        </w:rPr>
+        <w:t>and extreme climates</w:t>
+      </w:r>
+      <w:r>
+        <w:rPr>
+          <w:lang w:val="en-US"/>
+        </w:rPr>
+        <w:t>.</w:t>
+      </w:r>
+      <w:r>
+        <w:rPr>
+          <w:lang w:val="en-US"/>
+        </w:rPr>
+        <w:t xml:space="preserve"> </w:t>
+      </w:r>
+      <w:r>
+        <w:rPr>
+          <w:lang w:val="en-US"/>
+        </w:rPr>
+        <w:t>In line with th</w:t>
+      </w:r>
+      <w:r>
+        <w:rPr>
+          <w:lang w:val="en-US"/>
+        </w:rPr>
+        <w:t>e</w:t>
+      </w:r>
+      <w:r>
+        <w:rPr>
+          <w:lang w:val="en-US"/>
+        </w:rPr>
+        <w:t>s</w:t>
+      </w:r>
+      <w:r>
+        <w:rPr>
+          <w:lang w:val="en-US"/>
+        </w:rPr>
+        <w:t>e</w:t>
+      </w:r>
+      <w:r>
+        <w:rPr>
+          <w:lang w:val="en-US"/>
+        </w:rPr>
+        <w:t xml:space="preserve"> theoretical expectation</w:t>
+      </w:r>
+      <w:r>
+        <w:rPr>
+          <w:lang w:val="en-US"/>
+        </w:rPr>
+        <w:t>s</w:t>
+      </w:r>
+      <w:r>
+        <w:rPr>
+          <w:lang w:val="en-US"/>
+        </w:rPr>
+        <w:t xml:space="preserve">, </w:t>
+      </w:r>
+      <w:r>
+        <w:rPr>
+          <w:lang w:val="en-US"/>
+        </w:rPr>
+        <w:t>most</w:t>
+      </w:r>
+      <w:r>
+        <w:rPr>
+          <w:lang w:val="en-US"/>
+        </w:rPr>
+        <w:t xml:space="preserve"> meta-analysis </w:t>
+      </w:r>
+      <w:r>
+        <w:rPr>
+          <w:lang w:val="en-US"/>
+        </w:rPr>
+        <w:t>report slight yield increases in cultivar mixtures compared to monogenotypic cultivars (on average 2-5%</w:t>
+      </w:r>
+      <w:r>
+        <w:rPr>
+          <w:lang w:val="en-US"/>
+        </w:rPr>
+        <w:t xml:space="preserve">, </w:t>
+      </w:r>
+      <w:r>
+        <w:rPr>
+          <w:lang w:val="en-US"/>
+        </w:rPr>
+        <w:fldChar w:fldCharType="begin"/>
+      </w:r>
+      <w:r>
+        <w:rPr>
+          <w:lang w:val="en-US"/>
+        </w:rPr>
+        <w:instrText xml:space="preserve"> ADDIN ZOTERO_ITEM CSL_CITATION {"citationID":"XJGR5kmT","properties":{"formattedCitation":"(Ki\\uc0\\u230{}r et al. 2009; Reiss and Drinkwater 2018; Borg et al. 2018)","plainCitation":"(Kiær et al. 2009; Reiss and Drinkwater 2018; Borg et al. 2018)","noteIndex":0},"citationItems":[{"id":346,"uris":["http://zotero.org/users/3458704/items/QBZSZJBF"],"itemData":{"id":346,"type":"article-journal","abstract":"Plant ecology theory predicts that growing seed mixtures of varieties (variety mixtures) may increase grain yields compared to the average of component varieties in pure stands. Published results from field trials of cereal variety mixtures demonstrate, however, both positive and negative effects on grain yield. To investigate the prevalence and preconditions for positive mixing effects, reported grain yields of variety mixtures and pure variety stands were obtained from previously published variety trials, converted into relative mixing effects and combined using meta-analysis. Furthermore, available information on varieties, mixtures and growing conditions was used as independent variables in a series of meta-regressions. Twenty-six published studies, examining a total of 246 instances of variety mixtures of wheat (Triticum aestivum L.) and barley (Hordeum vulgare L.), were identified as meeting the criteria for inclusion in the meta-analysis; on the other hand, nearly 200 studies were discarded. The accepted studies reported results on both winter and spring types of each crop species. Relative mixing effects ranged from −30% to 100% with an overall meta-estimate of at least 2.7% (p &amp;lt; 0.001), reconfirming the potential of overall grain yield increase when growing varieties in mixtures. The mixing effect varied between crop types, with largest and significant effects for winter wheat and spring barley. The meta-regression demonstrated that mixing effect increased significantly with (1) diversity in reported grain yields, (2) diversity in disease resistance, and (3) diversity in weed suppressiveness, all among component varieties. Relative mixing effect was also found to increase significantly with the effective number of component varieties. The effects of the latter two differed significantly between crop types. All analyzed models had large unexplained variation between mixing effects, indicating that the variables retrievable from the published studies explained only a minority of the differences among mixtures and trials.","container-title":"Field Crops Research","DOI":"10.1016/j.fcr.2009.09.006","ISSN":"0378-4290","issue":"3","journalAbbreviation":"Field Crops Research","page":"361-373","source":"ScienceDirect","title":"Grain yield increase in cereal variety mixtures: A meta-analysis of field trials","title-short":"Grain yield increase in cereal variety mixtures","volume":"114","author":[{"family":"Kiær","given":"Lars P."},{"family":"Skovgaard","given":"Ib M."},{"family":"Østergård","given":"Hanne"}],"issued":{"date-parts":[["2009"]],"season":"décembre"}}},{"id":92,"uris":["http://zotero.org/users/3458704/items/K2RIC5MN"],"itemData":{"id":92,"type":"article-journal","abstract":"Extensive research has shown that greater plant community diversity leads to higher levels of productivity and other ecosystem services, and such increased diversity has been suggested as a way to improve yield and agricultural sustainability. Increasing intraspecific diversity with cultivar mixtures is one way to increase diversity in agricultural systems. We examined the relationship between intraspecific diversity and yield in cultivar mixtures using a meta-analysis of 91 studies and &gt;3,600 observations. Additionally, we investigated how environmental and management factors might influence this relationship, and if the yield stability of cultivar mixtures differed from that of monocultures. We found that the yield increased by 2.2% overall in cultivar mixtures relative to their monoculture components. Mixtures with more cultivars and those with more functional trait diversity showed higher relative yields. Under biotic stressors, such as disease pressure, and abiotic stressors, such as low levels of soil organic matter and nutrient availability, this diversity effect was stronger, resulting in higher relative yields. Finally, cultivar mixtures generally showed higher yield stability compared to monocultures, especially in response to annual weather variability at a site over time. This practice of mixing cultivars can be integrated into intensified cropping systems where species monocultures dominate, as well as in smallholder cropping systems where low-cost improvements are in demand. Overall, these results suggest that cultivar mixtures are a viable strategy to increase diversity in agroecosystems, promoting increased yield and yield stability, with minimal environmental impact.","container-title":"Ecological Applications","DOI":"10.1002/eap.1629","ISSN":"1939-5582","issue":"1","language":"en","license":"© 2017 by the Ecological Society of America","page":"62-77","source":"Wiley Online Library","title":"Cultivar mixtures: A meta-analysis of the effect of intraspecific diversity on crop yield","title-short":"Cultivar mixtures","volume":"28","author":[{"family":"Reiss","given":"Emily R."},{"family":"Drinkwater","given":"Laurie E."}],"issued":{"date-parts":[["2018"]]}}},{"id":132,"uris":["http://zotero.org/users/3458704/items/KIUD4TSV"],"itemData":{"id":132,"type":"article-journal","abstract":"Increasing the biodiversity of cropped plants is a key leverage for agroecology, aiming to replace chemical inputs by ecological processes and regulations. Cultivar mixtures are a straightforward way to increase within-crop diversity, but they have so far been poorly used by farmers and they are not encouraged by advisory services. Based on the methodology developed by Kiær et al. (2009), we achieved a meta-analysis of cultivar mixtures in wheat. Among the 120 publications dedicated to wheat, we selected 32 studies to analyze various factors that may condition the success or failure of wheat mixtures by calculating overyielding, i.e. the difference in productivity of a variety mixture compared with the weighted mean of its component varieties in pure stand. The analysis highlighted a significant global overyielding of 3.5%, which reached 6.2% in condition of high disease pressures. Overyielding was not affected by seeding density or plot size. Under high disease pressure, overyielding increased by 3.2% point per added component variety. Overyielding was respectively 5.3% and 3.3% higher for mixtures heterogeneous in disease resistance or phenology than for homogeneous ones, and did not vary when considering height. Overyielding reached its highest values in the 1980s and 1990s, which reflects the predominance of disease-focused studies during this period. Our results confirm that cultivar mixtures are a potential way to increase yield relatively to pure varieties, especially under low pesticide cropping systems. Literature suggests that mixture practice is impeded by the lack of general rules that could help to mixing varieties. To design such rules it is needed to (1) achieve new experiments manipulating the heterogeneity in variety traits, (2) determine experimentally the ecological mechanisms underlying mixture performance and (3) develop new models allowing testing and analyzing these mechanisms.","container-title":"Field Crops Research","DOI":"10.1016/j.fcr.2017.09.006","ISSN":"0378-4290","journalAbbreviation":"Field Crops Research","page":"298-313","source":"ScienceDirect","title":"Unfolding the potential of wheat cultivar mixtures: A meta-analysis perspective and identification of knowledge gaps","title-short":"Unfolding the potential of wheat cultivar mixtures","volume":"221","author":[{"family":"Borg","given":"J."},{"family":"Kiær","given":"L. P."},{"family":"Lecarpentier","given":"C."},{"family":"Goldringer","given":"I."},{"family":"Gauffreteau","given":"A."},{"family":"Saint-Jean","given":"S."},{"family":"Barot","given":"S."},{"family":"Enjalbert","given":"J."}],"issued":{"date-parts":[["2018",5,15]]}}}],"schema":"https://github.com/citation-style-language/schema/raw/master/csl-citation.json"} </w:instrText>
+      </w:r>
+      <w:r>
+        <w:rPr>
+          <w:lang w:val="en-US"/>
+        </w:rPr>
+        <w:fldChar w:fldCharType="separate"/>
+      </w:r>
+      <w:r>
+        <w:rPr>
+          <w:rFonts w:cs="Times New Roman"/>
+          <w:kern w:val="0"/>
+          <w:szCs w:val="24"/>
+          <w:lang w:val="en-US"/>
+        </w:rPr>
+        <w:t>Kiær et al. 2009; Reiss and Drinkwater 2018; Borg et al. 2018)</w:t>
+      </w:r>
+      <w:r>
+        <w:rPr>
+          <w:lang w:val="en-US"/>
+        </w:rPr>
+        <w:fldChar w:fldCharType="end"/>
+      </w:r>
+      <w:r>
+        <w:rPr>
+          <w:lang w:val="en-US"/>
+        </w:rPr>
+        <w:t xml:space="preserve">. However, contrary to their beneficial effect on pathogen control, the positive effect of varietal mixtures on </w:t>
+      </w:r>
+      <w:r>
+        <w:rPr>
+          <w:lang w:val="en-US"/>
+        </w:rPr>
+        <w:t>productivity</w:t>
+      </w:r>
+      <w:r>
+        <w:rPr>
+          <w:lang w:val="en-US"/>
+        </w:rPr>
+        <w:t xml:space="preserve"> </w:t>
+      </w:r>
+      <w:r>
+        <w:rPr>
+          <w:lang w:val="en-US"/>
+        </w:rPr>
+        <w:t xml:space="preserve">and its interaction with resource availability </w:t>
+      </w:r>
+      <w:r>
+        <w:rPr>
+          <w:lang w:val="en-US"/>
+        </w:rPr>
+        <w:t xml:space="preserve">are highly variable and </w:t>
+      </w:r>
+      <w:r>
+        <w:rPr>
+          <w:lang w:val="en-US"/>
+        </w:rPr>
+        <w:t>remain</w:t>
+      </w:r>
+      <w:r>
+        <w:rPr>
+          <w:lang w:val="en-US"/>
+        </w:rPr>
+        <w:t>s</w:t>
+      </w:r>
+      <w:r>
+        <w:rPr>
+          <w:lang w:val="en-US"/>
+        </w:rPr>
+        <w:t xml:space="preserve"> </w:t>
+      </w:r>
+      <w:r>
+        <w:rPr>
+          <w:lang w:val="en-US"/>
+        </w:rPr>
+        <w:t>poorly understood</w:t>
+      </w:r>
+      <w:r>
+        <w:rPr>
+          <w:lang w:val="en-US"/>
+        </w:rPr>
+        <w:t xml:space="preserve"> </w:t>
+      </w:r>
+      <w:r>
+        <w:rPr>
+          <w:lang w:val="en-US"/>
+        </w:rPr>
+        <w:fldChar w:fldCharType="begin"/>
+      </w:r>
+      <w:r>
+        <w:rPr>
+          <w:lang w:val="en-US"/>
+        </w:rPr>
+        <w:instrText xml:space="preserve"> ADDIN ZOTERO_ITEM CSL_CITATION {"citationID":"ml7unR5Y","properties":{"formattedCitation":"(Reiss and Drinkwater 2018; Alsabbagh et al. 2022)","plainCitation":"(Reiss and Drinkwater 2018; Alsabbagh et al. 2022)","noteIndex":0},"citationItems":[{"id":92,"uris":["http://zotero.org/users/3458704/items/K2RIC5MN"],"itemData":{"id":92,"type":"article-journal","abstract":"Extensive research has shown that greater plant community diversity leads to higher levels of productivity and other ecosystem services, and such increased diversity has been suggested as a way to improve yield and agricultural sustainability. Increasing intraspecific diversity with cultivar mixtures is one way to increase diversity in agricultural systems. We examined the relationship between intraspecific diversity and yield in cultivar mixtures using a meta-analysis of 91 studies and &gt;3,600 observations. Additionally, we investigated how environmental and management factors might influence this relationship, and if the yield stability of cultivar mixtures differed from that of monocultures. We found that the yield increased by 2.2% overall in cultivar mixtures relative to their monoculture components. Mixtures with more cultivars and those with more functional trait diversity showed higher relative yields. Under biotic stressors, such as disease pressure, and abiotic stressors, such as low levels of soil organic matter and nutrient availability, this diversity effect was stronger, resulting in higher relative yields. Finally, cultivar mixtures generally showed higher yield stability compared to monocultures, especially in response to annual weather variability at a site over time. This practice of mixing cultivars can be integrated into intensified cropping systems where species monocultures dominate, as well as in smallholder cropping systems where low-cost improvements are in demand. Overall, these results suggest that cultivar mixtures are a viable strategy to increase diversity in agroecosystems, promoting increased yield and yield stability, with minimal environmental impact.","container-title":"Ecological Applications","DOI":"10.1002/eap.1629","ISSN":"1939-5582","issue":"1","language":"en","license":"© 2017 by the Ecological Society of America","page":"62-77","source":"Wiley Online Library","title":"Cultivar mixtures: A meta-analysis of the effect of intraspecific diversity on crop yield","title-short":"Cultivar mixtures","volume":"28","author":[{"family":"Reiss","given":"Emily R."},{"family":"Drinkwater","given":"Laurie E."}],"issued":{"date-parts":[["2018"]]}}},{"id":2817,"uris":["http://zotero.org/users/3458704/items/I44IJ3TJ"],"itemData":{"id":2817,"type":"article-journal","abstract":"In ecology, an increase in genetic diversity within a community in natural ecosystems increases its productivity, while in evolutionary biology, kinship selection predicts that relatedness on social traits improves fitness. Varietal mixtures, where different genotypes are grown together, show contrasting results, especially for grain yield where both positive and negative effects of mixtures have been reported. To understand the effect of diversity on field performance, we grew 96 independent mixtures each composed with 12 durum wheat (Triticum turgidum ssp. durum Thell.) inbred lines, under two contrasting environmental conditions for water availability. Using dense genotyping, we imputed allelic frequencies and a genetic diversity index on more than 96000 loci for each mixture. We then analyzed the effect of genetic diversity on agronomic performance using a genome-wide approach. We explored the stress gradient hypothesis, which proposes that the greater the unfavourable conditions, the more beneficial the effect of diversity on mixture performance. We found that diversity on average had a negative effect on yield and its components while it was beneficial on grain weight. There was little support for the stress gradient theory. We discuss how to use genomic data to improve the assembly of varietal mixtures.","container-title":"PLOS ONE","DOI":"10.1371/journal.pone.0276223","ISSN":"1932-6203","issue":"12","journalAbbreviation":"PLOS ONE","language":"en","note":"publisher: Public Library of Science","page":"e0276223","source":"PLoS Journals","title":"Diversity matters in wheat mixtures: A genomic survey of the impact of genetic diversity on the performance of 12 way durum wheat mixtures grown in two contrasted and controlled environments","title-short":"Diversity matters in wheat mixtures","volume":"17","author":[{"family":"Alsabbagh","given":"Pauline"},{"family":"Gay","given":"Laurène"},{"family":"Colombo","given":"Michel"},{"family":"Montazeaud","given":"Germain"},{"family":"Ardisson","given":"Morgane"},{"family":"Rocher","given":"Aline"},{"family":"Allard","given":"Vincent"},{"family":"David","given":"Jacques L."}],"issued":{"date-parts":[["2022",12,9]]}}}],"schema":"https://github.com/citation-style-language/schema/raw/master/csl-citation.json"} </w:instrText>
+      </w:r>
+      <w:r>
+        <w:rPr>
+          <w:lang w:val="en-US"/>
+        </w:rPr>
+        <w:fldChar w:fldCharType="separate"/>
+      </w:r>
+      <w:r>
+        <w:rPr>
+          <w:rFonts w:cs="Times New Roman"/>
+          <w:lang w:val="en-US"/>
+        </w:rPr>
+        <w:t>(Reiss and Drinkwater 2018; Alsabbagh et al. 2022)</w:t>
+      </w:r>
+      <w:r>
+        <w:rPr>
+          <w:lang w:val="en-US"/>
+        </w:rPr>
+        <w:fldChar w:fldCharType="end"/>
+      </w:r>
+      <w:r>
+        <w:rPr>
+          <w:lang w:val="en-US"/>
+        </w:rPr>
+        <w:t>.</w:t>
+      </w:r>
+      <w:r>
+        <w:rPr>
+          <w:lang w:val="en-US"/>
+        </w:rPr>
+        <w:t xml:space="preserve"> </w:t>
+      </w:r>
+    </w:p>
+    <w:p>
+      <w:pPr>
+        <w:rPr>
+          <w:lang w:val="en-US"/>
+        </w:rPr>
+      </w:pPr>
+      <w:r>
+        <w:rPr>
+          <w:lang w:val="en-US"/>
+        </w:rPr>
+        <w:lastRenderedPageBreak/>
+        <w:t>In natur</w:t>
+      </w:r>
+      <w:r>
+        <w:rPr>
+          <w:lang w:val="en-US"/>
+        </w:rPr>
+        <w:t>e</w:t>
+      </w:r>
+      <w:r>
+        <w:rPr>
+          <w:lang w:val="en-US"/>
+        </w:rPr>
+        <w:t xml:space="preserve">, plant functional traits can be used to </w:t>
+      </w:r>
+      <w:r>
+        <w:rPr>
+          <w:lang w:val="en-US"/>
+        </w:rPr>
+        <w:t xml:space="preserve">better </w:t>
+      </w:r>
+      <w:r>
+        <w:rPr>
+          <w:lang w:val="en-US"/>
+        </w:rPr>
+        <w:t>understand and predict the effect of plant diversity on ecosystem processes, notably productivity</w:t>
+      </w:r>
+      <w:r>
+        <w:rPr>
+          <w:lang w:val="en-US"/>
+        </w:rPr>
+        <w:t xml:space="preserve"> </w:t>
+      </w:r>
+      <w:r>
+        <w:rPr>
+          <w:lang w:val="en-US"/>
+        </w:rPr>
+        <w:fldChar w:fldCharType="begin"/>
+      </w:r>
+      <w:r>
+        <w:rPr>
+          <w:lang w:val="en-US"/>
+        </w:rPr>
+        <w:instrText xml:space="preserve"> ADDIN ZOTERO_ITEM CSL_CITATION {"citationID":"PRrTFDeL","properties":{"formattedCitation":"(McGill et al. 2006; Garnier et al. 2015)","plainCitation":"(McGill et al. 2006; Garnier et al. 2015)","noteIndex":0},"citationItems":[{"id":393,"uris":["http://zotero.org/users/3458704/items/C2LP3ZL3"],"itemData":{"id":393,"type":"article-journal","abstract":"There is considerable debate about whether community ecology will ever produce general principles. We suggest here that this can be achieved but that community ecology has lost its way by focusing on pairwise species interactions independent of the environment. We assert that community ecology should return to an emphasis on four themes that are tied together by a two-step process: how the fundamental niche is governed by functional traits within the context of abiotic environmental gradients; and how the interaction between traits and fundamental niches maps onto the realized niche in the context of a biotic interaction milieu. We suggest this approach can create a more quantitative and predictive science that can more readily address issues of global change.","container-title":"Trends in Ecology &amp; Evolution","DOI":"10.1016/j.tree.2006.02.002","ISSN":"0169-5347","issue":"4","journalAbbreviation":"Trends Ecol. Evol.","language":"eng","note":"PMID: 16701083","page":"178-185","source":"PubMed","title":"Rebuilding community ecology from functional traits","volume":"21","author":[{"family":"McGill","given":"Brian J."},{"family":"Enquist","given":"Brian J."},{"family":"Weiher","given":"Evan"},{"family":"Westoby","given":"Mark"}],"issued":{"date-parts":[["2006",4]]}}},{"id":214,"uris":["http://zotero.org/users/3458704/items/7BGNBZSF"],"itemData":{"id":214,"type":"book","abstract":"Biological diversity, the variety of living organisms on Earth, is traditionally viewed as the diversity of taxa, and species in particular. However, other facets of diversity also need to be considered for a comprehensive understanding of evolutionary and ecological processes. This novel book demonstrates the advantages of adopting a functional approach to diversity in order to improve our understanding of the functioning of ecological systems and their components. The focus is on plants, which are major components of these systems, and for which the functional approach has led to major scientific advances over the last 20 years. Plant Functional Diversity presents the rationale for a trait-based approach to functional diversity in the context of comparative plant ecology and agroecology. It demonstrates how this approach can be used to address a number of highly debated questions in plant ecology pertaining to plant responses to their environment, controls on plant community structure, ecosystem properties, and the services these deliver to human societies. This research level text will be of particular relevance and use to graduate students and professional researchers in plant ecology, agricultural sciences and conservation biology.","event-place":"Oxford, New York","ISBN":"978-0-19-875737-5","number-of-pages":"256","publisher":"Oxford University Press","publisher-place":"Oxford, New York","source":"Oxford University Press","title":"Plant functional diversity: organism traits, community structure, and ecosystem properties","title-short":"Plant Functional Diversity","author":[{"family":"Garnier","given":"Eric"},{"family":"Navas","given":"Marie-Laure"},{"family":"Grigulis","given":"Karl"}],"issued":{"date-parts":[["2015",12,10]]}}}],"schema":"https://github.com/citation-style-language/schema/raw/master/csl-citation.json"} </w:instrText>
+      </w:r>
+      <w:r>
+        <w:rPr>
+          <w:lang w:val="en-US"/>
+        </w:rPr>
+        <w:fldChar w:fldCharType="separate"/>
+      </w:r>
+      <w:r>
+        <w:rPr>
+          <w:rFonts w:cs="Times New Roman"/>
+          <w:lang w:val="en-US"/>
+        </w:rPr>
+        <w:t>(McGill et al. 2006; Garnier et al. 2015)</w:t>
+      </w:r>
+      <w:r>
+        <w:rPr>
+          <w:lang w:val="en-US"/>
+        </w:rPr>
+        <w:fldChar w:fldCharType="end"/>
+      </w:r>
+      <w:r>
+        <w:rPr>
+          <w:lang w:val="en-US"/>
+        </w:rPr>
+        <w:t>.</w:t>
+      </w:r>
+      <w:r>
+        <w:rPr>
+          <w:lang w:val="en-US"/>
+        </w:rPr>
+        <w:t xml:space="preserve"> These traits</w:t>
+      </w:r>
+      <w:r>
+        <w:rPr>
+          <w:lang w:val="en-US"/>
+        </w:rPr>
+        <w:t xml:space="preserve"> are</w:t>
+      </w:r>
+      <w:r>
+        <w:rPr>
+          <w:lang w:val="en-US"/>
+        </w:rPr>
+        <w:t xml:space="preserve"> </w:t>
+      </w:r>
+      <w:r>
+        <w:rPr>
+          <w:lang w:val="en-US"/>
+        </w:rPr>
+        <w:t xml:space="preserve">defined as </w:t>
+      </w:r>
+      <w:r>
+        <w:rPr>
+          <w:lang w:val="en-US"/>
+        </w:rPr>
+        <w:t>any morphological, physiological or phenological feature measurable at the individual level</w:t>
+      </w:r>
+      <w:r>
+        <w:rPr>
+          <w:lang w:val="en-US"/>
+        </w:rPr>
+        <w:t xml:space="preserve"> […] </w:t>
+      </w:r>
+      <w:r>
+        <w:rPr>
+          <w:lang w:val="en-US"/>
+        </w:rPr>
+        <w:t>without reference to the environment or any other level of organization</w:t>
+      </w:r>
+      <w:r>
+        <w:rPr>
+          <w:lang w:val="en-US"/>
+        </w:rPr>
+        <w:t xml:space="preserve"> </w:t>
+      </w:r>
+      <w:r>
+        <w:rPr>
+          <w:lang w:val="en-US"/>
+        </w:rPr>
+        <w:fldChar w:fldCharType="begin"/>
+      </w:r>
+      <w:r>
+        <w:rPr>
+          <w:lang w:val="en-US"/>
+        </w:rPr>
+        <w:instrText xml:space="preserve"> ADDIN ZOTERO_ITEM CSL_CITATION {"citationID":"dbWJiyJ1","properties":{"formattedCitation":"(Violle et al. 2007)","plainCitation":"(Violle et al. 2007)","noteIndex":0},"citationItems":[{"id":347,"uris":["http://zotero.org/users/3458704/items/BCET3FZK"],"itemData":{"id":347,"type":"article-journal","abstract":"In its simplest definition, a trait is a surrogate of organismal performance, and this meaning of the term has been used by evolutionists for a long time. Over the last three decades, developments in community and ecosystem ecology have forced the concept of trait beyond these original boundaries, and trait-based approaches are now widely used in studies ranging from the level of organisms to that of ecosystems. Despite some attempts to fix the terminology, especially in plant ecology, there is currently a high degree of confusion in the use, not only of the term “trait” itself, but also in the underlying concepts it refers to. We therefore give an unambiguous definition of plant trait, with a particular emphasis on functional trait. A hierarchical perspective is proposed, extending the “performance paradigm” to plant ecology. “Functional traits” are defined as morpho-physio-phenological traits which impact fitness indirectly via their effects on growth, reproduction and survival, the three components of individual performance. We finally present an integrative framework explaining how changes in trait values due to environmental variations are translated into organismal performance, and how these changes may influence processes at higher organizational levels. We argue that this can be achieved by developing “integration functions” which can be grouped into functional response (community level) and effect (ecosystem level) algorithms.","container-title":"Oikos","DOI":"10.1111/j.0030-1299.2007.15559.x","ISSN":"1600-0706","issue":"5","journalAbbreviation":"Oikos","language":"en","page":"882-892","source":"Wiley Online Library","title":"Let the concept of trait be functional!","volume":"116","author":[{"family":"Violle","given":"Cyrille"},{"family":"Navas","given":"Marie-Laure"},{"family":"Vile","given":"Denis"},{"family":"Kazakou","given":"Elena"},{"family":"Fortunel","given":"Claire"},{"family":"Hummel","given":"Irène"},{"family":"Garnier","given":"Eric"}],"issued":{"date-parts":[["2007"]],"season":"mai"}}}],"schema":"https://github.com/citation-style-language/schema/raw/master/csl-citation.json"} </w:instrText>
+      </w:r>
+      <w:r>
+        <w:rPr>
+          <w:lang w:val="en-US"/>
+        </w:rPr>
+        <w:fldChar w:fldCharType="separate"/>
+      </w:r>
+      <w:r>
+        <w:rPr>
+          <w:rFonts w:cs="Times New Roman"/>
+          <w:lang w:val="en-US"/>
+        </w:rPr>
+        <w:t>(Violle et al. 2007)</w:t>
+      </w:r>
+      <w:r>
+        <w:rPr>
+          <w:lang w:val="en-US"/>
+        </w:rPr>
+        <w:fldChar w:fldCharType="end"/>
+      </w:r>
+      <w:r>
+        <w:rPr>
+          <w:lang w:val="en-US"/>
+        </w:rPr>
+        <w:t>. They</w:t>
+      </w:r>
+      <w:r>
+        <w:rPr>
+          <w:lang w:val="en-US"/>
+        </w:rPr>
+        <w:t xml:space="preserve"> </w:t>
+      </w:r>
+      <w:r>
+        <w:rPr>
+          <w:lang w:val="en-US"/>
+        </w:rPr>
+        <w:t xml:space="preserve">capture how </w:t>
+      </w:r>
+      <w:r>
+        <w:rPr>
+          <w:lang w:val="en-US"/>
+        </w:rPr>
+        <w:t>individual</w:t>
+      </w:r>
+      <w:r>
+        <w:rPr>
+          <w:lang w:val="en-US"/>
+        </w:rPr>
+        <w:t xml:space="preserve">s </w:t>
+      </w:r>
+      <w:r>
+        <w:rPr>
+          <w:lang w:val="en-US"/>
+        </w:rPr>
+        <w:t xml:space="preserve">interact with their abiotic and biotic environment, and ultimately how </w:t>
+      </w:r>
+      <w:r>
+        <w:rPr>
+          <w:lang w:val="en-US"/>
+        </w:rPr>
+        <w:t>they contribute to processes occurring at higher levels of organization (community, ecosystem)</w:t>
+      </w:r>
+      <w:r>
+        <w:rPr>
+          <w:lang w:val="en-US"/>
+        </w:rPr>
+        <w:t xml:space="preserve">. </w:t>
+      </w:r>
+      <w:r>
+        <w:rPr>
+          <w:lang w:val="en-US"/>
+        </w:rPr>
+        <w:t>For example,</w:t>
+      </w:r>
+      <w:r>
+        <w:rPr>
+          <w:lang w:val="en-US"/>
+        </w:rPr>
+        <w:t xml:space="preserve"> </w:t>
+      </w:r>
+      <w:r>
+        <w:rPr>
+          <w:lang w:val="en-US"/>
+        </w:rPr>
+        <w:t xml:space="preserve">the </w:t>
+      </w:r>
+      <w:r>
+        <w:rPr>
+          <w:lang w:val="en-US"/>
+        </w:rPr>
+        <w:t>leaf</w:t>
+      </w:r>
+      <w:r>
+        <w:rPr>
+          <w:lang w:val="en-US"/>
+        </w:rPr>
+        <w:t xml:space="preserve"> </w:t>
+      </w:r>
+      <w:r>
+        <w:rPr>
+          <w:lang w:val="en-US"/>
+        </w:rPr>
+        <w:t xml:space="preserve">functional </w:t>
+      </w:r>
+      <w:r>
+        <w:rPr>
+          <w:lang w:val="en-US"/>
+        </w:rPr>
+        <w:t>traits</w:t>
+      </w:r>
+      <w:r>
+        <w:rPr>
+          <w:lang w:val="en-US"/>
+        </w:rPr>
+        <w:t xml:space="preserve"> of dominant species</w:t>
+      </w:r>
+      <w:r>
+        <w:rPr>
+          <w:lang w:val="en-US"/>
+        </w:rPr>
+        <w:t xml:space="preserve"> </w:t>
+      </w:r>
+      <w:r>
+        <w:rPr>
+          <w:lang w:val="en-US"/>
+        </w:rPr>
+        <w:t xml:space="preserve">can be used to predict </w:t>
+      </w:r>
+      <w:r>
+        <w:rPr>
+          <w:lang w:val="en-US"/>
+        </w:rPr>
+        <w:t xml:space="preserve">primary productivity or litter decomposition </w:t>
+      </w:r>
+      <w:r>
+        <w:rPr>
+          <w:lang w:val="en-US"/>
+        </w:rPr>
+        <w:t xml:space="preserve">rates </w:t>
+      </w:r>
+      <w:r>
+        <w:rPr>
+          <w:lang w:val="en-US"/>
+        </w:rPr>
+        <w:t>at the community level</w:t>
+      </w:r>
+      <w:r>
+        <w:rPr>
+          <w:lang w:val="en-US"/>
+        </w:rPr>
+        <w:t xml:space="preserve"> </w:t>
+      </w:r>
+      <w:r>
+        <w:rPr>
+          <w:lang w:val="en-US"/>
+        </w:rPr>
+        <w:fldChar w:fldCharType="begin"/>
+      </w:r>
+      <w:r>
+        <w:rPr>
+          <w:lang w:val="en-US"/>
+        </w:rPr>
+        <w:instrText xml:space="preserve"> ADDIN ZOTERO_ITEM CSL_CITATION {"citationID":"6AqiZTtv","properties":{"formattedCitation":"(Garnier et al. 2004)","plainCitation":"(Garnier et al. 2004)","noteIndex":0},"citationItems":[{"id":215,"uris":["http://zotero.org/users/3458704/items/BNXDS3WM"],"itemData":{"id":215,"type":"article-journal","abstract":"Although the structure and composition of plant communities is known to influence the functioning of ecosystems, there is as yet no agreement as to how these should be described from a functional perspective. We tested the biomass ratio hypothesis, which postulates that ecosystem properties should depend on species traits and on species contribution to the total biomass of the community, in a successional sere following vineyard abandonment in the Mediterranean region of France. Ecosystem-specific net primary productivity, litter decomposition rate, and total soil carbon and nitrogen varied significantly with field age, and correlated with community-aggregated (i.e., weighed according to the relative abundance of species) functional leaf traits. The three easily measurable traits tested, specific leaf area, leaf dry matter content, and nitrogen concentration, provide a simple means to scale up from organ to ecosystem functioning in complex plant communities. We propose that they be called “functional markers,” and be used to assess the impacts of community changes on ecosystem properties induced, in particular, by global change drivers.","container-title":"Ecology","DOI":"10.1890/03-0799","ISSN":"1939-9170","issue":"9","language":"en","page":"2630-2637","source":"Wiley Online Library","title":"Plant functional markers capture ecosystem properties during secondary succession","volume":"85","author":[{"family":"Garnier","given":"Eric"},{"family":"Cortez","given":"Jacques"},{"family":"Billès","given":"Georges"},{"family":"Navas","given":"Marie-Laure"},{"family":"Roumet","given":"Catherine"},{"family":"Debussche","given":"Max"},{"family":"Laurent","given":"Gérard"},{"family":"Blanchard","given":"Alain"},{"family":"Aubry","given":"David"},{"family":"Bellmann","given":"Astrid"},{"family":"Neill","given":"Cathy"},{"family":"Toussaint","given":"Jean-Patrick"}],"issued":{"date-parts":[["2004"]]}}}],"schema":"https://github.com/citation-style-language/schema/raw/master/csl-citation.json"} </w:instrText>
+      </w:r>
+      <w:r>
+        <w:rPr>
+          <w:lang w:val="en-US"/>
+        </w:rPr>
+        <w:fldChar w:fldCharType="separate"/>
+      </w:r>
+      <w:r>
+        <w:rPr>
+          <w:rFonts w:cs="Times New Roman"/>
+          <w:lang w:val="en-US"/>
+        </w:rPr>
+        <w:t>(Garnier et al. 2004)</w:t>
+      </w:r>
+      <w:r>
+        <w:rPr>
+          <w:lang w:val="en-US"/>
+        </w:rPr>
+        <w:fldChar w:fldCharType="end"/>
+      </w:r>
+      <w:r>
+        <w:rPr>
+          <w:lang w:val="en-US"/>
+        </w:rPr>
+        <w:t>.</w:t>
+      </w:r>
+      <w:r>
+        <w:rPr>
+          <w:lang w:val="en-US"/>
+        </w:rPr>
+        <w:t xml:space="preserve"> </w:t>
+      </w:r>
+      <w:r>
+        <w:rPr>
+          <w:lang w:val="en-US"/>
+        </w:rPr>
+        <w:t xml:space="preserve">Similarly, </w:t>
+      </w:r>
+      <w:r>
+        <w:rPr>
+          <w:lang w:val="en-US"/>
+        </w:rPr>
+        <w:t xml:space="preserve">differences in functional traits between species can capture differences in ecological niche </w:t>
+      </w:r>
+      <w:r>
+        <w:rPr>
+          <w:lang w:val="en-US"/>
+        </w:rPr>
+        <w:fldChar w:fldCharType="begin"/>
+      </w:r>
+      <w:r>
+        <w:rPr>
+          <w:lang w:val="en-US"/>
+        </w:rPr>
+        <w:instrText xml:space="preserve"> ADDIN ZOTERO_ITEM CSL_CITATION {"citationID":"nLwvs0hR","properties":{"formattedCitation":"(Violle and Jiang 2009)","plainCitation":"(Violle and Jiang 2009)","noteIndex":0},"citationItems":[{"id":483,"uris":["http://zotero.org/users/3458704/items/PMQF9N4N"],"itemData":{"id":483,"type":"article-journal","container-title":"Journal of Plant Ecology","DOI":"10.1093/jpe/rtp007","ISSN":"1752-9921","issue":"2","page":"87-93","source":"academic.oup.com","title":"Towards a trait-based quantification of species niche","volume":"2","author":[{"family":"Violle","given":"Cyrille"},{"family":"Jiang","given":"Lin"}],"issued":{"date-parts":[["2009",6,1]]}}}],"schema":"https://github.com/citation-style-language/schema/raw/master/csl-citation.json"} </w:instrText>
+      </w:r>
+      <w:r>
+        <w:rPr>
+          <w:lang w:val="en-US"/>
+        </w:rPr>
+        <w:fldChar w:fldCharType="separate"/>
+      </w:r>
+      <w:r>
+        <w:rPr>
+          <w:rFonts w:cs="Times New Roman"/>
+          <w:lang w:val="en-US"/>
+        </w:rPr>
+        <w:t>(Violle and Jiang 2009)</w:t>
+      </w:r>
+      <w:r>
+        <w:rPr>
+          <w:lang w:val="en-US"/>
+        </w:rPr>
+        <w:fldChar w:fldCharType="end"/>
+      </w:r>
+      <w:r>
+        <w:rPr>
+          <w:lang w:val="en-US"/>
+        </w:rPr>
+        <w:t xml:space="preserve"> </w:t>
+      </w:r>
+      <w:r>
+        <w:rPr>
+          <w:lang w:val="en-US"/>
+        </w:rPr>
+        <w:t>or in competitive ability</w:t>
+      </w:r>
+      <w:r>
+        <w:rPr>
+          <w:lang w:val="en-US"/>
+        </w:rPr>
+        <w:t xml:space="preserve"> </w:t>
+      </w:r>
+      <w:r>
+        <w:rPr>
+          <w:lang w:val="en-US"/>
+        </w:rPr>
+        <w:fldChar w:fldCharType="begin"/>
+      </w:r>
+      <w:r>
+        <w:rPr>
+          <w:lang w:val="en-US"/>
+        </w:rPr>
+        <w:instrText xml:space="preserve"> ADDIN ZOTERO_ITEM CSL_CITATION {"citationID":"RPB0V9gf","properties":{"formattedCitation":"(Wagg et al. 2017; Cadotte 2017)","plainCitation":"(Wagg et al. 2017; Cadotte 2017)","noteIndex":0},"citationItems":[{"id":424,"uris":["http://zotero.org/users/3458704/items/4QEF27ST"],"itemData":{"id":424,"type":"article-journal","abstract":"Niche complementarity and competitive disparity are driving mechanisms behind plant community assembly and productivity. Consequently, there is great interest in predicting species complementarity and their competitive differences from their functional traits as dissimilar species may compete less and result in more complete use of resources. Here we assessed the role of trait dissimilarities for species complementarity and competitive disparities within an experimental gradient of plant species richness and functional trait dissimilarity. Communities were assembled using three pools of grass and forb species based on a priori knowledge of traits related to (1) above- and below-ground spatial differences in resource acquisition, (2) phenological differences or (3) both. Complementarity and competitive disparities were assessed by partitioning the overyielding in mixed species communities into species complementarity and dominance effects. Community overyielding and the underlying complementarity and competitive dominance varied strongly among the three plant species pools. Overyielding and complementarity were greatest among species that were assembled based on their variation in both spatial and phenological traits. Competitive dominance was greatest when species were assembled based on spatial resource acquisition traits alone. In communities that were assembled based on species variation in only spatial or phenological traits, greater competitive dominance was predicted by greater differences in SLA and flowering initiation respectively, while greater complementarity was predicted by greater dissimilarity in leaf area and flowering senescence respectively. Greater differences in leaf area could also be linked to greater species complementarity in communities assembled based on variation in both phenological and spatial traits, but trait dissimilarity was unrelated to competitive dominance in these communities. Our results indicate that complementarity and competitive disparity among species are both driven by trait dissimilarities. However, the identity of the traits that drives the complementarity and competitive disparity depends on the trait variation among species that comprise the community. Moreover, we demonstrate that communities assembled with the greater variation in both spatial and phenological traits show the greatest complementarity among species. A plain language summary is available for this article.","container-title":"Functional Ecology","DOI":"10.1111/1365-2435.12945","ISSN":"1365-2435","issue":"12","language":"en","license":"© 2017 The Authors. Functional Ecology © 2017 British Ecological Society","page":"2320-2329","source":"Wiley Online Library","title":"Functional trait dissimilarity drives both species complementarity and competitive disparity","volume":"31","author":[{"family":"Wagg","given":"Cameron"},{"family":"Ebeling","given":"Anne"},{"family":"Roscher","given":"Christiane"},{"family":"Ravenek","given":"Janneke"},{"family":"Bachmann","given":"Dörte"},{"family":"Eisenhauer","given":"Nico"},{"family":"Mommer","given":"Liesje"},{"family":"Buchmann","given":"Nina"},{"family":"Hillebrand","given":"Helmut"},{"family":"Schmid","given":"Bernhard"},{"family":"Weisser","given":"Wolfgang W."}],"issued":{"date-parts":[["2017"]]}}},{"id":475,"uris":["http://zotero.org/users/3458704/items/RRRWK2XU"],"itemData":{"id":475,"type":"article-journal","abstract":"The ability to explain why multispecies assemblages produce greater biomass compared to monocultures, has been a central goal in the quest to understand biodiversity effects on ecosystem function. Species contributions to ecosystem function can be driven by two processes: niche complementarity and a selection effect that is influenced by fitness (competitive) differences, and both can be approximated with measures of species’ traits. It has been hypothesised that fitness differences are associated with few, singular traits while complementarity requires multidimensional trait measures. Here, using experimental data from plant assemblages, I show that the selection effect was strongest when trait dissimilarity was low, while complementarity was greatest with high trait dissimilarity. Selection effects were best explained by a single trait, plant height. Complementarity was correlated with dissimilarity across multiple traits, representing above and below ground processes. By identifying the relevant traits linked to ecosystem function, we obtain the ability to predict combinations of species that will maximise ecosystem function.","container-title":"Ecology Letters","DOI":"10.1111/ele.12796","ISSN":"1461-0248","issue":"8","language":"en","page":"989-996","source":"Wiley Online Library","title":"Functional traits explain ecosystem function through opposing mechanisms","volume":"20","author":[{"family":"Cadotte","given":"Marc W."}],"issued":{"date-parts":[["2017",8,1]]}}}],"schema":"https://github.com/citation-style-language/schema/raw/master/csl-citation.json"} </w:instrText>
+      </w:r>
+      <w:r>
+        <w:rPr>
+          <w:lang w:val="en-US"/>
+        </w:rPr>
+        <w:fldChar w:fldCharType="separate"/>
+      </w:r>
+      <w:r>
+        <w:rPr>
+          <w:rFonts w:cs="Times New Roman"/>
+          <w:lang w:val="en-US"/>
+        </w:rPr>
+        <w:t>(Wagg et al. 2017; Cadotte 2017)</w:t>
+      </w:r>
+      <w:r>
+        <w:rPr>
+          <w:lang w:val="en-US"/>
+        </w:rPr>
+        <w:fldChar w:fldCharType="end"/>
+      </w:r>
+      <w:r>
+        <w:rPr>
+          <w:lang w:val="en-US"/>
+        </w:rPr>
+        <w:t xml:space="preserve">, and in turn inform us on the ecological effects that drive productivity at the community level (e.g., complementarity or selection effects). </w:t>
+      </w:r>
+    </w:p>
+    <w:p>
+      <w:pPr>
+        <w:rPr>
+          <w:lang w:val="en-US"/>
+        </w:rPr>
+      </w:pPr>
+      <w:r>
+        <w:rPr>
+          <w:lang w:val="en-US"/>
+        </w:rPr>
+        <w:t>Even if p</w:t>
+      </w:r>
+      <w:r>
+        <w:rPr>
+          <w:lang w:val="en-US"/>
+        </w:rPr>
+        <w:t>lant traits</w:t>
+      </w:r>
+      <w:r>
+        <w:rPr>
+          <w:lang w:val="en-US"/>
+        </w:rPr>
+        <w:t xml:space="preserve"> are commonly used in </w:t>
+      </w:r>
+      <w:r>
+        <w:rPr>
+          <w:lang w:val="en-US"/>
+        </w:rPr>
+        <w:t>agriculture</w:t>
+      </w:r>
+      <w:r>
+        <w:rPr>
+          <w:lang w:val="en-US"/>
+        </w:rPr>
+        <w:t>, for example to adapt management practices or to conduct selection in plant breeding programs</w:t>
+      </w:r>
+      <w:r>
+        <w:rPr>
+          <w:lang w:val="en-US"/>
+        </w:rPr>
+        <w:t xml:space="preserve">, very few studies have </w:t>
+      </w:r>
+      <w:r>
+        <w:rPr>
+          <w:lang w:val="en-US"/>
+        </w:rPr>
+        <w:t>applied</w:t>
+      </w:r>
+      <w:r>
+        <w:rPr>
+          <w:lang w:val="en-US"/>
+        </w:rPr>
+        <w:t xml:space="preserve"> trait-based approaches </w:t>
+      </w:r>
+      <w:r>
+        <w:rPr>
+          <w:lang w:val="en-US"/>
+        </w:rPr>
+        <w:t>to cultivar mixtures</w:t>
+      </w:r>
+      <w:r>
+        <w:rPr>
+          <w:lang w:val="en-US"/>
+        </w:rPr>
+        <w:t xml:space="preserve"> </w:t>
+      </w:r>
+      <w:r>
+        <w:rPr>
+          <w:lang w:val="en-US"/>
+        </w:rPr>
+        <w:fldChar w:fldCharType="begin"/>
+      </w:r>
+      <w:r>
+        <w:rPr>
+          <w:lang w:val="en-US"/>
+        </w:rPr>
+        <w:instrText xml:space="preserve"> ADDIN ZOTERO_ITEM CSL_CITATION {"citationID":"vTtpeBW3","properties":{"formattedCitation":"(Montazeaud et al. 2018, 2020; Kong and Zhao 2023)","plainCitation":"(Montazeaud et al. 2018, 2020; Kong and Zhao 2023)","noteIndex":0},"citationItems":[{"id":37,"uris":["http://zotero.org/users/3458704/items/KLLELFEG"],"itemData":{"id":37,"type":"article-journal","abstract":"Genotypic mixtures have been receiving a growing interest as genetic diversity could increase crop productivity. Resource-use complementarity is an expected key underlying mechanism, provided that varieties in the mixture differ in resource-related traits, notably root traits. We aimed at examining how trait differences and resource-use complementarity drive biomass production of genotypic mixtures.","container-title":"Plant and Soil","DOI":"10.1007/s11104-017-3496-2","ISSN":"1573-5036","issue":"1","journalAbbreviation":"Plant Soil","language":"en","page":"187-202","source":"Springer Link","title":"Crop mixtures: does niche complementarity hold for belowground resources? An experimental test using rice genotypic pairs","title-short":"Crop mixtures","volume":"424","author":[{"family":"Montazeaud","given":"Germain"},{"family":"Violle","given":"Cyrille"},{"family":"Fréville","given":"Hélène"},{"family":"Luquet","given":"Delphine"},{"family":"Ahmadi","given":"Nourollah"},{"family":"Courtois","given":"Brigitte"},{"family":"Bouhaba","given":"Ilyas"},{"family":"Fort","given":"Florian"}],"issued":{"date-parts":[["2018",3,1]]}}},{"id":2139,"uris":["http://zotero.org/users/3458704/items/H69UEICG"],"itemData":{"id":2139,"type":"article-journal","abstract":"Ecological theories suggest that higher plant genetic diversity can increase productivity in natural ecosystems. So far, varietal mixtures, that is, the cultivation of different genotypes within a field, have shown contrasting results, notably for grain yield where both positive and negative mixing effects have been reported. Such discrepancy between ecological theories and agronomical applications calls for a better understanding of plant–plant interactions in crops. Using durum wheat Triticum turgidum ssp. durum as a model species, we investigated the effect of functional trait composition on productivity and grain quality of varietal mixtures by growing 179 highly diverse genotypes in pure stands and 197 two-way mixtures in field conditions. We quantified the agronomic performance of the mixtures relative to their components grown in pure stands on two variables related to productivity, vegetative biomass yield and grain yield, and one variable related to grain quality, grain protein content. We then analysed the relationship between the relative performance of the mixtures and their functional composition that we characterized with trait means and trait differences on 19 above- and below-ground traits. We found that biomass and grain yield increased by 4% overall in mixtures relative to single varieties, but that mixing effects were non-significant for grain protein content. The combined effects of trait means and trait differences explained 12%, 17% and 22% of the variability of relative grain yield, biomass yield and grain protein content, respectively, with different traits affecting productivity and grain quality. Clustering varieties into functional groups allowed us to identify the most beneficial associations for multifaceted agronomic performance. Synthesis and applications. Functional traits explained a significant part of the relative agronomic performance of mixtures compared to monocultures (12%–22%, depending on the yield component). They can thus serve as a basis to identify groups of varieties whose combinations are expected to generate positive mixing effects, especially for productivity, and without compromising grain quality. Selection could then target convergence between groups for some traits and divergence between groups for other traits using empirically derived relationships between functional traits and agronomic performance as a guideline.","container-title":"Journal of Applied Ecology","DOI":"10.1111/1365-2664.13735","ISSN":"1365-2664","issue":"11","language":"en","note":"_eprint: https://onlinelibrary.wiley.com/doi/pdf/10.1111/1365-2664.13735","page":"2285-2295","source":"Wiley Online Library","title":"Multifaceted functional diversity for multifaceted crop yield: Towards ecological assembly rules for varietal mixtures","title-short":"Multifaceted functional diversity for multifaceted crop yield","volume":"57","author":[{"family":"Montazeaud","given":"Germain"},{"family":"Violle","given":"Cyrille"},{"family":"Roumet","given":"Pierre"},{"family":"Rocher","given":"Aline"},{"family":"Ecarnot","given":"Martin"},{"family":"Compan","given":"Frédéric"},{"family":"Maillet","given":"Guillaume"},{"family":"Fort","given":"Florian"},{"family":"Fréville","given":"Hélène"}],"issued":{"date-parts":[["2020"]]}}},{"id":3117,"uris":["http://zotero.org/users/3458704/items/CNEMV8Z6"],"itemData":{"id":3117,"type":"article-journal","abstract":"Ecological theories indicate that increasing plant genetic diversity promotes ecosystem productivity. Thus, the cultivation of different genotypes within a field, known as cultivar mixtures, could provide beneficial agroecosystem services for wheat (Triticum aestivum L.) production. However, it remains unclear whether these benefits are dependent on the optimization of functional traits, which can improve light capture and yield of the wheat cultivar mixtures. Here, we conducted a field experiment over 3 years in the North China Plain to investigate the effects of cultivar mixtures on functional traits, light capture and the grain yield of winter wheat. We compared the performance of individual cultivars (8× monocultures) and combinations of cultivar mixtures that contained two (mixture-2), four (mixture-4) and eight (mixture-8) wheat cultivars. The results showed that grain yield was closely correlated with optimization of functional traits in cultivar mixtures. The specific leaf area (SLA) was lower in the mixtures than the mean of their component cultivars in monoculture, leading to weaker shading effects and higher capture rates of canopy photosynthetically active radiation (PAR) in the middle layer. Moreover, mixture-4 had a significantly increased flag leaf area (LA), leaf weight (LW), effective tiller number and SPAD of 35 days after anthesis compared with mean-4 (the mean of four cultivars in monoculture). The grain yields of mixture-4 and mixture-8 significantly increased by 6.31 % and 10.59 %, respectively, in 2019 and by 13.08 % and 12.25 %, respectively, in 2021 compared with mean-4 and mean-8 (the mean of eight cultivars in monoculture). Therefore, enhanced synergy among functional traits in cultivar mixtures tends to promote higher capture efficiencies for limited resources, such as light, which in turn contributes to greater grain yields. In short, as an ecological approach, increasing within-field genetic diversity can be regarded as an effective strategy to enhance agroecosystem productivity and food security worldwide.","container-title":"European Journal of Agronomy","DOI":"10.1016/j.eja.2023.126977","ISSN":"1161-0301","journalAbbreviation":"European Journal of Agronomy","page":"126977","source":"ScienceDirect","title":"Increasing yield through wheat cultivar mixture that optimizes functional traits within the canopy","volume":"151","author":[{"family":"Kong","given":"Xiang"},{"family":"Zhao","given":"Guishen"}],"issued":{"date-parts":[["2023",11,1]]}}}],"schema":"https://github.com/citation-style-language/schema/raw/master/csl-citation.json"} </w:instrText>
+      </w:r>
+      <w:r>
+        <w:rPr>
+          <w:lang w:val="en-US"/>
+        </w:rPr>
+        <w:fldChar w:fldCharType="separate"/>
+      </w:r>
+      <w:r>
+        <w:rPr>
+          <w:rFonts w:cs="Times New Roman"/>
+          <w:lang w:val="en-US"/>
+        </w:rPr>
+        <w:t>(Montazeaud et al. 2018, 2020; Kong and Zhao 2023)</w:t>
+      </w:r>
+      <w:r>
+        <w:rPr>
+          <w:lang w:val="en-US"/>
+        </w:rPr>
+        <w:fldChar w:fldCharType="end"/>
+      </w:r>
+      <w:r>
+        <w:rPr>
+          <w:lang w:val="en-US"/>
+        </w:rPr>
+        <w:t xml:space="preserve">. </w:t>
+      </w:r>
+      <w:r>
+        <w:rPr>
+          <w:lang w:val="en-US"/>
+        </w:rPr>
+        <w:t xml:space="preserve">Preliminary results from these studies suggest that </w:t>
+      </w:r>
+      <w:r>
+        <w:rPr>
+          <w:lang w:val="en-US"/>
+        </w:rPr>
+        <w:t xml:space="preserve">the traits with the strongest effect on mixture performance are not necessarily the </w:t>
+      </w:r>
+      <w:r>
+        <w:rPr>
+          <w:lang w:val="en-US"/>
+        </w:rPr>
+        <w:t>ones</w:t>
+      </w:r>
+      <w:r>
+        <w:rPr>
+          <w:lang w:val="en-US"/>
+        </w:rPr>
+        <w:t xml:space="preserve"> commonly measured in agricultural applications. In particular, m</w:t>
+      </w:r>
+      <w:r>
+        <w:rPr>
+          <w:lang w:val="en-US"/>
+        </w:rPr>
+        <w:t>orphological and architectural root traits</w:t>
+      </w:r>
+      <w:r>
+        <w:rPr>
+          <w:lang w:val="en-US"/>
+        </w:rPr>
+        <w:t xml:space="preserve"> </w:t>
+      </w:r>
+      <w:r>
+        <w:rPr>
+          <w:lang w:val="en-US"/>
+        </w:rPr>
+        <w:t xml:space="preserve">have been shown to </w:t>
+      </w:r>
+      <w:r>
+        <w:rPr>
+          <w:lang w:val="en-US"/>
+        </w:rPr>
+        <w:t>determine multiple facets of</w:t>
+      </w:r>
+      <w:r>
+        <w:rPr>
+          <w:lang w:val="en-US"/>
+        </w:rPr>
+        <w:t xml:space="preserve"> mixture performance</w:t>
+      </w:r>
+      <w:r>
+        <w:rPr>
+          <w:lang w:val="en-US"/>
+        </w:rPr>
+        <w:t xml:space="preserve"> </w:t>
+      </w:r>
+      <w:r>
+        <w:rPr>
+          <w:lang w:val="en-US"/>
+        </w:rPr>
+        <w:fldChar w:fldCharType="begin"/>
+      </w:r>
+      <w:r>
+        <w:rPr>
+          <w:lang w:val="en-US"/>
+        </w:rPr>
+        <w:instrText xml:space="preserve"> ADDIN ZOTERO_ITEM CSL_CITATION {"citationID":"5DXhkxiM","properties":{"formattedCitation":"(Montazeaud et al. 2018, 2020)","plainCitation":"(Montazeaud et al. 2018, 2020)","noteIndex":0},"citationItems":[{"id":37,"uris":["http://zotero.org/users/3458704/items/KLLELFEG"],"itemData":{"id":37,"type":"article-journal","abstract":"Genotypic mixtures have been receiving a growing interest as genetic diversity could increase crop productivity. Resource-use complementarity is an expected key underlying mechanism, provided that varieties in the mixture differ in resource-related traits, notably root traits. We aimed at examining how trait differences and resource-use complementarity drive biomass production of genotypic mixtures.","container-title":"Plant and Soil","DOI":"10.1007/s11104-017-3496-2","ISSN":"1573-5036","issue":"1","journalAbbreviation":"Plant Soil","language":"en","page":"187-202","source":"Springer Link","title":"Crop mixtures: does niche complementarity hold for belowground resources? An experimental test using rice genotypic pairs","title-short":"Crop mixtures","volume":"424","author":[{"family":"Montazeaud","given":"Germain"},{"family":"Violle","given":"Cyrille"},{"family":"Fréville","given":"Hélène"},{"family":"Luquet","given":"Delphine"},{"family":"Ahmadi","given":"Nourollah"},{"family":"Courtois","given":"Brigitte"},{"family":"Bouhaba","given":"Ilyas"},{"family":"Fort","given":"Florian"}],"issued":{"date-parts":[["2018",3,1]]}}},{"id":2139,"uris":["http://zotero.org/users/3458704/items/H69UEICG"],"itemData":{"id":2139,"type":"article-journal","abstract":"Ecological theories suggest that higher plant genetic diversity can increase productivity in natural ecosystems. So far, varietal mixtures, that is, the cultivation of different genotypes within a field, have shown contrasting results, notably for grain yield where both positive and negative mixing effects have been reported. Such discrepancy between ecological theories and agronomical applications calls for a better understanding of plant–plant interactions in crops. Using durum wheat Triticum turgidum ssp. durum as a model species, we investigated the effect of functional trait composition on productivity and grain quality of varietal mixtures by growing 179 highly diverse genotypes in pure stands and 197 two-way mixtures in field conditions. We quantified the agronomic performance of the mixtures relative to their components grown in pure stands on two variables related to productivity, vegetative biomass yield and grain yield, and one variable related to grain quality, grain protein content. We then analysed the relationship between the relative performance of the mixtures and their functional composition that we characterized with trait means and trait differences on 19 above- and below-ground traits. We found that biomass and grain yield increased by 4% overall in mixtures relative to single varieties, but that mixing effects were non-significant for grain protein content. The combined effects of trait means and trait differences explained 12%, 17% and 22% of the variability of relative grain yield, biomass yield and grain protein content, respectively, with different traits affecting productivity and grain quality. Clustering varieties into functional groups allowed us to identify the most beneficial associations for multifaceted agronomic performance. Synthesis and applications. Functional traits explained a significant part of the relative agronomic performance of mixtures compared to monocultures (12%–22%, depending on the yield component). They can thus serve as a basis to identify groups of varieties whose combinations are expected to generate positive mixing effects, especially for productivity, and without compromising grain quality. Selection could then target convergence between groups for some traits and divergence between groups for other traits using empirically derived relationships between functional traits and agronomic performance as a guideline.","container-title":"Journal of Applied Ecology","DOI":"10.1111/1365-2664.13735","ISSN":"1365-2664","issue":"11","language":"en","note":"_eprint: https://onlinelibrary.wiley.com/doi/pdf/10.1111/1365-2664.13735","page":"2285-2295","source":"Wiley Online Library","title":"Multifaceted functional diversity for multifaceted crop yield: Towards ecological assembly rules for varietal mixtures","title-short":"Multifaceted functional diversity for multifaceted crop yield","volume":"57","author":[{"family":"Montazeaud","given":"Germain"},{"family":"Violle","given":"Cyrille"},{"family":"Roumet","given":"Pierre"},{"family":"Rocher","given":"Aline"},{"family":"Ecarnot","given":"Martin"},{"family":"Compan","given":"Frédéric"},{"family":"Maillet","given":"Guillaume"},{"family":"Fort","given":"Florian"},{"family":"Fréville","given":"Hélène"}],"issued":{"date-parts":[["2020"]]}}}],"schema":"https://github.com/citation-style-language/schema/raw/master/csl-citation.json"} </w:instrText>
+      </w:r>
+      <w:r>
+        <w:rPr>
+          <w:lang w:val="en-US"/>
+        </w:rPr>
+        <w:fldChar w:fldCharType="separate"/>
+      </w:r>
+      <w:r>
+        <w:rPr>
+          <w:rFonts w:cs="Times New Roman"/>
+          <w:lang w:val="en-US"/>
+        </w:rPr>
+        <w:t>(Montazeaud et al. 2018, 2020)</w:t>
+      </w:r>
+      <w:r>
+        <w:rPr>
+          <w:lang w:val="en-US"/>
+        </w:rPr>
+        <w:fldChar w:fldCharType="end"/>
+      </w:r>
+      <w:r>
+        <w:rPr>
+          <w:lang w:val="en-US"/>
+        </w:rPr>
+        <w:t xml:space="preserve">, which echoes recent </w:t>
+      </w:r>
+      <w:r>
+        <w:rPr>
+          <w:lang w:val="en-US"/>
+        </w:rPr>
+        <w:t xml:space="preserve">findings </w:t>
+      </w:r>
+      <w:r>
+        <w:rPr>
+          <w:lang w:val="en-US"/>
+        </w:rPr>
+        <w:t>on the central role of</w:t>
+      </w:r>
+      <w:r>
+        <w:rPr>
+          <w:lang w:val="en-US"/>
+        </w:rPr>
+        <w:t xml:space="preserve"> root traits </w:t>
+      </w:r>
+      <w:r>
+        <w:rPr>
+          <w:lang w:val="en-US"/>
+        </w:rPr>
+        <w:t>in natural ecosystems</w:t>
+      </w:r>
+      <w:r>
+        <w:rPr>
+          <w:lang w:val="en-US"/>
+        </w:rPr>
+        <w:t xml:space="preserve"> </w:t>
+      </w:r>
+      <w:r>
+        <w:rPr>
+          <w:lang w:val="en-US"/>
+        </w:rPr>
+        <w:fldChar w:fldCharType="begin"/>
+      </w:r>
+      <w:r>
+        <w:rPr>
+          <w:lang w:val="en-US"/>
+        </w:rPr>
+        <w:instrText xml:space="preserve"> ADDIN ZOTERO_ITEM CSL_CITATION {"citationID":"4s1rIzdB","properties":{"formattedCitation":"(Bardgett et al. 2014)","plainCitation":"(Bardgett et al. 2014)","noteIndex":0},"citationItems":[{"id":251,"uris":["http://zotero.org/users/3458704/items/4I6IVCCK"],"itemData":{"id":251,"type":"article-journal","abstract":"Ecologists are increasingly adopting trait-based approaches to understand how community change influences ecosystem processes. However, most of this research has focussed on aboveground plant traits, whereas it is becoming clear that root traits are important drivers of many ecosystem processes, such as carbon (C) and nutrient cycling, and the formation and structural stability of soil. Here, we synthesise emerging evidence that illustrates how root traits impact ecosystem processes, and propose a pathway to unravel the complex roles of root traits in driving ecosystem processes and their response to global change. Finally, we identify research challenges and novel technologies to address them.","container-title":"Trends in Ecology &amp; Evolution","DOI":"10.1016/j.tree.2014.10.006","ISSN":"0169-5347","issue":"12","journalAbbreviation":"Trends in Ecology &amp; Evolution","page":"692-699","source":"ScienceDirect","title":"Going underground: root traits as drivers of ecosystem processes","title-short":"Going underground","volume":"29","author":[{"family":"Bardgett","given":"Richard D."},{"family":"Mommer","given":"Liesje"},{"family":"De Vries","given":"Franciska T."}],"issued":{"date-parts":[["2014",12,1]]}}}],"schema":"https://github.com/citation-style-language/schema/raw/master/csl-citation.json"} </w:instrText>
+      </w:r>
+      <w:r>
+        <w:rPr>
+          <w:lang w:val="en-US"/>
+        </w:rPr>
+        <w:fldChar w:fldCharType="separate"/>
+      </w:r>
+      <w:r>
+        <w:rPr>
+          <w:rFonts w:cs="Times New Roman"/>
+          <w:lang w:val="en-US"/>
+        </w:rPr>
+        <w:t>(Bardgett et al. 2014)</w:t>
+      </w:r>
+      <w:r>
+        <w:rPr>
+          <w:lang w:val="en-US"/>
+        </w:rPr>
+        <w:fldChar w:fldCharType="end"/>
+      </w:r>
+      <w:r>
+        <w:rPr>
+          <w:lang w:val="en-US"/>
+        </w:rPr>
+        <w:t>.</w:t>
+      </w:r>
+      <w:r>
+        <w:rPr>
+          <w:lang w:val="en-US"/>
+        </w:rPr>
+        <w:t xml:space="preserve"> </w:t>
+      </w:r>
+      <w:r>
+        <w:rPr>
+          <w:lang w:val="en-US"/>
+        </w:rPr>
+        <w:t xml:space="preserve">However, the relationship between root traits and mixture performance remains poorly understood, notably because root traits are difficult to measure and highly plastic in response to both biotic and abiotic factors. </w:t>
+      </w:r>
+      <w:r>
+        <w:rPr>
+          <w:lang w:val="en-US"/>
+        </w:rPr>
+        <w:t>A</w:t>
+      </w:r>
+      <w:r>
+        <w:rPr>
+          <w:lang w:val="en-US"/>
+        </w:rPr>
+        <w:t xml:space="preserve"> better understanding of this relationship could </w:t>
+      </w:r>
+      <w:r>
+        <w:rPr>
+          <w:lang w:val="en-US"/>
+        </w:rPr>
+        <w:t>help us identify the mechanisms underlying the variability of mixing effects on productivity,</w:t>
+      </w:r>
+      <w:r>
+        <w:rPr>
+          <w:lang w:val="en-US"/>
+        </w:rPr>
+        <w:t xml:space="preserve"> </w:t>
+      </w:r>
+      <w:r>
+        <w:rPr>
+          <w:lang w:val="en-US"/>
+        </w:rPr>
+        <w:t>as well as provide us with measurable plant features that could be used to guide mixture assembly.</w:t>
+      </w:r>
+    </w:p>
+    <w:p>
+      <w:pPr>
+        <w:rPr>
+          <w:lang w:val="en-US"/>
+        </w:rPr>
+      </w:pPr>
+      <w:r>
+        <w:rPr>
+          <w:lang w:val="en-US"/>
+        </w:rPr>
+        <w:t xml:space="preserve">In the present study, we used durum wheat </w:t>
+      </w:r>
+      <w:r>
+        <w:rPr>
+          <w:lang w:val="en-US"/>
+        </w:rPr>
+        <w:t>(</w:t>
+      </w:r>
+      <w:proofErr w:type="spellStart"/>
+      <w:r>
+        <w:rPr>
+          <w:i/>
+          <w:lang w:val="en-US"/>
+        </w:rPr>
+        <w:t>Triticum</w:t>
+      </w:r>
+      <w:proofErr w:type="spellEnd"/>
+      <w:r>
+        <w:rPr>
+          <w:i/>
+          <w:lang w:val="en-US"/>
+        </w:rPr>
+        <w:t xml:space="preserve"> </w:t>
+      </w:r>
+      <w:proofErr w:type="spellStart"/>
+      <w:r>
+        <w:rPr>
+          <w:i/>
+          <w:lang w:val="en-US"/>
+        </w:rPr>
+        <w:t>turgidum</w:t>
+      </w:r>
+      <w:proofErr w:type="spellEnd"/>
+      <w:r>
+        <w:rPr>
+          <w:i/>
+          <w:lang w:val="en-US"/>
+        </w:rPr>
+        <w:t xml:space="preserve"> </w:t>
+      </w:r>
+      <w:r>
+        <w:rPr>
+          <w:lang w:val="en-US"/>
+        </w:rPr>
+        <w:t>ssp</w:t>
+      </w:r>
+      <w:r>
+        <w:rPr>
+          <w:i/>
+          <w:lang w:val="en-US"/>
+        </w:rPr>
+        <w:t>. durum</w:t>
+      </w:r>
+      <w:r>
+        <w:rPr>
+          <w:lang w:val="en-US"/>
+        </w:rPr>
+        <w:t xml:space="preserve">) </w:t>
+      </w:r>
+      <w:r>
+        <w:rPr>
+          <w:lang w:val="en-US"/>
+        </w:rPr>
+        <w:t xml:space="preserve">as a crop model to investigate the effect of root traits on mixture performance. We grew 54 binary mixtures obtained from 36 contrasted cultivars in a highly controlled high </w:t>
+      </w:r>
+      <w:proofErr w:type="gramStart"/>
+      <w:r>
+        <w:rPr>
+          <w:lang w:val="en-US"/>
+        </w:rPr>
+        <w:t>throughput root phenotyping platform</w:t>
+      </w:r>
+      <w:proofErr w:type="gramEnd"/>
+      <w:r>
+        <w:rPr>
+          <w:lang w:val="en-US"/>
+        </w:rPr>
+        <w:t xml:space="preserve"> under </w:t>
+      </w:r>
+      <w:r>
+        <w:rPr>
+          <w:lang w:val="en-US"/>
+        </w:rPr>
+        <w:lastRenderedPageBreak/>
+        <w:t xml:space="preserve">both non-limiting and limiting water and Nitrogen (N) conditions. </w:t>
+      </w:r>
+      <w:r>
+        <w:rPr>
+          <w:lang w:val="en-US"/>
+        </w:rPr>
+        <w:t>Based on ecological theory, we hypothesized that (</w:t>
+      </w:r>
+      <w:proofErr w:type="spellStart"/>
+      <w:r>
+        <w:rPr>
+          <w:lang w:val="en-US"/>
+        </w:rPr>
+        <w:t>i</w:t>
+      </w:r>
+      <w:proofErr w:type="spellEnd"/>
+      <w:r>
+        <w:rPr>
+          <w:lang w:val="en-US"/>
+        </w:rPr>
+        <w:t>) mixtures would produce more biomass than their monoculture counterparts (i.e., overyielding)</w:t>
+      </w:r>
+      <w:r>
+        <w:rPr>
+          <w:lang w:val="en-US"/>
+        </w:rPr>
+        <w:t xml:space="preserve"> (ii) overyielding would be higher under</w:t>
+      </w:r>
+      <w:r>
+        <w:rPr>
+          <w:lang w:val="en-US"/>
+        </w:rPr>
+        <w:t xml:space="preserve"> resource-limited conditions, (ii) resource-use complementarity would be the main effect driving overyielding, (iii) complementarity effects would arise from differences in root traits between cultivars. </w:t>
+      </w:r>
+    </w:p>
+    <w:p>
+      <w:pPr>
+        <w:pStyle w:val="Titre1"/>
+        <w:rPr>
+          <w:lang w:val="en-US"/>
+        </w:rPr>
+      </w:pPr>
+      <w:r>
+        <w:rPr>
+          <w:lang w:val="en-US"/>
+        </w:rPr>
+        <w:t>Material and Methods</w:t>
+      </w:r>
+    </w:p>
+    <w:p>
+      <w:pPr>
+        <w:pStyle w:val="Titre2"/>
+        <w:rPr>
+          <w:lang w:val="en-US"/>
+        </w:rPr>
+      </w:pPr>
+      <w:r>
+        <w:rPr>
+          <w:lang w:val="en-US"/>
+        </w:rPr>
+        <w:t>Cultivars</w:t>
+      </w:r>
+    </w:p>
+    <w:p>
+      <w:pPr>
+        <w:rPr>
+          <w:lang w:val="en-US"/>
+        </w:rPr>
+      </w:pPr>
+      <w:commentRangeStart w:id="0"/>
+      <w:r>
+        <w:rPr>
+          <w:lang w:val="en-US"/>
+        </w:rPr>
+        <w:t xml:space="preserve">We </w:t>
+      </w:r>
+      <w:r>
+        <w:rPr>
+          <w:lang w:val="en-US"/>
+        </w:rPr>
+        <w:t xml:space="preserve">first screened 250 durum wheat genotypes from different research programs in Europe in the field in 2018 (Southern France, </w:t>
+      </w:r>
+      <w:r>
+        <w:rPr>
+          <w:lang w:val="en-US"/>
+        </w:rPr>
+        <w:t>INRAE – UE DIASCOPE – 43°360N, 3°590E)</w:t>
+      </w:r>
+      <w:r>
+        <w:rPr>
+          <w:lang w:val="en-US"/>
+        </w:rPr>
+        <w:t xml:space="preserve">. Each genotype </w:t>
+      </w:r>
+      <w:proofErr w:type="gramStart"/>
+      <w:r>
+        <w:rPr>
+          <w:lang w:val="en-US"/>
+        </w:rPr>
+        <w:t>was grown</w:t>
+      </w:r>
+      <w:proofErr w:type="gramEnd"/>
+      <w:r>
+        <w:rPr>
+          <w:lang w:val="en-US"/>
+        </w:rPr>
+        <w:t xml:space="preserve"> under two conditions: no water and </w:t>
+      </w:r>
+      <w:r>
+        <w:rPr>
+          <w:lang w:val="en-US"/>
+        </w:rPr>
+        <w:t>nitrogen</w:t>
+      </w:r>
+      <w:r>
+        <w:rPr>
+          <w:lang w:val="en-US"/>
+        </w:rPr>
+        <w:t xml:space="preserve"> limitation vs water and </w:t>
+      </w:r>
+      <w:r>
+        <w:rPr>
+          <w:lang w:val="en-US"/>
+        </w:rPr>
+        <w:t>nitrogen</w:t>
+      </w:r>
+      <w:r>
+        <w:rPr>
+          <w:lang w:val="en-US"/>
+        </w:rPr>
+        <w:t xml:space="preserve"> limitation. </w:t>
+      </w:r>
+      <w:commentRangeEnd w:id="0"/>
+      <w:r>
+        <w:rPr>
+          <w:rStyle w:val="Marquedecommentaire"/>
+        </w:rPr>
+        <w:commentReference w:id="0"/>
+      </w:r>
+      <w:r>
+        <w:rPr>
+          <w:lang w:val="en-US"/>
+        </w:rPr>
+        <w:t xml:space="preserve">We then selected a subset of </w:t>
+      </w:r>
+      <w:r>
+        <w:rPr>
+          <w:lang w:val="en-US"/>
+        </w:rPr>
+        <w:t xml:space="preserve">36 </w:t>
+      </w:r>
+      <w:r>
+        <w:rPr>
+          <w:lang w:val="en-US"/>
+        </w:rPr>
+        <w:t xml:space="preserve">genotypes with contrasted </w:t>
+      </w:r>
+      <w:r>
+        <w:rPr>
+          <w:lang w:val="en-US"/>
+        </w:rPr>
+        <w:t xml:space="preserve">responses to resource availability </w:t>
+      </w:r>
+      <w:r>
+        <w:rPr>
+          <w:lang w:val="en-US"/>
+        </w:rPr>
+        <w:t xml:space="preserve">(going from very stable to very unstable genotypes). Information on the 36 genotypes </w:t>
+      </w:r>
+      <w:proofErr w:type="gramStart"/>
+      <w:r>
+        <w:rPr>
+          <w:lang w:val="en-US"/>
+        </w:rPr>
+        <w:t>can be found</w:t>
+      </w:r>
+      <w:proofErr w:type="gramEnd"/>
+      <w:r>
+        <w:rPr>
+          <w:lang w:val="en-US"/>
+        </w:rPr>
+        <w:t xml:space="preserve"> in </w:t>
+      </w:r>
+      <w:commentRangeStart w:id="1"/>
+      <w:r>
+        <w:rPr>
+          <w:lang w:val="en-US"/>
+        </w:rPr>
+        <w:t xml:space="preserve">Supplementary Table 1. </w:t>
+      </w:r>
+      <w:commentRangeEnd w:id="1"/>
+      <w:r>
+        <w:rPr>
+          <w:rStyle w:val="Marquedecommentaire"/>
+        </w:rPr>
+        <w:commentReference w:id="1"/>
+      </w:r>
+    </w:p>
+    <w:p>
+      <w:pPr>
+        <w:pStyle w:val="Titre2"/>
+        <w:rPr>
+          <w:lang w:val="en-US"/>
+        </w:rPr>
+      </w:pPr>
+      <w:r>
+        <w:rPr>
+          <w:lang w:val="en-US"/>
+        </w:rPr>
+        <w:t>Experimental design</w:t>
+      </w:r>
+    </w:p>
+    <w:p>
+      <w:pPr>
+        <w:rPr>
+          <w:lang w:val="en-US"/>
+        </w:rPr>
+      </w:pPr>
+      <w:r>
+        <w:rPr>
+          <w:lang w:val="en-US"/>
+        </w:rPr>
+        <w:t xml:space="preserve">Based on the 36 genotypes, we designed a set of 54 binary mixtures such that each genotype </w:t>
+      </w:r>
+      <w:proofErr w:type="gramStart"/>
+      <w:r>
+        <w:rPr>
+          <w:lang w:val="en-US"/>
+        </w:rPr>
+        <w:t>was observed</w:t>
+      </w:r>
+      <w:proofErr w:type="gramEnd"/>
+      <w:r>
+        <w:rPr>
+          <w:lang w:val="en-US"/>
+        </w:rPr>
+        <w:t xml:space="preserve"> in three different mixtures. Monocultures (here refereeing to groups of a single genotype, n = 36) and mixtures (</w:t>
+      </w:r>
+      <w:r>
+        <w:rPr>
+          <w:lang w:val="en-US"/>
+        </w:rPr>
+        <w:t xml:space="preserve">here referring to groups of two genotypes, </w:t>
+      </w:r>
+      <w:r>
+        <w:rPr>
+          <w:lang w:val="en-US"/>
+        </w:rPr>
+        <w:t xml:space="preserve">n </w:t>
+      </w:r>
+      <w:r>
+        <w:rPr>
+          <w:lang w:val="en-US"/>
+        </w:rPr>
+        <w:t xml:space="preserve">= 54) were grown in </w:t>
+      </w:r>
+      <w:proofErr w:type="spellStart"/>
+      <w:r>
+        <w:rPr>
+          <w:lang w:val="en-US"/>
+        </w:rPr>
+        <w:t>RhizoTubes</w:t>
+      </w:r>
+      <w:proofErr w:type="spellEnd"/>
+      <w:r>
+        <w:rPr>
+          <w:lang w:val="en-US"/>
+        </w:rPr>
+        <w:t xml:space="preserve">®, </w:t>
+      </w:r>
+      <w:r>
+        <w:rPr>
+          <w:lang w:val="en-US"/>
+        </w:rPr>
+        <w:t>transparent pots designed for h</w:t>
+      </w:r>
+      <w:r>
+        <w:rPr>
+          <w:lang w:val="en-US"/>
+        </w:rPr>
+        <w:t>igh-throughput root phenotyping</w:t>
+      </w:r>
+      <w:r>
+        <w:rPr>
+          <w:lang w:val="en-US"/>
+        </w:rPr>
+        <w:t xml:space="preserve"> </w:t>
+      </w:r>
+      <w:r>
+        <w:rPr>
+          <w:lang w:val="en-US"/>
+        </w:rPr>
+        <w:t>(</w:t>
+      </w:r>
+      <w:r>
+        <w:rPr>
+          <w:lang w:val="en-US"/>
+        </w:rPr>
+        <w:t>Figure 1</w:t>
+      </w:r>
+      <w:r>
+        <w:rPr>
+          <w:lang w:val="en-US"/>
+        </w:rPr>
+        <w:t xml:space="preserve">) with six plants per </w:t>
+      </w:r>
+      <w:proofErr w:type="spellStart"/>
+      <w:r>
+        <w:rPr>
+          <w:lang w:val="en-US"/>
+        </w:rPr>
+        <w:t>RhizoTube</w:t>
+      </w:r>
+      <w:proofErr w:type="spellEnd"/>
+      <w:r>
+        <w:rPr>
+          <w:lang w:val="en-US"/>
+        </w:rPr>
+        <w:t xml:space="preserve">. The six plants were the same genotype in monocultures, whereas two genotypes </w:t>
+      </w:r>
+      <w:proofErr w:type="gramStart"/>
+      <w:r>
+        <w:rPr>
+          <w:lang w:val="en-US"/>
+        </w:rPr>
+        <w:t>were grown</w:t>
+      </w:r>
+      <w:proofErr w:type="gramEnd"/>
+      <w:r>
+        <w:rPr>
+          <w:lang w:val="en-US"/>
+        </w:rPr>
+        <w:t xml:space="preserve"> in alternate positions in the mixtures (Figure 1). The 36 monocultures and the 54 mixtures </w:t>
+      </w:r>
+      <w:proofErr w:type="gramStart"/>
+      <w:r>
+        <w:rPr>
+          <w:lang w:val="en-US"/>
+        </w:rPr>
+        <w:t>were grown</w:t>
+      </w:r>
+      <w:proofErr w:type="gramEnd"/>
+      <w:r>
+        <w:rPr>
+          <w:lang w:val="en-US"/>
+        </w:rPr>
+        <w:t xml:space="preserve"> under a combined water and </w:t>
+      </w:r>
+      <w:r>
+        <w:rPr>
+          <w:lang w:val="en-US"/>
+        </w:rPr>
+        <w:t>nutrient</w:t>
+      </w:r>
+      <w:r>
+        <w:rPr>
+          <w:lang w:val="en-US"/>
+        </w:rPr>
+        <w:t xml:space="preserve"> </w:t>
+      </w:r>
+      <w:r>
+        <w:rPr>
+          <w:lang w:val="en-US"/>
+        </w:rPr>
+        <w:t xml:space="preserve">stress </w:t>
+      </w:r>
+      <w:r>
+        <w:rPr>
+          <w:lang w:val="en-US"/>
+        </w:rPr>
+        <w:t xml:space="preserve">(S treatment) </w:t>
+      </w:r>
+      <w:r>
+        <w:rPr>
+          <w:lang w:val="en-US"/>
+        </w:rPr>
+        <w:t>or without stress</w:t>
+      </w:r>
+      <w:r>
+        <w:rPr>
+          <w:lang w:val="en-US"/>
+        </w:rPr>
+        <w:t xml:space="preserve"> (C treatment)</w:t>
+      </w:r>
+      <w:r>
+        <w:rPr>
+          <w:lang w:val="en-US"/>
+        </w:rPr>
+        <w:t xml:space="preserve">. All monocultures and mixtures where replicated three times </w:t>
+      </w:r>
+      <w:r>
+        <w:rPr>
+          <w:lang w:val="en-US"/>
+        </w:rPr>
+        <w:t xml:space="preserve">within each treatment </w:t>
+      </w:r>
+      <w:r>
+        <w:rPr>
+          <w:lang w:val="en-US"/>
+        </w:rPr>
+        <w:t>following a randomized complete block design within treatment (Figure 1).</w:t>
+      </w:r>
+    </w:p>
+    <w:p>
+      <w:pPr>
+        <w:pStyle w:val="Titre2"/>
+        <w:rPr>
+          <w:lang w:val="en-US"/>
+        </w:rPr>
+      </w:pPr>
+      <w:commentRangeStart w:id="2"/>
+      <w:r>
+        <w:rPr>
+          <w:lang w:val="en-US"/>
+        </w:rPr>
+        <w:lastRenderedPageBreak/>
+        <w:t>Growth conditions</w:t>
+      </w:r>
+      <w:commentRangeEnd w:id="2"/>
+      <w:r>
+        <w:rPr>
+          <w:rStyle w:val="Marquedecommentaire"/>
+          <w:rFonts w:eastAsiaTheme="minorHAnsi" w:cstheme="minorBidi"/>
+          <w:b w:val="0"/>
+        </w:rPr>
+        <w:commentReference w:id="2"/>
+      </w:r>
+    </w:p>
+    <w:p>
+      <w:pPr>
+        <w:rPr>
+          <w:lang w:val="en-US"/>
+        </w:rPr>
+      </w:pPr>
+      <w:commentRangeStart w:id="3"/>
+      <w:r>
+        <w:rPr>
+          <w:lang w:val="en-US"/>
+        </w:rPr>
+        <w:t xml:space="preserve">Seeds were sown into </w:t>
+      </w:r>
+      <w:r>
+        <w:rPr>
+          <w:lang w:val="en-US"/>
+        </w:rPr>
+        <w:t xml:space="preserve">XXX media on </w:t>
+      </w:r>
+      <w:proofErr w:type="gramStart"/>
+      <w:r>
+        <w:rPr>
+          <w:lang w:val="en-US"/>
+        </w:rPr>
+        <w:t xml:space="preserve">the </w:t>
+      </w:r>
+      <w:r>
+        <w:rPr>
+          <w:lang w:val="en-US"/>
+        </w:rPr>
+        <w:t>22</w:t>
+      </w:r>
+      <w:r>
+        <w:rPr>
+          <w:vertAlign w:val="superscript"/>
+          <w:lang w:val="en-US"/>
+        </w:rPr>
+        <w:t>nd</w:t>
+      </w:r>
+      <w:r>
+        <w:rPr>
+          <w:lang w:val="en-US"/>
+        </w:rPr>
+        <w:t xml:space="preserve"> of June</w:t>
+      </w:r>
+      <w:proofErr w:type="gramEnd"/>
+      <w:r>
+        <w:rPr>
+          <w:lang w:val="en-US"/>
+        </w:rPr>
+        <w:t xml:space="preserve"> 2019</w:t>
+      </w:r>
+      <w:r>
+        <w:rPr>
+          <w:lang w:val="en-US"/>
+        </w:rPr>
+        <w:t xml:space="preserve"> and kept at XX °C during </w:t>
+      </w:r>
+      <w:r>
+        <w:rPr>
+          <w:lang w:val="en-US"/>
+        </w:rPr>
+        <w:t>two</w:t>
+      </w:r>
+      <w:r>
+        <w:rPr>
+          <w:lang w:val="en-US"/>
+        </w:rPr>
+        <w:t xml:space="preserve"> days</w:t>
+      </w:r>
+      <w:commentRangeEnd w:id="3"/>
+      <w:r>
+        <w:rPr>
+          <w:rStyle w:val="Marquedecommentaire"/>
+        </w:rPr>
+        <w:commentReference w:id="3"/>
+      </w:r>
+      <w:r>
+        <w:rPr>
+          <w:lang w:val="en-US"/>
+        </w:rPr>
+        <w:t xml:space="preserve">. Seedlings </w:t>
+      </w:r>
+      <w:proofErr w:type="gramStart"/>
+      <w:r>
+        <w:rPr>
+          <w:lang w:val="en-US"/>
+        </w:rPr>
+        <w:t xml:space="preserve">were </w:t>
+      </w:r>
+      <w:r>
+        <w:rPr>
+          <w:lang w:val="en-US"/>
+        </w:rPr>
+        <w:t xml:space="preserve">then </w:t>
+      </w:r>
+      <w:r>
+        <w:rPr>
+          <w:lang w:val="en-US"/>
+        </w:rPr>
+        <w:t>transferred</w:t>
+      </w:r>
+      <w:proofErr w:type="gramEnd"/>
+      <w:r>
+        <w:rPr>
+          <w:lang w:val="en-US"/>
+        </w:rPr>
+        <w:t xml:space="preserve"> into the </w:t>
+      </w:r>
+      <w:proofErr w:type="spellStart"/>
+      <w:r>
+        <w:rPr>
+          <w:lang w:val="en-US"/>
+        </w:rPr>
+        <w:t>RhizoTubes</w:t>
+      </w:r>
+      <w:proofErr w:type="spellEnd"/>
+      <w:r>
+        <w:rPr>
+          <w:lang w:val="en-US"/>
+        </w:rPr>
+        <w:t xml:space="preserve"> on the 24</w:t>
+      </w:r>
+      <w:r>
+        <w:rPr>
+          <w:vertAlign w:val="superscript"/>
+          <w:lang w:val="en-US"/>
+        </w:rPr>
+        <w:t>th</w:t>
+      </w:r>
+      <w:r>
+        <w:rPr>
+          <w:lang w:val="en-US"/>
+        </w:rPr>
+        <w:t xml:space="preserve"> and harvested about three weeks later between the 16</w:t>
+      </w:r>
+      <w:r>
+        <w:rPr>
+          <w:vertAlign w:val="superscript"/>
+          <w:lang w:val="en-US"/>
+        </w:rPr>
+        <w:t>th</w:t>
+      </w:r>
+      <w:r>
+        <w:rPr>
+          <w:lang w:val="en-US"/>
+        </w:rPr>
+        <w:t xml:space="preserve"> and the 19</w:t>
+      </w:r>
+      <w:r>
+        <w:rPr>
+          <w:vertAlign w:val="superscript"/>
+          <w:lang w:val="en-US"/>
+        </w:rPr>
+        <w:t>th</w:t>
+      </w:r>
+      <w:r>
+        <w:rPr>
+          <w:lang w:val="en-US"/>
+        </w:rPr>
+        <w:t xml:space="preserve"> of July. </w:t>
+      </w:r>
+      <w:r>
+        <w:rPr>
+          <w:lang w:val="en-US"/>
+        </w:rPr>
+        <w:t>Temperatures were maintained around 20-25°C, relative humidity around 70-80%, and photoperiod was set to 16h with an average PAR of 330 µmol.</w:t>
+      </w:r>
+      <w:r>
+        <w:rPr>
+          <w:lang w:val="en-US"/>
+        </w:rPr>
+        <w:t>m</w:t>
+      </w:r>
+      <w:r>
+        <w:rPr>
+          <w:vertAlign w:val="superscript"/>
+          <w:lang w:val="en-US"/>
+        </w:rPr>
+        <w:t>-</w:t>
+      </w:r>
+      <w:r>
+        <w:rPr>
+          <w:lang w:val="en-US"/>
+        </w:rPr>
+        <w:t>²</w:t>
+      </w:r>
+      <w:r>
+        <w:rPr>
+          <w:lang w:val="en-US"/>
+        </w:rPr>
+        <w:t>.</w:t>
+      </w:r>
+      <w:r>
+        <w:rPr>
+          <w:lang w:val="en-US"/>
+        </w:rPr>
+        <w:t>s</w:t>
+      </w:r>
+      <w:r>
+        <w:rPr>
+          <w:vertAlign w:val="superscript"/>
+          <w:lang w:val="en-US"/>
+        </w:rPr>
+        <w:t>-1</w:t>
+      </w:r>
+      <w:r>
+        <w:rPr>
+          <w:lang w:val="en-US"/>
+        </w:rPr>
+        <w:t xml:space="preserve"> </w:t>
+      </w:r>
+      <w:r>
+        <w:rPr>
+          <w:lang w:val="en-US"/>
+        </w:rPr>
+        <w:t>during the day. S</w:t>
+      </w:r>
+      <w:r>
+        <w:rPr>
+          <w:lang w:val="en-US"/>
+        </w:rPr>
+        <w:t xml:space="preserve">eedlings </w:t>
+      </w:r>
+      <w:proofErr w:type="gramStart"/>
+      <w:r>
+        <w:rPr>
+          <w:lang w:val="en-US"/>
+        </w:rPr>
+        <w:t xml:space="preserve">were </w:t>
+      </w:r>
+      <w:r>
+        <w:rPr>
+          <w:lang w:val="en-US"/>
+        </w:rPr>
+        <w:t>daily provided</w:t>
+      </w:r>
+      <w:proofErr w:type="gramEnd"/>
+      <w:r>
+        <w:rPr>
+          <w:lang w:val="en-US"/>
+        </w:rPr>
+        <w:t xml:space="preserve"> with a </w:t>
+      </w:r>
+      <w:r>
+        <w:rPr>
+          <w:lang w:val="en-US"/>
+        </w:rPr>
+        <w:t>liquid nutrient solution</w:t>
+      </w:r>
+      <w:r>
+        <w:rPr>
+          <w:lang w:val="en-US"/>
+        </w:rPr>
+        <w:t xml:space="preserve"> </w:t>
+      </w:r>
+      <w:r>
+        <w:rPr>
+          <w:lang w:val="en-US"/>
+        </w:rPr>
+        <w:t xml:space="preserve">that contained water, N, P, K and all micronutrients </w:t>
+      </w:r>
+      <w:r>
+        <w:rPr>
+          <w:lang w:val="en-US"/>
+        </w:rPr>
+        <w:t xml:space="preserve">required </w:t>
+      </w:r>
+      <w:r>
+        <w:rPr>
+          <w:lang w:val="en-US"/>
+        </w:rPr>
+        <w:t>for plant growth</w:t>
+      </w:r>
+      <w:r>
+        <w:rPr>
+          <w:lang w:val="en-US"/>
+        </w:rPr>
+        <w:t xml:space="preserve"> (see </w:t>
+      </w:r>
+      <w:r>
+        <w:rPr>
+          <w:lang w:val="en-US"/>
+        </w:rPr>
+        <w:t xml:space="preserve">the </w:t>
+      </w:r>
+      <w:r>
+        <w:rPr>
+          <w:lang w:val="en-US"/>
+        </w:rPr>
+        <w:t>description</w:t>
+      </w:r>
+      <w:r>
+        <w:rPr>
+          <w:lang w:val="en-US"/>
+        </w:rPr>
+        <w:t xml:space="preserve"> of the solution</w:t>
+      </w:r>
+      <w:r>
+        <w:rPr>
+          <w:lang w:val="en-US"/>
+        </w:rPr>
+        <w:t xml:space="preserve"> in Supplementary Table 2)</w:t>
+      </w:r>
+      <w:r>
+        <w:rPr>
+          <w:lang w:val="en-US"/>
+        </w:rPr>
+        <w:t>.</w:t>
+      </w:r>
+      <w:r>
+        <w:rPr>
+          <w:lang w:val="en-US"/>
+        </w:rPr>
+        <w:t xml:space="preserve"> </w:t>
+      </w:r>
+      <w:r>
+        <w:rPr>
+          <w:lang w:val="en-US"/>
+        </w:rPr>
+        <w:t xml:space="preserve">The water content of each </w:t>
+      </w:r>
+      <w:proofErr w:type="spellStart"/>
+      <w:r>
+        <w:rPr>
+          <w:lang w:val="en-US"/>
+        </w:rPr>
+        <w:t>RhizoTube</w:t>
+      </w:r>
+      <w:proofErr w:type="spellEnd"/>
+      <w:r>
+        <w:rPr>
+          <w:lang w:val="en-US"/>
+        </w:rPr>
+        <w:t xml:space="preserve"> </w:t>
+      </w:r>
+      <w:proofErr w:type="gramStart"/>
+      <w:r>
+        <w:rPr>
+          <w:lang w:val="en-US"/>
+        </w:rPr>
+        <w:t>was monitored</w:t>
+      </w:r>
+      <w:proofErr w:type="gramEnd"/>
+      <w:r>
+        <w:rPr>
+          <w:lang w:val="en-US"/>
+        </w:rPr>
+        <w:t xml:space="preserve"> each day, and the amounts of nutrient solution were adjusted to maintain the </w:t>
+      </w:r>
+      <w:proofErr w:type="spellStart"/>
+      <w:r>
+        <w:rPr>
+          <w:lang w:val="en-US"/>
+        </w:rPr>
+        <w:t>RhizoTubes</w:t>
+      </w:r>
+      <w:proofErr w:type="spellEnd"/>
+      <w:r>
+        <w:rPr>
+          <w:lang w:val="en-US"/>
+        </w:rPr>
+        <w:t xml:space="preserve"> at 100% of their water storage capacity</w:t>
+      </w:r>
+      <w:r>
+        <w:rPr>
+          <w:lang w:val="en-US"/>
+        </w:rPr>
+        <w:t xml:space="preserve"> (Supplementary Figure 1).</w:t>
+      </w:r>
+      <w:r>
+        <w:rPr>
+          <w:lang w:val="en-US"/>
+        </w:rPr>
+        <w:t xml:space="preserve"> In the S treatment,</w:t>
+      </w:r>
+      <w:r>
+        <w:rPr>
+          <w:lang w:val="en-US"/>
+        </w:rPr>
+        <w:t xml:space="preserve"> </w:t>
+      </w:r>
+      <w:r>
+        <w:rPr>
+          <w:lang w:val="en-US"/>
+        </w:rPr>
+        <w:t xml:space="preserve">the provision of </w:t>
+      </w:r>
+      <w:r>
+        <w:rPr>
+          <w:lang w:val="en-US"/>
+        </w:rPr>
+        <w:t xml:space="preserve">nutritive solution </w:t>
+      </w:r>
+      <w:r>
+        <w:rPr>
+          <w:lang w:val="en-US"/>
+        </w:rPr>
+        <w:t xml:space="preserve">was stopped </w:t>
+      </w:r>
+      <w:r>
+        <w:rPr>
+          <w:lang w:val="en-US"/>
+        </w:rPr>
+        <w:t xml:space="preserve">on </w:t>
+      </w:r>
+      <w:proofErr w:type="gramStart"/>
+      <w:r>
+        <w:rPr>
+          <w:lang w:val="en-US"/>
+        </w:rPr>
+        <w:t>the 28</w:t>
+      </w:r>
+      <w:r>
+        <w:rPr>
+          <w:vertAlign w:val="superscript"/>
+          <w:lang w:val="en-US"/>
+        </w:rPr>
+        <w:t>th</w:t>
+      </w:r>
+      <w:r>
+        <w:rPr>
+          <w:lang w:val="en-US"/>
+        </w:rPr>
+        <w:t xml:space="preserve"> of June</w:t>
+      </w:r>
+      <w:proofErr w:type="gramEnd"/>
+      <w:r>
+        <w:rPr>
+          <w:lang w:val="en-US"/>
+        </w:rPr>
+        <w:t xml:space="preserve"> (four days after seedling transfer)</w:t>
+      </w:r>
+      <w:r>
+        <w:rPr>
+          <w:lang w:val="en-US"/>
+        </w:rPr>
+        <w:t xml:space="preserve"> such that the water content progressively decreased to reach 55% of the full storage capacity by the end of the experiment (Supplementary Figure 1).</w:t>
+      </w:r>
+    </w:p>
+    <w:p>
+      <w:pPr>
+        <w:pStyle w:val="Titre2"/>
+        <w:rPr>
+          <w:lang w:val="en-US"/>
+        </w:rPr>
+      </w:pPr>
+      <w:r>
+        <w:rPr>
+          <w:lang w:val="en-US"/>
+        </w:rPr>
+        <w:t>Phenotyping</w:t>
+      </w:r>
+    </w:p>
+    <w:p>
+      <w:pPr>
+        <w:rPr>
+          <w:lang w:val="en-US"/>
+        </w:rPr>
+      </w:pPr>
+      <w:r>
+        <w:rPr>
+          <w:lang w:val="en-US"/>
+        </w:rPr>
+        <w:t>Architectural root traits</w:t>
+      </w:r>
+    </w:p>
+    <w:p>
+      <w:pPr>
+        <w:rPr>
+          <w:lang w:val="en-US"/>
+        </w:rPr>
+      </w:pPr>
+      <w:r>
+        <w:rPr>
+          <w:lang w:val="en-US"/>
+        </w:rPr>
+        <w:t>Architectural aboveground traits</w:t>
+      </w:r>
+    </w:p>
+    <w:p>
+      <w:pPr>
+        <w:rPr>
+          <w:lang w:val="en-US"/>
+        </w:rPr>
+      </w:pPr>
+      <w:r>
+        <w:rPr>
+          <w:lang w:val="en-US"/>
+        </w:rPr>
+        <w:t xml:space="preserve">Leaf </w:t>
+      </w:r>
+      <w:r>
+        <w:rPr>
+          <w:lang w:val="en-US"/>
+        </w:rPr>
+        <w:t>n</w:t>
+      </w:r>
+      <w:r>
+        <w:rPr>
+          <w:lang w:val="en-US"/>
+        </w:rPr>
+        <w:t xml:space="preserve">itrogen </w:t>
+      </w:r>
+      <w:r>
+        <w:rPr>
+          <w:lang w:val="en-US"/>
+        </w:rPr>
+        <w:t>c</w:t>
+      </w:r>
+      <w:r>
+        <w:rPr>
+          <w:lang w:val="en-US"/>
+        </w:rPr>
+        <w:t>ontent</w:t>
+      </w:r>
+    </w:p>
+    <w:p>
+      <w:pPr>
+        <w:rPr>
+          <w:lang w:val="en-US"/>
+        </w:rPr>
+      </w:pPr>
+      <w:r>
+        <w:rPr>
+          <w:lang w:val="en-US"/>
+        </w:rPr>
+        <w:t>Biomass</w:t>
+      </w:r>
+      <w:r>
+        <w:rPr>
+          <w:lang w:val="en-US"/>
+        </w:rPr>
+        <w:t xml:space="preserve"> </w:t>
+      </w:r>
+      <w:bookmarkStart w:id="4" w:name="_GoBack"/>
+      <w:bookmarkEnd w:id="4"/>
+    </w:p>
+    <w:p>
+      <w:pPr>
+        <w:pStyle w:val="Titre2"/>
+        <w:rPr>
+          <w:lang w:val="en-US"/>
+        </w:rPr>
+      </w:pPr>
+    </w:p>
+    <w:p>
+      <w:pPr>
+        <w:pStyle w:val="Titre2"/>
+        <w:rPr>
+          <w:lang w:val="en-US"/>
+        </w:rPr>
+      </w:pPr>
+      <w:r>
+        <w:rPr>
+          <w:lang w:val="en-US"/>
+        </w:rPr>
+        <w:t>Statistical analysis</w:t>
+      </w:r>
+    </w:p>
+    <w:p>
+      <w:pPr>
+        <w:rPr>
+          <w:lang w:val="en-US"/>
+        </w:rPr>
+      </w:pPr>
     </w:p>
     <w:sectPr>
       <w:pgSz w:w="11906" w:h="16838"/>
@@ -661,8 +3925,142 @@
 </w:document>
 </file>
 
+<file path=word/comments.xml><?xml version="1.0" encoding="utf-8"?>
+<w:comments xmlns:wpc="http://schemas.microsoft.com/office/word/2010/wordprocessingCanvas" xmlns:cx="http://schemas.microsoft.com/office/drawing/2014/chartex" xmlns:cx1="http://schemas.microsoft.com/office/drawing/2015/9/8/chartex" xmlns:mc="http://schemas.openxmlformats.org/markup-compatibility/2006" xmlns:o="urn:schemas-microsoft-com:office:office" xmlns:r="http://schemas.openxmlformats.org/officeDocument/2006/relationships" xmlns:m="http://schemas.openxmlformats.org/officeDocument/2006/math" xmlns:v="urn:schemas-microsoft-com:vml" xmlns:wp14="http://schemas.microsoft.com/office/word/2010/wordprocessingDrawing" xmlns:wp="http://schemas.openxmlformats.org/drawingml/2006/wordprocessingDrawing" xmlns:w10="urn:schemas-microsoft-com:office:word" xmlns:w="http://schemas.openxmlformats.org/wordprocessingml/2006/main" xmlns:w14="http://schemas.microsoft.com/office/word/2010/wordml" xmlns:w15="http://schemas.microsoft.com/office/word/2012/wordml" xmlns:w16se="http://schemas.microsoft.com/office/word/2015/wordml/symex" xmlns:wpg="http://schemas.microsoft.com/office/word/2010/wordprocessingGroup" xmlns:wpi="http://schemas.microsoft.com/office/word/2010/wordprocessingInk" xmlns:wne="http://schemas.microsoft.com/office/word/2006/wordml" xmlns:wps="http://schemas.microsoft.com/office/word/2010/wordprocessingShape" mc:Ignorable="w14 w15 w16se wp14">
+  <w:comment w:id="0" w:author="Germain Montazeaud" w:date="2024-03-04T17:23:00Z" w:initials="GM">
+    <w:p>
+      <w:pPr>
+        <w:pStyle w:val="Commentaire"/>
+        <w:rPr>
+          <w:lang w:val="en-GB"/>
+        </w:rPr>
+      </w:pPr>
+      <w:r>
+        <w:rPr>
+          <w:rStyle w:val="Marquedecommentaire"/>
+        </w:rPr>
+        <w:annotationRef/>
+      </w:r>
+      <w:r>
+        <w:rPr>
+          <w:lang w:val="en-GB"/>
+        </w:rPr>
+        <w:t>Don’t know if this is a</w:t>
+      </w:r>
+      <w:r>
+        <w:rPr>
+          <w:lang w:val="en-GB"/>
+        </w:rPr>
+        <w:t>ccurate. Need to be checked</w:t>
+      </w:r>
+    </w:p>
+  </w:comment>
+  <w:comment w:id="1" w:author="Germain Montazeaud" w:date="2024-03-04T17:23:00Z" w:initials="GM">
+    <w:p>
+      <w:pPr>
+        <w:pStyle w:val="Commentaire"/>
+        <w:rPr>
+          <w:lang w:val="en-GB"/>
+        </w:rPr>
+      </w:pPr>
+      <w:r>
+        <w:rPr>
+          <w:rStyle w:val="Marquedecommentaire"/>
+        </w:rPr>
+        <w:annotationRef/>
+      </w:r>
+      <w:r>
+        <w:rPr>
+          <w:lang w:val="en-GB"/>
+        </w:rPr>
+        <w:t>Please check this table and c</w:t>
+      </w:r>
+      <w:r>
+        <w:rPr>
+          <w:lang w:val="en-GB"/>
+        </w:rPr>
+        <w:t>omplete for genotypes for which I do not have the information</w:t>
+      </w:r>
+    </w:p>
+  </w:comment>
+  <w:comment w:id="2" w:author="Germain Montazeaud" w:date="2024-03-05T17:58:00Z" w:initials="GM">
+    <w:p>
+      <w:pPr>
+        <w:pStyle w:val="Commentaire"/>
+        <w:rPr>
+          <w:lang w:val="en-GB"/>
+        </w:rPr>
+      </w:pPr>
+      <w:r>
+        <w:rPr>
+          <w:rStyle w:val="Marquedecommentaire"/>
+        </w:rPr>
+        <w:annotationRef/>
+      </w:r>
+      <w:r>
+        <w:rPr>
+          <w:lang w:val="en-GB"/>
+        </w:rPr>
+        <w:t>Whole paragraph needs to b</w:t>
+      </w:r>
+      <w:r>
+        <w:rPr>
+          <w:lang w:val="en-GB"/>
+        </w:rPr>
+        <w:t>e checked</w:t>
+      </w:r>
+    </w:p>
+  </w:comment>
+  <w:comment w:id="3" w:author="Germain Montazeaud" w:date="2024-03-05T11:43:00Z" w:initials="GM">
+    <w:p>
+      <w:pPr>
+        <w:pStyle w:val="Commentaire"/>
+        <w:rPr>
+          <w:lang w:val="en-GB"/>
+        </w:rPr>
+      </w:pPr>
+      <w:r>
+        <w:rPr>
+          <w:rStyle w:val="Marquedecommentaire"/>
+        </w:rPr>
+        <w:annotationRef/>
+      </w:r>
+      <w:r>
+        <w:rPr>
+          <w:lang w:val="en-GB"/>
+        </w:rPr>
+        <w:t xml:space="preserve">I could not find information </w:t>
+      </w:r>
+      <w:r>
+        <w:rPr>
+          <w:lang w:val="en-GB"/>
+        </w:rPr>
+        <w:t>on the germination conditions</w:t>
+      </w:r>
+    </w:p>
+  </w:comment>
+</w:comments>
+</file>
+
+<file path=word/commentsExtended.xml><?xml version="1.0" encoding="utf-8"?>
+<w15:commentsEx xmlns:wpc="http://schemas.microsoft.com/office/word/2010/wordprocessingCanvas" xmlns:cx="http://schemas.microsoft.com/office/drawing/2014/chartex" xmlns:cx1="http://schemas.microsoft.com/office/drawing/2015/9/8/chartex" xmlns:mc="http://schemas.openxmlformats.org/markup-compatibility/2006" xmlns:o="urn:schemas-microsoft-com:office:office" xmlns:r="http://schemas.openxmlformats.org/officeDocument/2006/relationships" xmlns:m="http://schemas.openxmlformats.org/officeDocument/2006/math" xmlns:v="urn:schemas-microsoft-com:vml" xmlns:wp14="http://schemas.microsoft.com/office/word/2010/wordprocessingDrawing" xmlns:wp="http://schemas.openxmlformats.org/drawingml/2006/wordprocessingDrawing" xmlns:w10="urn:schemas-microsoft-com:office:word" xmlns:w="http://schemas.openxmlformats.org/wordprocessingml/2006/main" xmlns:w14="http://schemas.microsoft.com/office/word/2010/wordml" xmlns:w15="http://schemas.microsoft.com/office/word/2012/wordml" xmlns:w16se="http://schemas.microsoft.com/office/word/2015/wordml/symex" xmlns:wpg="http://schemas.microsoft.com/office/word/2010/wordprocessingGroup" xmlns:wpi="http://schemas.microsoft.com/office/word/2010/wordprocessingInk" xmlns:wne="http://schemas.microsoft.com/office/word/2006/wordml" xmlns:wps="http://schemas.microsoft.com/office/word/2010/wordprocessingShape" mc:Ignorable="w14 w15 w16se wp14">
+  <w15:commentEx w15:paraId="10B6E476" w15:done="0"/>
+  <w15:commentEx w15:paraId="7B8BEA55" w15:done="0"/>
+  <w15:commentEx w15:paraId="0E46A73B" w15:done="0"/>
+  <w15:commentEx w15:paraId="6AF840D3" w15:done="0"/>
+</w15:commentsEx>
+</file>
+
+<file path=word/people.xml><?xml version="1.0" encoding="utf-8"?>
+<w15:people xmlns:wpc="http://schemas.microsoft.com/office/word/2010/wordprocessingCanvas" xmlns:cx="http://schemas.microsoft.com/office/drawing/2014/chartex" xmlns:cx1="http://schemas.microsoft.com/office/drawing/2015/9/8/chartex" xmlns:mc="http://schemas.openxmlformats.org/markup-compatibility/2006" xmlns:o="urn:schemas-microsoft-com:office:office" xmlns:r="http://schemas.openxmlformats.org/officeDocument/2006/relationships" xmlns:m="http://schemas.openxmlformats.org/officeDocument/2006/math" xmlns:v="urn:schemas-microsoft-com:vml" xmlns:wp14="http://schemas.microsoft.com/office/word/2010/wordprocessingDrawing" xmlns:wp="http://schemas.openxmlformats.org/drawingml/2006/wordprocessingDrawing" xmlns:w10="urn:schemas-microsoft-com:office:word" xmlns:w="http://schemas.openxmlformats.org/wordprocessingml/2006/main" xmlns:w14="http://schemas.microsoft.com/office/word/2010/wordml" xmlns:w15="http://schemas.microsoft.com/office/word/2012/wordml" xmlns:w16se="http://schemas.microsoft.com/office/word/2015/wordml/symex" xmlns:wpg="http://schemas.microsoft.com/office/word/2010/wordprocessingGroup" xmlns:wpi="http://schemas.microsoft.com/office/word/2010/wordprocessingInk" xmlns:wne="http://schemas.microsoft.com/office/word/2006/wordml" xmlns:wps="http://schemas.microsoft.com/office/word/2010/wordprocessingShape" mc:Ignorable="w14 w15 w16se wp14">
+  <w15:person w15:author="Germain Montazeaud">
+    <w15:presenceInfo w15:providerId="None" w15:userId="Germain Montazeaud"/>
+  </w15:person>
+</w15:people>
+</file>
+
 <file path=word/styles.xml><?xml version="1.0" encoding="utf-8"?>
-<w:styles xmlns:mc="http://schemas.openxmlformats.org/markup-compatibility/2006" xmlns:r="http://schemas.openxmlformats.org/officeDocument/2006/relationships" xmlns:w="http://schemas.openxmlformats.org/wordprocessingml/2006/main" xmlns:w14="http://schemas.microsoft.com/office/word/2010/wordml" xmlns:w15="http://schemas.microsoft.com/office/word/2012/wordml" xmlns:w16cex="http://schemas.microsoft.com/office/word/2018/wordml/cex" xmlns:w16cid="http://schemas.microsoft.com/office/word/2016/wordml/cid" xmlns:w16="http://schemas.microsoft.com/office/word/2018/wordml" xmlns:w16sdtdh="http://schemas.microsoft.com/office/word/2020/wordml/sdtdatahash" xmlns:w16se="http://schemas.microsoft.com/office/word/2015/wordml/symex" mc:Ignorable="w14 w15 w16se w16cid w16 w16cex w16sdtdh">
+<w:styles xmlns:mc="http://schemas.openxmlformats.org/markup-compatibility/2006" xmlns:r="http://schemas.openxmlformats.org/officeDocument/2006/relationships" xmlns:w="http://schemas.openxmlformats.org/wordprocessingml/2006/main" xmlns:w14="http://schemas.microsoft.com/office/word/2010/wordml" xmlns:w15="http://schemas.microsoft.com/office/word/2012/wordml" xmlns:w16se="http://schemas.microsoft.com/office/word/2015/wordml/symex" mc:Ignorable="w14 w15 w16se">
   <w:docDefaults>
     <w:rPrDefault>
       <w:rPr>
@@ -680,7 +4078,7 @@
       </w:pPr>
     </w:pPrDefault>
   </w:docDefaults>
-  <w:latentStyles w:defLockedState="0" w:defUIPriority="99" w:defSemiHidden="0" w:defUnhideWhenUsed="0" w:defQFormat="0" w:count="376">
+  <w:latentStyles w:defLockedState="0" w:defUIPriority="99" w:defSemiHidden="0" w:defUnhideWhenUsed="0" w:defQFormat="0" w:count="371">
     <w:lsdException w:name="Normal" w:uiPriority="0" w:qFormat="1"/>
     <w:lsdException w:name="heading 1" w:uiPriority="9" w:qFormat="1"/>
     <w:lsdException w:name="heading 2" w:semiHidden="1" w:uiPriority="9" w:unhideWhenUsed="1" w:qFormat="1"/>
@@ -1052,11 +4450,6 @@
     <w:lsdException w:name="List Table 5 Dark Accent 6" w:uiPriority="50"/>
     <w:lsdException w:name="List Table 6 Colorful Accent 6" w:uiPriority="51"/>
     <w:lsdException w:name="List Table 7 Colorful Accent 6" w:uiPriority="52"/>
-    <w:lsdException w:name="Mention" w:semiHidden="1" w:unhideWhenUsed="1"/>
-    <w:lsdException w:name="Smart Hyperlink" w:semiHidden="1" w:unhideWhenUsed="1"/>
-    <w:lsdException w:name="Hashtag" w:semiHidden="1" w:unhideWhenUsed="1"/>
-    <w:lsdException w:name="Unresolved Mention" w:semiHidden="1" w:unhideWhenUsed="1"/>
-    <w:lsdException w:name="Smart Link" w:semiHidden="1" w:unhideWhenUsed="1"/>
   </w:latentStyles>
   <w:style w:type="paragraph" w:default="1" w:styleId="Normal">
     <w:name w:val="Normal"/>
@@ -1069,11 +4462,11 @@
       <w:rFonts w:ascii="Times New Roman" w:hAnsi="Times New Roman"/>
     </w:rPr>
   </w:style>
-  <w:style w:type="paragraph" w:styleId="Heading1">
+  <w:style w:type="paragraph" w:styleId="Titre1">
     <w:name w:val="heading 1"/>
     <w:basedOn w:val="Normal"/>
     <w:next w:val="Normal"/>
-    <w:link w:val="Heading1Char"/>
+    <w:link w:val="Titre1Car"/>
     <w:uiPriority w:val="9"/>
     <w:qFormat/>
     <w:rsid w:val="00AB7E44"/>
@@ -1089,13 +4482,35 @@
       <w:szCs w:val="32"/>
     </w:rPr>
   </w:style>
-  <w:style w:type="character" w:default="1" w:styleId="DefaultParagraphFont">
+  <w:style w:type="paragraph" w:styleId="Titre2">
+    <w:name w:val="heading 2"/>
+    <w:basedOn w:val="Normal"/>
+    <w:next w:val="Normal"/>
+    <w:link w:val="Titre2Car"/>
+    <w:uiPriority w:val="9"/>
+    <w:unhideWhenUsed/>
+    <w:qFormat/>
+    <w:rsid w:val="008844EC"/>
+    <w:pPr>
+      <w:keepNext/>
+      <w:keepLines/>
+      <w:spacing w:before="40" w:after="0"/>
+      <w:outlineLvl w:val="1"/>
+    </w:pPr>
+    <w:rPr>
+      <w:rFonts w:eastAsiaTheme="majorEastAsia" w:cstheme="majorBidi"/>
+      <w:b/>
+      <w:sz w:val="26"/>
+      <w:szCs w:val="26"/>
+    </w:rPr>
+  </w:style>
+  <w:style w:type="character" w:default="1" w:styleId="Policepardfaut">
     <w:name w:val="Default Paragraph Font"/>
     <w:uiPriority w:val="1"/>
     <w:semiHidden/>
     <w:unhideWhenUsed/>
   </w:style>
-  <w:style w:type="table" w:default="1" w:styleId="TableNormal">
+  <w:style w:type="table" w:default="1" w:styleId="TableauNormal">
     <w:name w:val="Normal Table"/>
     <w:uiPriority w:val="99"/>
     <w:semiHidden/>
@@ -1110,17 +4525,17 @@
       </w:tblCellMar>
     </w:tblPr>
   </w:style>
-  <w:style w:type="numbering" w:default="1" w:styleId="NoList">
+  <w:style w:type="numbering" w:default="1" w:styleId="Aucuneliste">
     <w:name w:val="No List"/>
     <w:uiPriority w:val="99"/>
     <w:semiHidden/>
     <w:unhideWhenUsed/>
   </w:style>
-  <w:style w:type="paragraph" w:styleId="Title">
+  <w:style w:type="paragraph" w:styleId="Titre">
     <w:name w:val="Title"/>
     <w:basedOn w:val="Normal"/>
     <w:next w:val="Normal"/>
-    <w:link w:val="TitleChar"/>
+    <w:link w:val="TitreCar"/>
     <w:uiPriority w:val="10"/>
     <w:qFormat/>
     <w:rsid w:val="00242128"/>
@@ -1138,10 +4553,10 @@
       <w:szCs w:val="56"/>
     </w:rPr>
   </w:style>
-  <w:style w:type="character" w:customStyle="1" w:styleId="TitleChar">
-    <w:name w:val="Title Char"/>
-    <w:basedOn w:val="DefaultParagraphFont"/>
-    <w:link w:val="Title"/>
+  <w:style w:type="character" w:customStyle="1" w:styleId="TitreCar">
+    <w:name w:val="Titre Car"/>
+    <w:basedOn w:val="Policepardfaut"/>
+    <w:link w:val="Titre"/>
     <w:uiPriority w:val="10"/>
     <w:rsid w:val="00242128"/>
     <w:rPr>
@@ -1153,9 +4568,9 @@
       <w:szCs w:val="56"/>
     </w:rPr>
   </w:style>
-  <w:style w:type="character" w:styleId="Hyperlink">
+  <w:style w:type="character" w:styleId="Lienhypertexte">
     <w:name w:val="Hyperlink"/>
-    <w:basedOn w:val="DefaultParagraphFont"/>
+    <w:basedOn w:val="Policepardfaut"/>
     <w:uiPriority w:val="99"/>
     <w:unhideWhenUsed/>
     <w:rsid w:val="00AB7E44"/>
@@ -1164,9 +4579,9 @@
       <w:u w:val="single"/>
     </w:rPr>
   </w:style>
-  <w:style w:type="character" w:styleId="UnresolvedMention">
+  <w:style w:type="character" w:customStyle="1" w:styleId="UnresolvedMention">
     <w:name w:val="Unresolved Mention"/>
-    <w:basedOn w:val="DefaultParagraphFont"/>
+    <w:basedOn w:val="Policepardfaut"/>
     <w:uiPriority w:val="99"/>
     <w:semiHidden/>
     <w:unhideWhenUsed/>
@@ -1176,10 +4591,10 @@
       <w:shd w:val="clear" w:color="auto" w:fill="E1DFDD"/>
     </w:rPr>
   </w:style>
-  <w:style w:type="character" w:customStyle="1" w:styleId="Heading1Char">
-    <w:name w:val="Heading 1 Char"/>
-    <w:basedOn w:val="DefaultParagraphFont"/>
-    <w:link w:val="Heading1"/>
+  <w:style w:type="character" w:customStyle="1" w:styleId="Titre1Car">
+    <w:name w:val="Titre 1 Car"/>
+    <w:basedOn w:val="Policepardfaut"/>
+    <w:link w:val="Titre1"/>
     <w:uiPriority w:val="9"/>
     <w:rsid w:val="00AB7E44"/>
     <w:rPr>
@@ -1189,13 +4604,126 @@
       <w:szCs w:val="32"/>
     </w:rPr>
   </w:style>
-  <w:style w:type="character" w:styleId="LineNumber">
+  <w:style w:type="character" w:styleId="Numrodeligne">
     <w:name w:val="line number"/>
-    <w:basedOn w:val="DefaultParagraphFont"/>
+    <w:basedOn w:val="Policepardfaut"/>
     <w:uiPriority w:val="99"/>
     <w:semiHidden/>
     <w:unhideWhenUsed/>
     <w:rsid w:val="0049747A"/>
+  </w:style>
+  <w:style w:type="character" w:customStyle="1" w:styleId="Titre2Car">
+    <w:name w:val="Titre 2 Car"/>
+    <w:basedOn w:val="Policepardfaut"/>
+    <w:link w:val="Titre2"/>
+    <w:uiPriority w:val="9"/>
+    <w:rsid w:val="008844EC"/>
+    <w:rPr>
+      <w:rFonts w:ascii="Times New Roman" w:eastAsiaTheme="majorEastAsia" w:hAnsi="Times New Roman" w:cstheme="majorBidi"/>
+      <w:b/>
+      <w:sz w:val="26"/>
+      <w:szCs w:val="26"/>
+    </w:rPr>
+  </w:style>
+  <w:style w:type="character" w:styleId="Marquedecommentaire">
+    <w:name w:val="annotation reference"/>
+    <w:basedOn w:val="Policepardfaut"/>
+    <w:uiPriority w:val="99"/>
+    <w:semiHidden/>
+    <w:unhideWhenUsed/>
+    <w:rsid w:val="00C304CA"/>
+    <w:rPr>
+      <w:sz w:val="16"/>
+      <w:szCs w:val="16"/>
+    </w:rPr>
+  </w:style>
+  <w:style w:type="paragraph" w:styleId="Commentaire">
+    <w:name w:val="annotation text"/>
+    <w:basedOn w:val="Normal"/>
+    <w:link w:val="CommentaireCar"/>
+    <w:uiPriority w:val="99"/>
+    <w:semiHidden/>
+    <w:unhideWhenUsed/>
+    <w:rsid w:val="00C304CA"/>
+    <w:pPr>
+      <w:spacing w:line="240" w:lineRule="auto"/>
+    </w:pPr>
+    <w:rPr>
+      <w:sz w:val="20"/>
+      <w:szCs w:val="20"/>
+    </w:rPr>
+  </w:style>
+  <w:style w:type="character" w:customStyle="1" w:styleId="CommentaireCar">
+    <w:name w:val="Commentaire Car"/>
+    <w:basedOn w:val="Policepardfaut"/>
+    <w:link w:val="Commentaire"/>
+    <w:uiPriority w:val="99"/>
+    <w:semiHidden/>
+    <w:rsid w:val="00C304CA"/>
+    <w:rPr>
+      <w:rFonts w:ascii="Times New Roman" w:hAnsi="Times New Roman"/>
+      <w:sz w:val="20"/>
+      <w:szCs w:val="20"/>
+    </w:rPr>
+  </w:style>
+  <w:style w:type="paragraph" w:styleId="Objetducommentaire">
+    <w:name w:val="annotation subject"/>
+    <w:basedOn w:val="Commentaire"/>
+    <w:next w:val="Commentaire"/>
+    <w:link w:val="ObjetducommentaireCar"/>
+    <w:uiPriority w:val="99"/>
+    <w:semiHidden/>
+    <w:unhideWhenUsed/>
+    <w:rsid w:val="00C304CA"/>
+    <w:rPr>
+      <w:b/>
+      <w:bCs/>
+    </w:rPr>
+  </w:style>
+  <w:style w:type="character" w:customStyle="1" w:styleId="ObjetducommentaireCar">
+    <w:name w:val="Objet du commentaire Car"/>
+    <w:basedOn w:val="CommentaireCar"/>
+    <w:link w:val="Objetducommentaire"/>
+    <w:uiPriority w:val="99"/>
+    <w:semiHidden/>
+    <w:rsid w:val="00C304CA"/>
+    <w:rPr>
+      <w:rFonts w:ascii="Times New Roman" w:hAnsi="Times New Roman"/>
+      <w:b/>
+      <w:bCs/>
+      <w:sz w:val="20"/>
+      <w:szCs w:val="20"/>
+    </w:rPr>
+  </w:style>
+  <w:style w:type="paragraph" w:styleId="Textedebulles">
+    <w:name w:val="Balloon Text"/>
+    <w:basedOn w:val="Normal"/>
+    <w:link w:val="TextedebullesCar"/>
+    <w:uiPriority w:val="99"/>
+    <w:semiHidden/>
+    <w:unhideWhenUsed/>
+    <w:rsid w:val="00C304CA"/>
+    <w:pPr>
+      <w:spacing w:before="0" w:after="0" w:line="240" w:lineRule="auto"/>
+    </w:pPr>
+    <w:rPr>
+      <w:rFonts w:ascii="Segoe UI" w:hAnsi="Segoe UI" w:cs="Segoe UI"/>
+      <w:sz w:val="18"/>
+      <w:szCs w:val="18"/>
+    </w:rPr>
+  </w:style>
+  <w:style w:type="character" w:customStyle="1" w:styleId="TextedebullesCar">
+    <w:name w:val="Texte de bulles Car"/>
+    <w:basedOn w:val="Policepardfaut"/>
+    <w:link w:val="Textedebulles"/>
+    <w:uiPriority w:val="99"/>
+    <w:semiHidden/>
+    <w:rsid w:val="00C304CA"/>
+    <w:rPr>
+      <w:rFonts w:ascii="Segoe UI" w:hAnsi="Segoe UI" w:cs="Segoe UI"/>
+      <w:sz w:val="18"/>
+      <w:szCs w:val="18"/>
+    </w:rPr>
   </w:style>
 </w:styles>
 </file>
@@ -1493,4 +5021,16 @@
     </a:ext>
   </a:extLst>
 </a:theme>
+</file>
+
+<file path=customXml/item1.xml><?xml version="1.0" encoding="utf-8"?>
+<b:Sources xmlns:b="http://schemas.openxmlformats.org/officeDocument/2006/bibliography" xmlns="http://schemas.openxmlformats.org/officeDocument/2006/bibliography" SelectedStyle="\APASixthEditionOfficeOnline.xsl" StyleName="APA" Version="6"/>
+</file>
+
+<file path=customXml/itemProps1.xml><?xml version="1.0" encoding="utf-8"?>
+<ds:datastoreItem xmlns:ds="http://schemas.openxmlformats.org/officeDocument/2006/customXml" ds:itemID="{F4EE8C39-DFA4-4641-A16C-8538DAEB6651}">
+  <ds:schemaRefs>
+    <ds:schemaRef ds:uri="http://schemas.openxmlformats.org/officeDocument/2006/bibliography"/>
+  </ds:schemaRefs>
+</ds:datastoreItem>
 </file>
</xml_diff>

<commit_message>
start writing the result section
</commit_message>
<xml_diff>
--- a/manuscript/SolACE_wheat_mixtures_1st_draft.docx
+++ b/manuscript/SolACE_wheat_mixtures_1st_draft.docx
@@ -232,21 +232,16 @@
     <w:p>
       <w:pPr>
         <w:jc w:val="center"/>
-        <w:rPr>
-          <w:lang w:val="en-US"/>
-        </w:rPr>
       </w:pPr>
       <w:r>
         <w:rPr>
           <w:vertAlign w:val="superscript"/>
-          <w:lang w:val="en-US"/>
         </w:rPr>
         <w:t>2</w:t>
       </w:r>
       <w:r>
         <w:rPr>
           <w:highlight w:val="yellow"/>
-          <w:lang w:val="en-US"/>
         </w:rPr>
         <w:t>XXXXXXXXXXXXXXXXXXXXXXXXXXX</w:t>
       </w:r>
@@ -256,30 +251,48 @@
         <w:jc w:val="center"/>
         <w:rPr>
           <w:rFonts w:cs="Times New Roman"/>
-          <w:lang w:val="en-US"/>
         </w:rPr>
       </w:pPr>
       <w:r>
         <w:rPr>
           <w:rFonts w:cs="Times New Roman"/>
           <w:vertAlign w:val="superscript"/>
-          <w:lang w:val="en-US"/>
         </w:rPr>
         <w:t>†</w:t>
       </w:r>
+      <w:proofErr w:type="spellStart"/>
       <w:r>
         <w:rPr>
           <w:rFonts w:cs="Times New Roman"/>
-          <w:lang w:val="en-US"/>
-        </w:rPr>
-        <w:t xml:space="preserve">corresponding author: </w:t>
+        </w:rPr>
+        <w:t>corresponding</w:t>
+      </w:r>
+      <w:proofErr w:type="spellEnd"/>
+      <w:r>
+        <w:rPr>
+          <w:rFonts w:cs="Times New Roman"/>
+        </w:rPr>
+        <w:t xml:space="preserve"> </w:t>
+      </w:r>
+      <w:proofErr w:type="spellStart"/>
+      <w:r>
+        <w:rPr>
+          <w:rFonts w:cs="Times New Roman"/>
+        </w:rPr>
+        <w:t>author</w:t>
+      </w:r>
+      <w:proofErr w:type="spellEnd"/>
+      <w:r>
+        <w:rPr>
+          <w:rFonts w:cs="Times New Roman"/>
+        </w:rPr>
+        <w:t xml:space="preserve">: </w:t>
       </w:r>
       <w:hyperlink r:id="rId5" w:history="1">
         <w:r>
           <w:rPr>
             <w:rStyle w:val="Lienhypertexte"/>
             <w:rFonts w:cs="Times New Roman"/>
-            <w:lang w:val="en-US"/>
           </w:rPr>
           <w:t>g.montazeaud@gmail.com</w:t>
         </w:r>
@@ -288,9 +301,6 @@
     <w:p>
       <w:pPr>
         <w:pStyle w:val="Titre1"/>
-        <w:rPr>
-          <w:lang w:val="en-US"/>
-        </w:rPr>
       </w:pPr>
     </w:p>
     <w:p>
@@ -1695,13 +1705,13 @@
         <w:rPr>
           <w:lang w:val="en-US"/>
         </w:rPr>
-        <w:t xml:space="preserve"> (water and nutrients)</w:t>
-      </w:r>
-      <w:r>
-        <w:rPr>
-          <w:lang w:val="en-US"/>
-        </w:rPr>
-        <w:t>, and ultimately increase crop yield</w:t>
+        <w:t xml:space="preserve"> </w:t>
+      </w:r>
+      <w:r>
+        <w:rPr>
+          <w:lang w:val="en-US"/>
+        </w:rPr>
+        <w:t>and ultimately increase crop yield</w:t>
       </w:r>
       <w:r>
         <w:rPr>
@@ -2822,7 +2832,7 @@
         <w:rPr>
           <w:lang w:val="en-US"/>
         </w:rPr>
-        <w:t>as well as provide us with measurable plant features that could be used to guide mixture assembly.</w:t>
+        <w:t>as well as provide us with measurable features that could be used to guide mixture assembly.</w:t>
       </w:r>
     </w:p>
     <w:p>
@@ -2898,28 +2908,52 @@
         <w:rPr>
           <w:lang w:val="en-US"/>
         </w:rPr>
-        <w:t xml:space="preserve">as a crop model to investigate the effect of root traits on mixture performance. We grew 54 binary mixtures obtained from 36 contrasted cultivars in a highly controlled high </w:t>
+        <w:t>as a crop model to inves</w:t>
+      </w:r>
+      <w:r>
+        <w:rPr>
+          <w:lang w:val="en-US"/>
+        </w:rPr>
+        <w:t>tigate the effect of root trait diversity</w:t>
+      </w:r>
+      <w:r>
+        <w:rPr>
+          <w:lang w:val="en-US"/>
+        </w:rPr>
+        <w:t xml:space="preserve"> on mixture performance. We grew 54 binary mixtures obtained from 36 contrasted cultivars in a highly controlled high </w:t>
       </w:r>
       <w:proofErr w:type="gramStart"/>
       <w:r>
         <w:rPr>
           <w:lang w:val="en-US"/>
         </w:rPr>
-        <w:t>throughput root phenotyping platform</w:t>
+        <w:t xml:space="preserve">throughput root phenotyping </w:t>
+      </w:r>
+      <w:r>
+        <w:rPr>
+          <w:lang w:val="en-US"/>
+        </w:rPr>
+        <w:lastRenderedPageBreak/>
+        <w:t>platform</w:t>
       </w:r>
       <w:proofErr w:type="gramEnd"/>
       <w:r>
         <w:rPr>
           <w:lang w:val="en-US"/>
         </w:rPr>
-        <w:t xml:space="preserve"> under </w:t>
-      </w:r>
-      <w:r>
-        <w:rPr>
-          <w:lang w:val="en-US"/>
-        </w:rPr>
-        <w:lastRenderedPageBreak/>
-        <w:t xml:space="preserve">both non-limiting and limiting water and Nitrogen (N) conditions. </w:t>
+        <w:t xml:space="preserve"> under both non-limiting and limiting water an</w:t>
+      </w:r>
+      <w:r>
+        <w:rPr>
+          <w:lang w:val="en-US"/>
+        </w:rPr>
+        <w:t xml:space="preserve">d nutrient </w:t>
+      </w:r>
+      <w:r>
+        <w:rPr>
+          <w:lang w:val="en-US"/>
+        </w:rPr>
+        <w:t xml:space="preserve">conditions. </w:t>
       </w:r>
       <w:r>
         <w:rPr>
@@ -3223,7 +3257,19 @@
         <w:rPr>
           <w:lang w:val="en-US"/>
         </w:rPr>
-        <w:t xml:space="preserve">) with six plants per </w:t>
+        <w:t>)</w:t>
+      </w:r>
+      <w:r>
+        <w:rPr>
+          <w:lang w:val="en-US"/>
+        </w:rPr>
+        <w:t>,</w:t>
+      </w:r>
+      <w:r>
+        <w:rPr>
+          <w:lang w:val="en-US"/>
+        </w:rPr>
+        <w:t xml:space="preserve"> with six plants per </w:t>
       </w:r>
       <w:proofErr w:type="spellStart"/>
       <w:r>
@@ -3882,8 +3928,6 @@
         </w:rPr>
         <w:t xml:space="preserve"> </w:t>
       </w:r>
-      <w:bookmarkStart w:id="4" w:name="_GoBack"/>
-      <w:bookmarkEnd w:id="4"/>
     </w:p>
     <w:p>
       <w:pPr>
@@ -3906,6 +3950,834 @@
         </w:rPr>
         <w:t>Statistical analysis</w:t>
       </w:r>
+    </w:p>
+    <w:p>
+      <w:pPr>
+        <w:pStyle w:val="Titre1"/>
+        <w:rPr>
+          <w:lang w:val="en-US"/>
+        </w:rPr>
+      </w:pPr>
+      <w:r>
+        <w:rPr>
+          <w:lang w:val="en-US"/>
+        </w:rPr>
+        <w:t>Results</w:t>
+      </w:r>
+    </w:p>
+    <w:p>
+      <w:pPr>
+        <w:pStyle w:val="Titre2"/>
+        <w:rPr>
+          <w:lang w:val="en-US"/>
+        </w:rPr>
+      </w:pPr>
+      <w:r>
+        <w:rPr>
+          <w:lang w:val="en-US"/>
+        </w:rPr>
+        <w:t>Effect of the stress on plant growth and architecture</w:t>
+      </w:r>
+    </w:p>
+    <w:p>
+      <w:pPr>
+        <w:rPr>
+          <w:lang w:val="en-US"/>
+        </w:rPr>
+      </w:pPr>
+      <w:r>
+        <w:rPr>
+          <w:lang w:val="en-US"/>
+        </w:rPr>
+        <w:t>The limitation of water and nutrients strongly reduced the total biomass of the seedling</w:t>
+      </w:r>
+      <w:r>
+        <w:rPr>
+          <w:lang w:val="en-US"/>
+        </w:rPr>
+        <w:t>s</w:t>
+      </w:r>
+      <w:r>
+        <w:rPr>
+          <w:lang w:val="en-US"/>
+        </w:rPr>
+        <w:t xml:space="preserve"> (</w:t>
+      </w:r>
+      <w:r>
+        <w:rPr>
+          <w:lang w:val="en-US"/>
+        </w:rPr>
+        <w:t xml:space="preserve">1947.35 mg in the S treatment vs 2364.71 in the C treatment, </w:t>
+      </w:r>
+      <w:r>
+        <w:rPr>
+          <w:i/>
+          <w:lang w:val="en-US"/>
+        </w:rPr>
+        <w:t>F</w:t>
+      </w:r>
+      <w:r>
+        <w:rPr>
+          <w:vertAlign w:val="subscript"/>
+          <w:lang w:val="en-US"/>
+        </w:rPr>
+        <w:t>1</w:t>
+      </w:r>
+      <w:proofErr w:type="gramStart"/>
+      <w:r>
+        <w:rPr>
+          <w:vertAlign w:val="subscript"/>
+          <w:lang w:val="en-US"/>
+        </w:rPr>
+        <w:t>,87.77</w:t>
+      </w:r>
+      <w:proofErr w:type="gramEnd"/>
+      <w:r>
+        <w:rPr>
+          <w:lang w:val="en-US"/>
+        </w:rPr>
+        <w:t xml:space="preserve"> = 144.49, </w:t>
+      </w:r>
+      <w:r>
+        <w:rPr>
+          <w:i/>
+          <w:lang w:val="en-US"/>
+        </w:rPr>
+        <w:t>p</w:t>
+      </w:r>
+      <w:r>
+        <w:rPr>
+          <w:lang w:val="en-US"/>
+        </w:rPr>
+        <w:t xml:space="preserve"> &lt; 0.001,</w:t>
+      </w:r>
+      <w:r>
+        <w:rPr>
+          <w:i/>
+          <w:lang w:val="en-US"/>
+        </w:rPr>
+        <w:t xml:space="preserve"> </w:t>
+      </w:r>
+      <w:r>
+        <w:rPr>
+          <w:lang w:val="en-US"/>
+        </w:rPr>
+        <w:t xml:space="preserve">Figure </w:t>
+      </w:r>
+      <w:r>
+        <w:rPr>
+          <w:lang w:val="en-US"/>
+        </w:rPr>
+        <w:t>2f</w:t>
+      </w:r>
+      <w:r>
+        <w:rPr>
+          <w:lang w:val="en-US"/>
+        </w:rPr>
+        <w:t>)</w:t>
+      </w:r>
+      <w:r>
+        <w:rPr>
+          <w:lang w:val="en-US"/>
+        </w:rPr>
+        <w:t xml:space="preserve">. </w:t>
+      </w:r>
+      <w:proofErr w:type="gramStart"/>
+      <w:r>
+        <w:rPr>
+          <w:lang w:val="en-US"/>
+        </w:rPr>
+        <w:t>Th</w:t>
+      </w:r>
+      <w:r>
+        <w:rPr>
+          <w:lang w:val="en-US"/>
+        </w:rPr>
+        <w:t>is</w:t>
+      </w:r>
+      <w:r>
+        <w:rPr>
+          <w:lang w:val="en-US"/>
+        </w:rPr>
+        <w:t xml:space="preserve"> biomass </w:t>
+      </w:r>
+      <w:r>
+        <w:rPr>
+          <w:lang w:val="en-US"/>
+        </w:rPr>
+        <w:lastRenderedPageBreak/>
+        <w:t xml:space="preserve">reduction was accompanied by a reallocation </w:t>
+      </w:r>
+      <w:r>
+        <w:rPr>
+          <w:lang w:val="en-US"/>
+        </w:rPr>
+        <w:t>of resources</w:t>
+      </w:r>
+      <w:r>
+        <w:rPr>
+          <w:lang w:val="en-US"/>
+        </w:rPr>
+        <w:t xml:space="preserve"> from </w:t>
+      </w:r>
+      <w:r>
+        <w:rPr>
+          <w:lang w:val="en-US"/>
+        </w:rPr>
+        <w:t xml:space="preserve">the </w:t>
+      </w:r>
+      <w:r>
+        <w:rPr>
+          <w:lang w:val="en-US"/>
+        </w:rPr>
+        <w:t>above</w:t>
+      </w:r>
+      <w:r>
+        <w:rPr>
+          <w:lang w:val="en-US"/>
+        </w:rPr>
+        <w:t>-</w:t>
+      </w:r>
+      <w:r>
+        <w:rPr>
+          <w:lang w:val="en-US"/>
+        </w:rPr>
+        <w:t>ground to the below</w:t>
+      </w:r>
+      <w:r>
+        <w:rPr>
+          <w:lang w:val="en-US"/>
+        </w:rPr>
+        <w:t>-</w:t>
+      </w:r>
+      <w:r>
+        <w:rPr>
+          <w:lang w:val="en-US"/>
+        </w:rPr>
+        <w:t>ground compartment</w:t>
+      </w:r>
+      <w:r>
+        <w:rPr>
+          <w:lang w:val="en-US"/>
+        </w:rPr>
+        <w:t>: while the seedling</w:t>
+      </w:r>
+      <w:r>
+        <w:rPr>
+          <w:lang w:val="en-US"/>
+        </w:rPr>
+        <w:t>s</w:t>
+      </w:r>
+      <w:r>
+        <w:rPr>
+          <w:lang w:val="en-US"/>
+        </w:rPr>
+        <w:t xml:space="preserve"> produced less leaves</w:t>
+      </w:r>
+      <w:r>
+        <w:rPr>
+          <w:lang w:val="en-US"/>
+        </w:rPr>
+        <w:t xml:space="preserve"> (Figure </w:t>
+      </w:r>
+      <w:r>
+        <w:rPr>
+          <w:lang w:val="en-US"/>
+        </w:rPr>
+        <w:t>2a</w:t>
+      </w:r>
+      <w:r>
+        <w:rPr>
+          <w:lang w:val="en-US"/>
+        </w:rPr>
+        <w:t>)</w:t>
+      </w:r>
+      <w:r>
+        <w:rPr>
+          <w:lang w:val="en-US"/>
+        </w:rPr>
+        <w:t>, less tillers</w:t>
+      </w:r>
+      <w:r>
+        <w:rPr>
+          <w:lang w:val="en-US"/>
+        </w:rPr>
+        <w:t xml:space="preserve"> (Figure </w:t>
+      </w:r>
+      <w:r>
+        <w:rPr>
+          <w:lang w:val="en-US"/>
+        </w:rPr>
+        <w:t>2b</w:t>
+      </w:r>
+      <w:r>
+        <w:rPr>
+          <w:lang w:val="en-US"/>
+        </w:rPr>
+        <w:t>)</w:t>
+      </w:r>
+      <w:r>
+        <w:rPr>
+          <w:lang w:val="en-US"/>
+        </w:rPr>
+        <w:t xml:space="preserve">, and </w:t>
+      </w:r>
+      <w:r>
+        <w:rPr>
+          <w:lang w:val="en-US"/>
+        </w:rPr>
+        <w:t>less</w:t>
+      </w:r>
+      <w:r>
+        <w:rPr>
+          <w:lang w:val="en-US"/>
+        </w:rPr>
+        <w:t xml:space="preserve"> above-ground biomass (Figure </w:t>
+      </w:r>
+      <w:r>
+        <w:rPr>
+          <w:lang w:val="en-US"/>
+        </w:rPr>
+        <w:t>2d</w:t>
+      </w:r>
+      <w:r>
+        <w:rPr>
+          <w:lang w:val="en-US"/>
+        </w:rPr>
+        <w:t xml:space="preserve">) </w:t>
+      </w:r>
+      <w:r>
+        <w:rPr>
+          <w:lang w:val="en-US"/>
+        </w:rPr>
+        <w:t>in the stressed treatment compared to the control, they also had longer roots</w:t>
+      </w:r>
+      <w:r>
+        <w:rPr>
+          <w:lang w:val="en-US"/>
+        </w:rPr>
+        <w:t xml:space="preserve"> (Figure </w:t>
+      </w:r>
+      <w:r>
+        <w:rPr>
+          <w:lang w:val="en-US"/>
+        </w:rPr>
+        <w:t>2h</w:t>
+      </w:r>
+      <w:r>
+        <w:rPr>
+          <w:lang w:val="en-US"/>
+        </w:rPr>
+        <w:t>)</w:t>
+      </w:r>
+      <w:r>
+        <w:rPr>
+          <w:lang w:val="en-US"/>
+        </w:rPr>
+        <w:t>, higher root surfaces</w:t>
+      </w:r>
+      <w:r>
+        <w:rPr>
+          <w:lang w:val="en-US"/>
+        </w:rPr>
+        <w:t xml:space="preserve"> (Figure </w:t>
+      </w:r>
+      <w:r>
+        <w:rPr>
+          <w:lang w:val="en-US"/>
+        </w:rPr>
+        <w:t>2i</w:t>
+      </w:r>
+      <w:r>
+        <w:rPr>
+          <w:lang w:val="en-US"/>
+        </w:rPr>
+        <w:t>)</w:t>
+      </w:r>
+      <w:r>
+        <w:rPr>
+          <w:lang w:val="en-US"/>
+        </w:rPr>
+        <w:t>, and higher root biomass</w:t>
+      </w:r>
+      <w:r>
+        <w:rPr>
+          <w:lang w:val="en-US"/>
+        </w:rPr>
+        <w:t xml:space="preserve"> (Figure </w:t>
+      </w:r>
+      <w:r>
+        <w:rPr>
+          <w:lang w:val="en-US"/>
+        </w:rPr>
+        <w:t>2e</w:t>
+      </w:r>
+      <w:r>
+        <w:rPr>
+          <w:lang w:val="en-US"/>
+        </w:rPr>
+        <w:t>)</w:t>
+      </w:r>
+      <w:r>
+        <w:rPr>
+          <w:lang w:val="en-US"/>
+        </w:rPr>
+        <w:t>.</w:t>
+      </w:r>
+      <w:proofErr w:type="gramEnd"/>
+      <w:r>
+        <w:rPr>
+          <w:lang w:val="en-US"/>
+        </w:rPr>
+        <w:t xml:space="preserve"> Consequently, the </w:t>
+      </w:r>
+      <w:proofErr w:type="spellStart"/>
+      <w:r>
+        <w:rPr>
+          <w:lang w:val="en-US"/>
+        </w:rPr>
+        <w:t>Root</w:t>
+      </w:r>
+      <w:proofErr w:type="gramStart"/>
+      <w:r>
+        <w:rPr>
+          <w:lang w:val="en-US"/>
+        </w:rPr>
+        <w:t>:Shoot</w:t>
+      </w:r>
+      <w:proofErr w:type="spellEnd"/>
+      <w:proofErr w:type="gramEnd"/>
+      <w:r>
+        <w:rPr>
+          <w:lang w:val="en-US"/>
+        </w:rPr>
+        <w:t xml:space="preserve"> Ratio went from 0.48 in the control to 0.82 in the stressed treatment (+71%</w:t>
+      </w:r>
+      <w:r>
+        <w:rPr>
+          <w:lang w:val="en-US"/>
+        </w:rPr>
+        <w:t>, F</w:t>
+      </w:r>
+      <w:r>
+        <w:rPr>
+          <w:vertAlign w:val="subscript"/>
+          <w:lang w:val="en-US"/>
+        </w:rPr>
+        <w:t>1,87.78</w:t>
+      </w:r>
+      <w:r>
+        <w:rPr>
+          <w:lang w:val="en-US"/>
+        </w:rPr>
+        <w:t xml:space="preserve"> = 3966.58, </w:t>
+      </w:r>
+      <w:r>
+        <w:rPr>
+          <w:i/>
+          <w:lang w:val="en-US"/>
+        </w:rPr>
+        <w:t>p</w:t>
+      </w:r>
+      <w:r>
+        <w:rPr>
+          <w:lang w:val="en-US"/>
+        </w:rPr>
+        <w:t xml:space="preserve"> &lt; 0.001, Figure 2g</w:t>
+      </w:r>
+      <w:r>
+        <w:rPr>
+          <w:lang w:val="en-US"/>
+        </w:rPr>
+        <w:t>).</w:t>
+      </w:r>
+      <w:r>
+        <w:rPr>
+          <w:lang w:val="en-US"/>
+        </w:rPr>
+        <w:t xml:space="preserve"> </w:t>
+      </w:r>
+      <w:r>
+        <w:rPr>
+          <w:lang w:val="en-US"/>
+        </w:rPr>
+        <w:t>L</w:t>
+      </w:r>
+      <w:r>
+        <w:rPr>
+          <w:lang w:val="en-US"/>
+        </w:rPr>
+        <w:t xml:space="preserve">eaf nitrogen concentration increased in the S treatment (3.32 vs 2.95%, </w:t>
+      </w:r>
+      <w:r>
+        <w:rPr>
+          <w:lang w:val="en-US"/>
+        </w:rPr>
+        <w:t>F</w:t>
+      </w:r>
+      <w:r>
+        <w:rPr>
+          <w:vertAlign w:val="subscript"/>
+          <w:lang w:val="en-US"/>
+        </w:rPr>
+        <w:t>1</w:t>
+      </w:r>
+      <w:proofErr w:type="gramStart"/>
+      <w:r>
+        <w:rPr>
+          <w:vertAlign w:val="subscript"/>
+          <w:lang w:val="en-US"/>
+        </w:rPr>
+        <w:t>,87.19</w:t>
+      </w:r>
+      <w:proofErr w:type="gramEnd"/>
+      <w:r>
+        <w:rPr>
+          <w:lang w:val="en-US"/>
+        </w:rPr>
+        <w:t xml:space="preserve"> = 525.03, </w:t>
+      </w:r>
+      <w:r>
+        <w:rPr>
+          <w:i/>
+          <w:lang w:val="en-US"/>
+        </w:rPr>
+        <w:t>p</w:t>
+      </w:r>
+      <w:r>
+        <w:rPr>
+          <w:lang w:val="en-US"/>
+        </w:rPr>
+        <w:t xml:space="preserve"> &lt; 0.001, Figure 1D</w:t>
+      </w:r>
+      <w:r>
+        <w:rPr>
+          <w:lang w:val="en-US"/>
+        </w:rPr>
+        <w:t xml:space="preserve">). </w:t>
+      </w:r>
+    </w:p>
+    <w:p>
+      <w:pPr>
+        <w:rPr>
+          <w:lang w:val="en-US"/>
+        </w:rPr>
+      </w:pPr>
+    </w:p>
+    <w:p>
+      <w:pPr>
+        <w:pStyle w:val="Titre1"/>
+        <w:rPr>
+          <w:lang w:val="en-US"/>
+        </w:rPr>
+      </w:pPr>
+      <w:r>
+        <w:rPr>
+          <w:lang w:val="en-US"/>
+        </w:rPr>
+        <w:t>Figure legends</w:t>
+      </w:r>
+    </w:p>
+    <w:p>
+      <w:pPr>
+        <w:rPr>
+          <w:lang w:val="en-US"/>
+        </w:rPr>
+      </w:pPr>
+      <w:r>
+        <w:rPr>
+          <w:b/>
+          <w:lang w:val="en-US"/>
+        </w:rPr>
+        <w:t>Figure 1: Experimental design.</w:t>
+      </w:r>
+      <w:r>
+        <w:rPr>
+          <w:lang w:val="en-US"/>
+        </w:rPr>
+        <w:t xml:space="preserve"> (a) </w:t>
+      </w:r>
+      <w:r>
+        <w:rPr>
+          <w:lang w:val="en-US"/>
+        </w:rPr>
+        <w:t>Schematic</w:t>
+      </w:r>
+      <w:r>
+        <w:rPr>
+          <w:lang w:val="en-US"/>
+        </w:rPr>
+        <w:t xml:space="preserve"> representation of the experiment, each dark square representing a </w:t>
+      </w:r>
+      <w:proofErr w:type="spellStart"/>
+      <w:r>
+        <w:rPr>
+          <w:lang w:val="en-US"/>
+        </w:rPr>
+        <w:t>Rhizothube</w:t>
+      </w:r>
+      <w:proofErr w:type="spellEnd"/>
+      <w:r>
+        <w:rPr>
+          <w:lang w:val="en-US"/>
+        </w:rPr>
+        <w:t xml:space="preserve"> ®. (b) </w:t>
+      </w:r>
+      <w:proofErr w:type="gramStart"/>
+      <w:r>
+        <w:rPr>
+          <w:lang w:val="en-US"/>
+        </w:rPr>
+        <w:t>and</w:t>
+      </w:r>
+      <w:proofErr w:type="gramEnd"/>
+      <w:r>
+        <w:rPr>
+          <w:lang w:val="en-US"/>
+        </w:rPr>
+        <w:t xml:space="preserve"> (c) close-up views on </w:t>
+      </w:r>
+      <w:proofErr w:type="spellStart"/>
+      <w:r>
+        <w:rPr>
+          <w:lang w:val="en-US"/>
+        </w:rPr>
+        <w:t>Rhizotubes</w:t>
+      </w:r>
+      <w:proofErr w:type="spellEnd"/>
+      <w:r>
+        <w:rPr>
+          <w:lang w:val="en-US"/>
+        </w:rPr>
+        <w:t xml:space="preserve"> ®</w:t>
+      </w:r>
+      <w:r>
+        <w:rPr>
+          <w:lang w:val="en-US"/>
+        </w:rPr>
+        <w:t xml:space="preserve"> </w:t>
+      </w:r>
+      <w:r>
+        <w:rPr>
+          <w:lang w:val="en-US"/>
+        </w:rPr>
+        <w:t>showing wheat seedlings and their roots. (d) Positions of the seedlings wit</w:t>
+      </w:r>
+      <w:r>
+        <w:rPr>
+          <w:lang w:val="en-US"/>
+        </w:rPr>
+        <w:t>h</w:t>
+      </w:r>
+      <w:r>
+        <w:rPr>
+          <w:lang w:val="en-US"/>
+        </w:rPr>
+        <w:t xml:space="preserve">in the </w:t>
+      </w:r>
+      <w:proofErr w:type="spellStart"/>
+      <w:r>
+        <w:rPr>
+          <w:lang w:val="en-US"/>
+        </w:rPr>
+        <w:t>Rhizotubes</w:t>
+      </w:r>
+      <w:proofErr w:type="spellEnd"/>
+      <w:r>
+        <w:rPr>
+          <w:lang w:val="en-US"/>
+        </w:rPr>
+        <w:t xml:space="preserve"> </w:t>
+      </w:r>
+      <w:r>
+        <w:rPr>
+          <w:lang w:val="en-US"/>
+        </w:rPr>
+        <w:t>®</w:t>
+      </w:r>
+      <w:r>
+        <w:rPr>
+          <w:lang w:val="en-US"/>
+        </w:rPr>
+        <w:t xml:space="preserve"> in both pure (up) and mixed (bottom) stands. Different colors represent different genotypes. </w:t>
+      </w:r>
+    </w:p>
+    <w:p>
+      <w:pPr>
+        <w:rPr>
+          <w:lang w:val="en-GB"/>
+        </w:rPr>
+      </w:pPr>
+      <w:r>
+        <w:rPr>
+          <w:b/>
+          <w:lang w:val="en-US"/>
+        </w:rPr>
+        <w:t xml:space="preserve">Figure 2: Effect of the </w:t>
+      </w:r>
+      <w:r>
+        <w:rPr>
+          <w:b/>
+          <w:lang w:val="en-US"/>
+        </w:rPr>
+        <w:t xml:space="preserve">stressed </w:t>
+      </w:r>
+      <w:r>
+        <w:rPr>
+          <w:b/>
+          <w:lang w:val="en-US"/>
+        </w:rPr>
+        <w:t xml:space="preserve">treatment on seedlings growth and architecture. </w:t>
+      </w:r>
+      <w:r>
+        <w:rPr>
+          <w:lang w:val="en-US"/>
+        </w:rPr>
+        <w:t>C</w:t>
+      </w:r>
+      <w:r>
+        <w:rPr>
+          <w:lang w:val="en-US"/>
+        </w:rPr>
+        <w:t xml:space="preserve">omparison of number of leaves (a), number of tillers (b), leaf nitrogen content (c), </w:t>
+      </w:r>
+      <w:r>
+        <w:rPr>
+          <w:lang w:val="en-US"/>
+        </w:rPr>
+        <w:t>s</w:t>
+      </w:r>
+      <w:r>
+        <w:rPr>
+          <w:lang w:val="en-US"/>
+        </w:rPr>
+        <w:t xml:space="preserve">hoot biomass (d), </w:t>
+      </w:r>
+      <w:r>
+        <w:rPr>
+          <w:lang w:val="en-US"/>
+        </w:rPr>
+        <w:t xml:space="preserve">root biomass (e), total biomass (f), </w:t>
+      </w:r>
+      <w:proofErr w:type="spellStart"/>
+      <w:r>
+        <w:rPr>
+          <w:lang w:val="en-US"/>
+        </w:rPr>
+        <w:t>Root:Shoot</w:t>
+      </w:r>
+      <w:proofErr w:type="spellEnd"/>
+      <w:r>
+        <w:rPr>
+          <w:lang w:val="en-US"/>
+        </w:rPr>
+        <w:t xml:space="preserve"> Ratio (g), root length (h), and root surface (</w:t>
+      </w:r>
+      <w:proofErr w:type="spellStart"/>
+      <w:r>
+        <w:rPr>
+          <w:lang w:val="en-US"/>
+        </w:rPr>
+        <w:t>i</w:t>
+      </w:r>
+      <w:proofErr w:type="spellEnd"/>
+      <w:r>
+        <w:rPr>
+          <w:lang w:val="en-US"/>
+        </w:rPr>
+        <w:t xml:space="preserve">) between the control (C) and the stressed (S) conditions. </w:t>
+      </w:r>
+      <w:r>
+        <w:rPr>
+          <w:lang w:val="en-US"/>
+        </w:rPr>
+        <w:t xml:space="preserve">Points and error bars represent the mean ± standard deviation. The number of </w:t>
+      </w:r>
+      <w:r>
+        <w:rPr>
+          <w:lang w:val="en-US"/>
+        </w:rPr>
+        <w:t>observations</w:t>
+      </w:r>
+      <w:r>
+        <w:rPr>
+          <w:lang w:val="en-US"/>
+        </w:rPr>
+        <w:t xml:space="preserve"> in each </w:t>
+      </w:r>
+      <w:r>
+        <w:rPr>
+          <w:lang w:val="en-US"/>
+        </w:rPr>
+        <w:t>treatment</w:t>
+      </w:r>
+      <w:r>
+        <w:rPr>
+          <w:lang w:val="en-US"/>
+        </w:rPr>
+        <w:t xml:space="preserve"> </w:t>
+      </w:r>
+      <w:proofErr w:type="gramStart"/>
+      <w:r>
+        <w:rPr>
+          <w:lang w:val="en-US"/>
+        </w:rPr>
+        <w:t>are reported</w:t>
+      </w:r>
+      <w:proofErr w:type="gramEnd"/>
+      <w:r>
+        <w:rPr>
+          <w:lang w:val="en-US"/>
+        </w:rPr>
+        <w:t xml:space="preserve"> below each violin plot.</w:t>
+      </w:r>
+      <w:r>
+        <w:rPr>
+          <w:lang w:val="en-US"/>
+        </w:rPr>
+        <w:t xml:space="preserve"> Symbols above the plots represent the significance of the treatment effect </w:t>
+      </w:r>
+      <w:bookmarkStart w:id="4" w:name="_GoBack"/>
+      <w:bookmarkEnd w:id="4"/>
+      <w:r>
+        <w:rPr>
+          <w:lang w:val="en-US"/>
+        </w:rPr>
+        <w:t xml:space="preserve">(**: </w:t>
+      </w:r>
+      <w:r>
+        <w:rPr>
+          <w:i/>
+          <w:lang w:val="en-US"/>
+        </w:rPr>
+        <w:t>p</w:t>
+      </w:r>
+      <w:r>
+        <w:rPr>
+          <w:lang w:val="en-US"/>
+        </w:rPr>
+        <w:t xml:space="preserve"> &lt; 0.01, ***: </w:t>
+      </w:r>
+      <w:r>
+        <w:rPr>
+          <w:i/>
+          <w:lang w:val="en-US"/>
+        </w:rPr>
+        <w:t>p</w:t>
+      </w:r>
+      <w:r>
+        <w:rPr>
+          <w:lang w:val="en-US"/>
+        </w:rPr>
+        <w:t xml:space="preserve"> &lt; 0.001, Supplementary Table 3). </w:t>
+      </w:r>
+    </w:p>
+    <w:p>
+      <w:pPr>
+        <w:rPr>
+          <w:lang w:val="en-US"/>
+        </w:rPr>
+      </w:pPr>
     </w:p>
     <w:p>
       <w:pPr>
@@ -5028,7 +5900,7 @@
 </file>
 
 <file path=customXml/itemProps1.xml><?xml version="1.0" encoding="utf-8"?>
-<ds:datastoreItem xmlns:ds="http://schemas.openxmlformats.org/officeDocument/2006/customXml" ds:itemID="{F4EE8C39-DFA4-4641-A16C-8538DAEB6651}">
+<ds:datastoreItem xmlns:ds="http://schemas.openxmlformats.org/officeDocument/2006/customXml" ds:itemID="{A9D325A9-51F3-40CA-9DCF-23640C0089A6}">
   <ds:schemaRefs>
     <ds:schemaRef ds:uri="http://schemas.openxmlformats.org/officeDocument/2006/bibliography"/>
   </ds:schemaRefs>

</xml_diff>

<commit_message>
update M&M and results
</commit_message>
<xml_diff>
--- a/manuscript/SolACE_wheat_mixtures_1st_draft.docx
+++ b/manuscript/SolACE_wheat_mixtures_1st_draft.docx
@@ -48,7 +48,15 @@
           <w:szCs w:val="24"/>
           <w:lang w:val="en-US"/>
         </w:rPr>
-        <w:t xml:space="preserve">Journal of applied Ecology, </w:t>
+        <w:t>Journal of A</w:t>
+      </w:r>
+      <w:r>
+        <w:rPr>
+          <w:sz w:val="24"/>
+          <w:szCs w:val="24"/>
+          <w:lang w:val="en-US"/>
+        </w:rPr>
+        <w:t xml:space="preserve">pplied Ecology, </w:t>
       </w:r>
       <w:r>
         <w:rPr>
@@ -443,7 +451,7 @@
         <w:rPr>
           <w:lang w:val="en-US"/>
         </w:rPr>
-        <w:instrText xml:space="preserve"> ADDIN ZOTERO_ITEM CSL_CITATION {"citationID":"8NS7Iyko","properties":{"formattedCitation":"(Tilman et al. 1996, 2001; Hector et al. 1999)","plainCitation":"(Tilman et al. 1996, 2001; Hector et al. 1999)","noteIndex":0},"citationItems":[{"id":229,"uris":["http://zotero.org/users/3458704/items/WIGKTEWM"],"itemData":{"id":229,"type":"article-journal","abstract":"THE functioning and sustainability of ecosystems may depend on their biological diversity1–8. Elton's9 hypothesis that more diverse ecosystems are more stable has received much attention1,3,6,7,10–14, but Darwin's proposal6,15 that more diverse plant communities are more productive, and the related conjectures4,5,16,17 that they have lower nutrient losses and more sustainable soils, are less well studied4–6,8,17,18. Here we use a well-replicated field experiment, in which species diversity was directly controlled, to show that ecosystem productivity in 147 grassland plots increased significantly with plant biodiversity. Moreover, the main limiting nutrient, soil mineral nitrogen, was utilized more completely when there was a greater diversity of species, leading to lower leaching loss of nitrogen from these ecosystems. Similarly, in nearby native grassland, plant productivity and soil nitrogen utilization increased with increasing plant species richness. This supports the diversity–productivity and diversity–sustainability hypotheses. Our results demonstrate that the loss of species threatens ecosystem functioning and sustainability.","container-title":"Nature","DOI":"10.1038/379718a0","ISSN":"1476-4687","issue":"6567","language":"En","license":"1996 Nature Publishing Group","page":"718","source":"www.nature.com","title":"Productivity and sustainability influenced by biodiversity in grassland ecosystems","volume":"379","author":[{"family":"Tilman","given":"David"},{"family":"Wedin","given":"David"},{"family":"Knops","given":"Johannes"}],"issued":{"date-parts":[["1996",2]]}}},{"id":207,"uris":["http://zotero.org/users/3458704/items/2XUENB7Z"],"itemData":{"id":207,"type":"article-journal","abstract":"Plant diversity and niche complementarity had progressively stronger effects on ecosystem functioning during a 7-year experiment, with 16-species plots attaining 2.7 times greater biomass than monocultures. Diversity effects were neither transients nor explained solely by a few productive or unviable species. Rather, many higher-diversity plots outperformed the best monoculture. These results help resolve debate over biodiversity and ecosystem functioning, show effects at higher than expected diversity levels, and demonstrate, for these ecosystems, that even the best-chosen monocultures cannot achieve greater productivity or carbon stores than higher-diversity sites.","container-title":"Science","DOI":"10.1126/science.1060391","ISSN":"0036-8075, 1095-9203","issue":"5543","language":"en","note":"PMID: 11679667","page":"843-845","source":"science.sciencemag.org","title":"Diversity and productivity in a long-term grassland experiment","volume":"294","author":[{"family":"Tilman","given":"David"},{"family":"Reich","given":"Peter B."},{"family":"Knops","given":"Johannes"},{"family":"Wedin","given":"David"},{"family":"Mielke","given":"Troy"},{"family":"Lehman","given":"Clarence"}],"issued":{"date-parts":[["2001",10,26]]}}},{"id":549,"uris":["http://zotero.org/users/3458704/items/E7PSPUHP"],"itemData":{"id":549,"type":"article-journal","abstract":"At eight European field sites, the impact of loss of plant diversity on primary productivity was simulated by synthesizing grassland communities with different numbers of plant species. Results differed in detail at each location, but there was an overall log-linear reduction of average aboveground biomass with loss of species. For a given number of species, communities with fewer functional groups were less productive. These diversity effects occurred along with differences associated with species composition and geographic location. Niche complementarity and positive species interactions appear to play a role in generating diversity-productivity relationships within sites in addition to sampling from the species pool.","container-title":"Science","DOI":"10.1126/science.286.5442.1123","ISSN":"0036-8075, 1095-9203","issue":"5442","language":"en","note":"PMID: 10550043","page":"1123-1127","source":"science-sciencemag-org.inee.bib.cnrs.fr","title":"Plant diversity and productivity experiments in european grasslands","volume":"286","author":[{"family":"Hector","given":"A."},{"family":"Schmid","given":"B."},{"family":"Beierkuhnlein","given":"C."},{"family":"Caldeira","given":"M. C."},{"family":"Diemer","given":"M."},{"family":"Dimitrakopoulos","given":"P. G."},{"family":"Finn","given":"J. A."},{"family":"Freitas","given":"H."},{"family":"Giller","given":"P. S."},{"family":"Good","given":"J."},{"family":"Harris","given":"R."},{"family":"Högberg","given":"P."},{"family":"Huss-Danell","given":"K."},{"family":"Joshi","given":"J."},{"family":"Jumpponen","given":"A."},{"family":"Körner","given":"C."},{"family":"Leadley","given":"P. W."},{"family":"Loreau","given":"M."},{"family":"Minns","given":"A."},{"family":"Mulder","given":"C. P. H."},{"family":"O'Donovan","given":"G."},{"family":"Otway","given":"S. J."},{"family":"Pereira","given":"J. S."},{"family":"Prinz","given":"A."},{"family":"Read","given":"D. J."},{"family":"Scherer-Lorenzen","given":"M."},{"family":"Schulze","given":"E.-D."},{"family":"Siamantziouras","given":"A.-S. D."},{"family":"Spehn","given":"E. M."},{"family":"Terry","given":"A. C."},{"family":"Troumbis","given":"A. Y."},{"family":"Woodward","given":"F. I."},{"family":"Yachi","given":"S."},{"family":"Lawton","given":"J. H."}],"issued":{"date-parts":[["1999",11,5]]}}}],"schema":"https://github.com/citation-style-language/schema/raw/master/csl-citation.json"} </w:instrText>
+        <w:instrText xml:space="preserve"> ADDIN ZOTERO_ITEM CSL_CITATION {"citationID":"8NS7Iyko","properties":{"formattedCitation":"(Tilman et al. 1996, 2001; Hector et al. 1999)","plainCitation":"(Tilman et al. 1996, 2001; Hector et al. 1999)","noteIndex":0},"citationItems":[{"id":473,"uris":["http://zotero.org/users/3458704/items/WIGKTEWM"],"itemData":{"id":473,"type":"article-journal","abstract":"THE functioning and sustainability of ecosystems may depend on their biological diversity1–8. Elton's9 hypothesis that more diverse ecosystems are more stable has received much attention1,3,6,7,10–14, but Darwin's proposal6,15 that more diverse plant communities are more productive, and the related conjectures4,5,16,17 that they have lower nutrient losses and more sustainable soils, are less well studied4–6,8,17,18. Here we use a well-replicated field experiment, in which species diversity was directly controlled, to show that ecosystem productivity in 147 grassland plots increased significantly with plant biodiversity. Moreover, the main limiting nutrient, soil mineral nitrogen, was utilized more completely when there was a greater diversity of species, leading to lower leaching loss of nitrogen from these ecosystems. Similarly, in nearby native grassland, plant productivity and soil nitrogen utilization increased with increasing plant species richness. This supports the diversity–productivity and diversity–sustainability hypotheses. Our results demonstrate that the loss of species threatens ecosystem functioning and sustainability.","container-title":"Nature","DOI":"10.1038/379718a0","ISSN":"1476-4687","issue":"6567","language":"En","license":"1996 Nature Publishing Group","page":"718","source":"www.nature.com","title":"Productivity and sustainability influenced by biodiversity in grassland ecosystems","volume":"379","author":[{"family":"Tilman","given":"David"},{"family":"Wedin","given":"David"},{"family":"Knops","given":"Johannes"}],"issued":{"date-parts":[["1996",2]]}}},{"id":452,"uris":["http://zotero.org/users/3458704/items/2XUENB7Z"],"itemData":{"id":452,"type":"article-journal","abstract":"Plant diversity and niche complementarity had progressively stronger effects on ecosystem functioning during a 7-year experiment, with 16-species plots attaining 2.7 times greater biomass than monocultures. Diversity effects were neither transients nor explained solely by a few productive or unviable species. Rather, many higher-diversity plots outperformed the best monoculture. These results help resolve debate over biodiversity and ecosystem functioning, show effects at higher than expected diversity levels, and demonstrate, for these ecosystems, that even the best-chosen monocultures cannot achieve greater productivity or carbon stores than higher-diversity sites.","container-title":"Science","DOI":"10.1126/science.1060391","ISSN":"0036-8075, 1095-9203","issue":"5543","language":"en","note":"PMID: 11679667","page":"843-845","source":"science.sciencemag.org","title":"Diversity and productivity in a long-term grassland experiment","volume":"294","author":[{"family":"Tilman","given":"David"},{"family":"Reich","given":"Peter B."},{"family":"Knops","given":"Johannes"},{"family":"Wedin","given":"David"},{"family":"Mielke","given":"Troy"},{"family":"Lehman","given":"Clarence"}],"issued":{"date-parts":[["2001",10,26]]}}},{"id":553,"uris":["http://zotero.org/users/3458704/items/E7PSPUHP"],"itemData":{"id":553,"type":"article-journal","abstract":"At eight European field sites, the impact of loss of plant diversity on primary productivity was simulated by synthesizing grassland communities with different numbers of plant species. Results differed in detail at each location, but there was an overall log-linear reduction of average aboveground biomass with loss of species. For a given number of species, communities with fewer functional groups were less productive. These diversity effects occurred along with differences associated with species composition and geographic location. Niche complementarity and positive species interactions appear to play a role in generating diversity-productivity relationships within sites in addition to sampling from the species pool.","container-title":"Science","DOI":"10.1126/science.286.5442.1123","ISSN":"0036-8075, 1095-9203","issue":"5442","language":"en","note":"PMID: 10550043","page":"1123-1127","source":"science-sciencemag-org.inee.bib.cnrs.fr","title":"Plant diversity and productivity experiments in european grasslands","volume":"286","author":[{"family":"Hector","given":"A."},{"family":"Schmid","given":"B."},{"family":"Beierkuhnlein","given":"C."},{"family":"Caldeira","given":"M. C."},{"family":"Diemer","given":"M."},{"family":"Dimitrakopoulos","given":"P. G."},{"family":"Finn","given":"J. A."},{"family":"Freitas","given":"H."},{"family":"Giller","given":"P. S."},{"family":"Good","given":"J."},{"family":"Harris","given":"R."},{"family":"Högberg","given":"P."},{"family":"Huss-Danell","given":"K."},{"family":"Joshi","given":"J."},{"family":"Jumpponen","given":"A."},{"family":"Körner","given":"C."},{"family":"Leadley","given":"P. W."},{"family":"Loreau","given":"M."},{"family":"Minns","given":"A."},{"family":"Mulder","given":"C. P. H."},{"family":"O'Donovan","given":"G."},{"family":"Otway","given":"S. J."},{"family":"Pereira","given":"J. S."},{"family":"Prinz","given":"A."},{"family":"Read","given":"D. J."},{"family":"Scherer-Lorenzen","given":"M."},{"family":"Schulze","given":"E.-D."},{"family":"Siamantziouras","given":"A.-S. D."},{"family":"Spehn","given":"E. M."},{"family":"Terry","given":"A. C."},{"family":"Troumbis","given":"A. Y."},{"family":"Woodward","given":"F. I."},{"family":"Yachi","given":"S."},{"family":"Lawton","given":"J. H."}],"issued":{"date-parts":[["1999",11,5]]}}}],"schema":"https://github.com/citation-style-language/schema/raw/master/csl-citation.json"} </w:instrText>
       </w:r>
       <w:r>
         <w:rPr>
@@ -456,7 +464,23 @@
           <w:rFonts w:cs="Times New Roman"/>
           <w:lang w:val="en-US"/>
         </w:rPr>
-        <w:t>(Tilman et al. 1996, 2001; Hector et al. 1999)</w:t>
+        <w:t>(</w:t>
+      </w:r>
+      <w:proofErr w:type="spellStart"/>
+      <w:r>
+        <w:rPr>
+          <w:rFonts w:cs="Times New Roman"/>
+          <w:lang w:val="en-US"/>
+        </w:rPr>
+        <w:t>Tilman</w:t>
+      </w:r>
+      <w:proofErr w:type="spellEnd"/>
+      <w:r>
+        <w:rPr>
+          <w:rFonts w:cs="Times New Roman"/>
+          <w:lang w:val="en-US"/>
+        </w:rPr>
+        <w:t xml:space="preserve"> et al. 1996, 2001; Hector et al. 1999)</w:t>
       </w:r>
       <w:r>
         <w:rPr>
@@ -516,7 +540,7 @@
         <w:rPr>
           <w:lang w:val="en-US"/>
         </w:rPr>
-        <w:instrText xml:space="preserve"> ADDIN ZOTERO_ITEM CSL_CITATION {"citationID":"0osD7FuW","properties":{"formattedCitation":"(Hooper et al. 2005; Hector and Bagchi 2007; Tilman et al. 2014)","plainCitation":"(Hooper et al. 2005; Hector and Bagchi 2007; Tilman et al. 2014)","noteIndex":0},"citationItems":[{"id":218,"uris":["http://zotero.org/users/3458704/items/U26VVTXB"],"itemData":{"id":218,"type":"article-journal","abstract":"Humans are altering the composition of biological communities through a variety of activities that increase rates of species invasions and species extinctions, at all scales, from local to global. These changes in components of the Earth's biodiversity cause concern for ethical and aesthetic reasons, but they also have a strong potential to alter ecosystem properties and the goods and services they provide to humanity. Ecological experiments, observations, and theoretical developments show that ecosystem properties depend greatly on biodiversity in terms of the functional characteristics of organisms present in the ecosystem and the distribution and abundance of those organisms over space and time. Species effects act in concert with the effects of climate, resource availability, and disturbance regimes in influencing ecosystem properties. Human activities can modify all of the above factors; here we focus on modification of these biotic controls. The scientific community has come to a broad consensus on many aspects of the relationship between biodiversity and ecosystem functioning, including many points relevant to management of ecosystems. Further progress will require integration of knowledge about biotic and abiotic controls on ecosystem properties, how ecological communities are structured, and the forces driving species extinctions and invasions. To strengthen links to policy and management, we also need to integrate our ecological knowledge with understanding of the social and economic constraints of potential management practices. Understanding this complexity, while taking strong steps to minimize current losses of species, is necessary for responsible management of Earth's ecosystems and the diverse biota they contain. Based on our review of the scientific literature, we are certain of the following conclusions: 1) Species' functional characteristics strongly influence ecosystem properties. Functional characteristics operate in a variety of contexts, including effects of dominant species, keystone species, ecological engineers, and interactions among species (e.g., competition, facilitation, mutualism, disease, and predation). Relative abundance alone is not always a good predictor of the ecosystem-level importance of a species, as even relatively rare species (e.g., a keystone predator) can strongly influence pathways of energy and material flows. 2) Alteration of biota in ecosystems via species invasions and extinctions caused by human activities has altered ecosystem goods and services in many well-documented cases. Many of these changes are difficult, expensive, or impossible to reverse or fix with technological solutions. 3) The effects of species loss or changes in composition, and the mechanisms by which the effects manifest themselves, can differ among ecosystem properties, ecosystem types, and pathways of potential community change. 4) Some ecosystem properties are initially insensitive to species loss because (a) ecosystems may have multiple species that carry out similar functional roles, (b) some species may contribute relatively little to ecosystem properties, or (c) properties may be primarily controlled by abiotic environmental conditions. 5) More species are needed to insure a stable supply of ecosystem goods and services as spatial and temporal variability increases, which typically occurs as longer time periods and larger areas are considered. We have high confidence in the following conclusions: 1) Certain combinations of species are complementary in their patterns of resource use and can increase average rates of productivity and nutrient retention. At the same time, environmental conditions can influence the importance of complementarity in structuring communities. Identification of which and how many species act in a complementary way in complex communities is just beginning. 2) Susceptibility to invasion by exotic species is strongly influenced by species composition and, under similar environmental conditions, generally decreases with increasing species richness. However, several other factors, such as propagule pressure, disturbance regime, and resource availability also strongly influence invasion success and often override effects of species richness in comparisons across different sites or ecosystems. 3) Having a range of species that respond differently to different environmental perturbations can stabilize ecosystem process rates in response to disturbances and variation in abiotic conditions. Using practices that maintain a diversity of organisms of different functional effect and functional response types will help preserve a range of management options. Uncertainties remain and further research is necessary in the following areas: 1) Further resolution of the relationships among taxonomic diversity, functional diversity, and community structure is important for identifying mechanisms of biodiversity effects. 2) Multiple trophic levels are common to ecosystems but have been understudied in biodiversity/ecosystem functioning research. The response of ecosystem properties to varying composition and diversity of consumer organisms is much more complex than responses seen in experiments that vary only the diversity of primary producers. 3) Theoretical work on stability has outpaced experimental work, especially field research. We need long-term experiments to be able to assess temporal stability, as well as experimental perturbations to assess response to and recovery from a variety of disturbances. Design and analysis of such experiments must account for several factors that covary with species diversity. 4) Because biodiversity both responds to and influences ecosystem properties, understanding the feedbacks involved is necessary to integrate results from experimental communities with patterns seen at broader scales. Likely patterns of extinction and invasion need to be linked to different drivers of global change, the forces that structure communities, and controls on ecosystem properties for the development of effective management and conservation strategies. 5) This paper focuses primarily on terrestrial systems, with some coverage of freshwater systems, because that is where most empirical and theoretical study has focused. While the fundamental principles described here should apply to marine systems, further study of that realm is necessary. Despite some uncertainties about the mechanisms and circumstances under which diversity influences ecosystem properties, incorporating diversity effects into policy and management is essential, especially in making decisions involving large temporal and spatial scales. Sacrificing those aspects of ecosystems that are difficult or impossible to reconstruct, such as diversity, simply because we are not yet certain about the extent and mechanisms by which they affect ecosystem properties, will restrict future management options even further. It is incumbent upon ecologists to communicate this need, and the values that can derive from such a perspective, to those charged with economic and policy decision-making.","container-title":"Ecological Monographs","DOI":"10.1890/04-0922","ISSN":"1557-7015","issue":"1","language":"en","page":"3-35","source":"Wiley Online Library","title":"Effects of biodiversity on ecosystem functioning: A consensus of current knowledge","title-short":"Effects of Biodiversity on Ecosystem Functioning","volume":"75","author":[{"family":"Hooper","given":"D. U."},{"family":"Chapin","given":"F. S."},{"family":"Ewel","given":"J. J."},{"family":"Hector","given":"A."},{"family":"Inchausti","given":"P."},{"family":"Lavorel","given":"S."},{"family":"Lawton","given":"J. H."},{"family":"Lodge","given":"D. M."},{"family":"Loreau","given":"M."},{"family":"Naeem","given":"S."},{"family":"Schmid","given":"B."},{"family":"Setälä","given":"H."},{"family":"Symstad","given":"A. J."},{"family":"Vandermeer","given":"J."},{"family":"Wardle","given":"D. A."}],"issued":{"date-parts":[["2005",2,1]]}}},{"id":201,"uris":["http://zotero.org/users/3458704/items/ES9KRITE"],"itemData":{"id":201,"type":"article-journal","abstract":"Biodiversity loss can affect ecosystem functions and services1,2,3,4. Individual ecosystem functions generally show a positive asymptotic relationship with increasing biodiversity, suggesting that some species are redundant5,6,7,8. However, ecosystems are managed and conserved for multiple functions, which may require greater biodiversity. Here we present an analysis of published data from grassland biodiversity experiments9,10,11, and show that ecosystem multifunctionality does require greater numbers of species. We analysed each ecosystem function alone to identify species with desirable effects. We then calculated the number of species with positive effects for all possible combinations of functions. Our results show appreciable differences in the sets of species influencing different ecosystem functions, with average proportional overlap of about 0.2 to 0.5. Consequently, as more ecosystem processes were included in our analysis, more species were found to affect overall functioning. Specifically, for all of the analysed experiments, there was a positive saturating relationship between the number of ecosystem processes considered and the number of species influencing overall functioning. We conclude that because different species often influence different functions, studies focusing on individual processes in isolation will underestimate levels of biodiversity required to maintain multifunctional ecosystems.","container-title":"Nature","DOI":"10.1038/nature05947","ISSN":"1476-4687","issue":"7150","language":"en","license":"2007 Nature Publishing Group","page":"188-190","source":"www.nature.com","title":"Biodiversity and ecosystem multifunctionality","volume":"448","author":[{"family":"Hector","given":"Andy"},{"family":"Bagchi","given":"Robert"}],"issued":{"date-parts":[["2007",7]]}}},{"id":3077,"uris":["http://zotero.org/users/3458704/items/FMVZGP4K"],"itemData":{"id":3077,"type":"article-journal","abstract":"Species diversity is a major determinant of ecosystem productivity, stability, invasibility, and nutrient dynamics. Hundreds of studies spanning terrestrial, aquatic, and marine ecosystems show that high-diversity mixtures are approximately twice as productive as monocultures of the same species and that this difference increases through time. These impacts of higher diversity have multiple causes, including interspecific complementarity, greater use of limiting resources, decreased herbivory and disease, and nutrient-cycling feedbacks that increase nutrient stores and supply rates over the long term. These experimentally observed effects of diversity are consistent with predictions based on a variety of theories that share a common feature: All have trade-off-based mechanisms that allow long-term coexistence of many different competing species. Diversity loss has an effect as great as, or greater than, the effects of herbivory, fire, drought, nitrogen addition, elevated CO2, and other drivers of environmental change. The preservation, conservation, and restoration of biodiversity should be a high global priority.","container-title":"Annual Review of Ecology, Evolution, and Systematics","DOI":"10.1146/annurev-ecolsys-120213-091917","issue":"1","note":"_eprint: https://doi.org/10.1146/annurev-ecolsys-120213-091917","page":"471-493","source":"Annual Reviews","title":"Biodiversity and Ecosystem Functioning","volume":"45","author":[{"family":"Tilman","given":"David"},{"family":"Isbell","given":"Forest"},{"family":"Cowles","given":"Jane M."}],"issued":{"date-parts":[["2014"]]}}}],"schema":"https://github.com/citation-style-language/schema/raw/master/csl-citation.json"} </w:instrText>
+        <w:instrText xml:space="preserve"> ADDIN ZOTERO_ITEM CSL_CITATION {"citationID":"0osD7FuW","properties":{"formattedCitation":"(Hooper et al. 2005; Hector and Bagchi 2007; Tilman et al. 2014)","plainCitation":"(Hooper et al. 2005; Hector and Bagchi 2007; Tilman et al. 2014)","noteIndex":0},"citationItems":[{"id":793,"uris":["http://zotero.org/users/3458704/items/U26VVTXB"],"itemData":{"id":793,"type":"article-journal","abstract":"Humans are altering the composition of biological communities through a variety of activities that increase rates of species invasions and species extinctions, at all scales, from local to global. These changes in components of the Earth's biodiversity cause concern for ethical and aesthetic reasons, but they also have a strong potential to alter ecosystem properties and the goods and services they provide to humanity. Ecological experiments, observations, and theoretical developments show that ecosystem properties depend greatly on biodiversity in terms of the functional characteristics of organisms present in the ecosystem and the distribution and abundance of those organisms over space and time. Species effects act in concert with the effects of climate, resource availability, and disturbance regimes in influencing ecosystem properties. Human activities can modify all of the above factors; here we focus on modification of these biotic controls. The scientific community has come to a broad consensus on many aspects of the relationship between biodiversity and ecosystem functioning, including many points relevant to management of ecosystems. Further progress will require integration of knowledge about biotic and abiotic controls on ecosystem properties, how ecological communities are structured, and the forces driving species extinctions and invasions. To strengthen links to policy and management, we also need to integrate our ecological knowledge with understanding of the social and economic constraints of potential management practices. Understanding this complexity, while taking strong steps to minimize current losses of species, is necessary for responsible management of Earth's ecosystems and the diverse biota they contain. Based on our review of the scientific literature, we are certain of the following conclusions: 1) Species' functional characteristics strongly influence ecosystem properties. Functional characteristics operate in a variety of contexts, including effects of dominant species, keystone species, ecological engineers, and interactions among species (e.g., competition, facilitation, mutualism, disease, and predation). Relative abundance alone is not always a good predictor of the ecosystem-level importance of a species, as even relatively rare species (e.g., a keystone predator) can strongly influence pathways of energy and material flows. 2) Alteration of biota in ecosystems via species invasions and extinctions caused by human activities has altered ecosystem goods and services in many well-documented cases. Many of these changes are difficult, expensive, or impossible to reverse or fix with technological solutions. 3) The effects of species loss or changes in composition, and the mechanisms by which the effects manifest themselves, can differ among ecosystem properties, ecosystem types, and pathways of potential community change. 4) Some ecosystem properties are initially insensitive to species loss because (a) ecosystems may have multiple species that carry out similar functional roles, (b) some species may contribute relatively little to ecosystem properties, or (c) properties may be primarily controlled by abiotic environmental conditions. 5) More species are needed to insure a stable supply of ecosystem goods and services as spatial and temporal variability increases, which typically occurs as longer time periods and larger areas are considered. We have high confidence in the following conclusions: 1) Certain combinations of species are complementary in their patterns of resource use and can increase average rates of productivity and nutrient retention. At the same time, environmental conditions can influence the importance of complementarity in structuring communities. Identification of which and how many species act in a complementary way in complex communities is just beginning. 2) Susceptibility to invasion by exotic species is strongly influenced by species composition and, under similar environmental conditions, generally decreases with increasing species richness. However, several other factors, such as propagule pressure, disturbance regime, and resource availability also strongly influence invasion success and often override effects of species richness in comparisons across different sites or ecosystems. 3) Having a range of species that respond differently to different environmental perturbations can stabilize ecosystem process rates in response to disturbances and variation in abiotic conditions. Using practices that maintain a diversity of organisms of different functional effect and functional response types will help preserve a range of management options. Uncertainties remain and further research is necessary in the following areas: 1) Further resolution of the relationships among taxonomic diversity, functional diversity, and community structure is important for identifying mechanisms of biodiversity effects. 2) Multiple trophic levels are common to ecosystems but have been understudied in biodiversity/ecosystem functioning research. The response of ecosystem properties to varying composition and diversity of consumer organisms is much more complex than responses seen in experiments that vary only the diversity of primary producers. 3) Theoretical work on stability has outpaced experimental work, especially field research. We need long-term experiments to be able to assess temporal stability, as well as experimental perturbations to assess response to and recovery from a variety of disturbances. Design and analysis of such experiments must account for several factors that covary with species diversity. 4) Because biodiversity both responds to and influences ecosystem properties, understanding the feedbacks involved is necessary to integrate results from experimental communities with patterns seen at broader scales. Likely patterns of extinction and invasion need to be linked to different drivers of global change, the forces that structure communities, and controls on ecosystem properties for the development of effective management and conservation strategies. 5) This paper focuses primarily on terrestrial systems, with some coverage of freshwater systems, because that is where most empirical and theoretical study has focused. While the fundamental principles described here should apply to marine systems, further study of that realm is necessary. Despite some uncertainties about the mechanisms and circumstances under which diversity influences ecosystem properties, incorporating diversity effects into policy and management is essential, especially in making decisions involving large temporal and spatial scales. Sacrificing those aspects of ecosystems that are difficult or impossible to reconstruct, such as diversity, simply because we are not yet certain about the extent and mechanisms by which they affect ecosystem properties, will restrict future management options even further. It is incumbent upon ecologists to communicate this need, and the values that can derive from such a perspective, to those charged with economic and policy decision-making.","container-title":"Ecological Monographs","DOI":"10.1890/04-0922","ISSN":"1557-7015","issue":"1","language":"en","page":"3-35","source":"Wiley Online Library","title":"Effects of biodiversity on ecosystem functioning: A consensus of current knowledge","title-short":"Effects of Biodiversity on Ecosystem Functioning","volume":"75","author":[{"family":"Hooper","given":"D. U."},{"family":"Chapin","given":"F. S."},{"family":"Ewel","given":"J. J."},{"family":"Hector","given":"A."},{"family":"Inchausti","given":"P."},{"family":"Lavorel","given":"S."},{"family":"Lawton","given":"J. H."},{"family":"Lodge","given":"D. M."},{"family":"Loreau","given":"M."},{"family":"Naeem","given":"S."},{"family":"Schmid","given":"B."},{"family":"Setälä","given":"H."},{"family":"Symstad","given":"A. J."},{"family":"Vandermeer","given":"J."},{"family":"Wardle","given":"D. A."}],"issued":{"date-parts":[["2005",2,1]]}}},{"id":446,"uris":["http://zotero.org/users/3458704/items/ES9KRITE"],"itemData":{"id":446,"type":"article-journal","abstract":"Biodiversity loss can affect ecosystem functions and services1,2,3,4. Individual ecosystem functions generally show a positive asymptotic relationship with increasing biodiversity, suggesting that some species are redundant5,6,7,8. However, ecosystems are managed and conserved for multiple functions, which may require greater biodiversity. Here we present an analysis of published data from grassland biodiversity experiments9,10,11, and show that ecosystem multifunctionality does require greater numbers of species. We analysed each ecosystem function alone to identify species with desirable effects. We then calculated the number of species with positive effects for all possible combinations of functions. Our results show appreciable differences in the sets of species influencing different ecosystem functions, with average proportional overlap of about 0.2 to 0.5. Consequently, as more ecosystem processes were included in our analysis, more species were found to affect overall functioning. Specifically, for all of the analysed experiments, there was a positive saturating relationship between the number of ecosystem processes considered and the number of species influencing overall functioning. We conclude that because different species often influence different functions, studies focusing on individual processes in isolation will underestimate levels of biodiversity required to maintain multifunctional ecosystems.","container-title":"Nature","DOI":"10.1038/nature05947","ISSN":"1476-4687","issue":"7150","language":"en","license":"2007 Nature Publishing Group","page":"188-190","source":"www.nature.com","title":"Biodiversity and ecosystem multifunctionality","volume":"448","author":[{"family":"Hector","given":"Andy"},{"family":"Bagchi","given":"Robert"}],"issued":{"date-parts":[["2007",7]]}}},{"id":921,"uris":["http://zotero.org/users/3458704/items/FMVZGP4K"],"itemData":{"id":921,"type":"article-journal","abstract":"Species diversity is a major determinant of ecosystem productivity, stability, invasibility, and nutrient dynamics. Hundreds of studies spanning terrestrial, aquatic, and marine ecosystems show that high-diversity mixtures are approximately twice as productive as monocultures of the same species and that this difference increases through time. These impacts of higher diversity have multiple causes, including interspecific complementarity, greater use of limiting resources, decreased herbivory and disease, and nutrient-cycling feedbacks that increase nutrient stores and supply rates over the long term. These experimentally observed effects of diversity are consistent with predictions based on a variety of theories that share a common feature: All have trade-off-based mechanisms that allow long-term coexistence of many different competing species. Diversity loss has an effect as great as, or greater than, the effects of herbivory, fire, drought, nitrogen addition, elevated CO2, and other drivers of environmental change. The preservation, conservation, and restoration of biodiversity should be a high global priority.","container-title":"Annual Review of Ecology, Evolution, and Systematics","DOI":"10.1146/annurev-ecolsys-120213-091917","issue":"1","note":"_eprint: https://doi.org/10.1146/annurev-ecolsys-120213-091917","page":"471-493","source":"Annual Reviews","title":"Biodiversity and Ecosystem Functioning","volume":"45","author":[{"family":"Tilman","given":"David"},{"family":"Isbell","given":"Forest"},{"family":"Cowles","given":"Jane M."}],"issued":{"date-parts":[["2014"]]}}}],"schema":"https://github.com/citation-style-language/schema/raw/master/csl-citation.json"} </w:instrText>
       </w:r>
       <w:r>
         <w:rPr>
@@ -577,7 +601,7 @@
         <w:rPr>
           <w:lang w:val="en-US"/>
         </w:rPr>
-        <w:instrText xml:space="preserve"> ADDIN ZOTERO_ITEM CSL_CITATION {"citationID":"S659wXdq","properties":{"formattedCitation":"(Loreau and Hector 2001)","plainCitation":"(Loreau and Hector 2001)","noteIndex":0},"citationItems":[{"id":161,"uris":["http://zotero.org/users/3458704/items/N6EVUZ8H"],"itemData":{"id":161,"type":"article-journal","abstract":"The impact of biodiversity loss on the functioning of ecosystems and their ability to provide ecological services has become a central issue in ecology. Several experiments have provided evidence that reduced species diversity may impair ecosystem processes such as plant biomass production. The interpretation of these experiments, however, has been controversial because two types of mechanism may operate in combination. In the 'selection effect', dominance by species with particular traits affects ecosystem processes. In the 'complementarity effect', resource partitioning or positive interactions lead to increased total resource use. Here we present a new approach to separate the two effects on the basis of an additive partitioning analogous to the Price equation in evolutionary genetics. Applying this method to data from the pan-European BIODEPTH experiment reveals that the selection effect is zero on average and varies from negative to positive in different localities, depending on whether species with lower- or higher-than-average biomass dominate communities. In contrast, the complementarity effect is positive overall, supporting the hypothesis that plant diversity influences primary production in European grasslands through niche differentiation or facilitation.","container-title":"Nature","DOI":"10.1038/35083573","ISSN":"0028-0836","issue":"6842","journalAbbreviation":"Nature","language":"en","license":"© 2001 Nature Publishing Group","page":"72-76","source":"www.nature.com","title":"Partitioning selection and complementarity in biodiversity experiments","volume":"412","author":[{"family":"Loreau","given":"Michel"},{"family":"Hector","given":"Andy"}],"issued":{"date-parts":[["2001",7,5]]}}}],"schema":"https://github.com/citation-style-language/schema/raw/master/csl-citation.json"} </w:instrText>
+        <w:instrText xml:space="preserve"> ADDIN ZOTERO_ITEM CSL_CITATION {"citationID":"S659wXdq","properties":{"formattedCitation":"(Loreau and Hector 2001)","plainCitation":"(Loreau and Hector 2001)","noteIndex":0},"citationItems":[{"id":310,"uris":["http://zotero.org/users/3458704/items/N6EVUZ8H"],"itemData":{"id":310,"type":"article-journal","abstract":"The impact of biodiversity loss on the functioning of ecosystems and their ability to provide ecological services has become a central issue in ecology. Several experiments have provided evidence that reduced species diversity may impair ecosystem processes such as plant biomass production. The interpretation of these experiments, however, has been controversial because two types of mechanism may operate in combination. In the 'selection effect', dominance by species with particular traits affects ecosystem processes. In the 'complementarity effect', resource partitioning or positive interactions lead to increased total resource use. Here we present a new approach to separate the two effects on the basis of an additive partitioning analogous to the Price equation in evolutionary genetics. Applying this method to data from the pan-European BIODEPTH experiment reveals that the selection effect is zero on average and varies from negative to positive in different localities, depending on whether species with lower- or higher-than-average biomass dominate communities. In contrast, the complementarity effect is positive overall, supporting the hypothesis that plant diversity influences primary production in European grasslands through niche differentiation or facilitation.","container-title":"Nature","DOI":"10.1038/35083573","ISSN":"0028-0836","issue":"6842","journalAbbreviation":"Nature","language":"en","license":"© 2001 Nature Publishing Group","page":"72-76","source":"www.nature.com","title":"Partitioning selection and complementarity in biodiversity experiments","volume":"412","author":[{"family":"Loreau","given":"Michel"},{"family":"Hector","given":"Andy"}],"issued":{"date-parts":[["2001",7,5]]}}}],"schema":"https://github.com/citation-style-language/schema/raw/master/csl-citation.json"} </w:instrText>
       </w:r>
       <w:r>
         <w:rPr>
@@ -590,7 +614,23 @@
           <w:rFonts w:cs="Times New Roman"/>
           <w:lang w:val="en-US"/>
         </w:rPr>
-        <w:t>(Loreau and Hector 2001)</w:t>
+        <w:t>(</w:t>
+      </w:r>
+      <w:proofErr w:type="spellStart"/>
+      <w:r>
+        <w:rPr>
+          <w:rFonts w:cs="Times New Roman"/>
+          <w:lang w:val="en-US"/>
+        </w:rPr>
+        <w:t>Loreau</w:t>
+      </w:r>
+      <w:proofErr w:type="spellEnd"/>
+      <w:r>
+        <w:rPr>
+          <w:rFonts w:cs="Times New Roman"/>
+          <w:lang w:val="en-US"/>
+        </w:rPr>
+        <w:t xml:space="preserve"> and Hector 2001)</w:t>
       </w:r>
       <w:r>
         <w:rPr>
@@ -698,7 +738,7 @@
         <w:rPr>
           <w:lang w:val="en-US"/>
         </w:rPr>
-        <w:instrText xml:space="preserve"> ADDIN ZOTERO_ITEM CSL_CITATION {"citationID":"cuIzm1KN","properties":{"formattedCitation":"(Roscher et al. 2008; Mueller et al. 2013)","plainCitation":"(Roscher et al. 2008; Mueller et al. 2013)","dontUpdate":true,"noteIndex":0},"citationItems":[{"id":319,"uris":["http://zotero.org/users/3458704/items/4D8VIR7W"],"itemData":{"id":319,"type":"article-journal","abstract":"* 1In plant communities, a better use of nitrogen for growth and access to additional nitrogen by N2 fixing legumes have been suggested as mechanisms that contribute to the positive relationship between species richness and above-ground biomass production. We studied above-ground biomass production, and plant and soil nitrogen in a biodiversity experiment using a pool of nine potentially dominant grassland species (five grasses: Alopecurus pratensis, Arrhenatherum elatius, Dactylis glomerata, Phleum pratense, Poa trivialis; two legumes: Trifolium pratense, T. repens; two non-legume herbs: Anthriscus sylvestris, Geranium pratense) in the second and third year after establishment.\n* 2Total above-ground biomass and nitrogen pools increased with species richness in the second year. In the third year, the positive effect of species richness on above-ground biomass was less pronounced but still significant, while nitrogen pools did not increase with species richness. Above-ground nitrogen pools and biomass production were significantly lower in the third year.\n* 3Above-ground nitrogen pools of mixtures were higher than expected from monocultures in 94% of cases and increased with the species richness of mixtures in the second year. In the third year, only 55% of the mixtures had higher nitrogen yields than expected. A significant increase in the amount of biomass produced per gram nitrogen, a decrease of soil nitrate pools and the inability of mixtures to use soil nitrate more completely than expected from monocultures indicated lower nitrogen availability in the third year. Complementary resource use was not solely dependent on the occurrence of N2 fixing legumes in mixtures, but also played a role in mixtures without legumes.\n* 4Synthesis. Our study shows that biodiversity effects through complementary nitrogen use can occur among potentially dominant grassland species. The degree of resource partitioning depends on growing conditions, with stronger complementarity effects under nutrient-rich conditions.","container-title":"Journal of Ecology","DOI":"10.1111/j.1365-2745.2008.01353.x","ISSN":"1365-2745","issue":"3","language":"en","page":"477-488","source":"Wiley Online Library","title":"Complementary nitrogen use among potentially dominant species in a biodiversity experiment varies between two years","volume":"96","author":[{"family":"Roscher","given":"Christiane"},{"family":"Thein","given":"Susanne"},{"family":"Schmid","given":"Bernhard"},{"family":"Scherer-Lorenzen","given":"Michael"}],"issued":{"date-parts":[["2008"]],"season":"mai"}}},{"id":320,"uris":["http://zotero.org/users/3458704/items/AW33X7DQ"],"itemData":{"id":320,"type":"article-journal","abstract":"The relationship between plant diversity and productivity in grasslands could depend, partly, on how diversity affects vertical distributions of root biomass in soil; yet, no prior study has evaluated the links among diversity, root depth distributions, and productivity in a long-term experiment. We used data from a 12-year experiment to ask how plant species richness and composition influenced both observed and expected root depth distributions of plant communities. Expected root depth distributions were based on the abundance of species in each community and two traits of species that were measured in monocultures: root depth distributions and root-to-shoot ratios. The observed proportion of deep-root biomass increased more than expected with species richness and was positively correlated with aboveground productivity. Indeed, the proportion of deep-root biomass explained variation in productivity even after accounting for legume presence/abundance and greater nitrogen availability in diverse plots. Diverse plots had root depth distributions that were twice as deep as expected from their species composition and corresponding monoculture traits, partly due to interactions between C4 grasses and legumes. These results suggest that the productivity of diverse plant communities was partly dependent on belowground plant interactions that caused roots to be distributed more deeply in soil.","container-title":"Ecology","DOI":"10.1890/12-1399.1","ISSN":"1939-9170","issue":"4","language":"en","page":"787-793","source":"Wiley Online Library","title":"Root depth distribution and the diversity–productivity relationship in a long-term grassland experiment","volume":"94","author":[{"family":"Mueller","given":"Kevin E."},{"family":"Tilman","given":"David"},{"family":"Fornara","given":"Dario A."},{"family":"Hobbie","given":"Sarah E."}],"issued":{"date-parts":[["2013"]],"season":"avril"}}}],"schema":"https://github.com/citation-style-language/schema/raw/master/csl-citation.json"} </w:instrText>
+        <w:instrText xml:space="preserve"> ADDIN ZOTERO_ITEM CSL_CITATION {"citationID":"cuIzm1KN","properties":{"formattedCitation":"(Roscher et al. 2008; Mueller et al. 2013)","plainCitation":"(Roscher et al. 2008; Mueller et al. 2013)","dontUpdate":true,"noteIndex":0},"citationItems":[{"id":364,"uris":["http://zotero.org/users/3458704/items/4D8VIR7W"],"itemData":{"id":364,"type":"article-journal","abstract":"* 1In plant communities, a better use of nitrogen for growth and access to additional nitrogen by N2 fixing legumes have been suggested as mechanisms that contribute to the positive relationship between species richness and above-ground biomass production. We studied above-ground biomass production, and plant and soil nitrogen in a biodiversity experiment using a pool of nine potentially dominant grassland species (five grasses: Alopecurus pratensis, Arrhenatherum elatius, Dactylis glomerata, Phleum pratense, Poa trivialis; two legumes: Trifolium pratense, T. repens; two non-legume herbs: Anthriscus sylvestris, Geranium pratense) in the second and third year after establishment.\n* 2Total above-ground biomass and nitrogen pools increased with species richness in the second year. In the third year, the positive effect of species richness on above-ground biomass was less pronounced but still significant, while nitrogen pools did not increase with species richness. Above-ground nitrogen pools and biomass production were significantly lower in the third year.\n* 3Above-ground nitrogen pools of mixtures were higher than expected from monocultures in 94% of cases and increased with the species richness of mixtures in the second year. In the third year, only 55% of the mixtures had higher nitrogen yields than expected. A significant increase in the amount of biomass produced per gram nitrogen, a decrease of soil nitrate pools and the inability of mixtures to use soil nitrate more completely than expected from monocultures indicated lower nitrogen availability in the third year. Complementary resource use was not solely dependent on the occurrence of N2 fixing legumes in mixtures, but also played a role in mixtures without legumes.\n* 4Synthesis. Our study shows that biodiversity effects through complementary nitrogen use can occur among potentially dominant grassland species. The degree of resource partitioning depends on growing conditions, with stronger complementarity effects under nutrient-rich conditions.","container-title":"Journal of Ecology","DOI":"10.1111/j.1365-2745.2008.01353.x","ISSN":"1365-2745","issue":"3","language":"en","page":"477-488","source":"Wiley Online Library","title":"Complementary nitrogen use among potentially dominant species in a biodiversity experiment varies between two years","volume":"96","author":[{"family":"Roscher","given":"Christiane"},{"family":"Thein","given":"Susanne"},{"family":"Schmid","given":"Bernhard"},{"family":"Scherer-Lorenzen","given":"Michael"}],"issued":{"date-parts":[["2008",5,1]]}}},{"id":365,"uris":["http://zotero.org/users/3458704/items/AW33X7DQ"],"itemData":{"id":365,"type":"article-journal","abstract":"The relationship between plant diversity and productivity in grasslands could depend, partly, on how diversity affects vertical distributions of root biomass in soil; yet, no prior study has evaluated the links among diversity, root depth distributions, and productivity in a long-term experiment. We used data from a 12-year experiment to ask how plant species richness and composition influenced both observed and expected root depth distributions of plant communities. Expected root depth distributions were based on the abundance of species in each community and two traits of species that were measured in monocultures: root depth distributions and root-to-shoot ratios. The observed proportion of deep-root biomass increased more than expected with species richness and was positively correlated with aboveground productivity. Indeed, the proportion of deep-root biomass explained variation in productivity even after accounting for legume presence/abundance and greater nitrogen availability in diverse plots. Diverse plots had root depth distributions that were twice as deep as expected from their species composition and corresponding monoculture traits, partly due to interactions between C4 grasses and legumes. These results suggest that the productivity of diverse plant communities was partly dependent on belowground plant interactions that caused roots to be distributed more deeply in soil.","container-title":"Ecology","DOI":"10.1890/12-1399.1","ISSN":"1939-9170","issue":"4","language":"en","page":"787-793","source":"Wiley Online Library","title":"Root depth distribution and the diversity–productivity relationship in a long-term grassland experiment","volume":"94","author":[{"family":"Mueller","given":"Kevin E."},{"family":"Tilman","given":"David"},{"family":"Fornara","given":"Dario A."},{"family":"Hobbie","given":"Sarah E."}],"issued":{"date-parts":[["2013",4,1]]}}}],"schema":"https://github.com/citation-style-language/schema/raw/master/csl-citation.json"} </w:instrText>
       </w:r>
       <w:r>
         <w:rPr>
@@ -706,12 +746,21 @@
         </w:rPr>
         <w:fldChar w:fldCharType="separate"/>
       </w:r>
+      <w:proofErr w:type="spellStart"/>
       <w:r>
         <w:rPr>
           <w:rFonts w:cs="Times New Roman"/>
           <w:lang w:val="en-US"/>
         </w:rPr>
-        <w:t>Roscher et al. 2008; Mueller et al. 2013)</w:t>
+        <w:t>Roscher</w:t>
+      </w:r>
+      <w:proofErr w:type="spellEnd"/>
+      <w:r>
+        <w:rPr>
+          <w:rFonts w:cs="Times New Roman"/>
+          <w:lang w:val="en-US"/>
+        </w:rPr>
+        <w:t xml:space="preserve"> et al. 2008; Mueller et al. 2013)</w:t>
       </w:r>
       <w:r>
         <w:rPr>
@@ -820,7 +869,7 @@
         <w:rPr>
           <w:lang w:val="en-US"/>
         </w:rPr>
-        <w:instrText xml:space="preserve"> ADDIN ZOTERO_ITEM CSL_CITATION {"citationID":"8BsErqVt","properties":{"formattedCitation":"(Fargione et al. 2007; Li et al. 2018)","plainCitation":"(Fargione et al. 2007; Li et al. 2018)","dontUpdate":true,"noteIndex":0},"citationItems":[{"id":579,"uris":["http://zotero.org/users/3458704/items/27T4MJ3U"],"itemData":{"id":579,"type":"article-journal","abstract":"In a 10-year (1996–2005) biodiversity experiment, the mechanisms underlying the increasingly positive effect of biodiversity on plant biomass production shifted from sampling to complementarity over time. The effect of diversity on plant biomass was associated primarily with the accumulation of higher total plant nitrogen pools (N g m−2) and secondarily with more efficient N use at higher diversity. The accumulation of N in living plant biomass was significantly increased by the presence of legumes, C4 grasses, and their combined presence. Thus, these results provide clear evidence for the increasing effects of complementarity through time and suggest a mechanism whereby diversity increases complementarity through the increased input and retention of N, a commonly limiting nutrient.","container-title":"Proceedings of the Royal Society B: Biological Sciences","DOI":"10.1098/rspb.2006.0351","issue":"1611","journalAbbreviation":"Proceedings of the Royal Society B: Biological Sciences","page":"871-876","source":"royalsocietypublishing.org (Atypon)","title":"From selection to complementarity: shifts in the causes of biodiversity–productivity relationships in a long-term biodiversity experiment","title-short":"From selection to complementarity","volume":"274","author":[{"family":"Fargione","given":"Joseph"},{"family":"Tilman","given":"David"},{"family":"Dybzinski","given":"Ray"},{"family":"Lambers","given":"Janneke Hille Ris"},{"family":"Clark","given":"Chris"},{"family":"Harpole","given":"W. Stanley"},{"family":"Knops","given":"Johannes M.H"},{"family":"Reich","given":"Peter B"},{"family":"Loreau","given":"Michel"}],"issued":{"date-parts":[["2007",3,22]]}}},{"id":8,"uris":["http://zotero.org/users/3458704/items/FP79YAKX"],"itemData":{"id":8,"type":"article-journal","abstract":"Enhanced crop productivity by intercropping is commonly assumed to be driven by resource complementarity. However, relatively few studies have directly measured resource acquisition to assess potential mechanisms underlying enhanced performance of intercropping.","container-title":"Plant and Soil","DOI":"10.1007/s11104-017-3487-3","ISSN":"1573-5036","issue":"1","journalAbbreviation":"Plant Soil","language":"en","page":"479-493","source":"Springer Link","title":"The role of complementarity and selection effects in P acquisition of intercropping systems","volume":"422","author":[{"family":"Li","given":"Xiao-Fei"},{"family":"Wang","given":"Cheng-Bao"},{"family":"Zhang","given":"Wei-Ping"},{"family":"Wang","given":"Le-Hua"},{"family":"Tian","given":"Xiu-Li"},{"family":"Yang","given":"Si-Cun"},{"family":"Jiang","given":"Wan-Li"},{"family":"Ruijven","given":"Jasper","non-dropping-particle":"van"},{"family":"Li","given":"Long"}],"issued":{"date-parts":[["2018",1,1]]}}}],"schema":"https://github.com/citation-style-language/schema/raw/master/csl-citation.json"} </w:instrText>
+        <w:instrText xml:space="preserve"> ADDIN ZOTERO_ITEM CSL_CITATION {"citationID":"8BsErqVt","properties":{"formattedCitation":"(Fargione et al. 2007; Li et al. 2018)","plainCitation":"(Fargione et al. 2007; Li et al. 2018)","dontUpdate":true,"noteIndex":0},"citationItems":[{"id":582,"uris":["http://zotero.org/users/3458704/items/27T4MJ3U"],"itemData":{"id":582,"type":"article-journal","abstract":"In a 10-year (1996–2005) biodiversity experiment, the mechanisms underlying the increasingly positive effect of biodiversity on plant biomass production shifted from sampling to complementarity over time. The effect of diversity on plant biomass was associated primarily with the accumulation of higher total plant nitrogen pools (N g m−2) and secondarily with more efficient N use at higher diversity. The accumulation of N in living plant biomass was significantly increased by the presence of legumes, C4 grasses, and their combined presence. Thus, these results provide clear evidence for the increasing effects of complementarity through time and suggest a mechanism whereby diversity increases complementarity through the increased input and retention of N, a commonly limiting nutrient.","container-title":"Proceedings of the Royal Society B: Biological Sciences","DOI":"10.1098/rspb.2006.0351","issue":"1611","journalAbbreviation":"Proceedings of the Royal Society B: Biological Sciences","page":"871-876","source":"royalsocietypublishing.org (Atypon)","title":"From selection to complementarity: shifts in the causes of biodiversity–productivity relationships in a long-term biodiversity experiment","title-short":"From selection to complementarity","volume":"274","author":[{"family":"Fargione","given":"Joseph"},{"family":"Tilman","given":"David"},{"family":"Dybzinski","given":"Ray"},{"family":"Lambers","given":"Janneke Hille Ris"},{"family":"Clark","given":"Chris"},{"family":"Harpole","given":"W. Stanley"},{"family":"Knops","given":"Johannes M.H"},{"family":"Reich","given":"Peter B"},{"family":"Loreau","given":"Michel"}],"issued":{"date-parts":[["2007",3,22]]}}},{"id":875,"uris":["http://zotero.org/users/3458704/items/FP79YAKX"],"itemData":{"id":875,"type":"article-journal","abstract":"Enhanced crop productivity by intercropping is commonly assumed to be driven by resource complementarity. However, relatively few studies have directly measured resource acquisition to assess potential mechanisms underlying enhanced performance of intercropping.","container-title":"Plant and Soil","DOI":"10.1007/s11104-017-3487-3","ISSN":"1573-5036","issue":"1","journalAbbreviation":"Plant Soil","language":"en","page":"479-493","source":"Springer Link","title":"The role of complementarity and selection effects in P acquisition of intercropping systems","volume":"422","author":[{"family":"Li","given":"Xiao-Fei"},{"family":"Wang","given":"Cheng-Bao"},{"family":"Zhang","given":"Wei-Ping"},{"family":"Wang","given":"Le-Hua"},{"family":"Tian","given":"Xiu-Li"},{"family":"Yang","given":"Si-Cun"},{"family":"Jiang","given":"Wan-Li"},{"family":"Ruijven","given":"Jasper","non-dropping-particle":"van"},{"family":"Li","given":"Long"}],"issued":{"date-parts":[["2018",1,1]]}}}],"schema":"https://github.com/citation-style-language/schema/raw/master/csl-citation.json"} </w:instrText>
       </w:r>
       <w:r>
         <w:rPr>
@@ -828,12 +877,21 @@
         </w:rPr>
         <w:fldChar w:fldCharType="separate"/>
       </w:r>
+      <w:proofErr w:type="spellStart"/>
       <w:r>
         <w:rPr>
           <w:rFonts w:cs="Times New Roman"/>
           <w:lang w:val="en-US"/>
         </w:rPr>
-        <w:t>Fargione et al. 2007; Li et al. 2018)</w:t>
+        <w:t>Fargione</w:t>
+      </w:r>
+      <w:proofErr w:type="spellEnd"/>
+      <w:r>
+        <w:rPr>
+          <w:rFonts w:cs="Times New Roman"/>
+          <w:lang w:val="en-US"/>
+        </w:rPr>
+        <w:t xml:space="preserve"> et al. 2007; Li et al. 2018)</w:t>
       </w:r>
       <w:r>
         <w:rPr>
@@ -895,7 +953,7 @@
         <w:rPr>
           <w:lang w:val="en-US"/>
         </w:rPr>
-        <w:instrText xml:space="preserve"> ADDIN ZOTERO_ITEM CSL_CITATION {"citationID":"1Nv6HZAQ","properties":{"formattedCitation":"(Vandermeer 1992)","plainCitation":"(Vandermeer 1992)","dontUpdate":true,"noteIndex":0},"citationItems":[{"id":35,"uris":["http://zotero.org/users/3458704/items/6J859L3X"],"itemData":{"id":35,"type":"book","abstract":"The practice of growing two or more crops together is widespread throughout the tropics and is becoming increasingly practised in temperate agriculture. The benefits of nutrient exchange, reduced weed competition and pathogen control can generate substantial improvements in growth and yield. In this book John Vandermeer, a leading worker on the subject, shows how classical ecological principles, especially those relating to competition and population ecology, can be applied to intercropping. Despite the large amount of research activity directed towards the subject over the last 20 years, the practice of intercropping has, until now, received very little serious academic attention. The Ecology of Intercropping is unique in approaching the question of intercropping from a theoretical point of view. In addition the details of the approach will take as their starting point well-accepted ecological theory. Using this basis the author shows how the approach can be used to design and evaluate intercropping systems to improve agricultural yields.","event-place":"Cambridge","ISBN":"978-0-521-34689-4","language":"en","note":"Google-Books-ID: CvyyTVq_o70C","number-of-pages":"254","publisher":"Cambridge University Press","publisher-place":"Cambridge","source":"Google Books","title":"The Ecology of Intercropping","author":[{"family":"Vandermeer","given":"John H."}],"issued":{"date-parts":[["1992",8,20]]}}}],"schema":"https://github.com/citation-style-language/schema/raw/master/csl-citation.json"} </w:instrText>
+        <w:instrText xml:space="preserve"> ADDIN ZOTERO_ITEM CSL_CITATION {"citationID":"1Nv6HZAQ","properties":{"formattedCitation":"(Vandermeer 1992)","plainCitation":"(Vandermeer 1992)","dontUpdate":true,"noteIndex":0},"citationItems":[{"id":105,"uris":["http://zotero.org/users/3458704/items/6J859L3X"],"itemData":{"id":105,"type":"book","abstract":"The practice of growing two or more crops together is widespread throughout the tropics and is becoming increasingly practised in temperate agriculture. The benefits of nutrient exchange, reduced weed competition and pathogen control can generate substantial improvements in growth and yield. In this book John Vandermeer, a leading worker on the subject, shows how classical ecological principles, especially those relating to competition and population ecology, can be applied to intercropping. Despite the large amount of research activity directed towards the subject over the last 20 years, the practice of intercropping has, until now, received very little serious academic attention. The Ecology of Intercropping is unique in approaching the question of intercropping from a theoretical point of view. In addition the details of the approach will take as their starting point well-accepted ecological theory. Using this basis the author shows how the approach can be used to design and evaluate intercropping systems to improve agricultural yields.","event-place":"Cambridge","ISBN":"978-0-521-34689-4","language":"en","note":"Google-Books-ID: CvyyTVq_o70C","number-of-pages":"254","publisher":"Cambridge University Press","publisher-place":"Cambridge","source":"Google Books","title":"The Ecology of Intercropping","author":[{"family":"Vandermeer","given":"John H."}],"issued":{"date-parts":[["1992",8,20]]}}}],"schema":"https://github.com/citation-style-language/schema/raw/master/csl-citation.json"} </w:instrText>
       </w:r>
       <w:r>
         <w:rPr>
@@ -903,12 +961,21 @@
         </w:rPr>
         <w:fldChar w:fldCharType="separate"/>
       </w:r>
+      <w:proofErr w:type="spellStart"/>
       <w:r>
         <w:rPr>
           <w:rFonts w:cs="Times New Roman"/>
           <w:lang w:val="en-US"/>
         </w:rPr>
-        <w:t>Vandermeer 1992</w:t>
+        <w:t>Vandermeer</w:t>
+      </w:r>
+      <w:proofErr w:type="spellEnd"/>
+      <w:r>
+        <w:rPr>
+          <w:rFonts w:cs="Times New Roman"/>
+          <w:lang w:val="en-US"/>
+        </w:rPr>
+        <w:t xml:space="preserve"> 1992</w:t>
       </w:r>
       <w:r>
         <w:rPr>
@@ -974,7 +1041,7 @@
         <w:rPr>
           <w:lang w:val="en-US"/>
         </w:rPr>
-        <w:instrText xml:space="preserve"> ADDIN ZOTERO_ITEM CSL_CITATION {"citationID":"9GenRwAe","properties":{"formattedCitation":"(Zhang et al. 2014)","plainCitation":"(Zhang et al. 2014)","noteIndex":0},"citationItems":[{"id":219,"uris":["http://zotero.org/users/3458704/items/7NULNZ4Z"],"itemData":{"id":219,"type":"article-journal","abstract":"AbstractBackground and Aims.  Since ancient times in the Americas, maize, bean and squash have been grown together in a polyculture known as the ‘three sisters’","container-title":"Annals of Botany","DOI":"10.1093/aob/mcu191","ISSN":"0305-7364","issue":"8","journalAbbreviation":"Ann Bot","language":"en","page":"1719-1733","source":"academic.oup.com","title":"Root foraging elicits niche complementarity-dependent yield advantage in the ancient ‘three sisters’ (maize/bean/squash) polyculture","volume":"114","author":[{"family":"Zhang","given":"Chaochun"},{"family":"Postma","given":"Johannes A."},{"family":"York","given":"Larry M."},{"family":"Lynch","given":"Jonathan P."}],"issued":{"date-parts":[["2014",12,1]]}}}],"schema":"https://github.com/citation-style-language/schema/raw/master/csl-citation.json"} </w:instrText>
+        <w:instrText xml:space="preserve"> ADDIN ZOTERO_ITEM CSL_CITATION {"citationID":"9GenRwAe","properties":{"formattedCitation":"(Zhang et al. 2014)","plainCitation":"(Zhang et al. 2014)","noteIndex":0},"citationItems":[{"id":463,"uris":["http://zotero.org/users/3458704/items/7NULNZ4Z"],"itemData":{"id":463,"type":"article-journal","abstract":"AbstractBackground and Aims.  Since ancient times in the Americas, maize, bean and squash have been grown together in a polyculture known as the ‘three sisters’","container-title":"Annals of Botany","DOI":"10.1093/aob/mcu191","ISSN":"0305-7364","issue":"8","journalAbbreviation":"Ann Bot","language":"en","page":"1719-1733","source":"academic.oup.com","title":"Root foraging elicits niche complementarity-dependent yield advantage in the ancient ‘three sisters’ (maize/bean/squash) polyculture","volume":"114","author":[{"family":"Zhang","given":"Chaochun"},{"family":"Postma","given":"Johannes A."},{"family":"York","given":"Larry M."},{"family":"Lynch","given":"Jonathan P."}],"issued":{"date-parts":[["2014",12,1]]}}}],"schema":"https://github.com/citation-style-language/schema/raw/master/csl-citation.json"} </w:instrText>
       </w:r>
       <w:r>
         <w:rPr>
@@ -1047,7 +1114,14 @@
         <w:rPr>
           <w:lang w:val="en-US"/>
         </w:rPr>
-        <w:t xml:space="preserve"> complementarity effects and ultimately overyield</w:t>
+        <w:t xml:space="preserve"> complementarity effects and ultimately </w:t>
+      </w:r>
+      <w:proofErr w:type="spellStart"/>
+      <w:r>
+        <w:rPr>
+          <w:lang w:val="en-US"/>
+        </w:rPr>
+        <w:t>overyield</w:t>
       </w:r>
       <w:r>
         <w:rPr>
@@ -1055,6 +1129,7 @@
         </w:rPr>
         <w:t>ing</w:t>
       </w:r>
+      <w:proofErr w:type="spellEnd"/>
       <w:r>
         <w:rPr>
           <w:lang w:val="en-US"/>
@@ -1071,7 +1146,7 @@
         <w:rPr>
           <w:lang w:val="en-US"/>
         </w:rPr>
-        <w:instrText xml:space="preserve"> ADDIN ZOTERO_ITEM CSL_CITATION {"citationID":"6uF0XWeR","properties":{"formattedCitation":"(Bedoussac et al. 2015)","plainCitation":"(Bedoussac et al. 2015)","noteIndex":0},"citationItems":[{"id":479,"uris":["http://zotero.org/users/3458704/items/EX54A3XL"],"itemData":{"id":479,"type":"article-journal","abstract":"World population is projected to reach over nine billion by the year 2050, and ensuring food security while mitigating environmental impacts represents a major agricultural challenge. Thus, higher productivity must be reached through sustainable production by taking into account climate change, resources rarefaction like phosphorus and water, and losses of fertile lands. Enhancing crop diversity is increasingly recognized as a crucial lever for sustainable agro-ecological development. Growing legumes, a major biological nitrogen source, is also a powerful option to reduce synthetic nitrogen fertilizers use and associated fossil energy consumption. Organic farming, which does not allow the use of chemical, is also regarded as one prototype to enhance the sustainability of modern agriculture while decreasing environmental impacts. Here, we review the potential advantages of eco-functional intensification in organic farming by intercropping cereal and grain legume species sown and harvested together. Our review is based on a literature analysis reinforced with integration of an original dataset of 58 field experiments conducted since 2001 in contrasted pedo-climatic European conditions in order to generalize the findings and draw up common guidelines. The major points are that intercropping lead to: (i) higher and more stable grain yield than the mean sole crops (0.33 versus 0.27 kg m−2), (ii) higher cereal protein concentration than in sole crop (11.1 versus 9.8 %), (iii) higher and more stable gross margin than the mean sole crops (702 versus 577 € ha−1) and (iv) improved use of abiotic resources according to species complementarities for light interception and use of both soil mineral nitrogen and atmospheric N2. Intercropping is particularly suited for low-nitrogen availability systems but further mechanistic understanding is required to propose generic crop management procedures. Also, development of this practice must be achieved with the collaboration of value chain actors such as breeders to select cultivars suited to intercropping.","container-title":"Agronomy for Sustainable Development","DOI":"10.1007/s13593-014-0277-7","ISSN":"1773-0155","issue":"3","language":"en","page":"911-935","source":"Springer Link","title":"Ecological principles underlying the increase of productivity achieved by cereal-grain legume intercrops in organic farming. A review","volume":"35","author":[{"family":"Bedoussac","given":"Laurent"},{"family":"Journet","given":"Etienne-Pascal"},{"family":"Hauggaard-Nielsen","given":"Henrik"},{"family":"Naudin","given":"Christophe"},{"family":"Corre-Hellou","given":"Guenaelle"},{"family":"Jensen","given":"Erik Steen"},{"family":"Prieur","given":"Loïc"},{"family":"Justes","given":"Eric"}],"issued":{"date-parts":[["2015",7,1]]}}}],"schema":"https://github.com/citation-style-language/schema/raw/master/csl-citation.json"} </w:instrText>
+        <w:instrText xml:space="preserve"> ADDIN ZOTERO_ITEM CSL_CITATION {"citationID":"6uF0XWeR","properties":{"formattedCitation":"(Bedoussac et al. 2015)","plainCitation":"(Bedoussac et al. 2015)","noteIndex":0},"citationItems":[{"id":684,"uris":["http://zotero.org/users/3458704/items/EX54A3XL"],"itemData":{"id":684,"type":"article-journal","abstract":"World population is projected to reach over nine billion by the year 2050, and ensuring food security while mitigating environmental impacts represents a major agricultural challenge. Thus, higher productivity must be reached through sustainable production by taking into account climate change, resources rarefaction like phosphorus and water, and losses of fertile lands. Enhancing crop diversity is increasingly recognized as a crucial lever for sustainable agro-ecological development. Growing legumes, a major biological nitrogen source, is also a powerful option to reduce synthetic nitrogen fertilizers use and associated fossil energy consumption. Organic farming, which does not allow the use of chemical, is also regarded as one prototype to enhance the sustainability of modern agriculture while decreasing environmental impacts. Here, we review the potential advantages of eco-functional intensification in organic farming by intercropping cereal and grain legume species sown and harvested together. Our review is based on a literature analysis reinforced with integration of an original dataset of 58 field experiments conducted since 2001 in contrasted pedo-climatic European conditions in order to generalize the findings and draw up common guidelines. The major points are that intercropping lead to: (i) higher and more stable grain yield than the mean sole crops (0.33 versus 0.27 kg m−2), (ii) higher cereal protein concentration than in sole crop (11.1 versus 9.8 %), (iii) higher and more stable gross margin than the mean sole crops (702 versus 577 € ha−1) and (iv) improved use of abiotic resources according to species complementarities for light interception and use of both soil mineral nitrogen and atmospheric N2. Intercropping is particularly suited for low-nitrogen availability systems but further mechanistic understanding is required to propose generic crop management procedures. Also, development of this practice must be achieved with the collaboration of value chain actors such as breeders to select cultivars suited to intercropping.","container-title":"Agronomy for Sustainable Development","DOI":"10.1007/s13593-014-0277-7","ISSN":"1773-0155","issue":"3","language":"en","page":"911-935","source":"Springer Link","title":"Ecological principles underlying the increase of productivity achieved by cereal-grain legume intercrops in organic farming. A review","volume":"35","author":[{"family":"Bedoussac","given":"Laurent"},{"family":"Journet","given":"Etienne-Pascal"},{"family":"Hauggaard-Nielsen","given":"Henrik"},{"family":"Naudin","given":"Christophe"},{"family":"Corre-Hellou","given":"Guenaelle"},{"family":"Jensen","given":"Erik Steen"},{"family":"Prieur","given":"Loïc"},{"family":"Justes","given":"Eric"}],"issued":{"date-parts":[["2015",7,1]]}}}],"schema":"https://github.com/citation-style-language/schema/raw/master/csl-citation.json"} </w:instrText>
       </w:r>
       <w:r>
         <w:rPr>
@@ -1084,7 +1159,23 @@
           <w:rFonts w:cs="Times New Roman"/>
           <w:lang w:val="en-US"/>
         </w:rPr>
-        <w:t>(Bedoussac et al. 2015)</w:t>
+        <w:t>(</w:t>
+      </w:r>
+      <w:proofErr w:type="spellStart"/>
+      <w:r>
+        <w:rPr>
+          <w:rFonts w:cs="Times New Roman"/>
+          <w:lang w:val="en-US"/>
+        </w:rPr>
+        <w:t>Bedoussac</w:t>
+      </w:r>
+      <w:proofErr w:type="spellEnd"/>
+      <w:r>
+        <w:rPr>
+          <w:rFonts w:cs="Times New Roman"/>
+          <w:lang w:val="en-US"/>
+        </w:rPr>
+        <w:t xml:space="preserve"> et al. 2015)</w:t>
       </w:r>
       <w:r>
         <w:rPr>
@@ -1212,7 +1303,7 @@
         <w:rPr>
           <w:lang w:val="en-US"/>
         </w:rPr>
-        <w:instrText xml:space="preserve"> ADDIN ZOTERO_ITEM CSL_CITATION {"citationID":"Wd7Lv4n0","properties":{"formattedCitation":"(Lemken et al. 2017; Huss et al. 2022)","plainCitation":"(Lemken et al. 2017; Huss et al. 2022)","noteIndex":0},"citationItems":[{"id":3099,"uris":["http://zotero.org/users/3458704/items/K433HGVW"],"itemData":{"id":3099,"type":"article-journal","abstract":"Mixed cropping (MC), the growing of two or more coexisting crops in one field, specifically the mix of cereal and grain legumes, can contribute to a more sustainable agricultural land use. Despite a variety of ecological benefits and promising grain productivity, applications are scarce among farmers in developed countries. In consideration of MC's potential this study interviews farm managers to profile characteristics of adopters. The transtheoretical model (TTM) is applied to capture adoption and adoption tendencies. The results point to a significant positive role of land owned vs. leased, adoption of reduced tillage and adoption intensity of legumes in general. The perception of technical barriers and the perception of MC's usefulness are also major drivers that proponents need to address. In general, the TTM provides a gradual measure of farmer's willingness to adopt, leading to more variance than binary classifications, which makes TTM especially useful to adoption research of marginalized ecological practices.","container-title":"Ecological Economics","DOI":"10.1016/j.ecolecon.2017.02.021","ISSN":"0921-8009","journalAbbreviation":"Ecological Economics","page":"20-28","source":"ScienceDirect","title":"The case of legume-cereal crop mixtures in modern agriculture and the transtheoretical model of gradual adoption","volume":"137","author":[{"family":"Lemken","given":"Dominic"},{"family":"Spiller","given":"Achim"},{"family":"Meyer-Höfer","given":"Marie","non-dropping-particle":"von"}],"issued":{"date-parts":[["2017",7,1]]}}},{"id":3101,"uris":["http://zotero.org/users/3458704/items/ZRSC3MNL"],"itemData":{"id":3101,"type":"article-journal","abstract":"To combat climate change, farmers must innovate through ecological intensification to boost food production, increase resilience to weather extremes, and shrink the carbon footprint of agriculture. Intercropping (where alternative crops or noncrop plants are integrated with cash crops) can strengthen and stabilize agroecosystems under climate change by improving resource use efficiency, enhancing soil water holding capacity, and increasing the diversity and quality of habitat for beneficial insects that provide pollination services and natural pest control. Despite these benefits, intercropping has yet to be widely adopted due to perceived risks and challenges including decreased crop yield, increased management complexity, a steep learning curve for successful management, and increased susceptibility to pests. Here, we explore the major benefits of intercropping in agricultural systems for pest control and climate resilience reported in 24 meta-analyses, while addressing risks and barriers to implementation. Most studies demonstrate clear benefits of intercropping for weed, pathogen, insect pest control, relative yield, and gross profitability. However, relatively few studies document ecosystem services conferred by intercrops alongside labor costs, which are key to economic sustainability for farmers. In addition to clearer demonstrations of the economic viability of intercropping, farmers also need strong technical and financial support during the adoption process to help them troubleshoot the site-specific complexities and challenges of managing polycultures. Ecological intensification of agriculture requires a more strategic approach than simplified production systems and is not without risks and challenges. Calibrating incentive programs to reduce financial burdens of risk for farmers could promote more widespread adoption of intercropping.","container-title":"Journal of Economic Entomology","DOI":"10.1093/jee/toac045","ISSN":"0022-0493","issue":"5","journalAbbreviation":"Journal of Economic Entomology","page":"1350-1362","source":"Silverchair","title":"Benefits and risks of intercropping for crop resilience and pest management","volume":"115","author":[{"family":"Huss","given":"C P"},{"family":"Holmes","given":"K D"},{"family":"Blubaugh","given":"C K"}],"issued":{"date-parts":[["2022",10,1]]}}}],"schema":"https://github.com/citation-style-language/schema/raw/master/csl-citation.json"} </w:instrText>
+        <w:instrText xml:space="preserve"> ADDIN ZOTERO_ITEM CSL_CITATION {"citationID":"Wd7Lv4n0","properties":{"formattedCitation":"(Lemken et al. 2017; Huss et al. 2022)","plainCitation":"(Lemken et al. 2017; Huss et al. 2022)","noteIndex":0},"citationItems":[{"id":912,"uris":["http://zotero.org/users/3458704/items/K433HGVW"],"itemData":{"id":912,"type":"article-journal","abstract":"Mixed cropping (MC), the growing of two or more coexisting crops in one field, specifically the mix of cereal and grain legumes, can contribute to a more sustainable agricultural land use. Despite a variety of ecological benefits and promising grain productivity, applications are scarce among farmers in developed countries. In consideration of MC's potential this study interviews farm managers to profile characteristics of adopters. The transtheoretical model (TTM) is applied to capture adoption and adoption tendencies. The results point to a significant positive role of land owned vs. leased, adoption of reduced tillage and adoption intensity of legumes in general. The perception of technical barriers and the perception of MC's usefulness are also major drivers that proponents need to address. In general, the TTM provides a gradual measure of farmer's willingness to adopt, leading to more variance than binary classifications, which makes TTM especially useful to adoption research of marginalized ecological practices.","container-title":"Ecological Economics","DOI":"10.1016/j.ecolecon.2017.02.021","ISSN":"0921-8009","journalAbbreviation":"Ecological Economics","page":"20-28","source":"ScienceDirect","title":"The case of legume-cereal crop mixtures in modern agriculture and the transtheoretical model of gradual adoption","volume":"137","author":[{"family":"Lemken","given":"Dominic"},{"family":"Spiller","given":"Achim"},{"family":"Meyer-Höfer","given":"Marie","non-dropping-particle":"von"}],"issued":{"date-parts":[["2017",7,1]]}}},{"id":911,"uris":["http://zotero.org/users/3458704/items/ZRSC3MNL"],"itemData":{"id":911,"type":"article-journal","abstract":"To combat climate change, farmers must innovate through ecological intensification to boost food production, increase resilience to weather extremes, and shrink the carbon footprint of agriculture. Intercropping (where alternative crops or noncrop plants are integrated with cash crops) can strengthen and stabilize agroecosystems under climate change by improving resource use efficiency, enhancing soil water holding capacity, and increasing the diversity and quality of habitat for beneficial insects that provide pollination services and natural pest control. Despite these benefits, intercropping has yet to be widely adopted due to perceived risks and challenges including decreased crop yield, increased management complexity, a steep learning curve for successful management, and increased susceptibility to pests. Here, we explore the major benefits of intercropping in agricultural systems for pest control and climate resilience reported in 24 meta-analyses, while addressing risks and barriers to implementation. Most studies demonstrate clear benefits of intercropping for weed, pathogen, insect pest control, relative yield, and gross profitability. However, relatively few studies document ecosystem services conferred by intercrops alongside labor costs, which are key to economic sustainability for farmers. In addition to clearer demonstrations of the economic viability of intercropping, farmers also need strong technical and financial support during the adoption process to help them troubleshoot the site-specific complexities and challenges of managing polycultures. Ecological intensification of agriculture requires a more strategic approach than simplified production systems and is not without risks and challenges. Calibrating incentive programs to reduce financial burdens of risk for farmers could promote more widespread adoption of intercropping.","container-title":"Journal of Economic Entomology","DOI":"10.1093/jee/toac045","ISSN":"0022-0493","issue":"5","journalAbbreviation":"Journal of Economic Entomology","page":"1350-1362","source":"Silverchair","title":"Benefits and risks of intercropping for crop resilience and pest management","volume":"115","author":[{"family":"Huss","given":"C P"},{"family":"Holmes","given":"K D"},{"family":"Blubaugh","given":"C K"}],"issued":{"date-parts":[["2022",10,1]]}}}],"schema":"https://github.com/citation-style-language/schema/raw/master/csl-citation.json"} </w:instrText>
       </w:r>
       <w:r>
         <w:rPr>
@@ -1225,7 +1316,23 @@
           <w:rFonts w:cs="Times New Roman"/>
           <w:lang w:val="en-US"/>
         </w:rPr>
-        <w:t>(Lemken et al. 2017; Huss et al. 2022)</w:t>
+        <w:t>(</w:t>
+      </w:r>
+      <w:proofErr w:type="spellStart"/>
+      <w:r>
+        <w:rPr>
+          <w:rFonts w:cs="Times New Roman"/>
+          <w:lang w:val="en-US"/>
+        </w:rPr>
+        <w:t>Lemken</w:t>
+      </w:r>
+      <w:proofErr w:type="spellEnd"/>
+      <w:r>
+        <w:rPr>
+          <w:rFonts w:cs="Times New Roman"/>
+          <w:lang w:val="en-US"/>
+        </w:rPr>
+        <w:t xml:space="preserve"> et al. 2017; Huss et al. 2022)</w:t>
       </w:r>
       <w:r>
         <w:rPr>
@@ -1343,7 +1450,7 @@
         <w:rPr>
           <w:lang w:val="en-US"/>
         </w:rPr>
-        <w:instrText xml:space="preserve"> ADDIN ZOTERO_ITEM CSL_CITATION {"citationID":"A1o0pByO","properties":{"formattedCitation":"(Smithson and Lenn\\uc0\\u233{} 1996)","plainCitation":"(Smithson and Lenné 1996)","noteIndex":0},"citationItems":[{"id":93,"uris":["http://zotero.org/users/3458704/items/CBUE5FDZ"],"itemData":{"id":93,"type":"article-journal","abstract":"Remarkable parallels link the development of varietal mixtures across subsistence farming systems. Mixtures are grown and persist because they prolong harvest and income flow and provide diversity of diet. From our review of research on agronomic and disease aspects of mixtures in modern agriculture, it is also clear that improved stability and decreased disease severity are common features of mixtures relative to their components in monoculture. Such advantages are of value to both modern and subsistence agriculture. However, in the majority of cases, the yield advantage of mixtures is small. Overall, we conclude that varietal mixtures are presently a viable strategy for sustainable productivity in subsistence agriculture, have potential for improvement without sacrifice of diversity, are an important resource for future global food production and may have an expanding role in modern agriculture in situations where qualitative uniformity is not the guiding priority.","container-title":"Annals of Applied Biology","DOI":"10.1111/j.1744-7348.1996.tb07096.x","ISSN":"1744-7348","issue":"1","language":"en","page":"127-158","source":"Wiley Online Library","title":"Varietal mixtures: A viable strategy for sustainable productivity in subsistence agriculture","title-short":"Varietal mixtures","volume":"128","author":[{"family":"Smithson","given":"J B."},{"family":"Lenné","given":"J M."}],"issued":{"date-parts":[["1996"]],"season":"février"}}}],"schema":"https://github.com/citation-style-language/schema/raw/master/csl-citation.json"} </w:instrText>
+        <w:instrText xml:space="preserve"> ADDIN ZOTERO_ITEM CSL_CITATION {"citationID":"A1o0pByO","properties":{"formattedCitation":"(Smithson and Lenn\\uc0\\u233{} 1996)","plainCitation":"(Smithson and Lenné 1996)","noteIndex":0},"citationItems":[{"id":158,"uris":["http://zotero.org/users/3458704/items/CBUE5FDZ"],"itemData":{"id":158,"type":"article-journal","abstract":"Remarkable parallels link the development of varietal mixtures across subsistence farming systems. Mixtures are grown and persist because they prolong harvest and income flow and provide diversity of diet. From our review of research on agronomic and disease aspects of mixtures in modern agriculture, it is also clear that improved stability and decreased disease severity are common features of mixtures relative to their components in monoculture. Such advantages are of value to both modern and subsistence agriculture. However, in the majority of cases, the yield advantage of mixtures is small. Overall, we conclude that varietal mixtures are presently a viable strategy for sustainable productivity in subsistence agriculture, have potential for improvement without sacrifice of diversity, are an important resource for future global food production and may have an expanding role in modern agriculture in situations where qualitative uniformity is not the guiding priority.","container-title":"Annals of Applied Biology","DOI":"10.1111/j.1744-7348.1996.tb07096.x","ISSN":"1744-7348","issue":"1","language":"en","page":"127-158","source":"Wiley Online Library","title":"Varietal mixtures: A viable strategy for sustainable productivity in subsistence agriculture","title-short":"Varietal mixtures","volume":"128","author":[{"family":"Smithson","given":"J B."},{"family":"Lenné","given":"J M."}],"issued":{"date-parts":[["1996",2,1]]}}}],"schema":"https://github.com/citation-style-language/schema/raw/master/csl-citation.json"} </w:instrText>
       </w:r>
       <w:r>
         <w:rPr>
@@ -1358,297 +1465,9 @@
           <w:szCs w:val="24"/>
           <w:lang w:val="en-US"/>
         </w:rPr>
-        <w:t>(Smithson and Lenné 1996)</w:t>
-      </w:r>
-      <w:r>
-        <w:rPr>
-          <w:lang w:val="en-US"/>
-        </w:rPr>
-        <w:fldChar w:fldCharType="end"/>
-      </w:r>
-      <w:r>
-        <w:rPr>
-          <w:lang w:val="en-US"/>
-        </w:rPr>
-        <w:t xml:space="preserve">. </w:t>
-      </w:r>
-      <w:r>
-        <w:rPr>
-          <w:lang w:val="en-US"/>
-        </w:rPr>
-        <w:t xml:space="preserve">Historically, cultivar mixtures have been shown to be very efficient at limiting pathogen spread and </w:t>
-      </w:r>
-      <w:r>
-        <w:rPr>
-          <w:lang w:val="en-US"/>
-        </w:rPr>
-        <w:t xml:space="preserve">disease </w:t>
-      </w:r>
-      <w:r>
-        <w:rPr>
-          <w:lang w:val="en-US"/>
-        </w:rPr>
-        <w:t>severity compared to monogenotypic cultivars, especially in grain cereals</w:t>
-      </w:r>
-      <w:r>
-        <w:rPr>
-          <w:lang w:val="en-US"/>
-        </w:rPr>
-        <w:t xml:space="preserve"> </w:t>
-      </w:r>
-      <w:r>
-        <w:rPr>
-          <w:lang w:val="en-US"/>
-        </w:rPr>
-        <w:fldChar w:fldCharType="begin"/>
-      </w:r>
-      <w:r>
-        <w:rPr>
-          <w:lang w:val="en-US"/>
-        </w:rPr>
-        <w:instrText xml:space="preserve"> ADDIN ZOTERO_ITEM CSL_CITATION {"citationID":"92pc5xp2","properties":{"formattedCitation":"(Wolfe 1985; Mundt et al. 1995; Zhu et al. 2000; Finckh and Wolfe 2006)","plainCitation":"(Wolfe 1985; Mundt et al. 1995; Zhu et al. 2000; Finckh and Wolfe 2006)","noteIndex":0},"citationItems":[{"id":482,"uris":["http://zotero.org/users/3458704/items/FV25V3BU"],"itemData":{"id":482,"type":"article-journal","container-title":"Annual Review of Phytopathology","DOI":"10.1146/annurev.py.23.090185.001343","ISSN":"0066-4286","issue":"1","page":"251-273","source":"annualreviews.org (Atypon)","title":"The current status and prospects of multiline cultivars and variety mixtures for disease resistance","volume":"23","author":[{"family":"Wolfe","given":"M S"}],"issued":{"date-parts":[["1985",9,1]]}}},{"id":590,"uris":["http://zotero.org/users/3458704/items/U67NQRPX"],"itemData":{"id":590,"type":"article-journal","abstract":"Five winter wheat cultivars, six two-component cultivar mixtures, and one four-way mixture were grown in the presence of yellow rust, eyespot, both diseases, and neither disease for three seasons. On average, mixtures reduced the severity of yellow rust relative to their component pure stands by 53%. The four-component mixture provided better yellow rust control than did the two-way mixtures. Eyespot severity was reduced through mixing only in the absence of yellow rust and by only three of the seven mixtures (mean reduction = 13%). Yellow rust was 13% less severe in the presence of eyespot, and eyespot was 10% more severe in the presence of yellow rust. Averaged over all years, the mixtures increased yield relative to the pure stands by 6·2, 1·7, 7·1, and 1·3% in the presence of yellow rust, eyespot, both diseases, and neither disease, respectively. Two mixtures provided significant yield increases over the means of their component pure stands (7% and 9%) in the presence of eyespot even though one of them did not significantly reduce eyespot severity. Accounting for all disease treatments and years, four mixtures provided distinctly higher yield increases than the other three. In mixtures containing a resistant cultivar and a cultivar susceptible to eyespot, yield loss by the susceptible cultivar was not compensated for by increased yield of the resistant cultivar. The mixtures showed improved yield stability relative to the pure stands, with the four-component mixture being particularly stable.","container-title":"Plant Pathology","DOI":"10.1111/j.1365-3059.1995.tb02726.x","ISSN":"1365-3059","issue":"1","language":"en","page":"173-182","source":"Wiley Online Library","title":"Disease severity and yield of pure-line wheat cultivars and mixtures in the presence of eyespot, yellow rust, and their combination","volume":"44","author":[{"family":"Mundt","given":"C. C."},{"family":"Brophy","given":"L. S."},{"family":"Schmitt","given":"M. S."}],"issued":{"date-parts":[["1995"]]}}},{"id":345,"uris":["http://zotero.org/users/3458704/items/5364UMKD"],"itemData":{"id":345,"type":"article-journal","abstract":"Crop heterogeneity is a possible solution to the vulnerability of monocultured crops to disease. Both theory and observation indicate that genetic heterogeneity provides greater disease suppression when used over large areas, though experimental data are lacking. Here we report a unique cooperation among farmers, researchers and extension personnel in Yunnan Province, China--genetically diversified rice crops were planted in all the rice fields in five townships in 1998 and ten townships in 1999. Control plots of monocultured crops allowed us to calculate the effect of diversity on the severity of rice blast, the major disease of rice. Disease-susceptible rice varieties planted in mixtures with resistant varieties had 89% greater yield and blast was 94% less severe than when they were grown in monoculture. The experiment was so successful that fungicidal sprays were no longer applied by the end of the two-year programme. Our results support the view that intraspecific crop diversification provides an ecological approach to disease control that can be highly effective over a large area and contribute to the sustainability of crop production.","container-title":"Nature","DOI":"10.1038/35021046","ISSN":"0028-0836","issue":"6797","journalAbbreviation":"Nature","language":"ENG","note":"PMID: 10963595","page":"718-722","source":"PubMed","title":"Genetic diversity and disease control in rice","volume":"406","author":[{"family":"Zhu","given":"Y."},{"family":"Chen","given":"H."},{"family":"Fan","given":"J."},{"family":"Wang","given":"Y."},{"family":"Li","given":"Y."},{"family":"Chen","given":"J."},{"family":"Fan","given":"J."},{"family":"Yang","given":"S."},{"family":"Hu","given":"L."},{"family":"Leung","given":"H."},{"family":"Mew","given":"T. W."},{"family":"Teng","given":"P. S."},{"family":"Wang","given":"Z."},{"family":"Mundt","given":"C. C."}],"issued":{"date-parts":[["2000",8,17]]}}},{"id":86,"uris":["http://zotero.org/users/3458704/items/RYNXRFEX"],"itemData":{"id":86,"type":"chapter","container-title":"The Epidemiology of Plant Diseases","event-place":"Dordrecht","ISBN":"978-1-4020-4581-3","language":"en","note":"DOI: 10.1007/1-4020-4581-6_10","page":"269-307","publisher":"Springer Netherlands","publisher-place":"Dordrecht","source":"Springer Link","title":"Diversification strategies","URL":"https://doi.org/10.1007/1-4020-4581-6_10","author":[{"family":"Finckh","given":"Maria R."},{"family":"Wolfe","given":"Martin S."}],"editor":[{"family":"Cooke","given":"B.M."},{"family":"Jones","given":"D. G."},{"family":"Kaye","given":"B."}],"accessed":{"date-parts":[["2020",4,30]]},"issued":{"date-parts":[["2006"]]}}}],"schema":"https://github.com/citation-style-language/schema/raw/master/csl-citation.json"} </w:instrText>
-      </w:r>
-      <w:r>
-        <w:rPr>
-          <w:lang w:val="en-US"/>
-        </w:rPr>
-        <w:fldChar w:fldCharType="separate"/>
-      </w:r>
-      <w:r>
-        <w:rPr>
-          <w:rFonts w:cs="Times New Roman"/>
-          <w:lang w:val="en-US"/>
-        </w:rPr>
-        <w:t>(Wolfe 1985; Mundt et al. 1995; Zhu et al. 2000; Finckh and Wolfe 2006)</w:t>
-      </w:r>
-      <w:r>
-        <w:rPr>
-          <w:lang w:val="en-US"/>
-        </w:rPr>
-        <w:fldChar w:fldCharType="end"/>
-      </w:r>
-      <w:r>
-        <w:rPr>
-          <w:lang w:val="en-US"/>
-        </w:rPr>
-        <w:t xml:space="preserve">. </w:t>
-      </w:r>
-      <w:r>
-        <w:rPr>
-          <w:lang w:val="en-US"/>
-        </w:rPr>
-        <w:t xml:space="preserve">This advantage has </w:t>
-      </w:r>
-      <w:r>
-        <w:rPr>
-          <w:lang w:val="en-US"/>
-        </w:rPr>
-        <w:t xml:space="preserve">recently </w:t>
-      </w:r>
-      <w:r>
-        <w:rPr>
-          <w:lang w:val="en-US"/>
-        </w:rPr>
-        <w:t xml:space="preserve">renewed the interest </w:t>
-      </w:r>
-      <w:r>
-        <w:rPr>
-          <w:lang w:val="en-US"/>
-        </w:rPr>
-        <w:t>in</w:t>
-      </w:r>
-      <w:r>
-        <w:rPr>
-          <w:lang w:val="en-US"/>
-        </w:rPr>
-        <w:t xml:space="preserve"> cultivar mixtures as </w:t>
-      </w:r>
-      <w:r>
-        <w:rPr>
-          <w:lang w:val="en-US"/>
-        </w:rPr>
-        <w:t>they</w:t>
-      </w:r>
-      <w:r>
-        <w:rPr>
-          <w:lang w:val="en-US"/>
-        </w:rPr>
-        <w:t xml:space="preserve"> could </w:t>
-      </w:r>
-      <w:r>
-        <w:rPr>
-          <w:lang w:val="en-US"/>
-        </w:rPr>
-        <w:t xml:space="preserve">help </w:t>
-      </w:r>
-      <w:r>
-        <w:rPr>
-          <w:lang w:val="en-US"/>
-        </w:rPr>
-        <w:t xml:space="preserve">reduce </w:t>
-      </w:r>
-      <w:r>
-        <w:rPr>
-          <w:lang w:val="en-US"/>
-        </w:rPr>
-        <w:t>the use of</w:t>
-      </w:r>
-      <w:r>
-        <w:rPr>
-          <w:lang w:val="en-US"/>
-        </w:rPr>
-        <w:t xml:space="preserve"> pesticide</w:t>
-      </w:r>
-      <w:r>
-        <w:rPr>
-          <w:lang w:val="en-US"/>
-        </w:rPr>
-        <w:t>s</w:t>
-      </w:r>
-      <w:r>
-        <w:rPr>
-          <w:lang w:val="en-US"/>
-        </w:rPr>
-        <w:t xml:space="preserve"> and as such support the agroecological transition</w:t>
-      </w:r>
-      <w:r>
-        <w:rPr>
-          <w:lang w:val="en-US"/>
-        </w:rPr>
-        <w:t xml:space="preserve"> </w:t>
-      </w:r>
-      <w:r>
-        <w:rPr>
-          <w:lang w:val="en-US"/>
-        </w:rPr>
-        <w:fldChar w:fldCharType="begin"/>
-      </w:r>
-      <w:r>
-        <w:rPr>
-          <w:lang w:val="en-US"/>
-        </w:rPr>
-        <w:instrText xml:space="preserve"> ADDIN ZOTERO_ITEM CSL_CITATION {"citationID":"uAmSXxHk","properties":{"formattedCitation":"(Barot et al. 2017; Borg et al. 2018; Snyder et al. 2020; Wuest et al. 2021)","plainCitation":"(Barot et al. 2017; Borg et al. 2018; Snyder et al. 2020; Wuest et al. 2021)","noteIndex":0},"citationItems":[{"id":362,"uris":["http://zotero.org/users/3458704/items/V5HR3HZG"],"itemData":{"id":362,"type":"article-journal","abstract":"The study of natural ecosystems and experiments using mixtures of plant species demonstrates that both species and genetic diversity generally promote ecosystem functioning. Therefore, mixing crop varieties is a promising alternative practice to transform modern high-input agriculture that is associated with a drastic reduction of within-field crop genetic diversity and is widely recognized as unsustainable. Here, we review the effects of mixtures of varieties on ecosystem functioning, and their underlying ecological mechanisms, as studied in ecology and agronomy, and outline how this knowledge can help designing more efficient mixtures. We recommend the development of two complementary strategies to optimize variety mixtures by fostering the ecological mechanisms leading to a positive relationship between biodiversity and ecosystem functioning and its stability through time, i.e., sampling and complementarity effects. (1) In the “trait-blind” approach, the design of high-performance mixtures is based on estimations of the mixing abilities of varieties. While this approach is operational because it does not require detailed trait knowledge, it relies on heavy experimental designs to evaluate mixing ability. (2) The trait-based approach is particularly efficient to design mixtures of varieties to provide particular baskets of services but requires building databases of traits for crop varieties and documenting the relations between traits and services. The performance of mixtures requires eventually to be evaluated in real economic, social, and agronomic contexts. We conclude that the need of a multifunctional low-input agriculture strongly increases the attractiveness of mixtures but that new breeding approaches are required to create varieties with higher mixing abilities, to foster complementarity and selection effects through an increase in the variance of relevant traits and to explore new combinations of trait values.","container-title":"Agronomy for Sustainable Development","DOI":"10.1007/s13593-017-0418-x","ISSN":"1774-0746, 1773-0155","issue":"2","language":"en","page":"13","source":"link.springer.com","title":"Designing mixtures of varieties for multifunctional agriculture with the help of ecology. A review","volume":"37","author":[{"family":"Barot","given":"Sébastien"},{"family":"Allard","given":"Vincent"},{"family":"Cantarel","given":"Amélie"},{"family":"Enjalbert","given":"Jérôme"},{"family":"Gauffreteau","given":"Arnaud"},{"family":"Goldringer","given":"Isabelle"},{"family":"Lata","given":"Jean-Christophe"},{"family":"Roux","given":"Xavier Le"},{"family":"Niboyet","given":"Audrey"},{"family":"Porcher","given":"Emanuelle"}],"issued":{"date-parts":[["2017",4,1]]}},"label":"page"},{"id":132,"uris":["http://zotero.org/users/3458704/items/KIUD4TSV"],"itemData":{"id":132,"type":"article-journal","abstract":"Increasing the biodiversity of cropped plants is a key leverage for agroecology, aiming to replace chemical inputs by ecological processes and regulations. Cultivar mixtures are a straightforward way to increase within-crop diversity, but they have so far been poorly used by farmers and they are not encouraged by advisory services. Based on the methodology developed by Kiær et al. (2009), we achieved a meta-analysis of cultivar mixtures in wheat. Among the 120 publications dedicated to wheat, we selected 32 studies to analyze various factors that may condition the success or failure of wheat mixtures by calculating overyielding, i.e. the difference in productivity of a variety mixture compared with the weighted mean of its component varieties in pure stand. The analysis highlighted a significant global overyielding of 3.5%, which reached 6.2% in condition of high disease pressures. Overyielding was not affected by seeding density or plot size. Under high disease pressure, overyielding increased by 3.2% point per added component variety. Overyielding was respectively 5.3% and 3.3% higher for mixtures heterogeneous in disease resistance or phenology than for homogeneous ones, and did not vary when considering height. Overyielding reached its highest values in the 1980s and 1990s, which reflects the predominance of disease-focused studies during this period. Our results confirm that cultivar mixtures are a potential way to increase yield relatively to pure varieties, especially under low pesticide cropping systems. Literature suggests that mixture practice is impeded by the lack of general rules that could help to mixing varieties. To design such rules it is needed to (1) achieve new experiments manipulating the heterogeneity in variety traits, (2) determine experimentally the ecological mechanisms underlying mixture performance and (3) develop new models allowing testing and analyzing these mechanisms.","container-title":"Field Crops Research","DOI":"10.1016/j.fcr.2017.09.006","ISSN":"0378-4290","journalAbbreviation":"Field Crops Research","page":"298-313","source":"ScienceDirect","title":"Unfolding the potential of wheat cultivar mixtures: A meta-analysis perspective and identification of knowledge gaps","title-short":"Unfolding the potential of wheat cultivar mixtures","volume":"221","author":[{"family":"Borg","given":"J."},{"family":"Kiær","given":"L. P."},{"family":"Lecarpentier","given":"C."},{"family":"Goldringer","given":"I."},{"family":"Gauffreteau","given":"A."},{"family":"Saint-Jean","given":"S."},{"family":"Barot","given":"S."},{"family":"Enjalbert","given":"J."}],"issued":{"date-parts":[["2018",5,15]]}}},{"id":1704,"uris":["http://zotero.org/users/3458704/items/H6I4UT6U"],"itemData":{"id":1704,"type":"article-journal","abstract":"Most on-farm diversification strategies to enhance ecosystem services, such as insect pest control and yield, have focused on expanding crop species diversity. While polycultures often provide valuable services, logistical constraints with planting and harvesting can hamper implementation on large scales. An alternative diversification strategy is to increase within-field intraspecific crop diversity through the use of crop varietal mixtures. Here, we evaluate an interdisciplinary body of research to determine the potential for crop varietal mixtures to support food security by providing ecological, economic, and nutritional services. Previous literature has synthesized the link between varietal mixtures and yield and insect pest suppression services. We expand on prior analyses by considering hypotheses generated from species-level research and assessing whether they also provide a useful framework for predicting how varietal mixtures affect crop productivity and insect pest suppression. In addition, we evaluate the potential for varietal mixtures to increase farm resilience and growers’ profits. While there is a growing effort to quantify the economic value of ecosystem services provided by agrobiodiversity in terms of enhanced yield or revenue, much less attention has been given to quantifying the production costs associated with diversification schemes. Consequently, we know little about the effect of diversification practices on farm profitability, the metric of ultimate importance to farmers. We address this issue by evaluating the ability of varietal mixtures to reduce production costs associated with other types of agrobiodiversity and outline areas for future research to better understand the profit implications of varietal mixtures. Further, we review evidence that varieties of some crop species differ in phytochemical content—a functional trait important for insect pest suppression and human dietary diversity—suggesting that varietal mixtures could be designed to simultaneously support insect pest control and human nutrition services. Given that little research has explicitly addressed the capacity for varietal mixtures to support human nutrition, we outline predictions for where we would expect to see the greatest nutritional impact of mixtures, providing a foundation for future human nutrition research. Taken together, our review suggests that varietal mixtures are a promising and logistically feasible strategy that could simultaneously support multiple services.","container-title":"Frontiers in Sustainable Food Systems","DOI":"10.3389/fsufs.2020.00060","ISSN":"2571-581X","journalAbbreviation":"Front. Sustain. Food Syst.","language":"English","note":"publisher: Frontiers","source":"Frontiers","title":"Crop varietal mixtures as a strategy to support insect pest control, yield, economic, and nutritional services","URL":"https://www.frontiersin.org/articles/10.3389/fsufs.2020.00060/full","volume":"4","author":[{"family":"Snyder","given":"Lauren D."},{"family":"Gómez","given":"Miguel I."},{"family":"Power","given":"Alison G."}],"accessed":{"date-parts":[["2021",6,21]]},"issued":{"date-parts":[["2020"]]}}},{"id":2338,"uris":["http://zotero.org/users/3458704/items/GQDEKN3Q"],"itemData":{"id":2338,"type":"article-journal","abstract":"Variety mixtures can provide a range of benefits for both the crop and the environment. Their utility for the suppression of pathogens, especially in small grain crops, is well established and has seen some remarkable successes. However, despite decades of academic interest in the topic, commercial efforts to develop, release and promote variety mixtures remain peripheral to normal breeding activities. Here we argue that thi</w:instrText>
-      </w:r>
-      <w:r>
-        <w:instrText xml:space="preserve">s is because simple but general design principles that allow for the optimization of multiple mixture benefits are currently lacking. We therefore review the practical and conceptual challenges inherent in the development of variety mixtures, and discuss common approaches to overcome these. We further consider three domains in which they might be particularly beneficial: pathogen resistance, yield stability and yield enhancement. We demonstrate that combining evolutionary and ecological concepts with data typically available from breeding and variety testing programmes could make mixture development easier and more economic. Identifying synergies between the breeding for monocultures and mixtures may even be key to the widespread adoption of mixtures—to the profit of breeders, farmers and society as a whole.","container-title":"Nature Ecology &amp; Evolution","DOI":"10.1038/s41559-021-01497-x","ISSN":"2397-334X","issue":"8","journalAbbreviation":"Nat Ecol Evol","language":"en","license":"2021 Springer Nature Limited","note":"number: 8\npublisher: Nature Publishing Group","page":"1068-1077","source":"www.nature.com","title":"Ecological and evolutionary approaches to improving crop variety mixtures","volume":"5","author":[{"family":"Wuest","given":"Samuel E."},{"family":"Peter","given":"Roland"},{"family":"Niklaus","given":"Pascal A."}],"issued":{"date-parts":[["2021",8]]}},"label":"page"}],"schema":"https://github.com/citation-style-language/schema/raw/master/csl-citation.json"} </w:instrText>
-      </w:r>
-      <w:r>
-        <w:rPr>
-          <w:lang w:val="en-US"/>
-        </w:rPr>
-        <w:fldChar w:fldCharType="separate"/>
-      </w:r>
-      <w:r>
-        <w:rPr>
-          <w:rFonts w:cs="Times New Roman"/>
-        </w:rPr>
-        <w:t>(Barot et al. 2017; Borg et al. 2018; Snyder et al. 2020; Wuest et al. 2021)</w:t>
-      </w:r>
-      <w:r>
-        <w:rPr>
-          <w:lang w:val="en-US"/>
-        </w:rPr>
-        <w:fldChar w:fldCharType="end"/>
-      </w:r>
-      <w:r>
-        <w:t xml:space="preserve">. </w:t>
-      </w:r>
-      <w:r>
-        <w:rPr>
-          <w:lang w:val="en-US"/>
-        </w:rPr>
-        <w:t>E</w:t>
-      </w:r>
-      <w:r>
-        <w:rPr>
-          <w:lang w:val="en-US"/>
-        </w:rPr>
-        <w:t>xtensive research in phytopathology has helped identify the different epidemiological and evolutionary mechanisms that underly the protective effect of cultivar mixtures against pathogen</w:t>
-      </w:r>
-      <w:r>
-        <w:rPr>
-          <w:lang w:val="en-US"/>
-        </w:rPr>
-        <w:t>s</w:t>
-      </w:r>
-      <w:r>
-        <w:rPr>
-          <w:lang w:val="en-US"/>
-        </w:rPr>
-        <w:t xml:space="preserve"> </w:t>
-      </w:r>
-      <w:r>
-        <w:rPr>
-          <w:lang w:val="en-US"/>
-        </w:rPr>
-        <w:fldChar w:fldCharType="begin"/>
-      </w:r>
-      <w:r>
-        <w:rPr>
-          <w:lang w:val="en-US"/>
-        </w:rPr>
-        <w:instrText xml:space="preserve"> ADDIN ZOTERO_ITEM CSL_CITATION {"citationID":"aTZBaGyR","properties":{"formattedCitation":"(Finckh and Mundt 1992; Mundt et al. 1995; Finckh et al. 2000; Vidal et al. 2017)","plainCitation":"(Finckh and Mundt 1992; Mundt et al. 1995; Finckh et al. 2000; Vidal et al. 2017)","noteIndex":0},"citationItems":[{"id":591,"uris":["http://zotero.org/users/3458704/items/NIKIBWN5"],"itemData":{"id":591,"type":"article-journal","container-title":"Phytopathology","issue":"9","page":"905–913","title":"Stripe rust, yield, and plant competition in wheat cultivar mixtures.","volume":"82","author":[{"family":"Finckh","given":"Maria R"},{"family":"Mundt","given":"Christopher C"}],"issued":{"date-parts":[["1992"]]}}},{"id":590,"uris":["http://zotero.org/users/3458704/items/U67NQRPX"],"itemData":{"id":590,"type":"article-journal","abstract":"Five winter wheat cultivars, six two-component cultivar mixtures, and one four-way mixture were grown in the presence of yellow rust, eyespot, both diseases, and neither disease for three seasons. On average, mixtures reduced the severity of yellow rust relative to their component pure stands by 53%. The four-component mixture provided better yellow rust control than did the two-way mixtures. Eyespot severity was reduced through mixing only in the absence of yellow rust and by only three of the seven mixtures (mean reduction = 13%). Yellow rust was 13% less severe in the presence of eyespot, and eyespot was 10% more severe in the presence of yellow rust. Averaged over all years, the mixtures increased yield relative to the pure stands by 6·2, 1·7, 7·1, and 1·3% in the presence of yellow rust, eyespot, both diseases, and neither disease, respectively. Two mixtures provided significant yield increases over the means of their component pure stands (7% and 9%) in the presence of eyespot even though one of them did not significantly reduce eyespot severity. Accounting for all disease treatments and years, four mixtures provided distinctly higher yield increases than the other three. In mixtures containing a resistant cultivar and a cultivar susceptible to eyespot, yield loss by the susceptible cultivar was not compensated for by increased yield of the resistant cultivar. The mixtures showed improved yield stability relative to the pure stands, with the four-component mixture being particularly stable.","container-title":"Plant Pathology","DOI":"10.1111/j.1365-3059.1995.tb02726.x","ISSN":"1365-3059","issue":"1","language":"en","page":"173-182","source":"Wiley Online Library","title":"Disease severity and yield of pure-line wheat cultivars and mixtures in the presence of eyespot, yellow rust, and their combination","volume":"44","author":[{"family":"Mundt","given":"C. C."},{"family":"Brophy","given":"L. S."},{"family":"Schmitt","given":"M. S."}],"issued":{"date-parts":[["1995"]]}},"label":"page"},{"id":180,"uris":["http://zotero.org/users/3458704/items/SEJMDD87"],"itemData":{"id":180,"type":"article-journal","abstract":"Agronomy for Sustainable Development, An International Journal in Agriculture and Environment","container-title":"Agronomie","DOI":"10.1051/agro:2000177","ISSN":"0249-5627, 1297-9643","issue":"7","journalAbbreviation":"Agronomie","language":"en","license":"INRA, EDP Sciences","page":"813-837","source":"www.agronomy-journal.org","title":"Cereal variety and species mixtures in practice, with emphasis on disease resistance","volume":"20","author":[{"family":"Finckh","given":"Maria R."},{"family":"Gacek","given":"Edward S."},{"family":"Goyeau","given":"Henriette"},{"family":"Lannou","given":"Christian"},{"family":"Merz","given":"Ueli"},{"family":"Mundt","given":"Christopher C."},{"family":"Munk","given":"Lisa"},{"family":"Nadziak","given":"Jadwiga"},{"family":"Newton","given":"Adrian C."},{"family":"Vallavieille-Pope","given":"Claude","dropping-particle":"de"},{"family":"Wolfe","given":"Martin S."}],"issued":{"date-parts":[["2000",11,1]]}}},{"id":99,"uris":["http://zotero.org/users/3458704/items/3MEIZ3VC"],"itemData":{"id":99,"type":"article-journal","abstract":"Mixtures of cultivars with different disease resistance levels make it possible to manage plant disease in a context of fungicide reduction. The cultivars composing a mixture are often chosen for their contrasted disease resistance levels, whereas their architecture is rarely taken into account. However, canopy architecture has an impact on spore dispersal and microclimate, both of which contribute to disease development. Disease spread by rain-splash occurs over short distances and is expected to be modulated by canopy structure. Our objective was to assess the impact of wheat cultivar mixtures that differ by their canopy architecture on crop microclimate, spore dispersal and the propagation of splash-dispersed disease, septoria tritici blotch, caused by Zymoseptoria tritici. Each cultivar mixture was composed of a susceptible and a resistant cultivar. A single, short susceptible cultivar was used. The resistant companion was either short (homogeneous) or tall (heterogeneous). Two proportions of resistant cultivar were tested in homogenous mixture. Mixtures were compared to pure stands of component cultivars. The level of resistance of each cultivar was assessed through disease measurements in pure stand. A diversity of canopy architecture was obtained at the flowering stage: the leaf area index ranged from 2.2 to 4.4m2/m2 and flag leaf insertion height from 0.65m (standard height) to 1.20m (tall plants). Spore fluxes were measured during two rain events and microclimate variables including air temperature, relative humidity and leaf wetness duration were recorded from the booting stage onwards. Disease assessments were carried out weekly in mixtures and pure stands. Disease on susceptible plants was significantly lower in heterogeneous mixtures than in pure stands. In homogeneous mixtures, a high proportion of resistant plants was associated with high canopy density, which led to a microclimate favorable to disease development. Leaf wetness duration was in fact longer in the pure stand constituted of standard height resistant plants, which had the densest canopy. In the two homogeneous mixtures that differed by the proportion of resistant plants, disease reduction was similar. On the other hand, heterogeneous mixtures had a lower canopy density and lower spore fluxes than homogeneous mixtures. Compared to the susceptible pure stand, the area under the disea</w:instrText>
-      </w:r>
-      <w:r>
-        <w:instrText xml:space="preserve">se progress curve of susceptible plants was reduced by 68% in the heterogeneous mixture and by 32% and 34% in the homogeneous mixtures with 75% and 25% of resistant plants, respectively. Our results suggest that the impact of canopy architecture on microclimate and spore dispersal can significantly contribute to the reduction of disease propagation in cultivar mixtures. We therefore suggest that taking cultivar architecture into account, in addition to the level of resistance to disease, could provide a strategy to enhance disease reduction in cultivar mixtures in the case of splash-dispersed diseases.","container-title":"Agricultural and Forest Meteorology","DOI":"10.1016/j.agrformet.2017.06.014","ISSN":"0168-1923","journalAbbreviation":"Agricultural and Forest Meteorology","language":"en","page":"154-161","source":"ScienceDirect","title":"Reduction of fungal disease spread in cultivar mixtures: Impact of canopy architecture on rain-splash dispersal and on crop microclimate","title-short":"Reduction of fungal disease spread in cultivar mixtures","volume":"246","author":[{"family":"Vidal","given":"Tiphaine"},{"family":"Boixel","given":"Anne-Lise"},{"family":"Durand","given":"Brigitte"},{"family":"Vallavieille-Pope","given":"Claude","non-dropping-particle":"de"},{"family":"Huber","given":"Laurent"},{"family":"Saint-Jean","given":"Sébastien"}],"issued":{"date-parts":[["2017",11,15]]}}}],"schema":"https://github.com/citation-style-language/schema/raw/master/csl-citation.json"} </w:instrText>
-      </w:r>
-      <w:r>
-        <w:rPr>
-          <w:lang w:val="en-US"/>
-        </w:rPr>
-        <w:fldChar w:fldCharType="separate"/>
-      </w:r>
-      <w:r>
-        <w:rPr>
-          <w:rFonts w:cs="Times New Roman"/>
-        </w:rPr>
-        <w:t>(Finckh and Mundt 1992; Mundt et al. 1995; Finckh et al. 2000; Vidal et al. 2017)</w:t>
-      </w:r>
-      <w:r>
-        <w:rPr>
-          <w:lang w:val="en-US"/>
-        </w:rPr>
-        <w:fldChar w:fldCharType="end"/>
-      </w:r>
-      <w:r>
-        <w:t xml:space="preserve">. </w:t>
-      </w:r>
-      <w:r>
-        <w:rPr>
-          <w:lang w:val="en-US"/>
-        </w:rPr>
-        <w:t xml:space="preserve">For example, recent results suggest that some cultivars might be able to improve the basal immunity of their neighbors, a phenomenon referred to as </w:t>
-      </w:r>
-      <w:r>
-        <w:rPr>
-          <w:lang w:val="en-US"/>
-        </w:rPr>
-        <w:t>neighbor-modulated susceptibility (NMS</w:t>
-      </w:r>
-      <w:r>
-        <w:rPr>
-          <w:lang w:val="en-US"/>
-        </w:rPr>
-        <w:t xml:space="preserve">, </w:t>
-      </w:r>
-      <w:r>
-        <w:rPr>
-          <w:lang w:val="en-US"/>
-        </w:rPr>
-        <w:fldChar w:fldCharType="begin"/>
-      </w:r>
-      <w:r>
-        <w:rPr>
-          <w:lang w:val="en-US"/>
-        </w:rPr>
-        <w:instrText xml:space="preserve"> ADDIN ZOTERO_ITEM CSL_CITATION {"citationID":"18NpFBsN","properties":{"formattedCitation":"(P\\uc0\\u233{}lissier et al. 2021, 2023)","plainCitation":"(Pélissier et al. 2021, 2023)","dontUpdate":true,"noteIndex":0},"citationItems":[{"id":3108,"uris":["http://zotero.org/users/3458704/items/TJSCQHE6"],"itemData":{"id":3108,"type":"article-journal","abstract":"As part of a trend towards diversifying cultivated areas, varietal mixtures are subject to renewed interest as a means to manage diseases. Besides the epidemiological effects of varietal mixtures on pathogen propagation, little is known about the effect of intraspecific plant–plant interactions and their impact on responses to disease. In this study, genotypes of rice (Oryza sativa) or durum wheat (Triticum turgidum) were grown with different conspecific neighbours and manually inoculated under conditions preventing pathogen propagation. Disease susceptibility was measured together with the expression of basal immunity genes as part of the response to intra-specific neighbours. The results showed that in many cases for both rice and wheat susceptibility to pathogens and immunity was modified by the presence of intraspecific neighbours. This phenomenon, which we term ‘neighbour-modulated susceptibility’ (NMS), could be caused by the production of below-ground signals and does not require the neighbours to be infected. Our results suggest that the mechanisms responsible for reducing disease in varietal mixtures in the field need to be re-examined.","container-title":"Journal of Experimental Botany","DOI":"10.1093/jxb/erab277","ISSN":"0022-0957","issue":"18","journalAbbreviation":"Journal of Experimental Botany","page":"6570-6580","source":"Silverchair","title":"Plant neighbour-modulated susceptibility to pathogens in intraspecific mixtures","volume":"72","author":[{"family":"Pélissier","given":"Rémi"},{"family":"Buendia","given":"Luis"},{"family":"Brousse","given":"Andy"},{"family":"Temple","given":"Coline"},{"family":"Ballini","given":"Elsa"},{"family":"Fort","given":"Florian"},{"family":"Violle","given":"Cyrille"},{"family":"Morel","given":"Jean-Benoit"}],"issued":{"date-parts":[["2021",9,30]]}}},{"id":3065,"uris":["http://zotero.org/users/3458704/items/2SDH2HZW"],"itemData":{"id":3065,"type":"article-journal","abstract":"Mixing crop cultivars has long been considered as a way to control epidemics at the field level and is experiencing a revival of interest in agriculture. Yet, the ability of mixing to control pests is highly variable and often unpredictable in the field. Beyond classical diversity effects such as dispersal barrier generated by genotypic diversity, several understudied processes are involved. Among them is the recently discovered neighbor-modulated susceptibility (NMS), which depicts the phenomenon that susceptibility in a given plant is affected by the presence of another healthy neighboring plant. Despite the putative tremendous importance of NMS for crop science, its occurrence and quantitative contribution to modulating susceptibility in cultivated species remains unknown. Here, in both rice and wheat inoculated in greenhouse conditions with foliar fungal pathogens considered as major threats, using more than 200 pairs of intraspecific genotype mixtures, we experimentally demonstrate the occurrence of NMS in 11% of the mixtures grown in experimental conditions that precluded any epidemics. Thus, the susceptibility of these 2 major crops results from indirect effects originating from neighboring plants. Quite remarkably, the levels of susceptibility modulated by plant–plant interactions can reach those conferred by intrinsic basal immunity. These findings open new avenues to develop more sustainable agricultural practices by engineering less susceptible crop mixtures thanks to emergent but now predictable properties of mixtures.","container-title":"PLOS Biology","DOI":"10.1371/journal.pbio.3002287","ISSN":"1545-7885","issue":"9","journalAbbreviation":"PLOS Biology","language":"en","note":"publisher: Public Library of Science","page":"e3002287","source":"PLoS Journals","title":"The genetic identity of neighboring plants in intraspecific mixtures modulates disease susceptibility of both wheat and rice","volume":"21","author":[{"family":"Pélissier","given":"Rémi"},{"family":"Ballini","given":"Elsa"},{"family":"Temple","given":"Coline"},{"family":"Ducasse","given":"Aurélie"},{"family":"Colombo","given":"Michel"},{"family":"Frouin","given":"Julien"},{"family":"Qin","given":"Xiaoping"},{"family":"Huang","given":"Huichuan"},{"family":"Jacques","given":"David"},{"family":"Florian","given":"Fort"},{"family":"Hélène","given":"Fréville"},{"family":"Cyrille","given":"Violle"},{"family":"Morel","given":"Jean-Benoit"}],"issued":{"date-parts":[["2023",9,12]]}}}],"schema":"https://github.com/citation-style-language/schema/raw/master/csl-citation.json"} </w:instrText>
-      </w:r>
-      <w:r>
-        <w:rPr>
-          <w:lang w:val="en-US"/>
-        </w:rPr>
-        <w:fldChar w:fldCharType="separate"/>
-      </w:r>
+        <w:t xml:space="preserve">(Smithson and </w:t>
+      </w:r>
+      <w:proofErr w:type="spellStart"/>
       <w:r>
         <w:rPr>
           <w:rFonts w:cs="Times New Roman"/>
@@ -1656,7 +1475,412 @@
           <w:szCs w:val="24"/>
           <w:lang w:val="en-US"/>
         </w:rPr>
-        <w:t>Pélissier et al. 2021, 2023)</w:t>
+        <w:t>Lenné</w:t>
+      </w:r>
+      <w:proofErr w:type="spellEnd"/>
+      <w:r>
+        <w:rPr>
+          <w:rFonts w:cs="Times New Roman"/>
+          <w:kern w:val="0"/>
+          <w:szCs w:val="24"/>
+          <w:lang w:val="en-US"/>
+        </w:rPr>
+        <w:t xml:space="preserve"> 1996)</w:t>
+      </w:r>
+      <w:r>
+        <w:rPr>
+          <w:lang w:val="en-US"/>
+        </w:rPr>
+        <w:fldChar w:fldCharType="end"/>
+      </w:r>
+      <w:r>
+        <w:rPr>
+          <w:lang w:val="en-US"/>
+        </w:rPr>
+        <w:t xml:space="preserve">. </w:t>
+      </w:r>
+      <w:r>
+        <w:rPr>
+          <w:lang w:val="en-US"/>
+        </w:rPr>
+        <w:t xml:space="preserve">Historically, cultivar mixtures have been shown to be very efficient at limiting pathogen spread and </w:t>
+      </w:r>
+      <w:r>
+        <w:rPr>
+          <w:lang w:val="en-US"/>
+        </w:rPr>
+        <w:t xml:space="preserve">disease </w:t>
+      </w:r>
+      <w:r>
+        <w:rPr>
+          <w:lang w:val="en-US"/>
+        </w:rPr>
+        <w:t>severity compared to monogenotypic cultivars, especially in grain cereals</w:t>
+      </w:r>
+      <w:r>
+        <w:rPr>
+          <w:lang w:val="en-US"/>
+        </w:rPr>
+        <w:t xml:space="preserve"> </w:t>
+      </w:r>
+      <w:r>
+        <w:rPr>
+          <w:lang w:val="en-US"/>
+        </w:rPr>
+        <w:fldChar w:fldCharType="begin"/>
+      </w:r>
+      <w:r>
+        <w:rPr>
+          <w:lang w:val="en-US"/>
+        </w:rPr>
+        <w:instrText xml:space="preserve"> ADDIN ZOTERO_ITEM CSL_CITATION {"citationID":"92pc5xp2","properties":{"formattedCitation":"(Wolfe 1985; Mundt et al. 1995; Zhu et al. 2000; Finckh and Wolfe 2006)","plainCitation":"(Wolfe 1985; Mundt et al. 1995; Zhu et al. 2000; Finckh and Wolfe 2006)","noteIndex":0},"citationItems":[{"id":687,"uris":["http://zotero.org/users/3458704/items/FV25V3BU"],"itemData":{"id":687,"type":"article-journal","container-title":"Annual Review of Phytopathology","DOI":"10.1146/annurev.py.23.090185.001343","ISSN":"0066-4286","issue":"1","page":"251-273","source":"annualreviews.org (Atypon)","title":"The current status and prospects of multiline cultivars and variety mixtures for disease resistance","volume":"23","author":[{"family":"Wolfe","given":"M S"}],"issued":{"date-parts":[["1985",9,1]]}}},{"id":393,"uris":["http://zotero.org/users/3458704/items/U67NQRPX"],"itemData":{"id":393,"type":"article-journal","abstract":"Five winter wheat cultivars, six two-component cultivar mixtures, and one four-way mixture were grown in the presence of yellow rust, eyespot, both diseases, and neither disease for three seasons. On average, mixtures reduced the severity of yellow rust relative to their component pure stands by 53%. The four-component mixture provided better yellow rust control than did the two-way mixtures. Eyespot severity was reduced through mixing only in the absence of yellow rust and by only three of the seven mixtures (mean reduction = 13%). Yellow rust was 13% less severe in the presence of eyespot, and eyespot was 10% more severe in the presence of yellow rust. Averaged over all years, the mixtures increased yield relative to the pure stands by 6·2, 1·7, 7·1, and 1·3% in the presence of yellow rust, eyespot, both diseases, and neither disease, respectively. Two mixtures provided significant yield increases over the means of their component pure stands (7% and 9%) in the presence of eyespot even though one of them did not significantly reduce eyespot severity. Accounting for all disease treatments and years, four mixtures provided distinctly higher yield increases than the other three. In mixtures containing a resistant cultivar and a cultivar susceptible to eyespot, yield loss by the susceptible cultivar was not compensated for by increased yield of the resistant cultivar. The mixtures showed improved yield stability relative to the pure stands, with the four-component mixture being particularly stable.","container-title":"Plant Pathology","DOI":"10.1111/j.1365-3059.1995.tb02726.x","ISSN":"1365-3059","issue":"1","language":"en","page":"173-182","source":"Wiley Online Library","title":"Disease severity and yield of pure-line wheat cultivars and mixtures in the presence of eyespot, yellow rust, and their combination","volume":"44","author":[{"family":"Mundt","given":"C. C."},{"family":"Brophy","given":"L. S."},{"family":"Schmitt","given":"M. S."}],"issued":{"date-parts":[["1995"]]}}},{"id":390,"uris":["http://zotero.org/users/3458704/items/5364UMKD"],"itemData":{"id":390,"type":"article-journal","abstract":"Crop heterogeneity is a possible solution to the vulnerability of monocultured crops to disease. Both theory and observation indicate that genetic heterogeneity provides greater disease suppression when used over large areas, though experimental data are lacking. Here we report a unique cooperation among farmers, researchers and extension personnel in Yunnan Province, China--genetically diversified rice crops were planted in all the rice fields in five townships in 1998 and ten townships in 1999. Control plots of monocultured crops allowed us to calculate the effect of diversity on the severity of rice blast, the major disease of rice. Disease-susceptible rice varieties planted in mixtures with resistant varieties had 89% greater yield and blast was 94% less severe than when they were grown in monoculture. The experiment was so successful that fungicidal sprays were no longer applied by the end of the two-year programme. Our results support the view that intraspecific crop diversification provides an ecological approach to disease control that can be highly effective over a large area and contribute to the sustainability of crop production.","container-title":"Nature","DOI":"10.1038/35021046","ISSN":"0028-0836","issue":"6797","journalAbbreviation":"Nature","language":"ENG","note":"PMID: 10963595","page":"718-722","source":"PubMed","title":"Genetic diversity and disease control in rice","volume":"406","author":[{"family":"Zhu","given":"Y."},{"family":"Chen","given":"H."},{"family":"Fan","given":"J."},{"family":"Wang","given":"Y."},{"family":"Li","given":"Y."},{"family":"Chen","given":"J."},{"family":"Fan","given":"J."},{"family":"Yang","given":"S."},{"family":"Hu","given":"L."},{"family":"Leung","given":"H."},{"family":"Mew","given":"T. W."},{"family":"Teng","given":"P. S."},{"family":"Wang","given":"Z."},{"family":"Mundt","given":"C. C."}],"issued":{"date-parts":[["2000",8,17]]}}},{"id":154,"uris":["http://zotero.org/users/3458704/items/RYNXRFEX"],"itemData":{"id":154,"type":"chapter","container-title":"The Epidemiology of Plant Diseases","event-place":"Dordrecht","ISBN":"978-1-4020-4581-3","language":"en","note":"DOI: 10.1007/1-4020-4581-6_10","page":"269-307","publisher":"Springer Netherlands","publisher-place":"Dordrecht","source":"Springer Link","title":"Diversification strategies","URL":"https://doi.org/10.1007/1-4020-4581-6_10","author":[{"family":"Finckh","given":"Maria R."},{"family":"Wolfe","given":"Martin S."}],"editor":[{"family":"Cooke","given":"B.M."},{"family":"Jones","given":"D. G."},{"family":"Kaye","given":"B."}],"accessed":{"date-parts":[["2020",4,30]]},"issued":{"date-parts":[["2006"]]}}}],"schema":"https://github.com/citation-style-language/schema/raw/master/csl-citation.json"} </w:instrText>
+      </w:r>
+      <w:r>
+        <w:rPr>
+          <w:lang w:val="en-US"/>
+        </w:rPr>
+        <w:fldChar w:fldCharType="separate"/>
+      </w:r>
+      <w:r>
+        <w:rPr>
+          <w:rFonts w:cs="Times New Roman"/>
+          <w:lang w:val="en-US"/>
+        </w:rPr>
+        <w:t xml:space="preserve">(Wolfe 1985; </w:t>
+      </w:r>
+      <w:proofErr w:type="spellStart"/>
+      <w:r>
+        <w:rPr>
+          <w:rFonts w:cs="Times New Roman"/>
+          <w:lang w:val="en-US"/>
+        </w:rPr>
+        <w:t>Mundt</w:t>
+      </w:r>
+      <w:proofErr w:type="spellEnd"/>
+      <w:r>
+        <w:rPr>
+          <w:rFonts w:cs="Times New Roman"/>
+          <w:lang w:val="en-US"/>
+        </w:rPr>
+        <w:t xml:space="preserve"> et al. 1995; Zhu et al. 2000; Finckh and Wolfe 2006)</w:t>
+      </w:r>
+      <w:r>
+        <w:rPr>
+          <w:lang w:val="en-US"/>
+        </w:rPr>
+        <w:fldChar w:fldCharType="end"/>
+      </w:r>
+      <w:r>
+        <w:rPr>
+          <w:lang w:val="en-US"/>
+        </w:rPr>
+        <w:t xml:space="preserve">. </w:t>
+      </w:r>
+      <w:r>
+        <w:rPr>
+          <w:lang w:val="en-US"/>
+        </w:rPr>
+        <w:t xml:space="preserve">This advantage has </w:t>
+      </w:r>
+      <w:r>
+        <w:rPr>
+          <w:lang w:val="en-US"/>
+        </w:rPr>
+        <w:t xml:space="preserve">recently </w:t>
+      </w:r>
+      <w:r>
+        <w:rPr>
+          <w:lang w:val="en-US"/>
+        </w:rPr>
+        <w:t xml:space="preserve">renewed the interest </w:t>
+      </w:r>
+      <w:r>
+        <w:rPr>
+          <w:lang w:val="en-US"/>
+        </w:rPr>
+        <w:t>in</w:t>
+      </w:r>
+      <w:r>
+        <w:rPr>
+          <w:lang w:val="en-US"/>
+        </w:rPr>
+        <w:t xml:space="preserve"> cultivar mixtures as </w:t>
+      </w:r>
+      <w:r>
+        <w:rPr>
+          <w:lang w:val="en-US"/>
+        </w:rPr>
+        <w:t>they</w:t>
+      </w:r>
+      <w:r>
+        <w:rPr>
+          <w:lang w:val="en-US"/>
+        </w:rPr>
+        <w:t xml:space="preserve"> could </w:t>
+      </w:r>
+      <w:r>
+        <w:rPr>
+          <w:lang w:val="en-US"/>
+        </w:rPr>
+        <w:t xml:space="preserve">help </w:t>
+      </w:r>
+      <w:r>
+        <w:rPr>
+          <w:lang w:val="en-US"/>
+        </w:rPr>
+        <w:t xml:space="preserve">reduce </w:t>
+      </w:r>
+      <w:r>
+        <w:rPr>
+          <w:lang w:val="en-US"/>
+        </w:rPr>
+        <w:t>the use of</w:t>
+      </w:r>
+      <w:r>
+        <w:rPr>
+          <w:lang w:val="en-US"/>
+        </w:rPr>
+        <w:t xml:space="preserve"> pesticide</w:t>
+      </w:r>
+      <w:r>
+        <w:rPr>
+          <w:lang w:val="en-US"/>
+        </w:rPr>
+        <w:t>s</w:t>
+      </w:r>
+      <w:r>
+        <w:rPr>
+          <w:lang w:val="en-US"/>
+        </w:rPr>
+        <w:t xml:space="preserve"> and as such support the </w:t>
+      </w:r>
+      <w:proofErr w:type="spellStart"/>
+      <w:r>
+        <w:rPr>
+          <w:lang w:val="en-US"/>
+        </w:rPr>
+        <w:t>agroecological</w:t>
+      </w:r>
+      <w:proofErr w:type="spellEnd"/>
+      <w:r>
+        <w:rPr>
+          <w:lang w:val="en-US"/>
+        </w:rPr>
+        <w:t xml:space="preserve"> transition</w:t>
+      </w:r>
+      <w:r>
+        <w:rPr>
+          <w:lang w:val="en-US"/>
+        </w:rPr>
+        <w:t xml:space="preserve"> </w:t>
+      </w:r>
+      <w:r>
+        <w:rPr>
+          <w:lang w:val="en-US"/>
+        </w:rPr>
+        <w:fldChar w:fldCharType="begin"/>
+      </w:r>
+      <w:r>
+        <w:rPr>
+          <w:lang w:val="en-US"/>
+        </w:rPr>
+        <w:instrText xml:space="preserve"> ADDIN ZOTERO_ITEM CSL_CITATION {"citationID":"uAmSXxHk","properties":{"formattedCitation":"(Barot et al. 2017; Borg et al. 2018; Snyder et al. 2020; Wuest et al. 2021)","plainCitation":"(Barot et al. 2017; Borg et al. 2018; Snyder et al. 2020; Wuest et al. 2021)","noteIndex":0},"citationItems":[{"id":179,"uris":["http://zotero.org/users/3458704/items/V5HR3HZG"],"itemData":{"id":179,"type":"article-journal","abstract":"The study of natural ecosystems and experiments using mixtures of plant species demonstrates that both species and genetic diversity generally promote ecosystem functioning. Therefore, mixing crop varieties is a promising alternative practice to transform modern high-input agriculture that is associated with a drastic reduction of within-field crop genetic diversity and is widely recognized as unsustainable. Here, we review the effects of mixtures of varieties on ecosystem functioning, and their underlying ecological mechanisms, as studied in ecology and agronomy, and outline how this knowledge can help designing more efficient mixtures. We recommend the development of two complementary strategies to optimize variety mixtures by fostering the ecological mechanisms leading to a positive relationship between biodiversity and ecosystem functioning and its stability through time, i.e., sampling and complementarity effects. (1) In the “trait-blind” approach, the design of high-performance mixtures is based on estimations of the mixing abilities of varieties. While this approach is operational because it does not require detailed trait knowledge, it relies on heavy experimental designs to evaluate mixing ability. (2) The trait-based approach is particularly efficient to design mixtures of varieties to provide particular baskets of services but requires building databases of traits for crop varieties and documenting the relations between traits and services. The performance of mixtures requires eventually to be evaluated in real economic, social, and agronomic contexts. We conclude that the need of a multifunctional low-input agriculture strongly increases the attractiveness of mixtures but that new breeding approaches are required to create varieties with higher mixing abilities, to foster complementarity and selection effects through an increase in the variance of relevant traits and to explore new combinations of trait values.","container-title":"Agronomy for Sustainable Development","DOI":"10.1007/s13593-017-0418-x","ISSN":"1774-0746, 1773-0155","issue":"2","language":"en","page":"13","source":"link.springer.com","title":"Designing mixtures of varieties for multifunctional agriculture with the help of ecology. A review","volume":"37","author":[{"family":"Barot","given":"Sébastien"},{"family":"Allard","given":"Vincent"},{"family":"Cantarel","given":"Amélie"},{"family":"Enjalbert","given":"Jérôme"},{"family":"Gauffreteau","given":"Arnaud"},{"family":"Goldringer","given":"Isabelle"},{"family":"Lata","given":"Jean-Christophe"},{"family":"Roux","given":"Xavier Le"},{"family":"Niboyet","given":"Audrey"},{"family":"Porcher","given":"Emanuelle"}],"issued":{"date-parts":[["2017",4,1]]}},"label":"page"},{"id":281,"uris":["http://zotero.org/users/3458704/items/KIUD4TSV"],"itemData":{"id":281,"type":"article-journal","abstract":"Increasing the biodiversity of cropped plants is a key leverage for agroecology, aiming to replace chemical inputs by ecological processes and regulations. Cultivar mixtures are a straightforward way to increase within-crop diversity, but they have so far been poorly used by farmers and they are not encouraged by advisory services. Based on the methodology developed by Kiær et al. (2009), we achieved a meta-analysis of cultivar mixtures in wheat. Among the 120 publications dedicated to wheat, we selected 32 studies to analyze various factors that may condition the success or failure of wheat mixtures by calculating overyielding, i.e. the difference in productivity of a variety mixture compared with the weighted mean of its component varieties in pure stand. The analysis highlighted a significant global overyielding of 3.5%, which reached 6.2% in condition of high disease pressures. Overyielding was not affected by seeding density or plot size. Under high disease pressure, overyielding increased by 3.2% point per added component variety. Overyielding was respectively 5.3% and 3.3% higher for mixtures heterogeneous in disease resistance or phenology than for homogeneous ones, and did not vary when considering height. Overyielding reached its highest values in the 1980s and 1990s, which reflects the predominance of disease-focused studies during this period. Our results confirm that cultivar mixtures are a potential way to increase yield relatively to pure varieties, especially under low pesticide cropping systems. Literature suggests that mixture practice is impeded by the lack of general rules that could help to mixing varieties. To design such rules it is needed to (1) achieve new experiments manipulating the heterogeneity in variety traits, (2) determine experimentally the ecological mechanisms underlying mixture performance and (3) develop new models allowing testing and analyzing these mechanisms.","container-title":"Field Crops Research","DOI":"10.1016/j.fcr.2017.09.006","ISSN":"0378-4290","journalAbbreviation":"Field Crops Research","page":"298-313","source":"ScienceDirect","title":"Unfolding the potential of wheat cultivar mixtures: A meta-analysis perspective and identification of knowledge gaps","title-short":"Unfolding the potential of wheat cultivar mixtures","volume":"221","author":[{"family":"Borg","given":"J."},{"family":"Kiær","given":"L. P."},{"family":"Lecarpentier","given":"C."},{"family":"Goldringer","given":"I."},{"family":"Gauffreteau","given":"A."},{"family":"Saint-Jean","given":"S."},{"family":"Barot","given":"S."},{"family":"Enjalbert","given":"J."}],"issued":{"date-parts":[["2018",5,15]]}}},{"id":910,"uris":["http://zotero.org/users/3458704/items/H6I4UT6U"],"itemData":{"id":910,"type":"article-journal","abstract":"Most on-farm diversification strategies to enhance ecosystem services, such as insect pest control and yield, have focused on expanding crop species diversity. While polycultures often provide valuable services, logistical constraints with planting and harvesting can hamper implementation on large scales. An alternative diversification strategy is to increase within-field intraspecific crop diversity through the use of crop varietal mixtures. Here, we evaluate an interdisciplinary body of research to determine the potential for crop varietal mixtures to support food security by providing ecological, economic, and nutritional services. Previous literature has synthesized the link between varietal mixtures and yield and insect pest suppression services. We expand on prior analyses by considering hypotheses generated from species-level research and assessing whether they also provide a useful framework for predicting how varietal mixtures affect crop productivity and insect pest suppression. In addition, we evaluate the potential for varietal mixtures to increase farm resilience and growers’ profits. While there is a growing effort to quantify the economic value of ecosystem services provided by agrobiodiversity in terms of enhanced yield or revenue, much less attention has been given to quantifying the production costs associated with diversification schemes. Consequently, we know little about the effect of diversification practices on farm profitability, the metric of ultimate importance to farmers. We address this issue by evaluating the ability of varietal mixtures to reduce production costs associated with other types of agrobiodiversity and outline areas for future research to better understand the profit implications of varietal mixtures. Further, we review evidence that varieties of some crop species differ in phytochemical content—a functional trait important for insect pest suppression and human dietary diversity—suggesting that varietal mixtures could be designed to simultaneously support insect pest control and human nutrition services. Given that little research has explicitly addressed the capacity for varietal mixtures to support human nutrition, we outline predictions for where we would expect to see the greatest nutritional impact of mixtures, providing a foundation for future human nutrition research. Taken together, our review suggests that varietal mixtures are a promising and logistically feasible strategy that could simultaneously support multiple services.","container-title":"Frontiers in Sustainable Food Systems","DOI":"10.3389/fsufs.2020.00060","ISSN":"2571-581X","journalAbbreviation":"Front. Sustain. Food Syst.","language":"English","note":"publisher: Frontiers","source":"Frontiers","title":"Crop varietal mixtures as a strategy to support insect pest control, yield, economic, and nutritional services","URL":"https://www.frontiersin.org/articles/10.3389/fsufs.2020.00060/full","volume":"4","author":[{"family":"Snyder","given":"Lauren D."},{"family":"Gómez","given":"Miguel I."},{"family":"Power","given":"Alison G."}],"accessed":{"date-parts":[["2021",6,21]]},"issued":{"date-parts":[["2020"]]}}},{"id":694,"uris":["http://zotero.org/users/3458704/items/GQDEKN3Q"],"itemData":{"id":694,"type":"article-journal","abstract":"Variety mixtures can provide a range of benefits for both the crop and the environment. Their utility for the suppression of pathogens, especially in small grain crops, is well established and has seen some remarkable successes. However, despite decades of academic interest in the topic, commercial efforts to develop, release and promote variety mixtures remain peripheral to normal breeding activities. Here we argue that thi</w:instrText>
+      </w:r>
+      <w:r>
+        <w:instrText xml:space="preserve">s is because simple but general design principles that allow for the optimization of multiple mixture benefits are currently lacking. We therefore review the practical and conceptual challenges inherent in the development of variety mixtures, and discuss common approaches to overcome these. We further consider three domains in which they might be particularly beneficial: pathogen resistance, yield stability and yield enhancement. We demonstrate that combining evolutionary and ecological concepts with data typically available from breeding and variety testing programmes could make mixture development easier and more economic. Identifying synergies between the breeding for monocultures and mixtures may even be key to the widespread adoption of mixtures—to the profit of breeders, farmers and society as a whole.","container-title":"Nature Ecology &amp; Evolution","DOI":"10.1038/s41559-021-01497-x","ISSN":"2397-334X","issue":"8","journalAbbreviation":"Nat Ecol Evol","language":"en","license":"2021 Springer Nature Limited","note":"number: 8\npublisher: Nature Publishing Group","page":"1068-1077","source":"www.nature.com","title":"Ecological and evolutionary approaches to improving crop variety mixtures","volume":"5","author":[{"family":"Wuest","given":"Samuel E."},{"family":"Peter","given":"Roland"},{"family":"Niklaus","given":"Pascal A."}],"issued":{"date-parts":[["2021",8]]}},"label":"page"}],"schema":"https://github.com/citation-style-language/schema/raw/master/csl-citation.json"} </w:instrText>
+      </w:r>
+      <w:r>
+        <w:rPr>
+          <w:lang w:val="en-US"/>
+        </w:rPr>
+        <w:fldChar w:fldCharType="separate"/>
+      </w:r>
+      <w:r>
+        <w:rPr>
+          <w:rFonts w:cs="Times New Roman"/>
+        </w:rPr>
+        <w:t>(</w:t>
+      </w:r>
+      <w:proofErr w:type="spellStart"/>
+      <w:r>
+        <w:rPr>
+          <w:rFonts w:cs="Times New Roman"/>
+        </w:rPr>
+        <w:t>Barot</w:t>
+      </w:r>
+      <w:proofErr w:type="spellEnd"/>
+      <w:r>
+        <w:rPr>
+          <w:rFonts w:cs="Times New Roman"/>
+        </w:rPr>
+        <w:t xml:space="preserve"> et al. 2017; Borg et al. 2018; Snyder et al. 2020; Wuest et al. 2021)</w:t>
+      </w:r>
+      <w:r>
+        <w:rPr>
+          <w:lang w:val="en-US"/>
+        </w:rPr>
+        <w:fldChar w:fldCharType="end"/>
+      </w:r>
+      <w:r>
+        <w:t xml:space="preserve">. </w:t>
+      </w:r>
+      <w:r>
+        <w:rPr>
+          <w:lang w:val="en-US"/>
+        </w:rPr>
+        <w:t>E</w:t>
+      </w:r>
+      <w:r>
+        <w:rPr>
+          <w:lang w:val="en-US"/>
+        </w:rPr>
+        <w:t xml:space="preserve">xtensive research in phytopathology has helped identify the different epidemiological and evolutionary mechanisms that </w:t>
+      </w:r>
+      <w:proofErr w:type="spellStart"/>
+      <w:r>
+        <w:rPr>
+          <w:lang w:val="en-US"/>
+        </w:rPr>
+        <w:t>underly</w:t>
+      </w:r>
+      <w:proofErr w:type="spellEnd"/>
+      <w:r>
+        <w:rPr>
+          <w:lang w:val="en-US"/>
+        </w:rPr>
+        <w:t xml:space="preserve"> the protective effect of cultivar mixtures against pathogen</w:t>
+      </w:r>
+      <w:r>
+        <w:rPr>
+          <w:lang w:val="en-US"/>
+        </w:rPr>
+        <w:t>s</w:t>
+      </w:r>
+      <w:r>
+        <w:rPr>
+          <w:lang w:val="en-US"/>
+        </w:rPr>
+        <w:t xml:space="preserve"> </w:t>
+      </w:r>
+      <w:r>
+        <w:rPr>
+          <w:lang w:val="en-US"/>
+        </w:rPr>
+        <w:fldChar w:fldCharType="begin"/>
+      </w:r>
+      <w:r>
+        <w:rPr>
+          <w:lang w:val="en-US"/>
+        </w:rPr>
+        <w:instrText xml:space="preserve"> ADDIN ZOTERO_ITEM CSL_CITATION {"citationID":"aTZBaGyR","properties":{"formattedCitation":"(Finckh and Mundt 1992; Mundt et al. 1995; Finckh et al. 2000; Vidal et al. 2017)","plainCitation":"(Finckh and Mundt 1992; Mundt et al. 1995; Finckh et al. 2000; Vidal et al. 2017)","noteIndex":0},"citationItems":[{"id":394,"uris":["http://zotero.org/users/3458704/items/NIKIBWN5"],"itemData":{"id":394,"type":"article-journal","container-title":"Phytopathology","issue":"9","page":"905–913","title":"Stripe rust, yield, and plant competition in wheat cultivar mixtures.","volume":"82","author":[{"family":"Finckh","given":"Maria R"},{"family":"Mundt","given":"Christopher C"}],"issued":{"date-parts":[["1992"]]}}},{"id":393,"uris":["http://zotero.org/users/3458704/items/U67NQRPX"],"itemData":{"id":393,"type":"article-journal","abstract":"Five winter wheat cultivars, six two-component cultivar mixtures, and one four-way mixture were grown in the presence of yellow rust, eyespot, both diseases, and neither disease for three seasons. On average, mixtures reduced the severity of yellow rust relative to their component pure stands by 53%. The four-component mixture provided better yellow rust control than did the two-way mixtures. Eyespot severity was reduced through mixing only in the absence of yellow rust and by only three of the seven mixtures (mean reduction = 13%). Yellow rust was 13% less severe in the presence of eyespot, and eyespot was 10% more severe in the presence of yellow rust. Averaged over all years, the mixtures increased yield relative to the pure stands by 6·2, 1·7, 7·1, and 1·3% in the presence of yellow rust, eyespot, both diseases, and neither disease, respectively. Two mixtures provided significant yield increases over the means of their component pure stands (7% and 9%) in the presence of eyespot even though one of them did not significantly reduce eyespot severity. Accounting for all disease treatments and years, four mixtures provided distinctly higher yield increases than the other three. In mixtures containing a resistant cultivar and a cultivar susceptible to eyespot, yield loss by the susceptible cultivar was not compensated for by increased yield of the resistant cultivar. The mixtures showed improved yield stability relative to the pure stands, with the four-component mixture being particularly stable.","container-title":"Plant Pathology","DOI":"10.1111/j.1365-3059.1995.tb02726.x","ISSN":"1365-3059","issue":"1","language":"en","page":"173-182","source":"Wiley Online Library","title":"Disease severity and yield of pure-line wheat cultivars and mixtures in the presence of eyespot, yellow rust, and their combination","volume":"44","author":[{"family":"Mundt","given":"C. C."},{"family":"Brophy","given":"L. S."},{"family":"Schmitt","given":"M. S."}],"issued":{"date-parts":[["1995"]]}},"label":"page"},{"id":328,"uris":["http://zotero.org/users/3458704/items/SEJMDD87"],"itemData":{"id":328,"type":"article-journal","abstract":"Agronomy for Sustainable Development, An International Journal in Agriculture and Environment","container-title":"Agronomie","DOI":"10.1051/agro:2000177","ISSN":"0249-5627, 1297-9643","issue":"7","journalAbbreviation":"Agronomie","language":"en","license":"INRA, EDP Sciences","page":"813-837","source":"www.agronomy-journal.org","title":"Cereal variety and species mixtures in practice, with emphasis on disease resistance","volume":"20","author":[{"family":"Finckh","given":"Maria R."},{"family":"Gacek","given":"Edward S."},{"family":"Goyeau","given":"Henriette"},{"family":"Lannou","given":"Christian"},{"family":"Merz","given":"Ueli"},{"family":"Mundt","given":"Christopher C."},{"family":"Munk","given":"Lisa"},{"family":"Nadziak","given":"Jadwiga"},{"family":"Newton","given":"Adrian C."},{"family":"Vallavieille-Pope","given":"Claude","dropping-particle":"de"},{"family":"Wolfe","given":"Martin S."}],"issued":{"date-parts":[["2000",11,1]]}}},{"id":164,"uris":["http://zotero.org/users/3458704/items/3MEIZ3VC"],"itemData":{"id":164,"type":"article-journal","abstract":"Mixtures of cultivars with different disease resistance levels make it possible to manage plant disease in a context of fungicide reduction. The cultivars composing a mixture are often chosen for their contrasted disease resistance levels, whereas their architecture is rarely taken into account. However, canopy architecture has an impact on spore dispersal and microclimate, both of which contribute to disease development. Disease spread by rain-splash occurs over short distances and is expected to be modulated by canopy structure. Our objective was to assess the impact of wheat cultivar mixtures that differ by their canopy architecture on crop microclimate, spore dispersal and the propagation of splash-dispersed disease, septoria tritici blotch, caused by Zymoseptoria tritici. Each cultivar mixture was composed of a susceptible and a resistant cultivar. A single, short susceptible cultivar was used. The resistant companion was either short (homogeneous) or tall (heterogeneous). Two proportions of resistant cultivar were tested in homogenous mixture. Mixtures were compared to pure stands of component cultivars. The level of resistance of each cultivar was assessed through disease measurements in pure stand. A diversity of canopy architecture was obtained at the flowering stage: the leaf area index ranged from 2.2 to 4.4m2/m2 and flag leaf insertion height from 0.65m (standard height) to 1.20m (tall plants). Spore fluxes were measured during two rain events and microclimate variables including air temperature, relative humidity and leaf wetness duration were recorded from the booting stage onwards. Disease assessments were carried out weekly in mixtures and pure stands. Disease on susceptible plants was significantly lower in heterogeneous mixtures than in pure stands. In homogeneous mixtures, a high proportion of resistant plants was associated with high canopy density, which led to a microclimate favorable to disease development. Leaf wetness duration was in fact longer in the pure stand constituted of standard height resistant plants, which had the densest canopy. In the two homogeneous mixtures that differed by the proportion of resistant plants, disease reduction was similar. On the other hand, heterogeneous mixtures had a lower canopy density and lower spore fluxes than homogeneous mixtures. Compared to the susceptible pure stand, the area under the disea</w:instrText>
+      </w:r>
+      <w:r>
+        <w:instrText xml:space="preserve">se progress curve of susceptible plants was reduced by 68% in the heterogeneous mixture and by 32% and 34% in the homogeneous mixtures with 75% and 25% of resistant plants, respectively. Our results suggest that the impact of canopy architecture on microclimate and spore dispersal can significantly contribute to the reduction of disease propagation in cultivar mixtures. We therefore suggest that taking cultivar architecture into account, in addition to the level of resistance to disease, could provide a strategy to enhance disease reduction in cultivar mixtures in the case of splash-dispersed diseases.","container-title":"Agricultural and Forest Meteorology","DOI":"10.1016/j.agrformet.2017.06.014","ISSN":"0168-1923","journalAbbreviation":"Agricultural and Forest Meteorology","language":"en","page":"154-161","source":"ScienceDirect","title":"Reduction of fungal disease spread in cultivar mixtures: Impact of canopy architecture on rain-splash dispersal and on crop microclimate","title-short":"Reduction of fungal disease spread in cultivar mixtures","volume":"246","author":[{"family":"Vidal","given":"Tiphaine"},{"family":"Boixel","given":"Anne-Lise"},{"family":"Durand","given":"Brigitte"},{"family":"Vallavieille-Pope","given":"Claude","non-dropping-particle":"de"},{"family":"Huber","given":"Laurent"},{"family":"Saint-Jean","given":"Sébastien"}],"issued":{"date-parts":[["2017",11,15]]}}}],"schema":"https://github.com/citation-style-language/schema/raw/master/csl-citation.json"} </w:instrText>
+      </w:r>
+      <w:r>
+        <w:rPr>
+          <w:lang w:val="en-US"/>
+        </w:rPr>
+        <w:fldChar w:fldCharType="separate"/>
+      </w:r>
+      <w:r>
+        <w:rPr>
+          <w:rFonts w:cs="Times New Roman"/>
+        </w:rPr>
+        <w:t>(</w:t>
+      </w:r>
+      <w:proofErr w:type="spellStart"/>
+      <w:r>
+        <w:rPr>
+          <w:rFonts w:cs="Times New Roman"/>
+        </w:rPr>
+        <w:t>Finckh</w:t>
+      </w:r>
+      <w:proofErr w:type="spellEnd"/>
+      <w:r>
+        <w:rPr>
+          <w:rFonts w:cs="Times New Roman"/>
+        </w:rPr>
+        <w:t xml:space="preserve"> and </w:t>
+      </w:r>
+      <w:proofErr w:type="spellStart"/>
+      <w:r>
+        <w:rPr>
+          <w:rFonts w:cs="Times New Roman"/>
+        </w:rPr>
+        <w:t>Mundt</w:t>
+      </w:r>
+      <w:proofErr w:type="spellEnd"/>
+      <w:r>
+        <w:rPr>
+          <w:rFonts w:cs="Times New Roman"/>
+        </w:rPr>
+        <w:t xml:space="preserve"> 1992; Mundt et al. 1995; Finckh et al. 2000; Vidal et al. 2017)</w:t>
+      </w:r>
+      <w:r>
+        <w:rPr>
+          <w:lang w:val="en-US"/>
+        </w:rPr>
+        <w:fldChar w:fldCharType="end"/>
+      </w:r>
+      <w:r>
+        <w:t xml:space="preserve">. </w:t>
+      </w:r>
+      <w:r>
+        <w:rPr>
+          <w:lang w:val="en-US"/>
+        </w:rPr>
+        <w:t xml:space="preserve">For example, recent results suggest that some cultivars might be able to improve the basal immunity of their neighbors, a phenomenon referred to as </w:t>
+      </w:r>
+      <w:r>
+        <w:rPr>
+          <w:lang w:val="en-US"/>
+        </w:rPr>
+        <w:t>neighbor-modulated susceptibility (NMS</w:t>
+      </w:r>
+      <w:r>
+        <w:rPr>
+          <w:lang w:val="en-US"/>
+        </w:rPr>
+        <w:t xml:space="preserve">, </w:t>
+      </w:r>
+      <w:r>
+        <w:rPr>
+          <w:lang w:val="en-US"/>
+        </w:rPr>
+        <w:fldChar w:fldCharType="begin"/>
+      </w:r>
+      <w:r>
+        <w:rPr>
+          <w:lang w:val="en-US"/>
+        </w:rPr>
+        <w:instrText xml:space="preserve"> ADDIN ZOTERO_ITEM CSL_CITATION {"citationID":"18NpFBsN","properties":{"formattedCitation":"(P\\uc0\\u233{}lissier et al. 2021, 2023)","plainCitation":"(Pélissier et al. 2021, 2023)","dontUpdate":true,"noteIndex":0},"citationItems":[{"id":909,"uris":["http://zotero.org/users/3458704/items/TJSCQHE6"],"itemData":{"id":909,"type":"article-journal","abstract":"As part of a trend towards diversifying cultivated areas, varietal mixtures are subject to renewed interest as a means to manage diseases. Besides the epidemiological effects of varietal mixtures on pathogen propagation, little is known about the effect of intraspecific plant–plant interactions and their impact on responses to disease. In this study, genotypes of rice (Oryza sativa) or durum wheat (Triticum turgidum) were grown with different conspecific neighbours and manually inoculated under conditions preventing pathogen propagation. Disease susceptibility was measured together with the expression of basal immunity genes as part of the response to intra-specific neighbours. The results showed that in many cases for both rice and wheat susceptibility to pathogens and immunity was modified by the presence of intraspecific neighbours. This phenomenon, which we term ‘neighbour-modulated susceptibility’ (NMS), could be caused by the production of below-ground signals and does not require the neighbours to be infected. Our results suggest that the mechanisms responsible for reducing disease in varietal mixtures in the field need to be re-examined.","container-title":"Journal of Experimental Botany","DOI":"10.1093/jxb/erab277","ISSN":"0022-0957","issue":"18","journalAbbreviation":"Journal of Experimental Botany","page":"6570-6580","source":"Silverchair","title":"Plant neighbour-modulated susceptibility to pathogens in intraspecific mixtures","volume":"72","author":[{"family":"Pélissier","given":"Rémi"},{"family":"Buendia","given":"Luis"},{"family":"Brousse","given":"Andy"},{"family":"Temple","given":"Coline"},{"family":"Ballini","given":"Elsa"},{"family":"Fort","given":"Florian"},{"family":"Violle","given":"Cyrille"},{"family":"Morel","given":"Jean-Benoit"}],"issued":{"date-parts":[["2021",9,30]]}}},{"id":925,"uris":["http://zotero.org/users/3458704/items/2SDH2HZW"],"itemData":{"id":925,"type":"article-journal","abstract":"Mixing crop cultivars has long been considered as a way to control epidemics at the field level and is experiencing a revival of interest in agriculture. Yet, the ability of mixing to control pests is highly variable and often unpredictable in the field. Beyond classical diversity effects such as dispersal barrier generated by genotypic diversity, several understudied processes are involved. Among them is the recently discovered neighbor-modulated susceptibility (NMS), which depicts the phenomenon that susceptibility in a given plant is affected by the presence of another healthy neighboring plant. Despite the putative tremendous importance of NMS for crop science, its occurrence and quantitative contribution to modulating susceptibility in cultivated species remains unknown. Here, in both rice and wheat inoculated in greenhouse conditions with foliar fungal pathogens considered as major threats, using more than 200 pairs of intraspecific genotype mixtures, we experimentally demonstrate the occurrence of NMS in 11% of the mixtures grown in experimental conditions that precluded any epidemics. Thus, the susceptibility of these 2 major crops results from indirect effects originating from neighboring plants. Quite remarkably, the levels of susceptibility modulated by plant–plant interactions can reach those conferred by intrinsic basal immunity. These findings open new avenues to develop more sustainable agricultural practices by engineering less susceptible crop mixtures thanks to emergent but now predictable properties of mixtures.","container-title":"PLOS Biology","DOI":"10.1371/journal.pbio.3002287","ISSN":"1545-7885","issue":"9","journalAbbreviation":"PLOS Biology","language":"en","note":"publisher: Public Library of Science","page":"e3002287","source":"PLoS Journals","title":"The genetic identity of neighboring plants in intraspecific mixtures modulates disease susceptibility of both wheat and rice","volume":"21","author":[{"family":"Pélissier","given":"Rémi"},{"family":"Ballini","given":"Elsa"},{"family":"Temple","given":"Coline"},{"family":"Ducasse","given":"Aurélie"},{"family":"Colombo","given":"Michel"},{"family":"Frouin","given":"Julien"},{"family":"Qin","given":"Xiaoping"},{"family":"Huang","given":"Huichuan"},{"family":"Jacques","given":"David"},{"family":"Florian","given":"Fort"},{"family":"Hélène","given":"Fréville"},{"family":"Cyrille","given":"Violle"},{"family":"Morel","given":"Jean-Benoit"}],"issued":{"date-parts":[["2023",9,12]]}}}],"schema":"https://github.com/citation-style-language/schema/raw/master/csl-citation.json"} </w:instrText>
+      </w:r>
+      <w:r>
+        <w:rPr>
+          <w:lang w:val="en-US"/>
+        </w:rPr>
+        <w:fldChar w:fldCharType="separate"/>
+      </w:r>
+      <w:proofErr w:type="spellStart"/>
+      <w:r>
+        <w:rPr>
+          <w:rFonts w:cs="Times New Roman"/>
+          <w:kern w:val="0"/>
+          <w:szCs w:val="24"/>
+          <w:lang w:val="en-US"/>
+        </w:rPr>
+        <w:t>Pélissier</w:t>
+      </w:r>
+      <w:proofErr w:type="spellEnd"/>
+      <w:r>
+        <w:rPr>
+          <w:rFonts w:cs="Times New Roman"/>
+          <w:kern w:val="0"/>
+          <w:szCs w:val="24"/>
+          <w:lang w:val="en-US"/>
+        </w:rPr>
+        <w:t xml:space="preserve"> et al. 2021, 2023)</w:t>
       </w:r>
       <w:r>
         <w:rPr>
@@ -1729,7 +1953,7 @@
         <w:rPr>
           <w:lang w:val="en-US"/>
         </w:rPr>
-        <w:instrText xml:space="preserve"> ADDIN ZOTERO_ITEM CSL_CITATION {"citationID":"99HaO18j","properties":{"formattedCitation":"(Hajjar et al. 2008; Barot et al. 2017; Snyder et al. 2020)","plainCitation":"(Hajjar et al. 2008; Barot et al. 2017; Snyder et al. 2020)","noteIndex":0},"citationItems":[{"id":330,"uris":["http://zotero.org/users/3458704/items/39S396IW"],"itemData":{"id":330,"type":"article-journal","abstract":"Few studies have addressed the relationship between genetic diversity and provision of ecosystem services in agroecosystems. In this review, we argue that the contribution of biological diversity to ecosystem functioning in agricultural production systems is variable, but can be substantial, and occurs at the genetic, as well as species, level in arable systems. In particular, we look at the potential benefits of crop genetic diversity in enhancing agroecosystem functioning and the provision of services, both directly and indirectly. Increasing crop genetic diversity has shown to be useful in pest and disease management, and has the potential to enhance pollination services and soil processes in specific situations. By contributing to the long-term stability of agroecosystems and helping to provide continuous biomass cover, crop genetic diversity also aids the ecosystem to sequester carbon, and helps in preventing soil erosion.","container-title":"Agriculture, Ecosystems &amp; Environment","DOI":"10.1016/j.agee.2007.08.003","ISSN":"0167-8809","issue":"4","journalAbbreviation":"Agriculture, Ecosystems &amp; Environment","page":"261-270","source":"ScienceDirect","title":"The utility of crop genetic diversity in maintaining ecosystem services","volume":"123","author":[{"family":"Hajjar","given":"Reem"},{"family":"Jarvis","given":"Devra I."},{"family":"Gemmill-Herren","given":"Barbara"}],"issued":{"date-parts":[["2008"]],"season":"février"}}},{"id":362,"uris":["http://zotero.org/users/3458704/items/V5HR3HZG"],"itemData":{"id":362,"type":"article-journal","abstract":"The study of natural ecosystems and experiments using mixtures of plant species demonstrates that both species and genetic diversity generally promote ecosystem functioning. Therefore, mixing crop varieties is a promising alternative practice to transform modern high-input agriculture that is associated with a drastic reduction of within-field crop genetic diversity and is widely recognized as unsustainable. Here, we review the effects of mixtures of varieties on ecosystem functioning, and their underlying ecological mechanisms, as studied in ecology and agronomy, and outline how this knowledge can help designing more efficient mixtures. We recommend the development of two complementary strategies to optimize variety mixtures by fostering the ecological mechanisms leading to a positive relationship between biodiversity and ecosystem functioning and its stability through time, i.e., sampling and complementarity effects. (1) In the “trait-blind” approach, the design of high-performance mixtures is based on estimations of the mixing abilities of varieties. While this approach is operational because it does not require detailed trait knowledge, it relies on heavy experimental designs to evaluate mixing ability. (2) The trait-based approach is particularly efficient to design mixtures of varieties to provide particular baskets of services but requires building databases of traits for crop varieties and documenting the relations between traits and services. The performance of mixtures requires eventually to be evaluated in real economic, social, and agronomic contexts. We conclude that the need of a multifunctional low-input agriculture strongly increases the attractiveness of mixtures but that new breeding approaches are required to create varieties with higher mixing abilities, to foster complementarity and selection effects through an increase in the variance of relevant traits and to explore new combinations of trait values.","container-title":"Agronomy for Sustainable Development","DOI":"10.1007/s13593-017-0418-x","ISSN":"1774-0746, 1773-0155","issue":"2","language":"en","page":"13","source":"link.springer.com","title":"Designing mixtures of varieties for multifunctional agriculture with the help of ecology. A review","volume":"37","author":[{"family":"Barot","given":"Sébastien"},{"family":"Allard","given":"Vincent"},{"family":"Cantarel","given":"Amélie"},{"family":"Enjalbert","given":"Jérôme"},{"family":"Gauffreteau","given":"Arnaud"},{"family":"Goldringer","given":"Isabelle"},{"family":"Lata","given":"Jean-Christophe"},{"family":"Roux","given":"Xavier Le"},{"family":"Niboyet","given":"Audrey"},{"family":"Porcher","given":"Emanuelle"}],"issued":{"date-parts":[["2017",4,1]]}}},{"id":1704,"uris":["http://zotero.org/users/3458704/items/H6I4UT6U"],"itemData":{"id":1704,"type":"article-journal","abstract":"Most on-farm diversification strategies to enhance ecosystem services, such as insect pest control and yield, have focused on expanding crop species diversity. While polycultures often provide valuable services, logistical constraints with planting and harvesting can hamper implementation on large scales. An alternative diversification strategy is to increase within-field intraspecific crop diversity through the use of crop varietal mixtures. Here, we evaluate an interdisciplinary body of research to determine the potential for crop varietal mixtures to support food security by providing ecological, economic, and nutritional services. Previous literature has synthesized the link between varietal mixtures and yield and insect pest suppression services. We expand on prior analyses by considering hypotheses generated from species-level research and assessing whether they also provide a useful framework for predicting how varietal mixtures affect crop productivity and insect pest suppression. In addition, we evaluate the potential for varietal mixtures to increase farm resilience and growers’ profits. While there is a growing effort to quantify the economic value of ecosystem services provided by agrobiodiversity in terms of enhanced yield or revenue, much less attention has been given to quantifying the production costs associated with diversification schemes. Consequently, we know little about the effect of diversification practices on farm profitability, the metric of ultimate importance to farmers. We address this issue by evaluating the ability of varietal mixtures to reduce production costs associated with other types of agrobiodiversity and outline areas for future research to better understand the profit implications of varietal mixtures. Further, we review evidence that varieties of some crop species differ in phytochemical content—a functional trait important for insect pest suppression and human dietary diversity—suggesting that varietal mixtures could be designed to simultaneously support insect pest control and human nutrition services. Given that little research has explicitly addressed the capacity for varietal mixtures to support human nutrition, we outline predictions for where we would expect to see the greatest nutritional impact of mixtures, providing a foundation for future human nutrition research. Taken together, our review suggests that varietal mixtures are a promising and logistically feasible strategy that could simultaneously support multiple services.","container-title":"Frontiers in Sustainable Food Systems","DOI":"10.3389/fsufs.2020.00060","ISSN":"2571-581X","journalAbbreviation":"Front. Sustain. Food Syst.","language":"English","note":"publisher: Frontiers","source":"Frontiers","title":"Crop varietal mixtures as a strategy to support insect pest control, yield, economic, and nutritional services","URL":"https://www.frontiersin.org/articles/10.3389/fsufs.2020.00060/full","volume":"4","author":[{"family":"Snyder","given":"Lauren D."},{"family":"Gómez","given":"Miguel I."},{"family":"Power","given":"Alison G."}],"accessed":{"date-parts":[["2021",6,21]]},"issued":{"date-parts":[["2020"]]}}}],"schema":"https://github.com/citation-style-language/schema/raw/master/csl-citation.json"} </w:instrText>
+        <w:instrText xml:space="preserve"> ADDIN ZOTERO_ITEM CSL_CITATION {"citationID":"99HaO18j","properties":{"formattedCitation":"(Hajjar et al. 2008; Barot et al. 2017; Snyder et al. 2020)","plainCitation":"(Hajjar et al. 2008; Barot et al. 2017; Snyder et al. 2020)","noteIndex":0},"citationItems":[{"id":375,"uris":["http://zotero.org/users/3458704/items/39S396IW"],"itemData":{"id":375,"type":"article-journal","abstract":"Few studies have addressed the relationship between genetic diversity and provision of ecosystem services in agroecosystems. In this review, we argue that the contribution of biological diversity to ecosystem functioning in agricultural production systems is variable, but can be substantial, and occurs at the genetic, as well as species, level in arable systems. In particular, we look at the potential benefits of crop genetic diversity in enhancing agroecosystem functioning and the provision of services, both directly and indirectly. Increasing crop genetic diversity has shown to be useful in pest and disease management, and has the potential to enhance pollination services and soil processes in specific situations. By contributing to the long-term stability of agroecosystems and helping to provide continuous biomass cover, crop genetic diversity also aids the ecosystem to sequester carbon, and helps in preventing soil erosion.","container-title":"Agriculture, Ecosystems &amp; Environment","DOI":"10.1016/j.agee.2007.08.003","ISSN":"0167-8809","issue":"4","journalAbbreviation":"Agriculture, Ecosystems &amp; Environment","page":"261-270","source":"ScienceDirect","title":"The utility of crop genetic diversity in maintaining ecosystem services","volume":"123","author":[{"family":"Hajjar","given":"Reem"},{"family":"Jarvis","given":"Devra I."},{"family":"Gemmill-Herren","given":"Barbara"}],"issued":{"date-parts":[["2008",2]]}}},{"id":179,"uris":["http://zotero.org/users/3458704/items/V5HR3HZG"],"itemData":{"id":179,"type":"article-journal","abstract":"The study of natural ecosystems and experiments using mixtures of plant species demonstrates that both species and genetic diversity generally promote ecosystem functioning. Therefore, mixing crop varieties is a promising alternative practice to transform modern high-input agriculture that is associated with a drastic reduction of within-field crop genetic diversity and is widely recognized as unsustainable. Here, we review the effects of mixtures of varieties on ecosystem functioning, and their underlying ecological mechanisms, as studied in ecology and agronomy, and outline how this knowledge can help designing more efficient mixtures. We recommend the development of two complementary strategies to optimize variety mixtures by fostering the ecological mechanisms leading to a positive relationship between biodiversity and ecosystem functioning and its stability through time, i.e., sampling and complementarity effects. (1) In the “trait-blind” approach, the design of high-performance mixtures is based on estimations of the mixing abilities of varieties. While this approach is operational because it does not require detailed trait knowledge, it relies on heavy experimental designs to evaluate mixing ability. (2) The trait-based approach is particularly efficient to design mixtures of varieties to provide particular baskets of services but requires building databases of traits for crop varieties and documenting the relations between traits and services. The performance of mixtures requires eventually to be evaluated in real economic, social, and agronomic contexts. We conclude that the need of a multifunctional low-input agriculture strongly increases the attractiveness of mixtures but that new breeding approaches are required to create varieties with higher mixing abilities, to foster complementarity and selection effects through an increase in the variance of relevant traits and to explore new combinations of trait values.","container-title":"Agronomy for Sustainable Development","DOI":"10.1007/s13593-017-0418-x","ISSN":"1774-0746, 1773-0155","issue":"2","language":"en","page":"13","source":"link.springer.com","title":"Designing mixtures of varieties for multifunctional agriculture with the help of ecology. A review","volume":"37","author":[{"family":"Barot","given":"Sébastien"},{"family":"Allard","given":"Vincent"},{"family":"Cantarel","given":"Amélie"},{"family":"Enjalbert","given":"Jérôme"},{"family":"Gauffreteau","given":"Arnaud"},{"family":"Goldringer","given":"Isabelle"},{"family":"Lata","given":"Jean-Christophe"},{"family":"Roux","given":"Xavier Le"},{"family":"Niboyet","given":"Audrey"},{"family":"Porcher","given":"Emanuelle"}],"issued":{"date-parts":[["2017",4,1]]}}},{"id":910,"uris":["http://zotero.org/users/3458704/items/H6I4UT6U"],"itemData":{"id":910,"type":"article-journal","abstract":"Most on-farm diversification strategies to enhance ecosystem services, such as insect pest control and yield, have focused on expanding crop species diversity. While polycultures often provide valuable services, logistical constraints with planting and harvesting can hamper implementation on large scales. An alternative diversification strategy is to increase within-field intraspecific crop diversity through the use of crop varietal mixtures. Here, we evaluate an interdisciplinary body of research to determine the potential for crop varietal mixtures to support food security by providing ecological, economic, and nutritional services. Previous literature has synthesized the link between varietal mixtures and yield and insect pest suppression services. We expand on prior analyses by considering hypotheses generated from species-level research and assessing whether they also provide a useful framework for predicting how varietal mixtures affect crop productivity and insect pest suppression. In addition, we evaluate the potential for varietal mixtures to increase farm resilience and growers’ profits. While there is a growing effort to quantify the economic value of ecosystem services provided by agrobiodiversity in terms of enhanced yield or revenue, much less attention has been given to quantifying the production costs associated with diversification schemes. Consequently, we know little about the effect of diversification practices on farm profitability, the metric of ultimate importance to farmers. We address this issue by evaluating the ability of varietal mixtures to reduce production costs associated with other types of agrobiodiversity and outline areas for future research to better understand the profit implications of varietal mixtures. Further, we review evidence that varieties of some crop species differ in phytochemical content—a functional trait important for insect pest suppression and human dietary diversity—suggesting that varietal mixtures could be designed to simultaneously support insect pest control and human nutrition services. Given that little research has explicitly addressed the capacity for varietal mixtures to support human nutrition, we outline predictions for where we would expect to see the greatest nutritional impact of mixtures, providing a foundation for future human nutrition research. Taken together, our review suggests that varietal mixtures are a promising and logistically feasible strategy that could simultaneously support multiple services.","container-title":"Frontiers in Sustainable Food Systems","DOI":"10.3389/fsufs.2020.00060","ISSN":"2571-581X","journalAbbreviation":"Front. Sustain. Food Syst.","language":"English","note":"publisher: Frontiers","source":"Frontiers","title":"Crop varietal mixtures as a strategy to support insect pest control, yield, economic, and nutritional services","URL":"https://www.frontiersin.org/articles/10.3389/fsufs.2020.00060/full","volume":"4","author":[{"family":"Snyder","given":"Lauren D."},{"family":"Gómez","given":"Miguel I."},{"family":"Power","given":"Alison G."}],"accessed":{"date-parts":[["2021",6,21]]},"issued":{"date-parts":[["2020"]]}}}],"schema":"https://github.com/citation-style-language/schema/raw/master/csl-citation.json"} </w:instrText>
       </w:r>
       <w:r>
         <w:rPr>
@@ -1742,7 +1966,23 @@
           <w:rFonts w:cs="Times New Roman"/>
           <w:lang w:val="en-US"/>
         </w:rPr>
-        <w:t>(Hajjar et al. 2008; Barot et al. 2017; Snyder et al. 2020)</w:t>
+        <w:t>(</w:t>
+      </w:r>
+      <w:proofErr w:type="spellStart"/>
+      <w:r>
+        <w:rPr>
+          <w:rFonts w:cs="Times New Roman"/>
+          <w:lang w:val="en-US"/>
+        </w:rPr>
+        <w:t>Hajjar</w:t>
+      </w:r>
+      <w:proofErr w:type="spellEnd"/>
+      <w:r>
+        <w:rPr>
+          <w:rFonts w:cs="Times New Roman"/>
+          <w:lang w:val="en-US"/>
+        </w:rPr>
+        <w:t xml:space="preserve"> et al. 2008; Barot et al. 2017; Snyder et al. 2020)</w:t>
       </w:r>
       <w:r>
         <w:rPr>
@@ -1820,7 +2060,7 @@
         <w:rPr>
           <w:lang w:val="en-US"/>
         </w:rPr>
-        <w:instrText xml:space="preserve"> ADDIN ZOTERO_ITEM CSL_CITATION {"citationID":"5X4Waoq8","properties":{"formattedCitation":"(Bertness and Callaway 1994; Maestre et al. 2009)","plainCitation":"(Bertness and Callaway 1994; Maestre et al. 2009)","noteIndex":0},"citationItems":[{"id":162,"uris":["http://zotero.org/users/3458704/items/IQZDKMU5"],"itemData":{"id":162,"type":"article-journal","abstract":"Current concepts of the role of interspecific interactions in communities have been shaped by a profusion of experimental studies of interspecific competition over the past few decades. Evidence for the importance of positive interactions — facilitations — in community organization and dynamics has accrued to the point where it warrants formal inclusion into community ecology theory, as it has been in evolutionary biology.","container-title":"Trends in Ecology &amp; Evolution","DOI":"10.1016/0169-5347(94)90088-4","ISSN":"0169-5347","issue":"5","journalAbbreviation":"Trends in Ecology &amp; Evolution","page":"191-193","source":"ScienceDirect","title":"Positive interactions in communities","volume":"9","author":[{"family":"Bertness","given":"Mark D."},{"family":"Callaway","given":"Ragan"}],"issued":{"date-parts":[["1994",5,1]]}}},{"id":165,"uris":["http://zotero.org/users/3458704/items/NMWB5VSF"],"itemData":{"id":165,"type":"article-journal","abstract":"* 1The stress-gradient hypothesis (SGH) predicts that the frequency of facilitative and competitive interactions will vary inversely across abiotic stress gradients, with facilitation being more common in conditions of high abiotic stress relative to more benign abiotic conditions. With notable exceptions, most tests of the SGH have studied the interaction between a single pair or a few pairs of species, and thus have evaluated shifts in the magnitude and direction of pair-wise interactions along stress gradients, rather than shifts in the general frequency of interactions.\n* 2The SGH has been supported by numerous studies in many ecosystems, has provided a crucial foundation for studying the interplay between facilitation and competition in plant communities, and has a high heuristic value. However, recent empirical research indicates that factors like the variation among species and the nature of the stress gradient studied add complexity not considered in the SGH, creating an opportunity to extend the SGH's general conceptual framework.\n* 3We suggest that one approach for extending the SGH framework is to differentiate between the original idea of how ‘common’ interactions might be along stress gradients and the ubiquitous empirical approach of studying shifts in the strength of pair-wise interactions. Furthermore, by explicitly considering the life history of the interacting species (relative tolerance to stress vs. competitive ability) and the characteristics of the stress factor (resource vs. non-resource) we may be able to greatly refine specific predictions relevant to the SGH.\n* 4We propose that the general pattern predicted by the SGH would hold more frequently for some combinations of life histories and stress factor, particularly when the benefactor and beneficiary species are mostly competitive and stress-tolerant, respectively. However, we also predict that other combinations are likely to yield different results. For example, the effect of neighbours can be negative at both ends of the stress gradient when both interacting species have similar ‘competitive’ or ‘stress-tolerant’ life histories and the abiotic stress gradient is driven by a resource (e.g. water).\n* 5Synthesis. The extension of the SGH presented here provides specific and testable hypotheses to foster research and helps to reconcile potential discrepancies among previous studies. It represents an important step in incorporating the complexity and species-specificity of potential outcomes into models and theories addressing how plant–plant interactions change along stress gradients.","container-title":"Journal of Ecology","DOI":"10.1111/j.1365-2745.2008.01476.x","ISSN":"1365-2745","issue":"2","language":"en","page":"199-205","source":"Wiley Online Library","title":"Refining the stress-gradient hypothesis for competition and facilitation in plant communities","volume":"97","author":[{"family":"Maestre","given":"Fernando T."},{"family":"Callaway","given":"Ragan M."},{"family":"Valladares","given":"Fernando"},{"family":"Lortie","given":"Christopher J."}],"issued":{"date-parts":[["2009",3,1]]}}}],"schema":"https://github.com/citation-style-language/schema/raw/master/csl-citation.json"} </w:instrText>
+        <w:instrText xml:space="preserve"> ADDIN ZOTERO_ITEM CSL_CITATION {"citationID":"5X4Waoq8","properties":{"formattedCitation":"(Bertness and Callaway 1994; Maestre et al. 2009)","plainCitation":"(Bertness and Callaway 1994; Maestre et al. 2009)","dontUpdate":true,"noteIndex":0},"citationItems":[{"id":311,"uris":["http://zotero.org/users/3458704/items/IQZDKMU5"],"itemData":{"id":311,"type":"article-journal","abstract":"Current concepts of the role of interspecific interactions in communities have been shaped by a profusion of experimental studies of interspecific competition over the past few decades. Evidence for the importance of positive interactions — facilitations — in community organization and dynamics has accrued to the point where it warrants formal inclusion into community ecology theory, as it has been in evolutionary biology.","container-title":"Trends in Ecology &amp; Evolution","DOI":"10.1016/0169-5347(94)90088-4","ISSN":"0169-5347","issue":"5","journalAbbreviation":"Trends in Ecology &amp; Evolution","page":"191-193","source":"ScienceDirect","title":"Positive interactions in communities","volume":"9","author":[{"family":"Bertness","given":"Mark D."},{"family":"Callaway","given":"Ragan"}],"issued":{"date-parts":[["1994",5,1]]}}},{"id":314,"uris":["http://zotero.org/users/3458704/items/NMWB5VSF"],"itemData":{"id":314,"type":"article-journal","abstract":"* 1The stress-gradient hypothesis (SGH) predicts that the frequency of facilitative and competitive interactions will vary inversely across abiotic stress gradients, with facilitation being more common in conditions of high abiotic stress relative to more benign abiotic conditions. With notable exceptions, most tests of the SGH have studied the interaction between a single pair or a few pairs of species, and thus have evaluated shifts in the magnitude and direction of pair-wise interactions along stress gradients, rather than shifts in the general frequency of interactions.\n* 2The SGH has been supported by numerous studies in many ecosystems, has provided a crucial foundation for studying the interplay between facilitation and competition in plant communities, and has a high heuristic value. However, recent empirical research indicates that factors like the variation among species and the nature of the stress gradient studied add complexity not considered in the SGH, creating an opportunity to extend the SGH's general conceptual framework.\n* 3We suggest that one approach for extending the SGH framework is to differentiate between the original idea of how ‘common’ interactions might be along stress gradients and the ubiquitous empirical approach of studying shifts in the strength of pair-wise interactions. Furthermore, by explicitly considering the life history of the interacting species (relative tolerance to stress vs. competitive ability) and the characteristics of the stress factor (resource vs. non-resource) we may be able to greatly refine specific predictions relevant to the SGH.\n* 4We propose that the general pattern predicted by the SGH would hold more frequently for some combinations of life histories and stress factor, particularly when the benefactor and beneficiary species are mostly competitive and stress-tolerant, respectively. However, we also predict that other combinations are likely to yield different results. For example, the effect of neighbours can be negative at both ends of the stress gradient when both interacting species have similar ‘competitive’ or ‘stress-tolerant’ life histories and the abiotic stress gradient is driven by a resource (e.g. water).\n* 5Synthesis. The extension of the SGH presented here provides specific and testable hypotheses to foster research and helps to reconcile potential discrepancies among previous studies. It represents an important step in incorporating the complexity and species-specificity of potential outcomes into models and theories addressing how plant–plant interactions change along stress gradients.","container-title":"Journal of Ecology","DOI":"10.1111/j.1365-2745.2008.01476.x","ISSN":"1365-2745","issue":"2","language":"en","page":"199-205","source":"Wiley Online Library","title":"Refining the stress-gradient hypothesis for competition and facilitation in plant communities","volume":"97","author":[{"family":"Maestre","given":"Fernando T."},{"family":"Callaway","given":"Ragan M."},{"family":"Valladares","given":"Fernando"},{"family":"Lortie","given":"Christopher J."}],"issued":{"date-parts":[["2009",3,1]]}}}],"schema":"https://github.com/citation-style-language/schema/raw/master/csl-citation.json"} </w:instrText>
       </w:r>
       <w:r>
         <w:rPr>
@@ -1828,12 +2068,21 @@
         </w:rPr>
         <w:fldChar w:fldCharType="separate"/>
       </w:r>
+      <w:proofErr w:type="spellStart"/>
       <w:r>
         <w:rPr>
           <w:rFonts w:cs="Times New Roman"/>
           <w:lang w:val="en-US"/>
         </w:rPr>
-        <w:t>Bertness and Callaway 1994; Maestre et al. 2009)</w:t>
+        <w:t>Bertness</w:t>
+      </w:r>
+      <w:proofErr w:type="spellEnd"/>
+      <w:r>
+        <w:rPr>
+          <w:rFonts w:cs="Times New Roman"/>
+          <w:lang w:val="en-US"/>
+        </w:rPr>
+        <w:t xml:space="preserve"> and Callaway 1994; Maestre et al. 2009)</w:t>
       </w:r>
       <w:r>
         <w:rPr>
@@ -1965,7 +2214,7 @@
         <w:rPr>
           <w:lang w:val="en-US"/>
         </w:rPr>
-        <w:instrText xml:space="preserve"> ADDIN ZOTERO_ITEM CSL_CITATION {"citationID":"XJGR5kmT","properties":{"formattedCitation":"(Ki\\uc0\\u230{}r et al. 2009; Reiss and Drinkwater 2018; Borg et al. 2018)","plainCitation":"(Kiær et al. 2009; Reiss and Drinkwater 2018; Borg et al. 2018)","noteIndex":0},"citationItems":[{"id":346,"uris":["http://zotero.org/users/3458704/items/QBZSZJBF"],"itemData":{"id":346,"type":"article-journal","abstract":"Plant ecology theory predicts that growing seed mixtures of varieties (variety mixtures) may increase grain yields compared to the average of component varieties in pure stands. Published results from field trials of cereal variety mixtures demonstrate, however, both positive and negative effects on grain yield. To investigate the prevalence and preconditions for positive mixing effects, reported grain yields of variety mixtures and pure variety stands were obtained from previously published variety trials, converted into relative mixing effects and combined using meta-analysis. Furthermore, available information on varieties, mixtures and growing conditions was used as independent variables in a series of meta-regressions. Twenty-six published studies, examining a total of 246 instances of variety mixtures of wheat (Triticum aestivum L.) and barley (Hordeum vulgare L.), were identified as meeting the criteria for inclusion in the meta-analysis; on the other hand, nearly 200 studies were discarded. The accepted studies reported results on both winter and spring types of each crop species. Relative mixing effects ranged from −30% to 100% with an overall meta-estimate of at least 2.7% (p &amp;lt; 0.001), reconfirming the potential of overall grain yield increase when growing varieties in mixtures. The mixing effect varied between crop types, with largest and significant effects for winter wheat and spring barley. The meta-regression demonstrated that mixing effect increased significantly with (1) diversity in reported grain yields, (2) diversity in disease resistance, and (3) diversity in weed suppressiveness, all among component varieties. Relative mixing effect was also found to increase significantly with the effective number of component varieties. The effects of the latter two differed significantly between crop types. All analyzed models had large unexplained variation between mixing effects, indicating that the variables retrievable from the published studies explained only a minority of the differences among mixtures and trials.","container-title":"Field Crops Research","DOI":"10.1016/j.fcr.2009.09.006","ISSN":"0378-4290","issue":"3","journalAbbreviation":"Field Crops Research","page":"361-373","source":"ScienceDirect","title":"Grain yield increase in cereal variety mixtures: A meta-analysis of field trials","title-short":"Grain yield increase in cereal variety mixtures","volume":"114","author":[{"family":"Kiær","given":"Lars P."},{"family":"Skovgaard","given":"Ib M."},{"family":"Østergård","given":"Hanne"}],"issued":{"date-parts":[["2009"]],"season":"décembre"}}},{"id":92,"uris":["http://zotero.org/users/3458704/items/K2RIC5MN"],"itemData":{"id":92,"type":"article-journal","abstract":"Extensive research has shown that greater plant community diversity leads to higher levels of productivity and other ecosystem services, and such increased diversity has been suggested as a way to improve yield and agricultural sustainability. Increasing intraspecific diversity with cultivar mixtures is one way to increase diversity in agricultural systems. We examined the relationship between intraspecific diversity and yield in cultivar mixtures using a meta-analysis of 91 studies and &gt;3,600 observations. Additionally, we investigated how environmental and management factors might influence this relationship, and if the yield stability of cultivar mixtures differed from that of monocultures. We found that the yield increased by 2.2% overall in cultivar mixtures relative to their monoculture components. Mixtures with more cultivars and those with more functional trait diversity showed higher relative yields. Under biotic stressors, such as disease pressure, and abiotic stressors, such as low levels of soil organic matter and nutrient availability, this diversity effect was stronger, resulting in higher relative yields. Finally, cultivar mixtures generally showed higher yield stability compared to monocultures, especially in response to annual weather variability at a site over time. This practice of mixing cultivars can be integrated into intensified cropping systems where species monocultures dominate, as well as in smallholder cropping systems where low-cost improvements are in demand. Overall, these results suggest that cultivar mixtures are a viable strategy to increase diversity in agroecosystems, promoting increased yield and yield stability, with minimal environmental impact.","container-title":"Ecological Applications","DOI":"10.1002/eap.1629","ISSN":"1939-5582","issue":"1","language":"en","license":"© 2017 by the Ecological Society of America","page":"62-77","source":"Wiley Online Library","title":"Cultivar mixtures: A meta-analysis of the effect of intraspecific diversity on crop yield","title-short":"Cultivar mixtures","volume":"28","author":[{"family":"Reiss","given":"Emily R."},{"family":"Drinkwater","given":"Laurie E."}],"issued":{"date-parts":[["2018"]]}}},{"id":132,"uris":["http://zotero.org/users/3458704/items/KIUD4TSV"],"itemData":{"id":132,"type":"article-journal","abstract":"Increasing the biodiversity of cropped plants is a key leverage for agroecology, aiming to replace chemical inputs by ecological processes and regulations. Cultivar mixtures are a straightforward way to increase within-crop diversity, but they have so far been poorly used by farmers and they are not encouraged by advisory services. Based on the methodology developed by Kiær et al. (2009), we achieved a meta-analysis of cultivar mixtures in wheat. Among the 120 publications dedicated to wheat, we selected 32 studies to analyze various factors that may condition the success or failure of wheat mixtures by calculating overyielding, i.e. the difference in productivity of a variety mixture compared with the weighted mean of its component varieties in pure stand. The analysis highlighted a significant global overyielding of 3.5%, which reached 6.2% in condition of high disease pressures. Overyielding was not affected by seeding density or plot size. Under high disease pressure, overyielding increased by 3.2% point per added component variety. Overyielding was respectively 5.3% and 3.3% higher for mixtures heterogeneous in disease resistance or phenology than for homogeneous ones, and did not vary when considering height. Overyielding reached its highest values in the 1980s and 1990s, which reflects the predominance of disease-focused studies during this period. Our results confirm that cultivar mixtures are a potential way to increase yield relatively to pure varieties, especially under low pesticide cropping systems. Literature suggests that mixture practice is impeded by the lack of general rules that could help to mixing varieties. To design such rules it is needed to (1) achieve new experiments manipulating the heterogeneity in variety traits, (2) determine experimentally the ecological mechanisms underlying mixture performance and (3) develop new models allowing testing and analyzing these mechanisms.","container-title":"Field Crops Research","DOI":"10.1016/j.fcr.2017.09.006","ISSN":"0378-4290","journalAbbreviation":"Field Crops Research","page":"298-313","source":"ScienceDirect","title":"Unfolding the potential of wheat cultivar mixtures: A meta-analysis perspective and identification of knowledge gaps","title-short":"Unfolding the potential of wheat cultivar mixtures","volume":"221","author":[{"family":"Borg","given":"J."},{"family":"Kiær","given":"L. P."},{"family":"Lecarpentier","given":"C."},{"family":"Goldringer","given":"I."},{"family":"Gauffreteau","given":"A."},{"family":"Saint-Jean","given":"S."},{"family":"Barot","given":"S."},{"family":"Enjalbert","given":"J."}],"issued":{"date-parts":[["2018",5,15]]}}}],"schema":"https://github.com/citation-style-language/schema/raw/master/csl-citation.json"} </w:instrText>
+        <w:instrText xml:space="preserve"> ADDIN ZOTERO_ITEM CSL_CITATION {"citationID":"XJGR5kmT","properties":{"formattedCitation":"(Ki\\uc0\\u230{}r et al. 2009; Reiss and Drinkwater 2018; Borg et al. 2018)","plainCitation":"(Kiær et al. 2009; Reiss and Drinkwater 2018; Borg et al. 2018)","dontUpdate":true,"noteIndex":0},"citationItems":[{"id":391,"uris":["http://zotero.org/users/3458704/items/QBZSZJBF"],"itemData":{"id":391,"type":"article-journal","abstract":"Plant ecology theory predicts that growing seed mixtures of varieties (variety mixtures) may increase grain yields compared to the average of component varieties in pure stands. Published results from field trials of cereal variety mixtures demonstrate, however, both positive and negative effects on grain yield. To investigate the prevalence and preconditions for positive mixing effects, reported grain yields of variety mixtures and pure variety stands were obtained from previously published variety trials, converted into relative mixing effects and combined using meta-analysis. Furthermore, available information on varieties, mixtures and growing conditions was used as independent variables in a series of meta-regressions. Twenty-six published studies, examining a total of 246 instances of variety mixtures of wheat (Triticum aestivum L.) and barley (Hordeum vulgare L.), were identified as meeting the criteria for inclusion in the meta-analysis; on the other hand, nearly 200 studies were discarded. The accepted studies reported results on both winter and spring types of each crop species. Relative mixing effects ranged from −30% to 100% with an overall meta-estimate of at least 2.7% (p &amp;lt; 0.001), reconfirming the potential of overall grain yield increase when growing varieties in mixtures. The mixing effect varied between crop types, with largest and significant effects for winter wheat and spring barley. The meta-regression demonstrated that mixing effect increased significantly with (1) diversity in reported grain yields, (2) diversity in disease resistance, and (3) diversity in weed suppressiveness, all among component varieties. Relative mixing effect was also found to increase significantly with the effective number of component varieties. The effects of the latter two differed significantly between crop types. All analyzed models had large unexplained variation between mixing effects, indicating that the variables retrievable from the published studies explained only a minority of the differences among mixtures and trials.","container-title":"Field Crops Research","DOI":"10.1016/j.fcr.2009.09.006","ISSN":"0378-4290","issue":"3","journalAbbreviation":"Field Crops Research","page":"361-373","source":"ScienceDirect","title":"Grain yield increase in cereal variety mixtures: A meta-analysis of field trials","title-short":"Grain yield increase in cereal variety mixtures","volume":"114","author":[{"family":"Kiær","given":"Lars P."},{"family":"Skovgaard","given":"Ib M."},{"family":"Østergård","given":"Hanne"}],"issued":{"date-parts":[["2009",12,12]]}}},{"id":157,"uris":["http://zotero.org/users/3458704/items/K2RIC5MN"],"itemData":{"id":157,"type":"article-journal","abstract":"Extensive research has shown that greater plant community diversity leads to higher levels of productivity and other ecosystem services, and such increased diversity has been suggested as a way to improve yield and agricultural sustainability. Increasing intraspecific diversity with cultivar mixtures is one way to increase diversity in agricultural systems. We examined the relationship between intraspecific diversity and yield in cultivar mixtures using a meta-analysis of 91 studies and &gt;3,600 observations. Additionally, we investigated how environmental and management factors might influence this relationship, and if the yield stability of cultivar mixtures differed from that of monocultures. We found that the yield increased by 2.2% overall in cultivar mixtures relative to their monoculture components. Mixtures with more cultivars and those with more functional trait diversity showed higher relative yields. Under biotic stressors, such as disease pressure, and abiotic stressors, such as low levels of soil organic matter and nutrient availability, this diversity effect was stronger, resulting in higher relative yields. Finally, cultivar mixtures generally showed higher yield stability compared to monocultures, especially in response to annual weather variability at a site over time. This practice of mixing cultivars can be integrated into intensified cropping systems where species monocultures dominate, as well as in smallholder cropping systems where low-cost improvements are in demand. Overall, these results suggest that cultivar mixtures are a viable strategy to increase diversity in agroecosystems, promoting increased yield and yield stability, with minimal environmental impact.","container-title":"Ecological Applications","DOI":"10.1002/eap.1629","ISSN":"1939-5582","issue":"1","language":"en","license":"© 2017 by the Ecological Society of America","page":"62-77","source":"Wiley Online Library","title":"Cultivar mixtures: A meta-analysis of the effect of intraspecific diversity on crop yield","title-short":"Cultivar mixtures","volume":"28","author":[{"family":"Reiss","given":"Emily R."},{"family":"Drinkwater","given":"Laurie E."}],"issued":{"date-parts":[["2018"]]}}},{"id":281,"uris":["http://zotero.org/users/3458704/items/KIUD4TSV"],"itemData":{"id":281,"type":"article-journal","abstract":"Increasing the biodiversity of cropped plants is a key leverage for agroecology, aiming to replace chemical inputs by ecological processes and regulations. Cultivar mixtures are a straightforward way to increase within-crop diversity, but they have so far been poorly used by farmers and they are not encouraged by advisory services. Based on the methodology developed by Kiær et al. (2009), we achieved a meta-analysis of cultivar mixtures in wheat. Among the 120 publications dedicated to wheat, we selected 32 studies to analyze various factors that may condition the success or failure of wheat mixtures by calculating overyielding, i.e. the difference in productivity of a variety mixture compared with the weighted mean of its component varieties in pure stand. The analysis highlighted a significant global overyielding of 3.5%, which reached 6.2% in condition of high disease pressures. Overyielding was not affected by seeding density or plot size. Under high disease pressure, overyielding increased by 3.2% point per added component variety. Overyielding was respectively 5.3% and 3.3% higher for mixtures heterogeneous in disease resistance or phenology than for homogeneous ones, and did not vary when considering height. Overyielding reached its highest values in the 1980s and 1990s, which reflects the predominance of disease-focused studies during this period. Our results confirm that cultivar mixtures are a potential way to increase yield relatively to pure varieties, especially under low pesticide cropping systems. Literature suggests that mixture practice is impeded by the lack of general rules that could help to mixing varieties. To design such rules it is needed to (1) achieve new experiments manipulating the heterogeneity in variety traits, (2) determine experimentally the ecological mechanisms underlying mixture performance and (3) develop new models allowing testing and analyzing these mechanisms.","container-title":"Field Crops Research","DOI":"10.1016/j.fcr.2017.09.006","ISSN":"0378-4290","journalAbbreviation":"Field Crops Research","page":"298-313","source":"ScienceDirect","title":"Unfolding the potential of wheat cultivar mixtures: A meta-analysis perspective and identification of knowledge gaps","title-short":"Unfolding the potential of wheat cultivar mixtures","volume":"221","author":[{"family":"Borg","given":"J."},{"family":"Kiær","given":"L. P."},{"family":"Lecarpentier","given":"C."},{"family":"Goldringer","given":"I."},{"family":"Gauffreteau","given":"A."},{"family":"Saint-Jean","given":"S."},{"family":"Barot","given":"S."},{"family":"Enjalbert","given":"J."}],"issued":{"date-parts":[["2018",5,15]]}}}],"schema":"https://github.com/citation-style-language/schema/raw/master/csl-citation.json"} </w:instrText>
       </w:r>
       <w:r>
         <w:rPr>
@@ -1973,6 +2222,7 @@
         </w:rPr>
         <w:fldChar w:fldCharType="separate"/>
       </w:r>
+      <w:proofErr w:type="spellStart"/>
       <w:r>
         <w:rPr>
           <w:rFonts w:cs="Times New Roman"/>
@@ -1980,7 +2230,17 @@
           <w:szCs w:val="24"/>
           <w:lang w:val="en-US"/>
         </w:rPr>
-        <w:t>Kiær et al. 2009; Reiss and Drinkwater 2018; Borg et al. 2018)</w:t>
+        <w:t>Kiær</w:t>
+      </w:r>
+      <w:proofErr w:type="spellEnd"/>
+      <w:r>
+        <w:rPr>
+          <w:rFonts w:cs="Times New Roman"/>
+          <w:kern w:val="0"/>
+          <w:szCs w:val="24"/>
+          <w:lang w:val="en-US"/>
+        </w:rPr>
+        <w:t xml:space="preserve"> et al. 2009; Reiss and Drinkwater 2018; Borg et al. 2018)</w:t>
       </w:r>
       <w:r>
         <w:rPr>
@@ -2058,7 +2318,7 @@
         <w:rPr>
           <w:lang w:val="en-US"/>
         </w:rPr>
-        <w:instrText xml:space="preserve"> ADDIN ZOTERO_ITEM CSL_CITATION {"citationID":"ml7unR5Y","properties":{"formattedCitation":"(Reiss and Drinkwater 2018; Alsabbagh et al. 2022)","plainCitation":"(Reiss and Drinkwater 2018; Alsabbagh et al. 2022)","noteIndex":0},"citationItems":[{"id":92,"uris":["http://zotero.org/users/3458704/items/K2RIC5MN"],"itemData":{"id":92,"type":"article-journal","abstract":"Extensive research has shown that greater plant community diversity leads to higher levels of productivity and other ecosystem services, and such increased diversity has been suggested as a way to improve yield and agricultural sustainability. Increasing intraspecific diversity with cultivar mixtures is one way to increase diversity in agricultural systems. We examined the relationship between intraspecific diversity and yield in cultivar mixtures using a meta-analysis of 91 studies and &gt;3,600 observations. Additionally, we investigated how environmental and management factors might influence this relationship, and if the yield stability of cultivar mixtures differed from that of monocultures. We found that the yield increased by 2.2% overall in cultivar mixtures relative to their monoculture components. Mixtures with more cultivars and those with more functional trait diversity showed higher relative yields. Under biotic stressors, such as disease pressure, and abiotic stressors, such as low levels of soil organic matter and nutrient availability, this diversity effect was stronger, resulting in higher relative yields. Finally, cultivar mixtures generally showed higher yield stability compared to monocultures, especially in response to annual weather variability at a site over time. This practice of mixing cultivars can be integrated into intensified cropping systems where species monocultures dominate, as well as in smallholder cropping systems where low-cost improvements are in demand. Overall, these results suggest that cultivar mixtures are a viable strategy to increase diversity in agroecosystems, promoting increased yield and yield stability, with minimal environmental impact.","container-title":"Ecological Applications","DOI":"10.1002/eap.1629","ISSN":"1939-5582","issue":"1","language":"en","license":"© 2017 by the Ecological Society of America","page":"62-77","source":"Wiley Online Library","title":"Cultivar mixtures: A meta-analysis of the effect of intraspecific diversity on crop yield","title-short":"Cultivar mixtures","volume":"28","author":[{"family":"Reiss","given":"Emily R."},{"family":"Drinkwater","given":"Laurie E."}],"issued":{"date-parts":[["2018"]]}}},{"id":2817,"uris":["http://zotero.org/users/3458704/items/I44IJ3TJ"],"itemData":{"id":2817,"type":"article-journal","abstract":"In ecology, an increase in genetic diversity within a community in natural ecosystems increases its productivity, while in evolutionary biology, kinship selection predicts that relatedness on social traits improves fitness. Varietal mixtures, where different genotypes are grown together, show contrasting results, especially for grain yield where both positive and negative effects of mixtures have been reported. To understand the effect of diversity on field performance, we grew 96 independent mixtures each composed with 12 durum wheat (Triticum turgidum ssp. durum Thell.) inbred lines, under two contrasting environmental conditions for water availability. Using dense genotyping, we imputed allelic frequencies and a genetic diversity index on more than 96000 loci for each mixture. We then analyzed the effect of genetic diversity on agronomic performance using a genome-wide approach. We explored the stress gradient hypothesis, which proposes that the greater the unfavourable conditions, the more beneficial the effect of diversity on mixture performance. We found that diversity on average had a negative effect on yield and its components while it was beneficial on grain weight. There was little support for the stress gradient theory. We discuss how to use genomic data to improve the assembly of varietal mixtures.","container-title":"PLOS ONE","DOI":"10.1371/journal.pone.0276223","ISSN":"1932-6203","issue":"12","journalAbbreviation":"PLOS ONE","language":"en","note":"publisher: Public Library of Science","page":"e0276223","source":"PLoS Journals","title":"Diversity matters in wheat mixtures: A genomic survey of the impact of genetic diversity on the performance of 12 way durum wheat mixtures grown in two contrasted and controlled environments","title-short":"Diversity matters in wheat mixtures","volume":"17","author":[{"family":"Alsabbagh","given":"Pauline"},{"family":"Gay","given":"Laurène"},{"family":"Colombo","given":"Michel"},{"family":"Montazeaud","given":"Germain"},{"family":"Ardisson","given":"Morgane"},{"family":"Rocher","given":"Aline"},{"family":"Allard","given":"Vincent"},{"family":"David","given":"Jacques L."}],"issued":{"date-parts":[["2022",12,9]]}}}],"schema":"https://github.com/citation-style-language/schema/raw/master/csl-citation.json"} </w:instrText>
+        <w:instrText xml:space="preserve"> ADDIN ZOTERO_ITEM CSL_CITATION {"citationID":"ml7unR5Y","properties":{"formattedCitation":"(Reiss and Drinkwater 2018; Alsabbagh et al. 2022)","plainCitation":"(Reiss and Drinkwater 2018; Alsabbagh et al. 2022)","noteIndex":0},"citationItems":[{"id":157,"uris":["http://zotero.org/users/3458704/items/K2RIC5MN"],"itemData":{"id":157,"type":"article-journal","abstract":"Extensive research has shown that greater plant community diversity leads to higher levels of productivity and other ecosystem services, and such increased diversity has been suggested as a way to improve yield and agricultural sustainability. Increasing intraspecific diversity with cultivar mixtures is one way to increase diversity in agricultural systems. We examined the relationship between intraspecific diversity and yield in cultivar mixtures using a meta-analysis of 91 studies and &gt;3,600 observations. Additionally, we investigated how environmental and management factors might influence this relationship, and if the yield stability of cultivar mixtures differed from that of monocultures. We found that the yield increased by 2.2% overall in cultivar mixtures relative to their monoculture components. Mixtures with more cultivars and those with more functional trait diversity showed higher relative yields. Under biotic stressors, such as disease pressure, and abiotic stressors, such as low levels of soil organic matter and nutrient availability, this diversity effect was stronger, resulting in higher relative yields. Finally, cultivar mixtures generally showed higher yield stability compared to monocultures, especially in response to annual weather variability at a site over time. This practice of mixing cultivars can be integrated into intensified cropping systems where species monocultures dominate, as well as in smallholder cropping systems where low-cost improvements are in demand. Overall, these results suggest that cultivar mixtures are a viable strategy to increase diversity in agroecosystems, promoting increased yield and yield stability, with minimal environmental impact.","container-title":"Ecological Applications","DOI":"10.1002/eap.1629","ISSN":"1939-5582","issue":"1","language":"en","license":"© 2017 by the Ecological Society of America","page":"62-77","source":"Wiley Online Library","title":"Cultivar mixtures: A meta-analysis of the effect of intraspecific diversity on crop yield","title-short":"Cultivar mixtures","volume":"28","author":[{"family":"Reiss","given":"Emily R."},{"family":"Drinkwater","given":"Laurie E."}],"issued":{"date-parts":[["2018"]]}}},{"id":45,"uris":["http://zotero.org/users/3458704/items/I44IJ3TJ"],"itemData":{"id":45,"type":"article-journal","abstract":"In ecology, an increase in genetic diversity within a community in natural ecosystems increases its productivity, while in evolutionary biology, kinship selection predicts that relatedness on social traits improves fitness. Varietal mixtures, where different genotypes are grown together, show contrasting results, especially for grain yield where both positive and negative effects of mixtures have been reported. To understand the effect of diversity on field performance, we grew 96 independent mixtures each composed with 12 durum wheat (Triticum turgidum ssp. durum Thell.) inbred lines, under two contrasting environmental conditions for water availability. Using dense genotyping, we imputed allelic frequencies and a genetic diversity index on more than 96000 loci for each mixture. We then analyzed the effect of genetic diversity on agronomic performance using a genome-wide approach. We explored the stress gradient hypothesis, which proposes that the greater the unfavourable conditions, the more beneficial the effect of diversity on mixture performance. We found that diversity on average had a negative effect on yield and its components while it was beneficial on grain weight. There was little support for the stress gradient theory. We discuss how to use genomic data to improve the assembly of varietal mixtures.","container-title":"PLOS ONE","DOI":"10.1371/journal.pone.0276223","ISSN":"1932-6203","issue":"12","journalAbbreviation":"PLOS ONE","language":"en","note":"publisher: Public Library of Science","page":"e0276223","source":"PLoS Journals","title":"Diversity matters in wheat mixtures: A genomic survey of the impact of genetic diversity on the performance of 12 way durum wheat mixtures grown in two contrasted and controlled environments","title-short":"Diversity matters in wheat mixtures","volume":"17","author":[{"family":"Alsabbagh","given":"Pauline"},{"family":"Gay","given":"Laurène"},{"family":"Colombo","given":"Michel"},{"family":"Montazeaud","given":"Germain"},{"family":"Ardisson","given":"Morgane"},{"family":"Rocher","given":"Aline"},{"family":"Allard","given":"Vincent"},{"family":"David","given":"Jacques L."}],"issued":{"date-parts":[["2022",12,9]]}}}],"schema":"https://github.com/citation-style-language/schema/raw/master/csl-citation.json"} </w:instrText>
       </w:r>
       <w:r>
         <w:rPr>
@@ -2145,7 +2405,7 @@
         <w:rPr>
           <w:lang w:val="en-US"/>
         </w:rPr>
-        <w:instrText xml:space="preserve"> ADDIN ZOTERO_ITEM CSL_CITATION {"citationID":"PRrTFDeL","properties":{"formattedCitation":"(McGill et al. 2006; Garnier et al. 2015)","plainCitation":"(McGill et al. 2006; Garnier et al. 2015)","noteIndex":0},"citationItems":[{"id":393,"uris":["http://zotero.org/users/3458704/items/C2LP3ZL3"],"itemData":{"id":393,"type":"article-journal","abstract":"There is considerable debate about whether community ecology will ever produce general principles. We suggest here that this can be achieved but that community ecology has lost its way by focusing on pairwise species interactions independent of the environment. We assert that community ecology should return to an emphasis on four themes that are tied together by a two-step process: how the fundamental niche is governed by functional traits within the context of abiotic environmental gradients; and how the interaction between traits and fundamental niches maps onto the realized niche in the context of a biotic interaction milieu. We suggest this approach can create a more quantitative and predictive science that can more readily address issues of global change.","container-title":"Trends in Ecology &amp; Evolution","DOI":"10.1016/j.tree.2006.02.002","ISSN":"0169-5347","issue":"4","journalAbbreviation":"Trends Ecol. Evol.","language":"eng","note":"PMID: 16701083","page":"178-185","source":"PubMed","title":"Rebuilding community ecology from functional traits","volume":"21","author":[{"family":"McGill","given":"Brian J."},{"family":"Enquist","given":"Brian J."},{"family":"Weiher","given":"Evan"},{"family":"Westoby","given":"Mark"}],"issued":{"date-parts":[["2006",4]]}}},{"id":214,"uris":["http://zotero.org/users/3458704/items/7BGNBZSF"],"itemData":{"id":214,"type":"book","abstract":"Biological diversity, the variety of living organisms on Earth, is traditionally viewed as the diversity of taxa, and species in particular. However, other facets of diversity also need to be considered for a comprehensive understanding of evolutionary and ecological processes. This novel book demonstrates the advantages of adopting a functional approach to diversity in order to improve our understanding of the functioning of ecological systems and their components. The focus is on plants, which are major components of these systems, and for which the functional approach has led to major scientific advances over the last 20 years. Plant Functional Diversity presents the rationale for a trait-based approach to functional diversity in the context of comparative plant ecology and agroecology. It demonstrates how this approach can be used to address a number of highly debated questions in plant ecology pertaining to plant responses to their environment, controls on plant community structure, ecosystem properties, and the services these deliver to human societies. This research level text will be of particular relevance and use to graduate students and professional researchers in plant ecology, agricultural sciences and conservation biology.","event-place":"Oxford, New York","ISBN":"978-0-19-875737-5","number-of-pages":"256","publisher":"Oxford University Press","publisher-place":"Oxford, New York","source":"Oxford University Press","title":"Plant functional diversity: organism traits, community structure, and ecosystem properties","title-short":"Plant Functional Diversity","author":[{"family":"Garnier","given":"Eric"},{"family":"Navas","given":"Marie-Laure"},{"family":"Grigulis","given":"Karl"}],"issued":{"date-parts":[["2015",12,10]]}}}],"schema":"https://github.com/citation-style-language/schema/raw/master/csl-citation.json"} </w:instrText>
+        <w:instrText xml:space="preserve"> ADDIN ZOTERO_ITEM CSL_CITATION {"citationID":"PRrTFDeL","properties":{"formattedCitation":"(McGill et al. 2006; Garnier et al. 2015)","plainCitation":"(McGill et al. 2006; Garnier et al. 2015)","noteIndex":0},"citationItems":[{"id":601,"uris":["http://zotero.org/users/3458704/items/C2LP3ZL3"],"itemData":{"id":601,"type":"article-journal","abstract":"There is considerable debate about whether community ecology will ever produce general principles. We suggest here that this can be achieved but that community ecology has lost its way by focusing on pairwise species interactions independent of the environment. We assert that community ecology should return to an emphasis on four themes that are tied together by a two-step process: how the fundamental niche is governed by functional traits within the context of abiotic environmental gradients; and how the interaction between traits and fundamental niches maps onto the realized niche in the context of a biotic interaction milieu. We suggest this approach can create a more quantitative and predictive science that can more readily address issues of global change.","container-title":"Trends in Ecology &amp; Evolution","DOI":"10.1016/j.tree.2006.02.002","ISSN":"0169-5347","issue":"4","journalAbbreviation":"Trends Ecol. Evol.","language":"eng","note":"PMID: 16701083","page":"178-185","source":"PubMed","title":"Rebuilding community ecology from functional traits","volume":"21","author":[{"family":"McGill","given":"Brian J."},{"family":"Enquist","given":"Brian J."},{"family":"Weiher","given":"Evan"},{"family":"Westoby","given":"Mark"}],"issued":{"date-parts":[["2006",4]]}}},{"id":459,"uris":["http://zotero.org/users/3458704/items/7BGNBZSF"],"itemData":{"id":459,"type":"book","abstract":"Biological diversity, the variety of living organisms on Earth, is traditionally viewed as the diversity of taxa, and species in particular. However, other facets of diversity also need to be considered for a comprehensive understanding of evolutionary and ecological processes. This novel book demonstrates the advantages of adopting a functional approach to diversity in order to improve our understanding of the functioning of ecological systems and their components. The focus is on plants, which are major components of these systems, and for which the functional approach has led to major scientific advances over the last 20 years. Plant Functional Diversity presents the rationale for a trait-based approach to functional diversity in the context of comparative plant ecology and agroecology. It demonstrates how this approach can be used to address a number of highly debated questions in plant ecology pertaining to plant responses to their environment, controls on plant community structure, ecosystem properties, and the services these deliver to human societies. This research level text will be of particular relevance and use to graduate students and professional researchers in plant ecology, agricultural sciences and conservation biology.","event-place":"Oxford, New York","ISBN":"978-0-19-875737-5","number-of-pages":"256","publisher":"Oxford University Press","publisher-place":"Oxford, New York","source":"Oxford University Press","title":"Plant functional diversity: organism traits, community structure, and ecosystem properties","title-short":"Plant Functional Diversity","author":[{"family":"Garnier","given":"Eric"},{"family":"Navas","given":"Marie-Laure"},{"family":"Grigulis","given":"Karl"}],"issued":{"date-parts":[["2015",12,10]]}}}],"schema":"https://github.com/citation-style-language/schema/raw/master/csl-citation.json"} </w:instrText>
       </w:r>
       <w:r>
         <w:rPr>
@@ -2230,7 +2490,7 @@
         <w:rPr>
           <w:lang w:val="en-US"/>
         </w:rPr>
-        <w:instrText xml:space="preserve"> ADDIN ZOTERO_ITEM CSL_CITATION {"citationID":"dbWJiyJ1","properties":{"formattedCitation":"(Violle et al. 2007)","plainCitation":"(Violle et al. 2007)","noteIndex":0},"citationItems":[{"id":347,"uris":["http://zotero.org/users/3458704/items/BCET3FZK"],"itemData":{"id":347,"type":"article-journal","abstract":"In its simplest definition, a trait is a surrogate of organismal performance, and this meaning of the term has been used by evolutionists for a long time. Over the last three decades, developments in community and ecosystem ecology have forced the concept of trait beyond these original boundaries, and trait-based approaches are now widely used in studies ranging from the level of organisms to that of ecosystems. Despite some attempts to fix the terminology, especially in plant ecology, there is currently a high degree of confusion in the use, not only of the term “trait” itself, but also in the underlying concepts it refers to. We therefore give an unambiguous definition of plant trait, with a particular emphasis on functional trait. A hierarchical perspective is proposed, extending the “performance paradigm” to plant ecology. “Functional traits” are defined as morpho-physio-phenological traits which impact fitness indirectly via their effects on growth, reproduction and survival, the three components of individual performance. We finally present an integrative framework explaining how changes in trait values due to environmental variations are translated into organismal performance, and how these changes may influence processes at higher organizational levels. We argue that this can be achieved by developing “integration functions” which can be grouped into functional response (community level) and effect (ecosystem level) algorithms.","container-title":"Oikos","DOI":"10.1111/j.0030-1299.2007.15559.x","ISSN":"1600-0706","issue":"5","journalAbbreviation":"Oikos","language":"en","page":"882-892","source":"Wiley Online Library","title":"Let the concept of trait be functional!","volume":"116","author":[{"family":"Violle","given":"Cyrille"},{"family":"Navas","given":"Marie-Laure"},{"family":"Vile","given":"Denis"},{"family":"Kazakou","given":"Elena"},{"family":"Fortunel","given":"Claire"},{"family":"Hummel","given":"Irène"},{"family":"Garnier","given":"Eric"}],"issued":{"date-parts":[["2007"]],"season":"mai"}}}],"schema":"https://github.com/citation-style-language/schema/raw/master/csl-citation.json"} </w:instrText>
+        <w:instrText xml:space="preserve"> ADDIN ZOTERO_ITEM CSL_CITATION {"citationID":"dbWJiyJ1","properties":{"formattedCitation":"(Violle et al. 2007)","plainCitation":"(Violle et al. 2007)","noteIndex":0},"citationItems":[{"id":392,"uris":["http://zotero.org/users/3458704/items/BCET3FZK"],"itemData":{"id":392,"type":"article-journal","abstract":"In its simplest definition, a trait is a surrogate of organismal performance, and this meaning of the term has been used by evolutionists for a long time. Over the last three decades, developments in community and ecosystem ecology have forced the concept of trait beyond these original boundaries, and trait-based approaches are now widely used in studies ranging from the level of organisms to that of ecosystems. Despite some attempts to fix the terminology, especially in plant ecology, there is currently a high degree of confusion in the use, not only of the term “trait” itself, but also in the underlying concepts it refers to. We therefore give an unambiguous definition of plant trait, with a particular emphasis on functional trait. A hierarchical perspective is proposed, extending the “performance paradigm” to plant ecology. “Functional traits” are defined as morpho-physio-phenological traits which impact fitness indirectly via their effects on growth, reproduction and survival, the three components of individual performance. We finally present an integrative framework explaining how changes in trait values due to environmental variations are translated into organismal performance, and how these changes may influence processes at higher organizational levels. We argue that this can be achieved by developing “integration functions” which can be grouped into functional response (community level) and effect (ecosystem level) algorithms.","container-title":"Oikos","DOI":"10.1111/j.0030-1299.2007.15559.x","ISSN":"1600-0706","issue":"5","journalAbbreviation":"Oikos","language":"en","page":"882-892","source":"Wiley Online Library","title":"Let the concept of trait be functional!","volume":"116","author":[{"family":"Violle","given":"Cyrille"},{"family":"Navas","given":"Marie-Laure"},{"family":"Vile","given":"Denis"},{"family":"Kazakou","given":"Elena"},{"family":"Fortunel","given":"Claire"},{"family":"Hummel","given":"Irène"},{"family":"Garnier","given":"Eric"}],"issued":{"date-parts":[["2007",5,1]]}}}],"schema":"https://github.com/citation-style-language/schema/raw/master/csl-citation.json"} </w:instrText>
       </w:r>
       <w:r>
         <w:rPr>
@@ -2243,7 +2503,23 @@
           <w:rFonts w:cs="Times New Roman"/>
           <w:lang w:val="en-US"/>
         </w:rPr>
-        <w:t>(Violle et al. 2007)</w:t>
+        <w:t>(</w:t>
+      </w:r>
+      <w:proofErr w:type="spellStart"/>
+      <w:r>
+        <w:rPr>
+          <w:rFonts w:cs="Times New Roman"/>
+          <w:lang w:val="en-US"/>
+        </w:rPr>
+        <w:t>Violle</w:t>
+      </w:r>
+      <w:proofErr w:type="spellEnd"/>
+      <w:r>
+        <w:rPr>
+          <w:rFonts w:cs="Times New Roman"/>
+          <w:lang w:val="en-US"/>
+        </w:rPr>
+        <w:t xml:space="preserve"> et al. 2007)</w:t>
       </w:r>
       <w:r>
         <w:rPr>
@@ -2393,7 +2669,7 @@
         <w:rPr>
           <w:lang w:val="en-US"/>
         </w:rPr>
-        <w:instrText xml:space="preserve"> ADDIN ZOTERO_ITEM CSL_CITATION {"citationID":"6AqiZTtv","properties":{"formattedCitation":"(Garnier et al. 2004)","plainCitation":"(Garnier et al. 2004)","noteIndex":0},"citationItems":[{"id":215,"uris":["http://zotero.org/users/3458704/items/BNXDS3WM"],"itemData":{"id":215,"type":"article-journal","abstract":"Although the structure and composition of plant communities is known to influence the functioning of ecosystems, there is as yet no agreement as to how these should be described from a functional perspective. We tested the biomass ratio hypothesis, which postulates that ecosystem properties should depend on species traits and on species contribution to the total biomass of the community, in a successional sere following vineyard abandonment in the Mediterranean region of France. Ecosystem-specific net primary productivity, litter decomposition rate, and total soil carbon and nitrogen varied significantly with field age, and correlated with community-aggregated (i.e., weighed according to the relative abundance of species) functional leaf traits. The three easily measurable traits tested, specific leaf area, leaf dry matter content, and nitrogen concentration, provide a simple means to scale up from organ to ecosystem functioning in complex plant communities. We propose that they be called “functional markers,” and be used to assess the impacts of community changes on ecosystem properties induced, in particular, by global change drivers.","container-title":"Ecology","DOI":"10.1890/03-0799","ISSN":"1939-9170","issue":"9","language":"en","page":"2630-2637","source":"Wiley Online Library","title":"Plant functional markers capture ecosystem properties during secondary succession","volume":"85","author":[{"family":"Garnier","given":"Eric"},{"family":"Cortez","given":"Jacques"},{"family":"Billès","given":"Georges"},{"family":"Navas","given":"Marie-Laure"},{"family":"Roumet","given":"Catherine"},{"family":"Debussche","given":"Max"},{"family":"Laurent","given":"Gérard"},{"family":"Blanchard","given":"Alain"},{"family":"Aubry","given":"David"},{"family":"Bellmann","given":"Astrid"},{"family":"Neill","given":"Cathy"},{"family":"Toussaint","given":"Jean-Patrick"}],"issued":{"date-parts":[["2004"]]}}}],"schema":"https://github.com/citation-style-language/schema/raw/master/csl-citation.json"} </w:instrText>
+        <w:instrText xml:space="preserve"> ADDIN ZOTERO_ITEM CSL_CITATION {"citationID":"6AqiZTtv","properties":{"formattedCitation":"(Garnier et al. 2004)","plainCitation":"(Garnier et al. 2004)","noteIndex":0},"citationItems":[{"id":460,"uris":["http://zotero.org/users/3458704/items/BNXDS3WM"],"itemData":{"id":460,"type":"article-journal","abstract":"Although the structure and composition of plant communities is known to influence the functioning of ecosystems, there is as yet no agreement as to how these should be described from a functional perspective. We tested the biomass ratio hypothesis, which postulates that ecosystem properties should depend on species traits and on species contribution to the total biomass of the community, in a successional sere following vineyard abandonment in the Mediterranean region of France. Ecosystem-specific net primary productivity, litter decomposition rate, and total soil carbon and nitrogen varied significantly with field age, and correlated with community-aggregated (i.e., weighed according to the relative abundance of species) functional leaf traits. The three easily measurable traits tested, specific leaf area, leaf dry matter content, and nitrogen concentration, provide a simple means to scale up from organ to ecosystem functioning in complex plant communities. We propose that they be called “functional markers,” and be used to assess the impacts of community changes on ecosystem properties induced, in particular, by global change drivers.","container-title":"Ecology","DOI":"10.1890/03-0799","ISSN":"1939-9170","issue":"9","language":"en","page":"2630-2637","source":"Wiley Online Library","title":"Plant functional markers capture ecosystem properties during secondary succession","volume":"85","author":[{"family":"Garnier","given":"Eric"},{"family":"Cortez","given":"Jacques"},{"family":"Billès","given":"Georges"},{"family":"Navas","given":"Marie-Laure"},{"family":"Roumet","given":"Catherine"},{"family":"Debussche","given":"Max"},{"family":"Laurent","given":"Gérard"},{"family":"Blanchard","given":"Alain"},{"family":"Aubry","given":"David"},{"family":"Bellmann","given":"Astrid"},{"family":"Neill","given":"Cathy"},{"family":"Toussaint","given":"Jean-Patrick"}],"issued":{"date-parts":[["2004"]]}}}],"schema":"https://github.com/citation-style-language/schema/raw/master/csl-citation.json"} </w:instrText>
       </w:r>
       <w:r>
         <w:rPr>
@@ -2406,7 +2682,23 @@
           <w:rFonts w:cs="Times New Roman"/>
           <w:lang w:val="en-US"/>
         </w:rPr>
-        <w:t>(Garnier et al. 2004)</w:t>
+        <w:t>(</w:t>
+      </w:r>
+      <w:proofErr w:type="spellStart"/>
+      <w:r>
+        <w:rPr>
+          <w:rFonts w:cs="Times New Roman"/>
+          <w:lang w:val="en-US"/>
+        </w:rPr>
+        <w:t>Garnier</w:t>
+      </w:r>
+      <w:proofErr w:type="spellEnd"/>
+      <w:r>
+        <w:rPr>
+          <w:rFonts w:cs="Times New Roman"/>
+          <w:lang w:val="en-US"/>
+        </w:rPr>
+        <w:t xml:space="preserve"> et al. 2004)</w:t>
       </w:r>
       <w:r>
         <w:rPr>
@@ -2448,7 +2740,7 @@
         <w:rPr>
           <w:lang w:val="en-US"/>
         </w:rPr>
-        <w:instrText xml:space="preserve"> ADDIN ZOTERO_ITEM CSL_CITATION {"citationID":"nLwvs0hR","properties":{"formattedCitation":"(Violle and Jiang 2009)","plainCitation":"(Violle and Jiang 2009)","noteIndex":0},"citationItems":[{"id":483,"uris":["http://zotero.org/users/3458704/items/PMQF9N4N"],"itemData":{"id":483,"type":"article-journal","container-title":"Journal of Plant Ecology","DOI":"10.1093/jpe/rtp007","ISSN":"1752-9921","issue":"2","page":"87-93","source":"academic.oup.com","title":"Towards a trait-based quantification of species niche","volume":"2","author":[{"family":"Violle","given":"Cyrille"},{"family":"Jiang","given":"Lin"}],"issued":{"date-parts":[["2009",6,1]]}}}],"schema":"https://github.com/citation-style-language/schema/raw/master/csl-citation.json"} </w:instrText>
+        <w:instrText xml:space="preserve"> ADDIN ZOTERO_ITEM CSL_CITATION {"citationID":"nLwvs0hR","properties":{"formattedCitation":"(Violle and Jiang 2009)","plainCitation":"(Violle and Jiang 2009)","noteIndex":0},"citationItems":[{"id":688,"uris":["http://zotero.org/users/3458704/items/PMQF9N4N"],"itemData":{"id":688,"type":"article-journal","container-title":"Journal of Plant Ecology","DOI":"10.1093/jpe/rtp007","ISSN":"1752-9921","issue":"2","page":"87-93","source":"academic.oup.com","title":"Towards a trait-based quantification of species niche","volume":"2","author":[{"family":"Violle","given":"Cyrille"},{"family":"Jiang","given":"Lin"}],"issued":{"date-parts":[["2009",6,1]]}}}],"schema":"https://github.com/citation-style-language/schema/raw/master/csl-citation.json"} </w:instrText>
       </w:r>
       <w:r>
         <w:rPr>
@@ -2461,7 +2753,23 @@
           <w:rFonts w:cs="Times New Roman"/>
           <w:lang w:val="en-US"/>
         </w:rPr>
-        <w:t>(Violle and Jiang 2009)</w:t>
+        <w:t>(</w:t>
+      </w:r>
+      <w:proofErr w:type="spellStart"/>
+      <w:r>
+        <w:rPr>
+          <w:rFonts w:cs="Times New Roman"/>
+          <w:lang w:val="en-US"/>
+        </w:rPr>
+        <w:t>Violle</w:t>
+      </w:r>
+      <w:proofErr w:type="spellEnd"/>
+      <w:r>
+        <w:rPr>
+          <w:rFonts w:cs="Times New Roman"/>
+          <w:lang w:val="en-US"/>
+        </w:rPr>
+        <w:t xml:space="preserve"> and Jiang 2009)</w:t>
       </w:r>
       <w:r>
         <w:rPr>
@@ -2497,7 +2805,7 @@
         <w:rPr>
           <w:lang w:val="en-US"/>
         </w:rPr>
-        <w:instrText xml:space="preserve"> ADDIN ZOTERO_ITEM CSL_CITATION {"citationID":"RPB0V9gf","properties":{"formattedCitation":"(Wagg et al. 2017; Cadotte 2017)","plainCitation":"(Wagg et al. 2017; Cadotte 2017)","noteIndex":0},"citationItems":[{"id":424,"uris":["http://zotero.org/users/3458704/items/4QEF27ST"],"itemData":{"id":424,"type":"article-journal","abstract":"Niche complementarity and competitive disparity are driving mechanisms behind plant community assembly and productivity. Consequently, there is great interest in predicting species complementarity and their competitive differences from their functional traits as dissimilar species may compete less and result in more complete use of resources. Here we assessed the role of trait dissimilarities for species complementarity and competitive disparities within an experimental gradient of plant species richness and functional trait dissimilarity. Communities were assembled using three pools of grass and forb species based on a priori knowledge of traits related to (1) above- and below-ground spatial differences in resource acquisition, (2) phenological differences or (3) both. Complementarity and competitive disparities were assessed by partitioning the overyielding in mixed species communities into species complementarity and dominance effects. Community overyielding and the underlying complementarity and competitive dominance varied strongly among the three plant species pools. Overyielding and complementarity were greatest among species that were assembled based on their variation in both spatial and phenological traits. Competitive dominance was greatest when species were assembled based on spatial resource acquisition traits alone. In communities that were assembled based on species variation in only spatial or phenological traits, greater competitive dominance was predicted by greater differences in SLA and flowering initiation respectively, while greater complementarity was predicted by greater dissimilarity in leaf area and flowering senescence respectively. Greater differences in leaf area could also be linked to greater species complementarity in communities assembled based on variation in both phenological and spatial traits, but trait dissimilarity was unrelated to competitive dominance in these communities. Our results indicate that complementarity and competitive disparity among species are both driven by trait dissimilarities. However, the identity of the traits that drives the complementarity and competitive disparity depends on the trait variation among species that comprise the community. Moreover, we demonstrate that communities assembled with the greater variation in both spatial and phenological traits show the greatest complementarity among species. A plain language summary is available for this article.","container-title":"Functional Ecology","DOI":"10.1111/1365-2435.12945","ISSN":"1365-2435","issue":"12","language":"en","license":"© 2017 The Authors. Functional Ecology © 2017 British Ecological Society","page":"2320-2329","source":"Wiley Online Library","title":"Functional trait dissimilarity drives both species complementarity and competitive disparity","volume":"31","author":[{"family":"Wagg","given":"Cameron"},{"family":"Ebeling","given":"Anne"},{"family":"Roscher","given":"Christiane"},{"family":"Ravenek","given":"Janneke"},{"family":"Bachmann","given":"Dörte"},{"family":"Eisenhauer","given":"Nico"},{"family":"Mommer","given":"Liesje"},{"family":"Buchmann","given":"Nina"},{"family":"Hillebrand","given":"Helmut"},{"family":"Schmid","given":"Bernhard"},{"family":"Weisser","given":"Wolfgang W."}],"issued":{"date-parts":[["2017"]]}}},{"id":475,"uris":["http://zotero.org/users/3458704/items/RRRWK2XU"],"itemData":{"id":475,"type":"article-journal","abstract":"The ability to explain why multispecies assemblages produce greater biomass compared to monocultures, has been a central goal in the quest to understand biodiversity effects on ecosystem function. Species contributions to ecosystem function can be driven by two processes: niche complementarity and a selection effect that is influenced by fitness (competitive) differences, and both can be approximated with measures of species’ traits. It has been hypothesised that fitness differences are associated with few, singular traits while complementarity requires multidimensional trait measures. Here, using experimental data from plant assemblages, I show that the selection effect was strongest when trait dissimilarity was low, while complementarity was greatest with high trait dissimilarity. Selection effects were best explained by a single trait, plant height. Complementarity was correlated with dissimilarity across multiple traits, representing above and below ground processes. By identifying the relevant traits linked to ecosystem function, we obtain the ability to predict combinations of species that will maximise ecosystem function.","container-title":"Ecology Letters","DOI":"10.1111/ele.12796","ISSN":"1461-0248","issue":"8","language":"en","page":"989-996","source":"Wiley Online Library","title":"Functional traits explain ecosystem function through opposing mechanisms","volume":"20","author":[{"family":"Cadotte","given":"Marc W."}],"issued":{"date-parts":[["2017",8,1]]}}}],"schema":"https://github.com/citation-style-language/schema/raw/master/csl-citation.json"} </w:instrText>
+        <w:instrText xml:space="preserve"> ADDIN ZOTERO_ITEM CSL_CITATION {"citationID":"RPB0V9gf","properties":{"formattedCitation":"(Wagg et al. 2017; Cadotte 2017)","plainCitation":"(Wagg et al. 2017; Cadotte 2017)","noteIndex":0},"citationItems":[{"id":631,"uris":["http://zotero.org/users/3458704/items/4QEF27ST"],"itemData":{"id":631,"type":"article-journal","abstract":"Niche complementarity and competitive disparity are driving mechanisms behind plant community assembly and productivity. Consequently, there is great interest in predicting species complementarity and their competitive differences from their functional traits as dissimilar species may compete less and result in more complete use of resources. Here we assessed the role of trait dissimilarities for species complementarity and competitive disparities within an experimental gradient of plant species richness and functional trait dissimilarity. Communities were assembled using three pools of grass and forb species based on a priori knowledge of traits related to (1) above- and below-ground spatial differences in resource acquisition, (2) phenological differences or (3) both. Complementarity and competitive disparities were assessed by partitioning the overyielding in mixed species communities into species complementarity and dominance effects. Community overyielding and the underlying complementarity and competitive dominance varied strongly among the three plant species pools. Overyielding and complementarity were greatest among species that were assembled based on their variation in both spatial and phenological traits. Competitive dominance was greatest when species were assembled based on spatial resource acquisition traits alone. In communities that were assembled based on species variation in only spatial or phenological traits, greater competitive dominance was predicted by greater differences in SLA and flowering initiation respectively, while greater complementarity was predicted by greater dissimilarity in leaf area and flowering senescence respectively. Greater differences in leaf area could also be linked to greater species complementarity in communities assembled based on variation in both phenological and spatial traits, but trait dissimilarity was unrelated to competitive dominance in these communities. Our results indicate that complementarity and competitive disparity among species are both driven by trait dissimilarities. However, the identity of the traits that drives the complementarity and competitive disparity depends on the trait variation among species that comprise the community. Moreover, we demonstrate that communities assembled with the greater variation in both spatial and phenological traits show the greatest complementarity among species. A plain language summary is available for this article.","container-title":"Functional Ecology","DOI":"10.1111/1365-2435.12945","ISSN":"1365-2435","issue":"12","language":"en","license":"© 2017 The Authors. Functional Ecology © 2017 British Ecological Society","page":"2320-2329","source":"Wiley Online Library","title":"Functional trait dissimilarity drives both species complementarity and competitive disparity","volume":"31","author":[{"family":"Wagg","given":"Cameron"},{"family":"Ebeling","given":"Anne"},{"family":"Roscher","given":"Christiane"},{"family":"Ravenek","given":"Janneke"},{"family":"Bachmann","given":"Dörte"},{"family":"Eisenhauer","given":"Nico"},{"family":"Mommer","given":"Liesje"},{"family":"Buchmann","given":"Nina"},{"family":"Hillebrand","given":"Helmut"},{"family":"Schmid","given":"Bernhard"},{"family":"Weisser","given":"Wolfgang W."}],"issued":{"date-parts":[["2017"]]}}},{"id":680,"uris":["http://zotero.org/users/3458704/items/RRRWK2XU"],"itemData":{"id":680,"type":"article-journal","abstract":"The ability to explain why multispecies assemblages produce greater biomass compared to monocultures, has been a central goal in the quest to understand biodiversity effects on ecosystem function. Species contributions to ecosystem function can be driven by two processes: niche complementarity and a selection effect that is influenced by fitness (competitive) differences, and both can be approximated with measures of species’ traits. It has been hypothesised that fitness differences are associated with few, singular traits while complementarity requires multidimensional trait measures. Here, using experimental data from plant assemblages, I show that the selection effect was strongest when trait dissimilarity was low, while complementarity was greatest with high trait dissimilarity. Selection effects were best explained by a single trait, plant height. Complementarity was correlated with dissimilarity across multiple traits, representing above and below ground processes. By identifying the relevant traits linked to ecosystem function, we obtain the ability to predict combinations of species that will maximise ecosystem function.","container-title":"Ecology Letters","DOI":"10.1111/ele.12796","ISSN":"1461-0248","issue":"8","language":"en","page":"989-996","source":"Wiley Online Library","title":"Functional traits explain ecosystem function through opposing mechanisms","volume":"20","author":[{"family":"Cadotte","given":"Marc W."}],"issued":{"date-parts":[["2017",8,1]]}}}],"schema":"https://github.com/citation-style-language/schema/raw/master/csl-citation.json"} </w:instrText>
       </w:r>
       <w:r>
         <w:rPr>
@@ -2613,7 +2921,7 @@
         <w:rPr>
           <w:lang w:val="en-US"/>
         </w:rPr>
-        <w:instrText xml:space="preserve"> ADDIN ZOTERO_ITEM CSL_CITATION {"citationID":"vTtpeBW3","properties":{"formattedCitation":"(Montazeaud et al. 2018, 2020; Kong and Zhao 2023)","plainCitation":"(Montazeaud et al. 2018, 2020; Kong and Zhao 2023)","noteIndex":0},"citationItems":[{"id":37,"uris":["http://zotero.org/users/3458704/items/KLLELFEG"],"itemData":{"id":37,"type":"article-journal","abstract":"Genotypic mixtures have been receiving a growing interest as genetic diversity could increase crop productivity. Resource-use complementarity is an expected key underlying mechanism, provided that varieties in the mixture differ in resource-related traits, notably root traits. We aimed at examining how trait differences and resource-use complementarity drive biomass production of genotypic mixtures.","container-title":"Plant and Soil","DOI":"10.1007/s11104-017-3496-2","ISSN":"1573-5036","issue":"1","journalAbbreviation":"Plant Soil","language":"en","page":"187-202","source":"Springer Link","title":"Crop mixtures: does niche complementarity hold for belowground resources? An experimental test using rice genotypic pairs","title-short":"Crop mixtures","volume":"424","author":[{"family":"Montazeaud","given":"Germain"},{"family":"Violle","given":"Cyrille"},{"family":"Fréville","given":"Hélène"},{"family":"Luquet","given":"Delphine"},{"family":"Ahmadi","given":"Nourollah"},{"family":"Courtois","given":"Brigitte"},{"family":"Bouhaba","given":"Ilyas"},{"family":"Fort","given":"Florian"}],"issued":{"date-parts":[["2018",3,1]]}}},{"id":2139,"uris":["http://zotero.org/users/3458704/items/H69UEICG"],"itemData":{"id":2139,"type":"article-journal","abstract":"Ecological theories suggest that higher plant genetic diversity can increase productivity in natural ecosystems. So far, varietal mixtures, that is, the cultivation of different genotypes within a field, have shown contrasting results, notably for grain yield where both positive and negative mixing effects have been reported. Such discrepancy between ecological theories and agronomical applications calls for a better understanding of plant–plant interactions in crops. Using durum wheat Triticum turgidum ssp. durum as a model species, we investigated the effect of functional trait composition on productivity and grain quality of varietal mixtures by growing 179 highly diverse genotypes in pure stands and 197 two-way mixtures in field conditions. We quantified the agronomic performance of the mixtures relative to their components grown in pure stands on two variables related to productivity, vegetative biomass yield and grain yield, and one variable related to grain quality, grain protein content. We then analysed the relationship between the relative performance of the mixtures and their functional composition that we characterized with trait means and trait differences on 19 above- and below-ground traits. We found that biomass and grain yield increased by 4% overall in mixtures relative to single varieties, but that mixing effects were non-significant for grain protein content. The combined effects of trait means and trait differences explained 12%, 17% and 22% of the variability of relative grain yield, biomass yield and grain protein content, respectively, with different traits affecting productivity and grain quality. Clustering varieties into functional groups allowed us to identify the most beneficial associations for multifaceted agronomic performance. Synthesis and applications. Functional traits explained a significant part of the relative agronomic performance of mixtures compared to monocultures (12%–22%, depending on the yield component). They can thus serve as a basis to identify groups of varieties whose combinations are expected to generate positive mixing effects, especially for productivity, and without compromising grain quality. Selection could then target convergence between groups for some traits and divergence between groups for other traits using empirically derived relationships between functional traits and agronomic performance as a guideline.","container-title":"Journal of Applied Ecology","DOI":"10.1111/1365-2664.13735","ISSN":"1365-2664","issue":"11","language":"en","note":"_eprint: https://onlinelibrary.wiley.com/doi/pdf/10.1111/1365-2664.13735","page":"2285-2295","source":"Wiley Online Library","title":"Multifaceted functional diversity for multifaceted crop yield: Towards ecological assembly rules for varietal mixtures","title-short":"Multifaceted functional diversity for multifaceted crop yield","volume":"57","author":[{"family":"Montazeaud","given":"Germain"},{"family":"Violle","given":"Cyrille"},{"family":"Roumet","given":"Pierre"},{"family":"Rocher","given":"Aline"},{"family":"Ecarnot","given":"Martin"},{"family":"Compan","given":"Frédéric"},{"family":"Maillet","given":"Guillaume"},{"family":"Fort","given":"Florian"},{"family":"Fréville","given":"Hélène"}],"issued":{"date-parts":[["2020"]]}}},{"id":3117,"uris":["http://zotero.org/users/3458704/items/CNEMV8Z6"],"itemData":{"id":3117,"type":"article-journal","abstract":"Ecological theories indicate that increasing plant genetic diversity promotes ecosystem productivity. Thus, the cultivation of different genotypes within a field, known as cultivar mixtures, could provide beneficial agroecosystem services for wheat (Triticum aestivum L.) production. However, it remains unclear whether these benefits are dependent on the optimization of functional traits, which can improve light capture and yield of the wheat cultivar mixtures. Here, we conducted a field experiment over 3 years in the North China Plain to investigate the effects of cultivar mixtures on functional traits, light capture and the grain yield of winter wheat. We compared the performance of individual cultivars (8× monocultures) and combinations of cultivar mixtures that contained two (mixture-2), four (mixture-4) and eight (mixture-8) wheat cultivars. The results showed that grain yield was closely correlated with optimization of functional traits in cultivar mixtures. The specific leaf area (SLA) was lower in the mixtures than the mean of their component cultivars in monoculture, leading to weaker shading effects and higher capture rates of canopy photosynthetically active radiation (PAR) in the middle layer. Moreover, mixture-4 had a significantly increased flag leaf area (LA), leaf weight (LW), effective tiller number and SPAD of 35 days after anthesis compared with mean-4 (the mean of four cultivars in monoculture). The grain yields of mixture-4 and mixture-8 significantly increased by 6.31 % and 10.59 %, respectively, in 2019 and by 13.08 % and 12.25 %, respectively, in 2021 compared with mean-4 and mean-8 (the mean of eight cultivars in monoculture). Therefore, enhanced synergy among functional traits in cultivar mixtures tends to promote higher capture efficiencies for limited resources, such as light, which in turn contributes to greater grain yields. In short, as an ecological approach, increasing within-field genetic diversity can be regarded as an effective strategy to enhance agroecosystem productivity and food security worldwide.","container-title":"European Journal of Agronomy","DOI":"10.1016/j.eja.2023.126977","ISSN":"1161-0301","journalAbbreviation":"European Journal of Agronomy","page":"126977","source":"ScienceDirect","title":"Increasing yield through wheat cultivar mixture that optimizes functional traits within the canopy","volume":"151","author":[{"family":"Kong","given":"Xiang"},{"family":"Zhao","given":"Guishen"}],"issued":{"date-parts":[["2023",11,1]]}}}],"schema":"https://github.com/citation-style-language/schema/raw/master/csl-citation.json"} </w:instrText>
+        <w:instrText xml:space="preserve"> ADDIN ZOTERO_ITEM CSL_CITATION {"citationID":"vTtpeBW3","properties":{"formattedCitation":"(Montazeaud et al. 2018, 2020; Kong and Zhao 2023)","plainCitation":"(Montazeaud et al. 2018, 2020; Kong and Zhao 2023)","noteIndex":0},"citationItems":[{"id":107,"uris":["http://zotero.org/users/3458704/items/KLLELFEG"],"itemData":{"id":107,"type":"article-journal","abstract":"Genotypic mixtures have been receiving a growing interest as genetic diversity could increase crop productivity. Resource-use complementarity is an expected key underlying mechanism, provided that varieties in the mixture differ in resource-related traits, notably root traits. We aimed at examining how trait differences and resource-use complementarity drive biomass production of genotypic mixtures.","container-title":"Plant and Soil","DOI":"10.1007/s11104-017-3496-2","ISSN":"1573-5036","issue":"1","journalAbbreviation":"Plant Soil","language":"en","page":"187-202","source":"Springer Link","title":"Crop mixtures: does niche complementarity hold for belowground resources? An experimental test using rice genotypic pairs","title-short":"Crop mixtures","volume":"424","author":[{"family":"Montazeaud","given":"Germain"},{"family":"Violle","given":"Cyrille"},{"family":"Fréville","given":"Hélène"},{"family":"Luquet","given":"Delphine"},{"family":"Ahmadi","given":"Nourollah"},{"family":"Courtois","given":"Brigitte"},{"family":"Bouhaba","given":"Ilyas"},{"family":"Fort","given":"Florian"}],"issued":{"date-parts":[["2018",3,1]]}}},{"id":733,"uris":["http://zotero.org/users/3458704/items/H69UEICG"],"itemData":{"id":733,"type":"article-journal","abstract":"Ecological theories suggest that higher plant genetic diversity can increase productivity in natural ecosystems. So far, varietal mixtures, that is, the cultivation of different genotypes within a field, have shown contrasting results, notably for grain yield where both positive and negative mixing effects have been reported. Such discrepancy between ecological theories and agronomical applications calls for a better understanding of plant–plant interactions in crops. Using durum wheat Triticum turgidum ssp. durum as a model species, we investigated the effect of functional trait composition on productivity and grain quality of varietal mixtures by growing 179 highly diverse genotypes in pure stands and 197 two-way mixtures in field conditions. We quantified the agronomic performance of the mixtures relative to their components grown in pure stands on two variables related to productivity, vegetative biomass yield and grain yield, and one variable related to grain quality, grain protein content. We then analysed the relationship between the relative performance of the mixtures and their functional composition that we characterized with trait means and trait differences on 19 above- and below-ground traits. We found that biomass and grain yield increased by 4% overall in mixtures relative to single varieties, but that mixing effects were non-significant for grain protein content. The combined effects of trait means and trait differences explained 12%, 17% and 22% of the variability of relative grain yield, biomass yield and grain protein content, respectively, with different traits affecting productivity and grain quality. Clustering varieties into functional groups allowed us to identify the most beneficial associations for multifaceted agronomic performance. Synthesis and applications. Functional traits explained a significant part of the relative agronomic performance of mixtures compared to monocultures (12%–22%, depending on the yield component). They can thus serve as a basis to identify groups of varieties whose combinations are expected to generate positive mixing effects, especially for productivity, and without compromising grain quality. Selection could then target convergence between groups for some traits and divergence between groups for other traits using empirically derived relationships between functional traits and agronomic performance as a guideline.","container-title":"Journal of Applied Ecology","DOI":"10.1111/1365-2664.13735","ISSN":"1365-2664","issue":"11","language":"en","note":"_eprint: https://onlinelibrary.wiley.com/doi/pdf/10.1111/1365-2664.13735","page":"2285-2295","source":"Wiley Online Library","title":"Multifaceted functional diversity for multifaceted crop yield: Towards ecological assembly rules for varietal mixtures","title-short":"Multifaceted functional diversity for multifaceted crop yield","volume":"57","author":[{"family":"Montazeaud","given":"Germain"},{"family":"Violle","given":"Cyrille"},{"family":"Roumet","given":"Pierre"},{"family":"Rocher","given":"Aline"},{"family":"Ecarnot","given":"Martin"},{"family":"Compan","given":"Frédéric"},{"family":"Maillet","given":"Guillaume"},{"family":"Fort","given":"Florian"},{"family":"Fréville","given":"Hélène"}],"issued":{"date-parts":[["2020"]]}}},{"id":905,"uris":["http://zotero.org/users/3458704/items/CNEMV8Z6"],"itemData":{"id":905,"type":"article-journal","abstract":"Ecological theories indicate that increasing plant genetic diversity promotes ecosystem productivity. Thus, the cultivation of different genotypes within a field, known as cultivar mixtures, could provide beneficial agroecosystem services for wheat (Triticum aestivum L.) production. However, it remains unclear whether these benefits are dependent on the optimization of functional traits, which can improve light capture and yield of the wheat cultivar mixtures. Here, we conducted a field experiment over 3 years in the North China Plain to investigate the effects of cultivar mixtures on functional traits, light capture and the grain yield of winter wheat. We compared the performance of individual cultivars (8× monocultures) and combinations of cultivar mixtures that contained two (mixture-2), four (mixture-4) and eight (mixture-8) wheat cultivars. The results showed that grain yield was closely correlated with optimization of functional traits in cultivar mixtures. The specific leaf area (SLA) was lower in the mixtures than the mean of their component cultivars in monoculture, leading to weaker shading effects and higher capture rates of canopy photosynthetically active radiation (PAR) in the middle layer. Moreover, mixture-4 had a significantly increased flag leaf area (LA), leaf weight (LW), effective tiller number and SPAD of 35 days after anthesis compared with mean-4 (the mean of four cultivars in monoculture). The grain yields of mixture-4 and mixture-8 significantly increased by 6.31 % and 10.59 %, respectively, in 2019 and by 13.08 % and 12.25 %, respectively, in 2021 compared with mean-4 and mean-8 (the mean of eight cultivars in monoculture). Therefore, enhanced synergy among functional traits in cultivar mixtures tends to promote higher capture efficiencies for limited resources, such as light, which in turn contributes to greater grain yields. In short, as an ecological approach, increasing within-field genetic diversity can be regarded as an effective strategy to enhance agroecosystem productivity and food security worldwide.","container-title":"European Journal of Agronomy","DOI":"10.1016/j.eja.2023.126977","ISSN":"1161-0301","journalAbbreviation":"European Journal of Agronomy","page":"126977","source":"ScienceDirect","title":"Increasing yield through wheat cultivar mixture that optimizes functional traits within the canopy","volume":"151","author":[{"family":"Kong","given":"Xiang"},{"family":"Zhao","given":"Guishen"}],"issued":{"date-parts":[["2023",11,1]]}}}],"schema":"https://github.com/citation-style-language/schema/raw/master/csl-citation.json"} </w:instrText>
       </w:r>
       <w:r>
         <w:rPr>
@@ -2710,7 +3018,7 @@
         <w:rPr>
           <w:lang w:val="en-US"/>
         </w:rPr>
-        <w:instrText xml:space="preserve"> ADDIN ZOTERO_ITEM CSL_CITATION {"citationID":"5DXhkxiM","properties":{"formattedCitation":"(Montazeaud et al. 2018, 2020)","plainCitation":"(Montazeaud et al. 2018, 2020)","noteIndex":0},"citationItems":[{"id":37,"uris":["http://zotero.org/users/3458704/items/KLLELFEG"],"itemData":{"id":37,"type":"article-journal","abstract":"Genotypic mixtures have been receiving a growing interest as genetic diversity could increase crop productivity. Resource-use complementarity is an expected key underlying mechanism, provided that varieties in the mixture differ in resource-related traits, notably root traits. We aimed at examining how trait differences and resource-use complementarity drive biomass production of genotypic mixtures.","container-title":"Plant and Soil","DOI":"10.1007/s11104-017-3496-2","ISSN":"1573-5036","issue":"1","journalAbbreviation":"Plant Soil","language":"en","page":"187-202","source":"Springer Link","title":"Crop mixtures: does niche complementarity hold for belowground resources? An experimental test using rice genotypic pairs","title-short":"Crop mixtures","volume":"424","author":[{"family":"Montazeaud","given":"Germain"},{"family":"Violle","given":"Cyrille"},{"family":"Fréville","given":"Hélène"},{"family":"Luquet","given":"Delphine"},{"family":"Ahmadi","given":"Nourollah"},{"family":"Courtois","given":"Brigitte"},{"family":"Bouhaba","given":"Ilyas"},{"family":"Fort","given":"Florian"}],"issued":{"date-parts":[["2018",3,1]]}}},{"id":2139,"uris":["http://zotero.org/users/3458704/items/H69UEICG"],"itemData":{"id":2139,"type":"article-journal","abstract":"Ecological theories suggest that higher plant genetic diversity can increase productivity in natural ecosystems. So far, varietal mixtures, that is, the cultivation of different genotypes within a field, have shown contrasting results, notably for grain yield where both positive and negative mixing effects have been reported. Such discrepancy between ecological theories and agronomical applications calls for a better understanding of plant–plant interactions in crops. Using durum wheat Triticum turgidum ssp. durum as a model species, we investigated the effect of functional trait composition on productivity and grain quality of varietal mixtures by growing 179 highly diverse genotypes in pure stands and 197 two-way mixtures in field conditions. We quantified the agronomic performance of the mixtures relative to their components grown in pure stands on two variables related to productivity, vegetative biomass yield and grain yield, and one variable related to grain quality, grain protein content. We then analysed the relationship between the relative performance of the mixtures and their functional composition that we characterized with trait means and trait differences on 19 above- and below-ground traits. We found that biomass and grain yield increased by 4% overall in mixtures relative to single varieties, but that mixing effects were non-significant for grain protein content. The combined effects of trait means and trait differences explained 12%, 17% and 22% of the variability of relative grain yield, biomass yield and grain protein content, respectively, with different traits affecting productivity and grain quality. Clustering varieties into functional groups allowed us to identify the most beneficial associations for multifaceted agronomic performance. Synthesis and applications. Functional traits explained a significant part of the relative agronomic performance of mixtures compared to monocultures (12%–22%, depending on the yield component). They can thus serve as a basis to identify groups of varieties whose combinations are expected to generate positive mixing effects, especially for productivity, and without compromising grain quality. Selection could then target convergence between groups for some traits and divergence between groups for other traits using empirically derived relationships between functional traits and agronomic performance as a guideline.","container-title":"Journal of Applied Ecology","DOI":"10.1111/1365-2664.13735","ISSN":"1365-2664","issue":"11","language":"en","note":"_eprint: https://onlinelibrary.wiley.com/doi/pdf/10.1111/1365-2664.13735","page":"2285-2295","source":"Wiley Online Library","title":"Multifaceted functional diversity for multifaceted crop yield: Towards ecological assembly rules for varietal mixtures","title-short":"Multifaceted functional diversity for multifaceted crop yield","volume":"57","author":[{"family":"Montazeaud","given":"Germain"},{"family":"Violle","given":"Cyrille"},{"family":"Roumet","given":"Pierre"},{"family":"Rocher","given":"Aline"},{"family":"Ecarnot","given":"Martin"},{"family":"Compan","given":"Frédéric"},{"family":"Maillet","given":"Guillaume"},{"family":"Fort","given":"Florian"},{"family":"Fréville","given":"Hélène"}],"issued":{"date-parts":[["2020"]]}}}],"schema":"https://github.com/citation-style-language/schema/raw/master/csl-citation.json"} </w:instrText>
+        <w:instrText xml:space="preserve"> ADDIN ZOTERO_ITEM CSL_CITATION {"citationID":"5DXhkxiM","properties":{"formattedCitation":"(Montazeaud et al. 2018, 2020)","plainCitation":"(Montazeaud et al. 2018, 2020)","noteIndex":0},"citationItems":[{"id":107,"uris":["http://zotero.org/users/3458704/items/KLLELFEG"],"itemData":{"id":107,"type":"article-journal","abstract":"Genotypic mixtures have been receiving a growing interest as genetic diversity could increase crop productivity. Resource-use complementarity is an expected key underlying mechanism, provided that varieties in the mixture differ in resource-related traits, notably root traits. We aimed at examining how trait differences and resource-use complementarity drive biomass production of genotypic mixtures.","container-title":"Plant and Soil","DOI":"10.1007/s11104-017-3496-2","ISSN":"1573-5036","issue":"1","journalAbbreviation":"Plant Soil","language":"en","page":"187-202","source":"Springer Link","title":"Crop mixtures: does niche complementarity hold for belowground resources? An experimental test using rice genotypic pairs","title-short":"Crop mixtures","volume":"424","author":[{"family":"Montazeaud","given":"Germain"},{"family":"Violle","given":"Cyrille"},{"family":"Fréville","given":"Hélène"},{"family":"Luquet","given":"Delphine"},{"family":"Ahmadi","given":"Nourollah"},{"family":"Courtois","given":"Brigitte"},{"family":"Bouhaba","given":"Ilyas"},{"family":"Fort","given":"Florian"}],"issued":{"date-parts":[["2018",3,1]]}}},{"id":733,"uris":["http://zotero.org/users/3458704/items/H69UEICG"],"itemData":{"id":733,"type":"article-journal","abstract":"Ecological theories suggest that higher plant genetic diversity can increase productivity in natural ecosystems. So far, varietal mixtures, that is, the cultivation of different genotypes within a field, have shown contrasting results, notably for grain yield where both positive and negative mixing effects have been reported. Such discrepancy between ecological theories and agronomical applications calls for a better understanding of plant–plant interactions in crops. Using durum wheat Triticum turgidum ssp. durum as a model species, we investigated the effect of functional trait composition on productivity and grain quality of varietal mixtures by growing 179 highly diverse genotypes in pure stands and 197 two-way mixtures in field conditions. We quantified the agronomic performance of the mixtures relative to their components grown in pure stands on two variables related to productivity, vegetative biomass yield and grain yield, and one variable related to grain quality, grain protein content. We then analysed the relationship between the relative performance of the mixtures and their functional composition that we characterized with trait means and trait differences on 19 above- and below-ground traits. We found that biomass and grain yield increased by 4% overall in mixtures relative to single varieties, but that mixing effects were non-significant for grain protein content. The combined effects of trait means and trait differences explained 12%, 17% and 22% of the variability of relative grain yield, biomass yield and grain protein content, respectively, with different traits affecting productivity and grain quality. Clustering varieties into functional groups allowed us to identify the most beneficial associations for multifaceted agronomic performance. Synthesis and applications. Functional traits explained a significant part of the relative agronomic performance of mixtures compared to monocultures (12%–22%, depending on the yield component). They can thus serve as a basis to identify groups of varieties whose combinations are expected to generate positive mixing effects, especially for productivity, and without compromising grain quality. Selection could then target convergence between groups for some traits and divergence between groups for other traits using empirically derived relationships between functional traits and agronomic performance as a guideline.","container-title":"Journal of Applied Ecology","DOI":"10.1111/1365-2664.13735","ISSN":"1365-2664","issue":"11","language":"en","note":"_eprint: https://onlinelibrary.wiley.com/doi/pdf/10.1111/1365-2664.13735","page":"2285-2295","source":"Wiley Online Library","title":"Multifaceted functional diversity for multifaceted crop yield: Towards ecological assembly rules for varietal mixtures","title-short":"Multifaceted functional diversity for multifaceted crop yield","volume":"57","author":[{"family":"Montazeaud","given":"Germain"},{"family":"Violle","given":"Cyrille"},{"family":"Roumet","given":"Pierre"},{"family":"Rocher","given":"Aline"},{"family":"Ecarnot","given":"Martin"},{"family":"Compan","given":"Frédéric"},{"family":"Maillet","given":"Guillaume"},{"family":"Fort","given":"Florian"},{"family":"Fréville","given":"Hélène"}],"issued":{"date-parts":[["2020"]]}}}],"schema":"https://github.com/citation-style-language/schema/raw/master/csl-citation.json"} </w:instrText>
       </w:r>
       <w:r>
         <w:rPr>
@@ -2777,7 +3085,7 @@
         <w:rPr>
           <w:lang w:val="en-US"/>
         </w:rPr>
-        <w:instrText xml:space="preserve"> ADDIN ZOTERO_ITEM CSL_CITATION {"citationID":"4s1rIzdB","properties":{"formattedCitation":"(Bardgett et al. 2014)","plainCitation":"(Bardgett et al. 2014)","noteIndex":0},"citationItems":[{"id":251,"uris":["http://zotero.org/users/3458704/items/4I6IVCCK"],"itemData":{"id":251,"type":"article-journal","abstract":"Ecologists are increasingly adopting trait-based approaches to understand how community change influences ecosystem processes. However, most of this research has focussed on aboveground plant traits, whereas it is becoming clear that root traits are important drivers of many ecosystem processes, such as carbon (C) and nutrient cycling, and the formation and structural stability of soil. Here, we synthesise emerging evidence that illustrates how root traits impact ecosystem processes, and propose a pathway to unravel the complex roles of root traits in driving ecosystem processes and their response to global change. Finally, we identify research challenges and novel technologies to address them.","container-title":"Trends in Ecology &amp; Evolution","DOI":"10.1016/j.tree.2014.10.006","ISSN":"0169-5347","issue":"12","journalAbbreviation":"Trends in Ecology &amp; Evolution","page":"692-699","source":"ScienceDirect","title":"Going underground: root traits as drivers of ecosystem processes","title-short":"Going underground","volume":"29","author":[{"family":"Bardgett","given":"Richard D."},{"family":"Mommer","given":"Liesje"},{"family":"De Vries","given":"Franciska T."}],"issued":{"date-parts":[["2014",12,1]]}}}],"schema":"https://github.com/citation-style-language/schema/raw/master/csl-citation.json"} </w:instrText>
+        <w:instrText xml:space="preserve"> ADDIN ZOTERO_ITEM CSL_CITATION {"citationID":"4s1rIzdB","properties":{"formattedCitation":"(Bardgett et al. 2014)","plainCitation":"(Bardgett et al. 2014)","noteIndex":0},"citationItems":[{"id":203,"uris":["http://zotero.org/users/3458704/items/4I6IVCCK"],"itemData":{"id":203,"type":"article-journal","abstract":"Ecologists are increasingly adopting trait-based approaches to understand how community change influences ecosystem processes. However, most of this research has focussed on aboveground plant traits, whereas it is becoming clear that root traits are important drivers of many ecosystem processes, such as carbon (C) and nutrient cycling, and the formation and structural stability of soil. Here, we synthesise emerging evidence that illustrates how root traits impact ecosystem processes, and propose a pathway to unravel the complex roles of root traits in driving ecosystem processes and their response to global change. Finally, we identify research challenges and novel technologies to address them.","container-title":"Trends in Ecology &amp; Evolution","DOI":"10.1016/j.tree.2014.10.006","ISSN":"0169-5347","issue":"12","journalAbbreviation":"Trends in Ecology &amp; Evolution","page":"692-699","source":"ScienceDirect","title":"Going underground: root traits as drivers of ecosystem processes","title-short":"Going underground","volume":"29","author":[{"family":"Bardgett","given":"Richard D."},{"family":"Mommer","given":"Liesje"},{"family":"De Vries","given":"Franciska T."}],"issued":{"date-parts":[["2014",12,1]]}}}],"schema":"https://github.com/citation-style-language/schema/raw/master/csl-citation.json"} </w:instrText>
       </w:r>
       <w:r>
         <w:rPr>
@@ -2790,7 +3098,23 @@
           <w:rFonts w:cs="Times New Roman"/>
           <w:lang w:val="en-US"/>
         </w:rPr>
-        <w:t>(Bardgett et al. 2014)</w:t>
+        <w:t>(</w:t>
+      </w:r>
+      <w:proofErr w:type="spellStart"/>
+      <w:r>
+        <w:rPr>
+          <w:rFonts w:cs="Times New Roman"/>
+          <w:lang w:val="en-US"/>
+        </w:rPr>
+        <w:t>Bardgett</w:t>
+      </w:r>
+      <w:proofErr w:type="spellEnd"/>
+      <w:r>
+        <w:rPr>
+          <w:rFonts w:cs="Times New Roman"/>
+          <w:lang w:val="en-US"/>
+        </w:rPr>
+        <w:t xml:space="preserve"> et al. 2014)</w:t>
       </w:r>
       <w:r>
         <w:rPr>
@@ -3390,24 +3714,12 @@
           <w:lang w:val="en-US"/>
         </w:rPr>
       </w:pPr>
-      <w:commentRangeStart w:id="2"/>
-      <w:r>
-        <w:rPr>
-          <w:highlight w:val="yellow"/>
+      <w:r>
+        <w:rPr>
           <w:lang w:val="en-US"/>
         </w:rPr>
         <w:lastRenderedPageBreak/>
         <w:t>Growth conditions</w:t>
-      </w:r>
-      <w:commentRangeEnd w:id="2"/>
-      <w:r>
-        <w:rPr>
-          <w:rStyle w:val="Marquedecommentaire"/>
-          <w:rFonts w:eastAsiaTheme="minorHAnsi" w:cstheme="minorBidi"/>
-          <w:b w:val="0"/>
-          <w:highlight w:val="yellow"/>
-        </w:rPr>
-        <w:commentReference w:id="2"/>
       </w:r>
     </w:p>
     <w:p>
@@ -3416,7 +3728,7 @@
           <w:lang w:val="en-US"/>
         </w:rPr>
       </w:pPr>
-      <w:commentRangeStart w:id="3"/>
+      <w:commentRangeStart w:id="2"/>
       <w:r>
         <w:rPr>
           <w:highlight w:val="yellow"/>
@@ -3490,247 +3802,289 @@
         </w:rPr>
         <w:t xml:space="preserve"> days</w:t>
       </w:r>
-      <w:commentRangeEnd w:id="3"/>
+      <w:commentRangeEnd w:id="2"/>
       <w:r>
         <w:rPr>
           <w:rStyle w:val="Marquedecommentaire"/>
           <w:highlight w:val="yellow"/>
         </w:rPr>
+        <w:commentReference w:id="2"/>
+      </w:r>
+      <w:r>
+        <w:rPr>
+          <w:highlight w:val="yellow"/>
+          <w:lang w:val="en-US"/>
+        </w:rPr>
+        <w:t>.</w:t>
+      </w:r>
+      <w:r>
+        <w:rPr>
+          <w:lang w:val="en-US"/>
+        </w:rPr>
+        <w:t xml:space="preserve"> Seedlings </w:t>
+      </w:r>
+      <w:proofErr w:type="gramStart"/>
+      <w:r>
+        <w:rPr>
+          <w:lang w:val="en-US"/>
+        </w:rPr>
+        <w:t xml:space="preserve">were </w:t>
+      </w:r>
+      <w:r>
+        <w:rPr>
+          <w:lang w:val="en-US"/>
+        </w:rPr>
+        <w:t xml:space="preserve">then </w:t>
+      </w:r>
+      <w:r>
+        <w:rPr>
+          <w:lang w:val="en-US"/>
+        </w:rPr>
+        <w:t>transferred</w:t>
+      </w:r>
+      <w:proofErr w:type="gramEnd"/>
+      <w:r>
+        <w:rPr>
+          <w:lang w:val="en-US"/>
+        </w:rPr>
+        <w:t xml:space="preserve"> into the </w:t>
+      </w:r>
+      <w:proofErr w:type="spellStart"/>
+      <w:r>
+        <w:rPr>
+          <w:lang w:val="en-US"/>
+        </w:rPr>
+        <w:t>RhizoTubes</w:t>
+      </w:r>
+      <w:proofErr w:type="spellEnd"/>
+      <w:r>
+        <w:rPr>
+          <w:lang w:val="en-US"/>
+        </w:rPr>
+        <w:t xml:space="preserve"> on the 24</w:t>
+      </w:r>
+      <w:r>
+        <w:rPr>
+          <w:vertAlign w:val="superscript"/>
+          <w:lang w:val="en-US"/>
+        </w:rPr>
+        <w:t>th</w:t>
+      </w:r>
+      <w:r>
+        <w:rPr>
+          <w:lang w:val="en-US"/>
+        </w:rPr>
+        <w:t xml:space="preserve"> and harvested about three weeks later between the 16</w:t>
+      </w:r>
+      <w:r>
+        <w:rPr>
+          <w:vertAlign w:val="superscript"/>
+          <w:lang w:val="en-US"/>
+        </w:rPr>
+        <w:t>th</w:t>
+      </w:r>
+      <w:r>
+        <w:rPr>
+          <w:lang w:val="en-US"/>
+        </w:rPr>
+        <w:t xml:space="preserve"> and the 19</w:t>
+      </w:r>
+      <w:r>
+        <w:rPr>
+          <w:vertAlign w:val="superscript"/>
+          <w:lang w:val="en-US"/>
+        </w:rPr>
+        <w:t>th</w:t>
+      </w:r>
+      <w:r>
+        <w:rPr>
+          <w:lang w:val="en-US"/>
+        </w:rPr>
+        <w:t xml:space="preserve"> of July. </w:t>
+      </w:r>
+      <w:r>
+        <w:rPr>
+          <w:lang w:val="en-US"/>
+        </w:rPr>
+        <w:t xml:space="preserve">Seedlings where at the </w:t>
+      </w:r>
+      <w:proofErr w:type="spellStart"/>
+      <w:r>
+        <w:rPr>
+          <w:lang w:val="en-US"/>
+        </w:rPr>
+        <w:t>tillering</w:t>
+      </w:r>
+      <w:proofErr w:type="spellEnd"/>
+      <w:r>
+        <w:rPr>
+          <w:lang w:val="en-US"/>
+        </w:rPr>
+        <w:t xml:space="preserve"> stage at harvest. </w:t>
+      </w:r>
+      <w:r>
+        <w:rPr>
+          <w:lang w:val="en-US"/>
+        </w:rPr>
+        <w:t>Temperatures were maintained around 20-25°C, relative humidity around 70-80%, and photoperiod was set to 16h with an average PAR of 330 µmol.</w:t>
+      </w:r>
+      <w:r>
+        <w:rPr>
+          <w:lang w:val="en-US"/>
+        </w:rPr>
+        <w:t>m</w:t>
+      </w:r>
+      <w:r>
+        <w:rPr>
+          <w:vertAlign w:val="superscript"/>
+          <w:lang w:val="en-US"/>
+        </w:rPr>
+        <w:t>-</w:t>
+      </w:r>
+      <w:r>
+        <w:rPr>
+          <w:lang w:val="en-US"/>
+        </w:rPr>
+        <w:t>²</w:t>
+      </w:r>
+      <w:r>
+        <w:rPr>
+          <w:lang w:val="en-US"/>
+        </w:rPr>
+        <w:t>.</w:t>
+      </w:r>
+      <w:r>
+        <w:rPr>
+          <w:lang w:val="en-US"/>
+        </w:rPr>
+        <w:t>s</w:t>
+      </w:r>
+      <w:r>
+        <w:rPr>
+          <w:vertAlign w:val="superscript"/>
+          <w:lang w:val="en-US"/>
+        </w:rPr>
+        <w:t>-1</w:t>
+      </w:r>
+      <w:r>
+        <w:rPr>
+          <w:lang w:val="en-US"/>
+        </w:rPr>
+        <w:t xml:space="preserve"> </w:t>
+      </w:r>
+      <w:r>
+        <w:rPr>
+          <w:lang w:val="en-US"/>
+        </w:rPr>
+        <w:t>during the day. S</w:t>
+      </w:r>
+      <w:r>
+        <w:rPr>
+          <w:lang w:val="en-US"/>
+        </w:rPr>
+        <w:t xml:space="preserve">eedlings </w:t>
+      </w:r>
+      <w:proofErr w:type="gramStart"/>
+      <w:r>
+        <w:rPr>
+          <w:lang w:val="en-US"/>
+        </w:rPr>
+        <w:t xml:space="preserve">were </w:t>
+      </w:r>
+      <w:r>
+        <w:rPr>
+          <w:lang w:val="en-US"/>
+        </w:rPr>
+        <w:t>daily provided</w:t>
+      </w:r>
+      <w:proofErr w:type="gramEnd"/>
+      <w:r>
+        <w:rPr>
+          <w:lang w:val="en-US"/>
+        </w:rPr>
+        <w:t xml:space="preserve"> with a </w:t>
+      </w:r>
+      <w:r>
+        <w:rPr>
+          <w:lang w:val="en-US"/>
+        </w:rPr>
+        <w:t>liquid nutrient solution</w:t>
+      </w:r>
+      <w:r>
+        <w:rPr>
+          <w:lang w:val="en-US"/>
+        </w:rPr>
+        <w:t xml:space="preserve"> </w:t>
+      </w:r>
+      <w:r>
+        <w:rPr>
+          <w:lang w:val="en-US"/>
+        </w:rPr>
+        <w:t xml:space="preserve">that contained water, N, P, K and all micronutrients </w:t>
+      </w:r>
+      <w:r>
+        <w:rPr>
+          <w:lang w:val="en-US"/>
+        </w:rPr>
+        <w:t xml:space="preserve">required </w:t>
+      </w:r>
+      <w:r>
+        <w:rPr>
+          <w:lang w:val="en-US"/>
+        </w:rPr>
+        <w:t>for plant growth</w:t>
+      </w:r>
+      <w:r>
+        <w:rPr>
+          <w:lang w:val="en-US"/>
+        </w:rPr>
+        <w:t xml:space="preserve"> (see </w:t>
+      </w:r>
+      <w:r>
+        <w:rPr>
+          <w:lang w:val="en-US"/>
+        </w:rPr>
+        <w:t xml:space="preserve">the </w:t>
+      </w:r>
+      <w:r>
+        <w:rPr>
+          <w:lang w:val="en-US"/>
+        </w:rPr>
+        <w:t>description</w:t>
+      </w:r>
+      <w:r>
+        <w:rPr>
+          <w:lang w:val="en-US"/>
+        </w:rPr>
+        <w:t xml:space="preserve"> of the solution</w:t>
+      </w:r>
+      <w:r>
+        <w:rPr>
+          <w:lang w:val="en-US"/>
+        </w:rPr>
+        <w:t xml:space="preserve"> in </w:t>
+      </w:r>
+      <w:commentRangeStart w:id="3"/>
+      <w:r>
+        <w:rPr>
+          <w:highlight w:val="yellow"/>
+          <w:lang w:val="en-US"/>
+        </w:rPr>
+        <w:t>Supplementary Table 2</w:t>
+      </w:r>
+      <w:commentRangeEnd w:id="3"/>
+      <w:r>
+        <w:rPr>
+          <w:rStyle w:val="Marquedecommentaire"/>
+          <w:highlight w:val="yellow"/>
+        </w:rPr>
         <w:commentReference w:id="3"/>
       </w:r>
       <w:r>
         <w:rPr>
-          <w:highlight w:val="yellow"/>
-          <w:lang w:val="en-US"/>
-        </w:rPr>
-        <w:t>.</w:t>
-      </w:r>
-      <w:r>
-        <w:rPr>
-          <w:lang w:val="en-US"/>
-        </w:rPr>
-        <w:t xml:space="preserve"> Seedlings </w:t>
-      </w:r>
-      <w:proofErr w:type="gramStart"/>
-      <w:r>
-        <w:rPr>
-          <w:lang w:val="en-US"/>
-        </w:rPr>
-        <w:t xml:space="preserve">were </w:t>
-      </w:r>
-      <w:r>
-        <w:rPr>
-          <w:lang w:val="en-US"/>
-        </w:rPr>
-        <w:t xml:space="preserve">then </w:t>
-      </w:r>
-      <w:r>
-        <w:rPr>
-          <w:lang w:val="en-US"/>
-        </w:rPr>
-        <w:t>transferred</w:t>
-      </w:r>
-      <w:proofErr w:type="gramEnd"/>
-      <w:r>
-        <w:rPr>
-          <w:lang w:val="en-US"/>
-        </w:rPr>
-        <w:t xml:space="preserve"> into the </w:t>
-      </w:r>
-      <w:proofErr w:type="spellStart"/>
-      <w:r>
-        <w:rPr>
-          <w:lang w:val="en-US"/>
-        </w:rPr>
-        <w:t>RhizoTubes</w:t>
-      </w:r>
-      <w:proofErr w:type="spellEnd"/>
-      <w:r>
-        <w:rPr>
-          <w:lang w:val="en-US"/>
-        </w:rPr>
-        <w:t xml:space="preserve"> on the 24</w:t>
-      </w:r>
-      <w:r>
-        <w:rPr>
-          <w:vertAlign w:val="superscript"/>
-          <w:lang w:val="en-US"/>
-        </w:rPr>
-        <w:t>th</w:t>
-      </w:r>
-      <w:r>
-        <w:rPr>
-          <w:lang w:val="en-US"/>
-        </w:rPr>
-        <w:t xml:space="preserve"> and harvested about three weeks later between the 16</w:t>
-      </w:r>
-      <w:r>
-        <w:rPr>
-          <w:vertAlign w:val="superscript"/>
-          <w:lang w:val="en-US"/>
-        </w:rPr>
-        <w:t>th</w:t>
-      </w:r>
-      <w:r>
-        <w:rPr>
-          <w:lang w:val="en-US"/>
-        </w:rPr>
-        <w:t xml:space="preserve"> and the 19</w:t>
-      </w:r>
-      <w:r>
-        <w:rPr>
-          <w:vertAlign w:val="superscript"/>
-          <w:lang w:val="en-US"/>
-        </w:rPr>
-        <w:t>th</w:t>
-      </w:r>
-      <w:r>
-        <w:rPr>
-          <w:lang w:val="en-US"/>
-        </w:rPr>
-        <w:t xml:space="preserve"> of July. </w:t>
-      </w:r>
-      <w:r>
-        <w:rPr>
-          <w:lang w:val="en-US"/>
-        </w:rPr>
-        <w:t>Temperatures were maintained around 20-25°C, relative humidity around 70-80%, and photoperiod was set to 16h with an average PAR of 330 µmol.</w:t>
-      </w:r>
-      <w:r>
-        <w:rPr>
-          <w:lang w:val="en-US"/>
-        </w:rPr>
-        <w:t>m</w:t>
-      </w:r>
-      <w:r>
-        <w:rPr>
-          <w:vertAlign w:val="superscript"/>
-          <w:lang w:val="en-US"/>
-        </w:rPr>
-        <w:t>-</w:t>
-      </w:r>
-      <w:r>
-        <w:rPr>
-          <w:lang w:val="en-US"/>
-        </w:rPr>
-        <w:t>²</w:t>
-      </w:r>
-      <w:r>
-        <w:rPr>
-          <w:lang w:val="en-US"/>
-        </w:rPr>
-        <w:t>.</w:t>
-      </w:r>
-      <w:r>
-        <w:rPr>
-          <w:lang w:val="en-US"/>
-        </w:rPr>
-        <w:t>s</w:t>
-      </w:r>
-      <w:r>
-        <w:rPr>
-          <w:vertAlign w:val="superscript"/>
-          <w:lang w:val="en-US"/>
-        </w:rPr>
-        <w:t>-1</w:t>
-      </w:r>
-      <w:r>
-        <w:rPr>
-          <w:lang w:val="en-US"/>
-        </w:rPr>
-        <w:t xml:space="preserve"> </w:t>
-      </w:r>
-      <w:r>
-        <w:rPr>
-          <w:lang w:val="en-US"/>
-        </w:rPr>
-        <w:t>during the day. S</w:t>
-      </w:r>
-      <w:r>
-        <w:rPr>
-          <w:lang w:val="en-US"/>
-        </w:rPr>
-        <w:t xml:space="preserve">eedlings </w:t>
-      </w:r>
-      <w:proofErr w:type="gramStart"/>
-      <w:r>
-        <w:rPr>
-          <w:lang w:val="en-US"/>
-        </w:rPr>
-        <w:t xml:space="preserve">were </w:t>
-      </w:r>
-      <w:r>
-        <w:rPr>
-          <w:lang w:val="en-US"/>
-        </w:rPr>
-        <w:t>daily provided</w:t>
-      </w:r>
-      <w:proofErr w:type="gramEnd"/>
-      <w:r>
-        <w:rPr>
-          <w:lang w:val="en-US"/>
-        </w:rPr>
-        <w:t xml:space="preserve"> with a </w:t>
-      </w:r>
-      <w:r>
-        <w:rPr>
-          <w:lang w:val="en-US"/>
-        </w:rPr>
-        <w:t>liquid nutrient solution</w:t>
-      </w:r>
-      <w:r>
-        <w:rPr>
-          <w:lang w:val="en-US"/>
-        </w:rPr>
-        <w:t xml:space="preserve"> </w:t>
-      </w:r>
-      <w:r>
-        <w:rPr>
-          <w:lang w:val="en-US"/>
-        </w:rPr>
-        <w:t xml:space="preserve">that contained water, N, P, K and all micronutrients </w:t>
-      </w:r>
-      <w:r>
-        <w:rPr>
-          <w:lang w:val="en-US"/>
-        </w:rPr>
-        <w:t xml:space="preserve">required </w:t>
-      </w:r>
-      <w:r>
-        <w:rPr>
-          <w:lang w:val="en-US"/>
-        </w:rPr>
-        <w:t>for plant growth</w:t>
-      </w:r>
-      <w:r>
-        <w:rPr>
-          <w:lang w:val="en-US"/>
-        </w:rPr>
-        <w:t xml:space="preserve"> (see </w:t>
-      </w:r>
-      <w:r>
-        <w:rPr>
-          <w:lang w:val="en-US"/>
-        </w:rPr>
-        <w:t xml:space="preserve">the </w:t>
-      </w:r>
-      <w:r>
-        <w:rPr>
-          <w:lang w:val="en-US"/>
-        </w:rPr>
-        <w:t>description</w:t>
-      </w:r>
-      <w:r>
-        <w:rPr>
-          <w:lang w:val="en-US"/>
-        </w:rPr>
-        <w:t xml:space="preserve"> of the solution</w:t>
-      </w:r>
-      <w:r>
-        <w:rPr>
-          <w:lang w:val="en-US"/>
-        </w:rPr>
-        <w:t xml:space="preserve"> in Supplementary Table 2)</w:t>
+          <w:lang w:val="en-US"/>
+        </w:rPr>
+        <w:t>)</w:t>
       </w:r>
       <w:r>
         <w:rPr>
@@ -3980,7 +4334,49 @@
         <w:rPr>
           <w:lang w:val="en-US"/>
         </w:rPr>
-        <w:t>ore harvest). Three traits were computed</w:t>
+        <w:t xml:space="preserve">ore harvest). </w:t>
+      </w:r>
+      <w:commentRangeStart w:id="4"/>
+      <w:r>
+        <w:rPr>
+          <w:highlight w:val="yellow"/>
+          <w:lang w:val="en-US"/>
+        </w:rPr>
+        <w:t xml:space="preserve">DESCRPTION OF </w:t>
+      </w:r>
+      <w:r>
+        <w:rPr>
+          <w:highlight w:val="yellow"/>
+          <w:lang w:val="en-US"/>
+        </w:rPr>
+        <w:t xml:space="preserve">IMAGE ANALYSIS </w:t>
+      </w:r>
+      <w:r>
+        <w:rPr>
+          <w:highlight w:val="yellow"/>
+          <w:lang w:val="en-US"/>
+        </w:rPr>
+        <w:t>PROCESS</w:t>
+      </w:r>
+      <w:commentRangeEnd w:id="4"/>
+      <w:r>
+        <w:rPr>
+          <w:rStyle w:val="Marquedecommentaire"/>
+          <w:highlight w:val="yellow"/>
+        </w:rPr>
+        <w:commentReference w:id="4"/>
+      </w:r>
+      <w:r>
+        <w:rPr>
+          <w:lang w:val="en-US"/>
+        </w:rPr>
+        <w:t xml:space="preserve">. </w:t>
+      </w:r>
+      <w:r>
+        <w:rPr>
+          <w:lang w:val="en-US"/>
+        </w:rPr>
+        <w:t>Three traits were computed</w:t>
       </w:r>
       <w:r>
         <w:rPr>
@@ -4080,31 +4476,31 @@
         <w:rPr>
           <w:lang w:val="en-US"/>
         </w:rPr>
-        <w:t xml:space="preserve"> was the 2D projected area of the total root system </w:t>
-      </w:r>
-      <w:r>
-        <w:rPr>
-          <w:lang w:val="en-US"/>
-        </w:rPr>
-        <w:t xml:space="preserve">and </w:t>
-      </w:r>
-      <w:r>
-        <w:rPr>
-          <w:lang w:val="en-US"/>
-        </w:rPr>
-        <w:t>combine</w:t>
-      </w:r>
-      <w:r>
-        <w:rPr>
-          <w:lang w:val="en-US"/>
-        </w:rPr>
-        <w:t>d</w:t>
-      </w:r>
-      <w:r>
-        <w:rPr>
-          <w:lang w:val="en-US"/>
-        </w:rPr>
-        <w:t xml:space="preserve"> information on root length and root diameter. We did not consider root depth in </w:t>
+        <w:t xml:space="preserve"> was the 2D projecte</w:t>
+      </w:r>
+      <w:r>
+        <w:rPr>
+          <w:lang w:val="en-US"/>
+        </w:rPr>
+        <w:t xml:space="preserve">d area of the total root system. Root surface combines </w:t>
+      </w:r>
+      <w:r>
+        <w:rPr>
+          <w:lang w:val="en-US"/>
+        </w:rPr>
+        <w:t>information on</w:t>
+      </w:r>
+      <w:r>
+        <w:rPr>
+          <w:lang w:val="en-US"/>
+        </w:rPr>
+        <w:t xml:space="preserve"> both</w:t>
+      </w:r>
+      <w:r>
+        <w:rPr>
+          <w:lang w:val="en-US"/>
+        </w:rPr>
+        <w:t xml:space="preserve"> root length and root diameter. We did not consider root depth in </w:t>
       </w:r>
       <w:r>
         <w:rPr>
@@ -4140,19 +4536,13 @@
         <w:rPr>
           <w:lang w:val="en-US"/>
         </w:rPr>
-        <w:t xml:space="preserve">because </w:t>
-      </w:r>
-      <w:r>
-        <w:rPr>
-          <w:lang w:val="en-US"/>
-        </w:rPr>
-        <w:t xml:space="preserve">seedling roots often reached the bottom of </w:t>
-      </w:r>
-      <w:r>
-        <w:rPr>
-          <w:lang w:val="en-US"/>
-        </w:rPr>
-        <w:t xml:space="preserve">the </w:t>
+        <w:t>because</w:t>
+      </w:r>
+      <w:r>
+        <w:rPr>
+          <w:lang w:val="en-US"/>
+        </w:rPr>
+        <w:t xml:space="preserve"> root tips reached the bottom of the </w:t>
       </w:r>
       <w:proofErr w:type="spellStart"/>
       <w:r>
@@ -4166,7 +4556,13 @@
         <w:rPr>
           <w:lang w:val="en-US"/>
         </w:rPr>
-        <w:t>®</w:t>
+        <w:t xml:space="preserve">® </w:t>
+      </w:r>
+      <w:r>
+        <w:rPr>
+          <w:lang w:val="en-US"/>
+        </w:rPr>
+        <w:t>in most cases</w:t>
       </w:r>
       <w:r>
         <w:rPr>
@@ -4178,10 +4574,32 @@
         <w:rPr>
           <w:lang w:val="en-US"/>
         </w:rPr>
-        <w:t xml:space="preserve">with very low variability. </w:t>
-      </w:r>
-      <w:bookmarkStart w:id="4" w:name="_GoBack"/>
-      <w:bookmarkEnd w:id="4"/>
+        <w:t>and</w:t>
+      </w:r>
+      <w:r>
+        <w:rPr>
+          <w:lang w:val="en-US"/>
+        </w:rPr>
+        <w:t xml:space="preserve"> very low </w:t>
+      </w:r>
+      <w:r>
+        <w:rPr>
+          <w:lang w:val="en-US"/>
+        </w:rPr>
+        <w:t xml:space="preserve">trait </w:t>
+      </w:r>
+      <w:r>
+        <w:rPr>
+          <w:lang w:val="en-US"/>
+        </w:rPr>
+        <w:t>variability.</w:t>
+      </w:r>
+      <w:r>
+        <w:rPr>
+          <w:lang w:val="en-US"/>
+        </w:rPr>
+        <w:t xml:space="preserve"> </w:t>
+      </w:r>
     </w:p>
     <w:p>
       <w:pPr>
@@ -4313,6 +4731,7 @@
         </w:rPr>
         <w:t xml:space="preserve">. Above and belowground biomass were separated and dried at </w:t>
       </w:r>
+      <w:commentRangeStart w:id="5"/>
       <w:r>
         <w:rPr>
           <w:highlight w:val="yellow"/>
@@ -4337,7 +4756,20 @@
         <w:rPr>
           <w:lang w:val="en-US"/>
         </w:rPr>
-        <w:t xml:space="preserve"> before weighing to </w:t>
+        <w:t xml:space="preserve"> </w:t>
+      </w:r>
+      <w:commentRangeEnd w:id="5"/>
+      <w:r>
+        <w:rPr>
+          <w:rStyle w:val="Marquedecommentaire"/>
+        </w:rPr>
+        <w:commentReference w:id="5"/>
+      </w:r>
+      <w:r>
+        <w:rPr>
+          <w:lang w:val="en-US"/>
+        </w:rPr>
+        <w:t xml:space="preserve">before weighing to </w:t>
       </w:r>
       <w:r>
         <w:rPr>
@@ -4390,7 +4822,19 @@
         <w:rPr>
           <w:lang w:val="en-US"/>
         </w:rPr>
-        <w:t xml:space="preserve"> with Near-Infrared Spectrometry (NIRS). We measured one NIR spectrum </w:t>
+        <w:t xml:space="preserve"> with Near-Infrared Spectrometry (NIRS).</w:t>
+      </w:r>
+      <w:r>
+        <w:rPr>
+          <w:lang w:val="en-US"/>
+        </w:rPr>
+        <w:t xml:space="preserve"> </w:t>
+      </w:r>
+      <w:r>
+        <w:rPr>
+          <w:lang w:val="en-US"/>
+        </w:rPr>
+        <w:t xml:space="preserve">We measured one NIR spectrum </w:t>
       </w:r>
       <w:proofErr w:type="gramStart"/>
       <w:r>
@@ -4432,13 +4876,140 @@
         <w:rPr>
           <w:lang w:val="en-US"/>
         </w:rPr>
-        <w:t xml:space="preserve">. Because root traits could only be computed at the </w:t>
+        <w:t xml:space="preserve">. </w:t>
+      </w:r>
+      <w:r>
+        <w:rPr>
+          <w:lang w:val="en-US"/>
+        </w:rPr>
+        <w:t>NIRS measurements were done one day before the harvest (i.e., on the 15</w:t>
+      </w:r>
+      <w:r>
+        <w:rPr>
+          <w:vertAlign w:val="superscript"/>
+          <w:lang w:val="en-US"/>
+        </w:rPr>
+        <w:t>th</w:t>
+      </w:r>
+      <w:r>
+        <w:rPr>
+          <w:lang w:val="en-US"/>
+        </w:rPr>
+        <w:t xml:space="preserve"> for the </w:t>
       </w:r>
       <w:proofErr w:type="spellStart"/>
       <w:r>
         <w:rPr>
           <w:lang w:val="en-US"/>
         </w:rPr>
+        <w:t>Rhizotubes</w:t>
+      </w:r>
+      <w:proofErr w:type="spellEnd"/>
+      <w:r>
+        <w:rPr>
+          <w:lang w:val="en-US"/>
+        </w:rPr>
+        <w:t xml:space="preserve"> harvested on the 16</w:t>
+      </w:r>
+      <w:r>
+        <w:rPr>
+          <w:vertAlign w:val="superscript"/>
+          <w:lang w:val="en-US"/>
+        </w:rPr>
+        <w:t>th</w:t>
+      </w:r>
+      <w:r>
+        <w:rPr>
+          <w:lang w:val="en-US"/>
+        </w:rPr>
+        <w:t>, on the 16</w:t>
+      </w:r>
+      <w:r>
+        <w:rPr>
+          <w:vertAlign w:val="superscript"/>
+          <w:lang w:val="en-US"/>
+        </w:rPr>
+        <w:t>th</w:t>
+      </w:r>
+      <w:r>
+        <w:rPr>
+          <w:lang w:val="en-US"/>
+        </w:rPr>
+        <w:t xml:space="preserve"> for the </w:t>
+      </w:r>
+      <w:proofErr w:type="spellStart"/>
+      <w:r>
+        <w:rPr>
+          <w:lang w:val="en-US"/>
+        </w:rPr>
+        <w:t>Rhizotubes</w:t>
+      </w:r>
+      <w:proofErr w:type="spellEnd"/>
+      <w:r>
+        <w:rPr>
+          <w:lang w:val="en-US"/>
+        </w:rPr>
+        <w:t xml:space="preserve"> harvested on the 17</w:t>
+      </w:r>
+      <w:r>
+        <w:rPr>
+          <w:vertAlign w:val="superscript"/>
+          <w:lang w:val="en-US"/>
+        </w:rPr>
+        <w:t>th</w:t>
+      </w:r>
+      <w:r>
+        <w:rPr>
+          <w:lang w:val="en-US"/>
+        </w:rPr>
+        <w:t xml:space="preserve">, </w:t>
+      </w:r>
+      <w:proofErr w:type="spellStart"/>
+      <w:r>
+        <w:rPr>
+          <w:lang w:val="en-US"/>
+        </w:rPr>
+        <w:t>etc</w:t>
+      </w:r>
+      <w:proofErr w:type="spellEnd"/>
+      <w:r>
+        <w:rPr>
+          <w:lang w:val="en-US"/>
+        </w:rPr>
+        <w:t xml:space="preserve">). </w:t>
+      </w:r>
+      <w:commentRangeStart w:id="6"/>
+      <w:r>
+        <w:rPr>
+          <w:highlight w:val="yellow"/>
+          <w:lang w:val="en-US"/>
+        </w:rPr>
+        <w:t>DESCRPTION OF LEAF N COMPUTATION FROM NIRS</w:t>
+      </w:r>
+      <w:r>
+        <w:rPr>
+          <w:lang w:val="en-US"/>
+        </w:rPr>
+        <w:t xml:space="preserve">. </w:t>
+      </w:r>
+      <w:commentRangeEnd w:id="6"/>
+      <w:r>
+        <w:rPr>
+          <w:rStyle w:val="Marquedecommentaire"/>
+        </w:rPr>
+        <w:commentReference w:id="6"/>
+      </w:r>
+      <w:r>
+        <w:rPr>
+          <w:lang w:val="en-US"/>
+        </w:rPr>
+        <w:t xml:space="preserve">Because root traits could only be computed at the </w:t>
+      </w:r>
+      <w:proofErr w:type="spellStart"/>
+      <w:r>
+        <w:rPr>
+          <w:lang w:val="en-US"/>
+        </w:rPr>
         <w:t>RhizoTube</w:t>
       </w:r>
       <w:proofErr w:type="spellEnd"/>
@@ -4452,7 +5023,19 @@
         <w:rPr>
           <w:lang w:val="en-US"/>
         </w:rPr>
-        <w:t xml:space="preserve">aboveground traits by either summing (# leaves, # tillers, shoot biomass, root biomass, total biomass) or averaging (leaf N) the trait values of the six plants to get one trait value per </w:t>
+        <w:t>aboveground traits either</w:t>
+      </w:r>
+      <w:r>
+        <w:rPr>
+          <w:lang w:val="en-US"/>
+        </w:rPr>
+        <w:t xml:space="preserve"> by</w:t>
+      </w:r>
+      <w:r>
+        <w:rPr>
+          <w:lang w:val="en-US"/>
+        </w:rPr>
+        <w:t xml:space="preserve"> summing (# leaves, # tillers, shoot biomass, root biomass, total biomass) or averaging (leaf N) the trait values of the six plants to get one trait value per </w:t>
       </w:r>
       <w:proofErr w:type="spellStart"/>
       <w:r>
@@ -4541,6 +5124,704 @@
     </w:p>
     <w:p>
       <w:pPr>
+        <w:rPr>
+          <w:lang w:val="en-US"/>
+        </w:rPr>
+      </w:pPr>
+      <w:r>
+        <w:rPr>
+          <w:lang w:val="en-US"/>
+        </w:rPr>
+        <w:t xml:space="preserve">Unless otherwise stated, we performed all statistical analyses with R v. 4.3.2 </w:t>
+      </w:r>
+      <w:r>
+        <w:rPr>
+          <w:lang w:val="en-US"/>
+        </w:rPr>
+        <w:fldChar w:fldCharType="begin"/>
+      </w:r>
+      <w:r>
+        <w:rPr>
+          <w:lang w:val="en-US"/>
+        </w:rPr>
+        <w:instrText xml:space="preserve"> ADDIN ZOTERO_ITEM CSL_CITATION {"citationID":"Ymhrre2O","properties":{"formattedCitation":"(R Core Team 2019)","plainCitation":"(R Core Team 2019)","noteIndex":0},"citationItems":[{"id":456,"uris":["http://zotero.org/users/3458704/items/VZMWA387"],"itemData":{"id":456,"type":"article-newspaper","container-title":"R Foundation for Statistical Computing","event-place":"Vienna, Austria","publisher-place":"Vienna, Austria","title":"R: a language and environment for statistical computing","URL":"https://www.R-project.org/","author":[{"literal":"R Core Team"}],"issued":{"date-parts":[["2019"]]}}}],"schema":"https://github.com/citation-style-language/schema/raw/master/csl-citation.json"} </w:instrText>
+      </w:r>
+      <w:r>
+        <w:rPr>
+          <w:lang w:val="en-US"/>
+        </w:rPr>
+        <w:fldChar w:fldCharType="separate"/>
+      </w:r>
+      <w:r>
+        <w:rPr>
+          <w:rFonts w:cs="Times New Roman"/>
+          <w:lang w:val="en-GB"/>
+        </w:rPr>
+        <w:t>(R Core Team 2019)</w:t>
+      </w:r>
+      <w:r>
+        <w:rPr>
+          <w:lang w:val="en-US"/>
+        </w:rPr>
+        <w:fldChar w:fldCharType="end"/>
+      </w:r>
+      <w:r>
+        <w:rPr>
+          <w:lang w:val="en-US"/>
+        </w:rPr>
+        <w:t>.</w:t>
+      </w:r>
+    </w:p>
+    <w:p>
+      <w:pPr>
+        <w:rPr>
+          <w:lang w:val="en-US"/>
+        </w:rPr>
+      </w:pPr>
+      <w:r>
+        <w:rPr>
+          <w:lang w:val="en-US"/>
+        </w:rPr>
+        <w:t>We first tested the effect of the treatment and the stand type on the different traits and biomass components (above and belowground). We used mixed linear models with a given trait or biomass component as the response variable, the treatment</w:t>
+      </w:r>
+      <w:r>
+        <w:rPr>
+          <w:lang w:val="en-US"/>
+        </w:rPr>
+        <w:t xml:space="preserve"> (C vs S)</w:t>
+      </w:r>
+      <w:r>
+        <w:rPr>
+          <w:lang w:val="en-US"/>
+        </w:rPr>
+        <w:t>,</w:t>
+      </w:r>
+      <w:r>
+        <w:rPr>
+          <w:lang w:val="en-US"/>
+        </w:rPr>
+        <w:t xml:space="preserve"> the</w:t>
+      </w:r>
+      <w:r>
+        <w:rPr>
+          <w:lang w:val="en-US"/>
+        </w:rPr>
+        <w:t xml:space="preserve"> stand type </w:t>
+      </w:r>
+      <w:r>
+        <w:rPr>
+          <w:lang w:val="en-US"/>
+        </w:rPr>
+        <w:t xml:space="preserve">(pure vs mixed) </w:t>
+      </w:r>
+      <w:r>
+        <w:rPr>
+          <w:lang w:val="en-US"/>
+        </w:rPr>
+        <w:t>and the</w:t>
+      </w:r>
+      <w:r>
+        <w:rPr>
+          <w:lang w:val="en-US"/>
+        </w:rPr>
+        <w:t>ir interaction as fixed effects. We hypothesized that the different stands could have different average values across treatment and different responses to the treatment depending on their cultivar composition. We thus added the genotypic identity of the stand (cultivar identity in pure stand, identity of the cultivar pair in mixed stands) as a random intercept and random treatment slope to the model</w:t>
+      </w:r>
+      <w:r>
+        <w:rPr>
+          <w:lang w:val="en-US"/>
+        </w:rPr>
+        <w:t>.</w:t>
+      </w:r>
+      <w:r>
+        <w:rPr>
+          <w:lang w:val="en-US"/>
+        </w:rPr>
+        <w:t xml:space="preserve"> We </w:t>
+      </w:r>
+      <w:r>
+        <w:rPr>
+          <w:lang w:val="en-US"/>
+        </w:rPr>
+        <w:t xml:space="preserve">finally included two covariates as fixed effects: the block (for all traits and biomass components), and the harvest or measurement date (except for root traits which were all measured the same day). We assessed the significance of the fixed effects with standard analyses of variance and </w:t>
+      </w:r>
+      <w:r>
+        <w:rPr>
+          <w:i/>
+          <w:lang w:val="en-US"/>
+        </w:rPr>
+        <w:t>F</w:t>
+      </w:r>
+      <w:r>
+        <w:rPr>
+          <w:lang w:val="en-US"/>
+        </w:rPr>
+        <w:t xml:space="preserve"> statistics computed with </w:t>
+      </w:r>
+      <w:proofErr w:type="spellStart"/>
+      <w:r>
+        <w:rPr>
+          <w:lang w:val="en-US"/>
+        </w:rPr>
+        <w:t>Kenward</w:t>
+      </w:r>
+      <w:proofErr w:type="spellEnd"/>
+      <w:r>
+        <w:rPr>
+          <w:lang w:val="en-US"/>
+        </w:rPr>
+        <w:t xml:space="preserve">-Roger's </w:t>
+      </w:r>
+      <w:r>
+        <w:rPr>
+          <w:lang w:val="en-US"/>
+        </w:rPr>
+        <w:t>approximations for the degrees of freedom</w:t>
+      </w:r>
+      <w:r>
+        <w:rPr>
+          <w:lang w:val="en-US"/>
+        </w:rPr>
+        <w:t xml:space="preserve"> (Supplementary Table 3)</w:t>
+      </w:r>
+      <w:r>
+        <w:rPr>
+          <w:lang w:val="en-US"/>
+        </w:rPr>
+        <w:t xml:space="preserve">. We fitted the mixed model with the </w:t>
+      </w:r>
+      <w:proofErr w:type="spellStart"/>
+      <w:proofErr w:type="gramStart"/>
+      <w:r>
+        <w:rPr>
+          <w:lang w:val="en-US"/>
+        </w:rPr>
+        <w:t>lmer</w:t>
+      </w:r>
+      <w:proofErr w:type="spellEnd"/>
+      <w:r>
+        <w:rPr>
+          <w:lang w:val="en-US"/>
+        </w:rPr>
+        <w:t>(</w:t>
+      </w:r>
+      <w:proofErr w:type="gramEnd"/>
+      <w:r>
+        <w:rPr>
+          <w:lang w:val="en-US"/>
+        </w:rPr>
+        <w:t xml:space="preserve">) function (package </w:t>
+      </w:r>
+      <w:r>
+        <w:rPr>
+          <w:i/>
+          <w:lang w:val="en-US"/>
+        </w:rPr>
+        <w:t>lme4</w:t>
+      </w:r>
+      <w:r>
+        <w:rPr>
+          <w:lang w:val="en-US"/>
+        </w:rPr>
+        <w:t>), and checked significance with the</w:t>
+      </w:r>
+      <w:r>
+        <w:rPr>
+          <w:lang w:val="en-US"/>
+        </w:rPr>
+        <w:t xml:space="preserve"> </w:t>
+      </w:r>
+      <w:proofErr w:type="spellStart"/>
+      <w:r>
+        <w:rPr>
+          <w:lang w:val="en-US"/>
+        </w:rPr>
+        <w:t>anova</w:t>
+      </w:r>
+      <w:proofErr w:type="spellEnd"/>
+      <w:r>
+        <w:rPr>
+          <w:lang w:val="en-US"/>
+        </w:rPr>
+        <w:t xml:space="preserve">() function </w:t>
+      </w:r>
+      <w:r>
+        <w:rPr>
+          <w:lang w:val="en-US"/>
+        </w:rPr>
+        <w:t xml:space="preserve">(package </w:t>
+      </w:r>
+      <w:proofErr w:type="spellStart"/>
+      <w:r>
+        <w:rPr>
+          <w:i/>
+          <w:lang w:val="en-US"/>
+        </w:rPr>
+        <w:t>lmerTest</w:t>
+      </w:r>
+      <w:proofErr w:type="spellEnd"/>
+      <w:r>
+        <w:rPr>
+          <w:lang w:val="en-US"/>
+        </w:rPr>
+        <w:t>)</w:t>
+      </w:r>
+      <w:r>
+        <w:rPr>
+          <w:lang w:val="en-US"/>
+        </w:rPr>
+        <w:t>.</w:t>
+      </w:r>
+    </w:p>
+    <w:p>
+      <w:pPr>
+        <w:rPr>
+          <w:lang w:val="en-US"/>
+        </w:rPr>
+      </w:pPr>
+      <w:r>
+        <w:rPr>
+          <w:lang w:val="en-US"/>
+        </w:rPr>
+        <w:t>To compare the performance of the mixed vs pure stands, we then computed the Relative Yields (RY</w:t>
+      </w:r>
+      <w:r>
+        <w:rPr>
+          <w:lang w:val="en-US"/>
+        </w:rPr>
+        <w:t>s</w:t>
+      </w:r>
+      <w:r>
+        <w:rPr>
+          <w:lang w:val="en-US"/>
+        </w:rPr>
+        <w:t>,</w:t>
+      </w:r>
+      <w:r>
+        <w:rPr>
+          <w:lang w:val="en-US"/>
+        </w:rPr>
+        <w:t xml:space="preserve"> </w:t>
+      </w:r>
+      <w:r>
+        <w:rPr>
+          <w:lang w:val="en-US"/>
+        </w:rPr>
+        <w:fldChar w:fldCharType="begin"/>
+      </w:r>
+      <w:r>
+        <w:rPr>
+          <w:lang w:val="en-US"/>
+        </w:rPr>
+        <w:instrText xml:space="preserve"> ADDIN ZOTERO_ITEM CSL_CITATION {"citationID":"rFs8V2Mb","properties":{"formattedCitation":"(de Wit and van den Bergh 1965)","plainCitation":"(de Wit and van den Bergh 1965)","noteIndex":0},"citationItems":[{"id":610,"uris":["http://zotero.org/users/3458704/items/9LD29D6K"],"itemData":{"id":610,"type":"article-journal","abstract":"Starting from work with annuals a model of competition between herbage plants is discussed. It is shown that their mutual interference can only be described adequately if they are grown in mixture and also in monoculture","container-title":"Journal of Agricultural Science","ISSN":"1916-9752","language":"eng","page":"212-221","source":"library.wur.nl","title":"Competition between herbage plants","volume":"13","author":[{"family":"Wit","given":"C. T.","non-dropping-particle":"de"},{"family":"Bergh","given":"J. P.","non-dropping-particle":"van den"}],"issued":{"date-parts":[["1965"]]}}}],"schema":"https://github.com/citation-style-language/schema/raw/master/csl-citation.json"} </w:instrText>
+      </w:r>
+      <w:r>
+        <w:rPr>
+          <w:lang w:val="en-US"/>
+        </w:rPr>
+        <w:fldChar w:fldCharType="separate"/>
+      </w:r>
+      <w:r>
+        <w:rPr>
+          <w:rFonts w:cs="Times New Roman"/>
+          <w:lang w:val="en-GB"/>
+        </w:rPr>
+        <w:t>(de Wit and van den Bergh 1965)</w:t>
+      </w:r>
+      <w:r>
+        <w:rPr>
+          <w:lang w:val="en-US"/>
+        </w:rPr>
+        <w:fldChar w:fldCharType="end"/>
+      </w:r>
+      <w:r>
+        <w:rPr>
+          <w:lang w:val="en-US"/>
+        </w:rPr>
+        <w:t xml:space="preserve"> of the cultivars in mixed stands. We first separated our dataset </w:t>
+      </w:r>
+      <w:r>
+        <w:rPr>
+          <w:lang w:val="en-US"/>
+        </w:rPr>
+        <w:lastRenderedPageBreak/>
+        <w:t>between the pure and mixed stands. Then, we summed the biomass of all plants of the same genotype within</w:t>
+      </w:r>
+      <w:r>
+        <w:rPr>
+          <w:lang w:val="en-US"/>
+        </w:rPr>
+        <w:t>)</w:t>
+      </w:r>
+      <w:r>
+        <w:rPr>
+          <w:lang w:val="en-US"/>
+        </w:rPr>
+        <w:t xml:space="preserve"> each </w:t>
+      </w:r>
+      <w:proofErr w:type="spellStart"/>
+      <w:r>
+        <w:rPr>
+          <w:lang w:val="en-US"/>
+        </w:rPr>
+        <w:t>Rhizotube</w:t>
+      </w:r>
+      <w:proofErr w:type="spellEnd"/>
+      <w:r>
+        <w:rPr>
+          <w:lang w:val="en-US"/>
+        </w:rPr>
+        <w:t xml:space="preserve"> ® (6 plants in pure stands, 3 plants in mixed stands). We used the pure stands dataset to compute pure stand reference productivity. To do so, we fitted a linear mixed model with biomass as the response variable, sampling date, block, and treatment as fixed effects, and cultivar identity as a random effect</w:t>
+      </w:r>
+      <w:r>
+        <w:rPr>
+          <w:lang w:val="en-US"/>
+        </w:rPr>
+        <w:t xml:space="preserve"> (here we only included the random effect of the cultivar on the intercept</w:t>
+      </w:r>
+      <w:r>
+        <w:rPr>
+          <w:lang w:val="en-US"/>
+        </w:rPr>
+        <w:t xml:space="preserve"> as </w:t>
+      </w:r>
+      <w:r>
+        <w:rPr>
+          <w:lang w:val="en-US"/>
+        </w:rPr>
+        <w:t>adding the random effect on the treatment slope</w:t>
+      </w:r>
+      <w:r>
+        <w:rPr>
+          <w:lang w:val="en-US"/>
+        </w:rPr>
+        <w:t xml:space="preserve"> too</w:t>
+      </w:r>
+      <w:r>
+        <w:rPr>
+          <w:lang w:val="en-US"/>
+        </w:rPr>
+        <w:t xml:space="preserve"> led to singular models)</w:t>
+      </w:r>
+      <w:r>
+        <w:rPr>
+          <w:lang w:val="en-US"/>
+        </w:rPr>
+        <w:t>. We then summed the</w:t>
+      </w:r>
+      <w:r>
+        <w:rPr>
+          <w:lang w:val="en-US"/>
+        </w:rPr>
+        <w:t xml:space="preserve"> Best Linear Unbiased Predictor</w:t>
+      </w:r>
+      <w:r>
+        <w:rPr>
+          <w:lang w:val="en-US"/>
+        </w:rPr>
+        <w:t xml:space="preserve"> </w:t>
+      </w:r>
+      <w:r>
+        <w:rPr>
+          <w:lang w:val="en-US"/>
+        </w:rPr>
+        <w:t xml:space="preserve">(BLUP) </w:t>
+      </w:r>
+      <w:r>
+        <w:rPr>
+          <w:lang w:val="en-US"/>
+        </w:rPr>
+        <w:t>of each cultivar with the estimated fixed effect of</w:t>
+      </w:r>
+      <w:r>
+        <w:rPr>
+          <w:lang w:val="en-US"/>
+        </w:rPr>
+        <w:t xml:space="preserve"> the treatment (C or S)</w:t>
+      </w:r>
+      <w:r>
+        <w:rPr>
+          <w:lang w:val="en-US"/>
+        </w:rPr>
+        <w:t xml:space="preserve">. These values correspond to cultivar pure stand reference </w:t>
+      </w:r>
+      <w:r>
+        <w:rPr>
+          <w:lang w:val="en-US"/>
+        </w:rPr>
+        <w:t xml:space="preserve">biomass </w:t>
+      </w:r>
+      <w:r>
+        <w:rPr>
+          <w:lang w:val="en-US"/>
+        </w:rPr>
+        <w:t>values adjusted for the effects of the block and harvest dates</w:t>
+      </w:r>
+      <w:r>
+        <w:rPr>
+          <w:lang w:val="en-US"/>
+        </w:rPr>
+        <w:t xml:space="preserve"> within each treatment</w:t>
+      </w:r>
+      <w:r>
+        <w:rPr>
+          <w:lang w:val="en-US"/>
+        </w:rPr>
+        <w:t>. For mixed stands, we also fitted a linear mixed model with biomass as the response variable, sampling date, block, and treatment as fixed effects, and cultivar pair identity as a random effect on the intercept and</w:t>
+      </w:r>
+      <w:r>
+        <w:rPr>
+          <w:lang w:val="en-US"/>
+        </w:rPr>
+        <w:t xml:space="preserve"> on</w:t>
+      </w:r>
+      <w:r>
+        <w:rPr>
+          <w:lang w:val="en-US"/>
+        </w:rPr>
+        <w:t xml:space="preserve"> the treatment slope.</w:t>
+      </w:r>
+      <w:r>
+        <w:rPr>
+          <w:lang w:val="en-US"/>
+        </w:rPr>
+        <w:t xml:space="preserve"> Pair identity </w:t>
+      </w:r>
+      <w:proofErr w:type="gramStart"/>
+      <w:r>
+        <w:rPr>
+          <w:lang w:val="en-US"/>
+        </w:rPr>
+        <w:t>was constructed</w:t>
+      </w:r>
+      <w:proofErr w:type="gramEnd"/>
+      <w:r>
+        <w:rPr>
+          <w:lang w:val="en-US"/>
+        </w:rPr>
+        <w:t xml:space="preserve"> as the concatenation of the identity of the focal and neighbor cultivars, such that cultivar 1 and cultivar 2 in a mixed stand had pair identities cultivar1-cultivar2, and cultivar2-cultivar1, respectively. We then summed the</w:t>
+      </w:r>
+      <w:r>
+        <w:rPr>
+          <w:lang w:val="en-US"/>
+        </w:rPr>
+        <w:t xml:space="preserve"> BLUP</w:t>
+      </w:r>
+      <w:r>
+        <w:rPr>
+          <w:lang w:val="en-US"/>
+        </w:rPr>
+        <w:t xml:space="preserve"> of each cultivar pair (intercept in the C treatment, intercept + slope in the S treatment) with the estimated fixed effect of the treatment (C or S). These values correspond to the productivity of</w:t>
+      </w:r>
+      <w:r>
+        <w:rPr>
+          <w:lang w:val="en-US"/>
+        </w:rPr>
+        <w:t xml:space="preserve"> the cultivars in mixed stands</w:t>
+      </w:r>
+      <w:r>
+        <w:rPr>
+          <w:lang w:val="en-US"/>
+        </w:rPr>
+        <w:t xml:space="preserve"> adjusted for the effects of the block and harvest dates within each treatment. Finally, we </w:t>
+      </w:r>
+      <w:r>
+        <w:rPr>
+          <w:lang w:val="en-US"/>
+        </w:rPr>
+        <w:t>divided these mixed stand values by the pure stands reference values to obtain RYs for each cultivar within each mixture. RY = 0.5 means that the cultivar produced equal amount of biomass in mixed than in pure stand</w:t>
+      </w:r>
+      <w:r>
+        <w:rPr>
+          <w:lang w:val="en-US"/>
+        </w:rPr>
+        <w:t xml:space="preserve"> </w:t>
+      </w:r>
+      <w:r>
+        <w:rPr>
+          <w:lang w:val="en-US"/>
+        </w:rPr>
+        <w:t xml:space="preserve">whereas RY &gt; (&lt;) 0.5 means that the cultivar produced more (less) biomass in mixed than in pure stand </w:t>
+      </w:r>
+      <w:r>
+        <w:rPr>
+          <w:lang w:val="en-US"/>
+        </w:rPr>
+        <w:t>(expected valu</w:t>
+      </w:r>
+      <w:r>
+        <w:rPr>
+          <w:lang w:val="en-US"/>
+        </w:rPr>
+        <w:t>e</w:t>
+      </w:r>
+      <w:r>
+        <w:rPr>
+          <w:lang w:val="en-US"/>
+        </w:rPr>
+        <w:t xml:space="preserve"> is 0.5 because there are half the number of plants of a cultivar in mixed stands (n = 3) compared to pure stands</w:t>
+      </w:r>
+      <w:r>
+        <w:rPr>
+          <w:lang w:val="en-US"/>
+        </w:rPr>
+        <w:t xml:space="preserve"> </w:t>
+      </w:r>
+      <w:r>
+        <w:rPr>
+          <w:lang w:val="en-US"/>
+        </w:rPr>
+        <w:t>( n=6))</w:t>
+      </w:r>
+      <w:r>
+        <w:rPr>
+          <w:lang w:val="en-US"/>
+        </w:rPr>
+        <w:t xml:space="preserve">. </w:t>
+      </w:r>
+      <w:r>
+        <w:rPr>
+          <w:lang w:val="en-US"/>
+        </w:rPr>
+        <w:t xml:space="preserve">We then summed the RYs of the two cultivars in the mixed stand to obtain the Relative Yield Total (RYT, </w:t>
+      </w:r>
+      <w:r>
+        <w:rPr>
+          <w:lang w:val="en-US"/>
+        </w:rPr>
+        <w:fldChar w:fldCharType="begin"/>
+      </w:r>
+      <w:r>
+        <w:rPr>
+          <w:lang w:val="en-US"/>
+        </w:rPr>
+        <w:instrText xml:space="preserve"> ADDIN ZOTERO_ITEM CSL_CITATION {"citationID":"VRri5Tvz","properties":{"formattedCitation":"(de Wit and van den Bergh 1965)","plainCitation":"(de Wit and van den Bergh 1965)","noteIndex":0},"citationItems":[{"id":610,"uris":["http://zotero.org/users/3458704/items/9LD29D6K"],"itemData":{"id":610,"type":"article-journal","abstract":"Starting from work with annuals a model of competition between herbage plants is discussed. It is shown that their mutual interference can only be described adequately if they are grown in mixture and also in monoculture","container-title":"Journal of Agricultural Science","ISSN":"1916-9752","language":"eng","page":"212-221","source":"library.wur.nl","title":"Competition between herbage plants","volume":"13","author":[{"family":"Wit","given":"C. T.","non-dropping-particle":"de"},{"family":"Bergh","given":"J. P.","non-dropping-particle":"van den"}],"issued":{"date-parts":[["1965"]]}}}],"schema":"https://github.com/citation-style-language/schema/raw/master/csl-citation.json"} </w:instrText>
+      </w:r>
+      <w:r>
+        <w:rPr>
+          <w:lang w:val="en-US"/>
+        </w:rPr>
+        <w:fldChar w:fldCharType="separate"/>
+      </w:r>
+      <w:r>
+        <w:rPr>
+          <w:rFonts w:cs="Times New Roman"/>
+          <w:lang w:val="en-GB"/>
+        </w:rPr>
+        <w:t>de Wit and van den Bergh 1965)</w:t>
+      </w:r>
+      <w:r>
+        <w:rPr>
+          <w:lang w:val="en-US"/>
+        </w:rPr>
+        <w:fldChar w:fldCharType="end"/>
+      </w:r>
+      <w:r>
+        <w:rPr>
+          <w:lang w:val="en-US"/>
+        </w:rPr>
+        <w:t xml:space="preserve"> of the mixture. </w:t>
+      </w:r>
+      <w:r>
+        <w:rPr>
+          <w:lang w:val="en-US"/>
+        </w:rPr>
+        <w:t xml:space="preserve">RYT = </w:t>
+      </w:r>
+      <w:proofErr w:type="gramStart"/>
+      <w:r>
+        <w:rPr>
+          <w:lang w:val="en-US"/>
+        </w:rPr>
+        <w:t>1</w:t>
+      </w:r>
+      <w:proofErr w:type="gramEnd"/>
+      <w:r>
+        <w:rPr>
+          <w:lang w:val="en-US"/>
+        </w:rPr>
+        <w:t xml:space="preserve"> means that the mixture as a whole produced more biomass than expected from the productivity of the components grown in pure stands, whereas RYT &gt; (&lt;) 1 means that the mixture produced more (less) biomass than expected. </w:t>
+      </w:r>
+      <w:r>
+        <w:rPr>
+          <w:lang w:val="en-US"/>
+        </w:rPr>
+        <w:t xml:space="preserve">We computed RYT separately for the aboveground, belowground, and total biomass. We checked if RYTs were significantly different from </w:t>
+      </w:r>
+      <w:proofErr w:type="gramStart"/>
+      <w:r>
+        <w:rPr>
+          <w:lang w:val="en-US"/>
+        </w:rPr>
+        <w:t>1</w:t>
+      </w:r>
+      <w:proofErr w:type="gramEnd"/>
+      <w:r>
+        <w:rPr>
+          <w:lang w:val="en-US"/>
+        </w:rPr>
+        <w:t xml:space="preserve"> using a two-sided </w:t>
+      </w:r>
+      <w:r>
+        <w:rPr>
+          <w:i/>
+          <w:lang w:val="en-US"/>
+        </w:rPr>
+        <w:t>t</w:t>
+      </w:r>
+      <w:r>
+        <w:rPr>
+          <w:lang w:val="en-US"/>
+        </w:rPr>
+        <w:t xml:space="preserve"> test. Then, we compared RYTs between the C and S treatment using a linear mixed model with RYT as the response variable, treatment as a fixed </w:t>
+      </w:r>
+      <w:r>
+        <w:rPr>
+          <w:lang w:val="en-US"/>
+        </w:rPr>
+        <w:lastRenderedPageBreak/>
+        <w:t xml:space="preserve">effect, and cultivar pair identity as a random effect. </w:t>
+      </w:r>
+      <w:r>
+        <w:rPr>
+          <w:lang w:val="en-US"/>
+        </w:rPr>
+        <w:t xml:space="preserve">We assessed the significance of the fixed effects </w:t>
+      </w:r>
+      <w:r>
+        <w:rPr>
+          <w:lang w:val="en-US"/>
+        </w:rPr>
+        <w:t>as previously explained</w:t>
+      </w:r>
+      <w:r>
+        <w:rPr>
+          <w:lang w:val="en-US"/>
+        </w:rPr>
+        <w:t xml:space="preserve"> (Supplementary Table </w:t>
+      </w:r>
+      <w:r>
+        <w:rPr>
+          <w:lang w:val="en-US"/>
+        </w:rPr>
+        <w:t>4</w:t>
+      </w:r>
+      <w:r>
+        <w:rPr>
+          <w:lang w:val="en-US"/>
+        </w:rPr>
+        <w:t>)</w:t>
+      </w:r>
+      <w:r>
+        <w:rPr>
+          <w:lang w:val="en-US"/>
+        </w:rPr>
+        <w:t xml:space="preserve">. </w:t>
+      </w:r>
+      <w:bookmarkStart w:id="7" w:name="_GoBack"/>
+      <w:bookmarkEnd w:id="7"/>
+    </w:p>
+    <w:p>
+      <w:pPr>
         <w:pStyle w:val="Titre1"/>
         <w:rPr>
           <w:lang w:val="en-US"/>
@@ -4700,121 +5981,103 @@
         </w:rPr>
         <w:t xml:space="preserve">the </w:t>
       </w:r>
+      <w:r>
+        <w:rPr>
+          <w:lang w:val="en-US"/>
+        </w:rPr>
+        <w:t>aboveground to the belowground compartment</w:t>
+      </w:r>
+      <w:r>
+        <w:rPr>
+          <w:lang w:val="en-US"/>
+        </w:rPr>
+        <w:t>: while the seedling</w:t>
+      </w:r>
+      <w:r>
+        <w:rPr>
+          <w:lang w:val="en-US"/>
+        </w:rPr>
+        <w:t>s</w:t>
+      </w:r>
+      <w:r>
+        <w:rPr>
+          <w:lang w:val="en-US"/>
+        </w:rPr>
+        <w:t xml:space="preserve"> produced less leaves</w:t>
+      </w:r>
+      <w:r>
+        <w:rPr>
+          <w:lang w:val="en-US"/>
+        </w:rPr>
+        <w:t xml:space="preserve"> (Figure </w:t>
+      </w:r>
+      <w:r>
+        <w:rPr>
+          <w:lang w:val="en-US"/>
+        </w:rPr>
+        <w:t>2a</w:t>
+      </w:r>
+      <w:r>
+        <w:rPr>
+          <w:lang w:val="en-US"/>
+        </w:rPr>
+        <w:t>)</w:t>
+      </w:r>
+      <w:r>
+        <w:rPr>
+          <w:lang w:val="en-US"/>
+        </w:rPr>
+        <w:t>, less tillers</w:t>
+      </w:r>
+      <w:r>
+        <w:rPr>
+          <w:lang w:val="en-US"/>
+        </w:rPr>
+        <w:t xml:space="preserve"> (Figure </w:t>
+      </w:r>
+      <w:r>
+        <w:rPr>
+          <w:lang w:val="en-US"/>
+        </w:rPr>
+        <w:t>2b</w:t>
+      </w:r>
+      <w:r>
+        <w:rPr>
+          <w:lang w:val="en-US"/>
+        </w:rPr>
+        <w:t>)</w:t>
+      </w:r>
+      <w:r>
+        <w:rPr>
+          <w:lang w:val="en-US"/>
+        </w:rPr>
+        <w:t xml:space="preserve">, and </w:t>
+      </w:r>
+      <w:r>
+        <w:rPr>
+          <w:lang w:val="en-US"/>
+        </w:rPr>
+        <w:t>less</w:t>
+      </w:r>
+      <w:r>
+        <w:rPr>
+          <w:lang w:val="en-US"/>
+        </w:rPr>
+        <w:t xml:space="preserve"> </w:t>
+      </w:r>
       <w:proofErr w:type="gramStart"/>
       <w:r>
         <w:rPr>
           <w:lang w:val="en-US"/>
         </w:rPr>
-        <w:t>above</w:t>
-      </w:r>
-      <w:r>
-        <w:rPr>
-          <w:lang w:val="en-US"/>
-        </w:rPr>
-        <w:t>-</w:t>
-      </w:r>
-      <w:r>
-        <w:rPr>
-          <w:lang w:val="en-US"/>
-        </w:rPr>
-        <w:t>ground</w:t>
+        <w:t>above-ground</w:t>
       </w:r>
       <w:proofErr w:type="gramEnd"/>
       <w:r>
         <w:rPr>
           <w:lang w:val="en-US"/>
         </w:rPr>
-        <w:t xml:space="preserve"> to the below</w:t>
-      </w:r>
-      <w:r>
-        <w:rPr>
-          <w:lang w:val="en-US"/>
-        </w:rPr>
-        <w:t>-</w:t>
-      </w:r>
-      <w:r>
-        <w:rPr>
-          <w:lang w:val="en-US"/>
-        </w:rPr>
-        <w:t>ground compartment</w:t>
-      </w:r>
-      <w:r>
-        <w:rPr>
-          <w:lang w:val="en-US"/>
-        </w:rPr>
-        <w:t>: while the seedling</w:t>
-      </w:r>
-      <w:r>
-        <w:rPr>
-          <w:lang w:val="en-US"/>
-        </w:rPr>
-        <w:t>s</w:t>
-      </w:r>
-      <w:r>
-        <w:rPr>
-          <w:lang w:val="en-US"/>
-        </w:rPr>
-        <w:t xml:space="preserve"> produced less leaves</w:t>
-      </w:r>
-      <w:r>
-        <w:rPr>
-          <w:lang w:val="en-US"/>
-        </w:rPr>
-        <w:t xml:space="preserve"> (Figure </w:t>
-      </w:r>
-      <w:r>
-        <w:rPr>
-          <w:lang w:val="en-US"/>
-        </w:rPr>
-        <w:t>2a</w:t>
-      </w:r>
-      <w:r>
-        <w:rPr>
-          <w:lang w:val="en-US"/>
-        </w:rPr>
-        <w:t>)</w:t>
-      </w:r>
-      <w:r>
-        <w:rPr>
-          <w:lang w:val="en-US"/>
-        </w:rPr>
-        <w:t>, less tillers</w:t>
-      </w:r>
-      <w:r>
-        <w:rPr>
-          <w:lang w:val="en-US"/>
-        </w:rPr>
-        <w:t xml:space="preserve"> (Figure </w:t>
-      </w:r>
-      <w:r>
-        <w:rPr>
-          <w:lang w:val="en-US"/>
-        </w:rPr>
-        <w:t>2b</w:t>
-      </w:r>
-      <w:r>
-        <w:rPr>
-          <w:lang w:val="en-US"/>
-        </w:rPr>
-        <w:t>)</w:t>
-      </w:r>
-      <w:r>
-        <w:rPr>
-          <w:lang w:val="en-US"/>
-        </w:rPr>
-        <w:t xml:space="preserve">, and </w:t>
-      </w:r>
-      <w:r>
-        <w:rPr>
-          <w:lang w:val="en-US"/>
-        </w:rPr>
-        <w:t>less</w:t>
-      </w:r>
-      <w:r>
-        <w:rPr>
-          <w:lang w:val="en-US"/>
-        </w:rPr>
-        <w:t xml:space="preserve"> above-ground biomass (Figure </w:t>
+        <w:t xml:space="preserve"> biomass (Figure </w:t>
       </w:r>
       <w:r>
         <w:rPr>
@@ -5222,28 +6485,33 @@
         <w:rPr>
           <w:lang w:val="en-US"/>
         </w:rPr>
-        <w:t xml:space="preserve">This was true for both above and </w:t>
+        <w:t>This wa</w:t>
+      </w:r>
+      <w:r>
+        <w:rPr>
+          <w:lang w:val="en-US"/>
+        </w:rPr>
+        <w:t>s true for both above- and below</w:t>
+      </w:r>
+      <w:r>
+        <w:rPr>
+          <w:lang w:val="en-US"/>
+        </w:rPr>
+        <w:t xml:space="preserve">ground biomass (average RYT for </w:t>
       </w:r>
       <w:proofErr w:type="gramStart"/>
       <w:r>
         <w:rPr>
           <w:lang w:val="en-US"/>
         </w:rPr>
-        <w:t>below-</w:t>
-      </w:r>
-      <w:r>
-        <w:rPr>
-          <w:lang w:val="en-US"/>
-        </w:rPr>
-        <w:lastRenderedPageBreak/>
-        <w:t>ground</w:t>
+        <w:t>above-ground</w:t>
       </w:r>
       <w:proofErr w:type="gramEnd"/>
       <w:r>
         <w:rPr>
           <w:lang w:val="en-US"/>
         </w:rPr>
-        <w:t xml:space="preserve"> biomass (average RYT for above-ground biomass = 0.97, </w:t>
+        <w:t xml:space="preserve"> biomass = 0.97, </w:t>
       </w:r>
       <w:r>
         <w:rPr>
@@ -5288,7 +6556,13 @@
         <w:rPr>
           <w:lang w:val="en-US"/>
         </w:rPr>
-        <w:t xml:space="preserve">; average RYT for below-ground biomass = 0.97, </w:t>
+        <w:t>; average RYT for below</w:t>
+      </w:r>
+      <w:r>
+        <w:rPr>
+          <w:lang w:val="en-US"/>
+        </w:rPr>
+        <w:t xml:space="preserve">ground biomass = 0.97, </w:t>
       </w:r>
       <w:r>
         <w:rPr>
@@ -5554,6 +6828,7 @@
         <w:rPr>
           <w:lang w:val="en-US"/>
         </w:rPr>
+        <w:lastRenderedPageBreak/>
         <w:t xml:space="preserve">Effect of cultivar traits on mixed stand </w:t>
       </w:r>
       <w:r>
@@ -5768,7 +7043,19 @@
         <w:rPr>
           <w:lang w:val="en-US"/>
         </w:rPr>
-        <w:t xml:space="preserve">We speculated that this relationship </w:t>
+        <w:t xml:space="preserve">We </w:t>
+      </w:r>
+      <w:r>
+        <w:rPr>
+          <w:lang w:val="en-US"/>
+        </w:rPr>
+        <w:t>assumed</w:t>
+      </w:r>
+      <w:r>
+        <w:rPr>
+          <w:lang w:val="en-US"/>
+        </w:rPr>
+        <w:t xml:space="preserve"> that this relationship </w:t>
       </w:r>
       <w:proofErr w:type="gramStart"/>
       <w:r>
@@ -5836,88 +7123,130 @@
         <w:rPr>
           <w:lang w:val="en-US"/>
         </w:rPr>
-        <w:t xml:space="preserve">verinvestment in biomass to </w:t>
+        <w:t>verinvestment in biomass to out</w:t>
+      </w:r>
+      <w:r>
+        <w:rPr>
+          <w:lang w:val="en-US"/>
+        </w:rPr>
+        <w:t xml:space="preserve">grow the neighbor. </w:t>
+      </w:r>
+      <w:r>
+        <w:rPr>
+          <w:lang w:val="en-US"/>
+        </w:rPr>
+        <w:t>Those genotypes</w:t>
+      </w:r>
+      <w:r>
+        <w:rPr>
+          <w:lang w:val="en-US"/>
+        </w:rPr>
+        <w:t xml:space="preserve">, when grown in </w:t>
+      </w:r>
+      <w:r>
+        <w:rPr>
+          <w:lang w:val="en-US"/>
+        </w:rPr>
+        <w:t>mixed stands</w:t>
+      </w:r>
+      <w:r>
+        <w:rPr>
+          <w:lang w:val="en-US"/>
+        </w:rPr>
+        <w:t>, are more</w:t>
+      </w:r>
+      <w:r>
+        <w:rPr>
+          <w:lang w:val="en-US"/>
+        </w:rPr>
+        <w:t xml:space="preserve"> likely to be grown with genotypes that have lower</w:t>
+      </w:r>
+      <w:r>
+        <w:rPr>
+          <w:lang w:val="en-US"/>
+        </w:rPr>
+        <w:t xml:space="preserve"> than higher</w:t>
+      </w:r>
+      <w:r>
+        <w:rPr>
+          <w:lang w:val="en-US"/>
+        </w:rPr>
+        <w:t xml:space="preserve"> root surface</w:t>
+      </w:r>
+      <w:r>
+        <w:rPr>
+          <w:lang w:val="en-US"/>
+        </w:rPr>
+        <w:t xml:space="preserve"> than </w:t>
+      </w:r>
+      <w:proofErr w:type="gramStart"/>
+      <w:r>
+        <w:rPr>
+          <w:lang w:val="en-US"/>
+        </w:rPr>
+        <w:t>themselves</w:t>
+      </w:r>
+      <w:proofErr w:type="gramEnd"/>
+      <w:r>
+        <w:rPr>
+          <w:lang w:val="en-US"/>
+        </w:rPr>
+        <w:t>, and hence, to experience</w:t>
+      </w:r>
+      <w:r>
+        <w:rPr>
+          <w:lang w:val="en-US"/>
+        </w:rPr>
+        <w:t xml:space="preserve"> relaxed competition compared to their </w:t>
+      </w:r>
+      <w:r>
+        <w:rPr>
+          <w:lang w:val="en-US"/>
+        </w:rPr>
+        <w:t>pure stands</w:t>
+      </w:r>
+      <w:r>
+        <w:rPr>
+          <w:lang w:val="en-US"/>
+        </w:rPr>
+        <w:t>.</w:t>
+      </w:r>
+      <w:r>
+        <w:rPr>
+          <w:lang w:val="en-US"/>
+        </w:rPr>
+        <w:t xml:space="preserve"> Such relaxed competition might in turn lead to a disengagement from the arms race between seedling</w:t>
+      </w:r>
+      <w:r>
+        <w:rPr>
+          <w:lang w:val="en-US"/>
+        </w:rPr>
+        <w:t>s</w:t>
+      </w:r>
+      <w:r>
+        <w:rPr>
+          <w:lang w:val="en-US"/>
+        </w:rPr>
+        <w:t xml:space="preserve">, </w:t>
+      </w:r>
+      <w:r>
+        <w:rPr>
+          <w:lang w:val="en-US"/>
+        </w:rPr>
+        <w:t>thus reducing</w:t>
+      </w:r>
+      <w:r>
+        <w:rPr>
+          <w:lang w:val="en-US"/>
+        </w:rPr>
+        <w:t xml:space="preserve"> above and belowground biomass production. To validate this scenario, we first checked the relationship between the biomass of the pure stands and their root surface. As expected, there was a strong positive relationship between the </w:t>
       </w:r>
       <w:r>
         <w:rPr>
           <w:lang w:val="en-US"/>
         </w:rPr>
         <w:lastRenderedPageBreak/>
-        <w:t>out</w:t>
-      </w:r>
-      <w:r>
-        <w:rPr>
-          <w:lang w:val="en-US"/>
-        </w:rPr>
-        <w:t xml:space="preserve">grow the neighbor. </w:t>
-      </w:r>
-      <w:r>
-        <w:rPr>
-          <w:lang w:val="en-US"/>
-        </w:rPr>
-        <w:t>Those genotypes</w:t>
-      </w:r>
-      <w:r>
-        <w:rPr>
-          <w:lang w:val="en-US"/>
-        </w:rPr>
-        <w:t xml:space="preserve">, when grown in </w:t>
-      </w:r>
-      <w:r>
-        <w:rPr>
-          <w:lang w:val="en-US"/>
-        </w:rPr>
-        <w:t>mixed stands</w:t>
-      </w:r>
-      <w:r>
-        <w:rPr>
-          <w:lang w:val="en-US"/>
-        </w:rPr>
-        <w:t>, are more</w:t>
-      </w:r>
-      <w:r>
-        <w:rPr>
-          <w:lang w:val="en-US"/>
-        </w:rPr>
-        <w:t xml:space="preserve"> likely to be grown with genotypes that have lower</w:t>
-      </w:r>
-      <w:r>
-        <w:rPr>
-          <w:lang w:val="en-US"/>
-        </w:rPr>
-        <w:t xml:space="preserve"> than higher</w:t>
-      </w:r>
-      <w:r>
-        <w:rPr>
-          <w:lang w:val="en-US"/>
-        </w:rPr>
-        <w:t xml:space="preserve"> root surface</w:t>
-      </w:r>
-      <w:r>
-        <w:rPr>
-          <w:lang w:val="en-US"/>
-        </w:rPr>
-        <w:t xml:space="preserve"> than </w:t>
-      </w:r>
-      <w:proofErr w:type="gramStart"/>
-      <w:r>
-        <w:rPr>
-          <w:lang w:val="en-US"/>
-        </w:rPr>
-        <w:t>themselves</w:t>
-      </w:r>
-      <w:proofErr w:type="gramEnd"/>
-      <w:r>
-        <w:rPr>
-          <w:lang w:val="en-US"/>
-        </w:rPr>
-        <w:t>, and hence, to experience</w:t>
-      </w:r>
-      <w:r>
-        <w:rPr>
-          <w:lang w:val="en-US"/>
-        </w:rPr>
-        <w:t xml:space="preserve"> relaxed competition compared to their </w:t>
+        <w:t xml:space="preserve">total biomass of the </w:t>
       </w:r>
       <w:r>
         <w:rPr>
@@ -5929,79 +7258,375 @@
         <w:rPr>
           <w:lang w:val="en-US"/>
         </w:rPr>
+        <w:t xml:space="preserve"> and their root surface</w:t>
+      </w:r>
+      <w:r>
+        <w:rPr>
+          <w:lang w:val="en-US"/>
+        </w:rPr>
+        <w:t xml:space="preserve"> (Figure 5a)</w:t>
+      </w:r>
+      <w:r>
+        <w:rPr>
+          <w:lang w:val="en-US"/>
+        </w:rPr>
+        <w:t xml:space="preserve">. </w:t>
+      </w:r>
+      <w:r>
+        <w:rPr>
+          <w:lang w:val="en-US"/>
+        </w:rPr>
+        <w:t>This relationship was stronger in the S treatment</w:t>
+      </w:r>
+      <w:r>
+        <w:rPr>
+          <w:lang w:val="en-US"/>
+        </w:rPr>
+        <w:t xml:space="preserve"> (Figure 5a</w:t>
+      </w:r>
+      <w:r>
+        <w:rPr>
+          <w:lang w:val="en-US"/>
+        </w:rPr>
+        <w:t xml:space="preserve">, Pearson’s </w:t>
+      </w:r>
+      <w:r>
+        <w:rPr>
+          <w:i/>
+          <w:lang w:val="en-US"/>
+        </w:rPr>
+        <w:t>R</w:t>
+      </w:r>
+      <w:r>
+        <w:rPr>
+          <w:lang w:val="en-US"/>
+        </w:rPr>
+        <w:t xml:space="preserve"> = 0.87, slope = 0.0793</w:t>
+      </w:r>
+      <w:r>
+        <w:rPr>
+          <w:lang w:val="en-US"/>
+        </w:rPr>
+        <w:t xml:space="preserve"> mg.mm</w:t>
+      </w:r>
+      <w:r>
+        <w:rPr>
+          <w:vertAlign w:val="superscript"/>
+          <w:lang w:val="en-US"/>
+        </w:rPr>
+        <w:t>-2</w:t>
+      </w:r>
+      <w:r>
+        <w:rPr>
+          <w:lang w:val="en-US"/>
+        </w:rPr>
+        <w:t xml:space="preserve">, </w:t>
+      </w:r>
+      <w:r>
+        <w:rPr>
+          <w:i/>
+          <w:lang w:val="en-US"/>
+        </w:rPr>
+        <w:t>p</w:t>
+      </w:r>
+      <w:r>
+        <w:rPr>
+          <w:lang w:val="en-US"/>
+        </w:rPr>
+        <w:t xml:space="preserve"> &lt; 0.001</w:t>
+      </w:r>
+      <w:r>
+        <w:rPr>
+          <w:lang w:val="en-US"/>
+        </w:rPr>
+        <w:t>) than in i</w:t>
+      </w:r>
+      <w:r>
+        <w:rPr>
+          <w:lang w:val="en-US"/>
+        </w:rPr>
+        <w:t xml:space="preserve">n the </w:t>
+      </w:r>
+      <w:r>
+        <w:rPr>
+          <w:lang w:val="en-US"/>
+        </w:rPr>
+        <w:t xml:space="preserve">C </w:t>
+      </w:r>
+      <w:r>
+        <w:rPr>
+          <w:lang w:val="en-US"/>
+        </w:rPr>
+        <w:t>treatment</w:t>
+      </w:r>
+      <w:r>
+        <w:rPr>
+          <w:lang w:val="en-US"/>
+        </w:rPr>
+        <w:t xml:space="preserve"> (Pearson’s </w:t>
+      </w:r>
+      <w:r>
+        <w:rPr>
+          <w:i/>
+          <w:lang w:val="en-US"/>
+        </w:rPr>
+        <w:t>R</w:t>
+      </w:r>
+      <w:r>
+        <w:rPr>
+          <w:lang w:val="en-US"/>
+        </w:rPr>
+        <w:t xml:space="preserve"> = </w:t>
+      </w:r>
+      <w:r>
+        <w:rPr>
+          <w:lang w:val="en-US"/>
+        </w:rPr>
+        <w:t>0.74</w:t>
+      </w:r>
+      <w:r>
+        <w:rPr>
+          <w:lang w:val="en-US"/>
+        </w:rPr>
+        <w:t>, slope =</w:t>
+      </w:r>
+      <w:r>
+        <w:rPr>
+          <w:lang w:val="en-US"/>
+        </w:rPr>
+        <w:t xml:space="preserve"> 0.0446</w:t>
+      </w:r>
+      <w:r>
+        <w:rPr>
+          <w:lang w:val="en-US"/>
+        </w:rPr>
+        <w:t xml:space="preserve"> mg.mm</w:t>
+      </w:r>
+      <w:r>
+        <w:rPr>
+          <w:vertAlign w:val="superscript"/>
+          <w:lang w:val="en-US"/>
+        </w:rPr>
+        <w:t>-2</w:t>
+      </w:r>
+      <w:r>
+        <w:rPr>
+          <w:lang w:val="en-US"/>
+        </w:rPr>
+        <w:t xml:space="preserve">, </w:t>
+      </w:r>
+      <w:r>
+        <w:rPr>
+          <w:i/>
+          <w:lang w:val="en-US"/>
+        </w:rPr>
+        <w:t xml:space="preserve">p </w:t>
+      </w:r>
+      <w:r>
+        <w:rPr>
+          <w:lang w:val="en-US"/>
+        </w:rPr>
+        <w:t>&lt; 0.001</w:t>
+      </w:r>
+      <w:r>
+        <w:rPr>
+          <w:lang w:val="en-US"/>
+        </w:rPr>
+        <w:t>)</w:t>
+      </w:r>
+      <w:r>
+        <w:rPr>
+          <w:lang w:val="en-US"/>
+        </w:rPr>
+        <w:t>. Also in line with our scenario, the average biomass of the cultivars in pure stands was a very good predictor of mixture RYT in S treatment</w:t>
+      </w:r>
+      <w:r>
+        <w:rPr>
+          <w:lang w:val="en-US"/>
+        </w:rPr>
+        <w:t xml:space="preserve"> (Figure 5b)</w:t>
+      </w:r>
+      <w:r>
+        <w:rPr>
+          <w:lang w:val="en-US"/>
+        </w:rPr>
+        <w:t xml:space="preserve">: mixing cultivars with high biomass production in pure stands resulted in </w:t>
+      </w:r>
+      <w:r>
+        <w:rPr>
+          <w:lang w:val="en-US"/>
+        </w:rPr>
+        <w:t>low</w:t>
+      </w:r>
+      <w:r>
+        <w:rPr>
+          <w:lang w:val="en-US"/>
+        </w:rPr>
+        <w:t xml:space="preserve"> RYT in mixture</w:t>
+      </w:r>
+      <w:r>
+        <w:rPr>
+          <w:lang w:val="en-US"/>
+        </w:rPr>
+        <w:t xml:space="preserve"> (Pearson’s </w:t>
+      </w:r>
+      <w:r>
+        <w:rPr>
+          <w:i/>
+          <w:lang w:val="en-US"/>
+        </w:rPr>
+        <w:t>R</w:t>
+      </w:r>
+      <w:r>
+        <w:rPr>
+          <w:lang w:val="en-US"/>
+        </w:rPr>
+        <w:t xml:space="preserve"> = -0.74, slope =</w:t>
+      </w:r>
+      <w:r>
+        <w:rPr>
+          <w:lang w:val="en-US"/>
+        </w:rPr>
+        <w:t xml:space="preserve"> -3.98.10</w:t>
+      </w:r>
+      <w:r>
+        <w:rPr>
+          <w:vertAlign w:val="superscript"/>
+          <w:lang w:val="en-US"/>
+        </w:rPr>
+        <w:t>-4</w:t>
+      </w:r>
+      <w:r>
+        <w:rPr>
+          <w:lang w:val="en-US"/>
+        </w:rPr>
+        <w:t xml:space="preserve"> mg</w:t>
+      </w:r>
+      <w:r>
+        <w:rPr>
+          <w:vertAlign w:val="superscript"/>
+          <w:lang w:val="en-US"/>
+        </w:rPr>
+        <w:t xml:space="preserve"> -1</w:t>
+      </w:r>
+      <w:r>
+        <w:rPr>
+          <w:lang w:val="en-US"/>
+        </w:rPr>
+        <w:t xml:space="preserve">, </w:t>
+      </w:r>
+      <w:r>
+        <w:rPr>
+          <w:i/>
+          <w:lang w:val="en-US"/>
+        </w:rPr>
+        <w:t xml:space="preserve">p </w:t>
+      </w:r>
+      <w:r>
+        <w:rPr>
+          <w:lang w:val="en-US"/>
+        </w:rPr>
+        <w:t xml:space="preserve">&lt; 0.001). This relationship was much weaker in the C treatment (Pearson’s </w:t>
+      </w:r>
+      <w:r>
+        <w:rPr>
+          <w:i/>
+          <w:lang w:val="en-US"/>
+        </w:rPr>
+        <w:t>R</w:t>
+      </w:r>
+      <w:r>
+        <w:rPr>
+          <w:lang w:val="en-US"/>
+        </w:rPr>
+        <w:t xml:space="preserve"> = -0.27, slope = </w:t>
+      </w:r>
+      <w:r>
+        <w:rPr>
+          <w:lang w:val="en-US"/>
+        </w:rPr>
+        <w:t>-1.76.10</w:t>
+      </w:r>
+      <w:r>
+        <w:rPr>
+          <w:vertAlign w:val="superscript"/>
+          <w:lang w:val="en-US"/>
+        </w:rPr>
+        <w:t>-4</w:t>
+      </w:r>
+      <w:r>
+        <w:rPr>
+          <w:lang w:val="en-US"/>
+        </w:rPr>
+        <w:t xml:space="preserve"> </w:t>
+      </w:r>
+      <w:r>
+        <w:rPr>
+          <w:lang w:val="en-US"/>
+        </w:rPr>
+        <w:t>mg</w:t>
+      </w:r>
+      <w:r>
+        <w:rPr>
+          <w:vertAlign w:val="superscript"/>
+          <w:lang w:val="en-US"/>
+        </w:rPr>
+        <w:t xml:space="preserve"> -1</w:t>
+      </w:r>
+      <w:r>
+        <w:rPr>
+          <w:lang w:val="en-US"/>
+        </w:rPr>
+        <w:t xml:space="preserve">, </w:t>
+      </w:r>
+      <w:r>
+        <w:rPr>
+          <w:i/>
+          <w:lang w:val="en-US"/>
+        </w:rPr>
+        <w:t xml:space="preserve">p </w:t>
+      </w:r>
+      <w:r>
+        <w:rPr>
+          <w:lang w:val="en-US"/>
+        </w:rPr>
+        <w:t>= 0.044)</w:t>
+      </w:r>
+      <w:r>
+        <w:rPr>
+          <w:lang w:val="en-US"/>
+        </w:rPr>
         <w:t>.</w:t>
       </w:r>
       <w:r>
         <w:rPr>
           <w:lang w:val="en-US"/>
         </w:rPr>
-        <w:t xml:space="preserve"> Such relaxed competition might in turn lead to a disengagement from the arms race between seedling</w:t>
-      </w:r>
-      <w:r>
-        <w:rPr>
-          <w:lang w:val="en-US"/>
-        </w:rPr>
-        <w:t>s</w:t>
-      </w:r>
-      <w:r>
-        <w:rPr>
-          <w:lang w:val="en-US"/>
-        </w:rPr>
-        <w:t xml:space="preserve">, and thus to reduced above and belowground biomass production. To validate this scenario, we first checked the relationship between the biomass of the pure stands and their root surface. As expected under our hypothesis, there was a strong positive relationship between the total biomass of the </w:t>
-      </w:r>
-      <w:r>
-        <w:rPr>
-          <w:lang w:val="en-US"/>
-        </w:rPr>
-        <w:t>pure stands</w:t>
-      </w:r>
-      <w:r>
-        <w:rPr>
-          <w:lang w:val="en-US"/>
-        </w:rPr>
-        <w:t xml:space="preserve"> and their root surface. </w:t>
-      </w:r>
-      <w:r>
-        <w:rPr>
-          <w:lang w:val="en-US"/>
-        </w:rPr>
-        <w:t>This relationship was stronger in the S treatment</w:t>
-      </w:r>
-      <w:r>
-        <w:rPr>
-          <w:lang w:val="en-US"/>
-        </w:rPr>
-        <w:t xml:space="preserve"> (Figure 5a)</w:t>
-      </w:r>
-      <w:r>
-        <w:rPr>
-          <w:lang w:val="en-US"/>
-        </w:rPr>
-        <w:t>. Also in line with our scenario, the average biomass of the cultivars in pure stands was a very good predictor of mixture RYT</w:t>
-      </w:r>
-      <w:r>
-        <w:rPr>
-          <w:lang w:val="en-US"/>
-        </w:rPr>
-        <w:t>, especially</w:t>
-      </w:r>
-      <w:r>
-        <w:rPr>
-          <w:lang w:val="en-US"/>
-        </w:rPr>
-        <w:t xml:space="preserve"> in S treatment: mixing cultivars with high biomass production in pure stands resulted in decreased RYT in mixture</w:t>
-      </w:r>
-      <w:r>
-        <w:rPr>
-          <w:lang w:val="en-US"/>
-        </w:rPr>
-        <w:t xml:space="preserve"> (Figure 5b)</w:t>
-      </w:r>
-      <w:r>
-        <w:rPr>
-          <w:lang w:val="en-US"/>
-        </w:rPr>
-        <w:t>.</w:t>
+        <w:t xml:space="preserve"> In the S treatment, we</w:t>
+      </w:r>
+      <w:r>
+        <w:rPr>
+          <w:lang w:val="en-US"/>
+        </w:rPr>
+        <w:t xml:space="preserve"> found that </w:t>
+      </w:r>
+      <w:r>
+        <w:rPr>
+          <w:lang w:val="en-US"/>
+        </w:rPr>
+        <w:t xml:space="preserve">biomass change in mixture was highly correlated with </w:t>
+      </w:r>
+      <w:r>
+        <w:rPr>
+          <w:lang w:val="en-US"/>
+        </w:rPr>
+        <w:t>root surface</w:t>
+      </w:r>
+      <w:r>
+        <w:rPr>
+          <w:lang w:val="en-US"/>
+        </w:rPr>
+        <w:t xml:space="preserve"> in monoculture</w:t>
       </w:r>
       <w:r>
         <w:rPr>
@@ -6013,19 +7638,153 @@
         <w:rPr>
           <w:lang w:val="en-US"/>
         </w:rPr>
-        <w:t xml:space="preserve">We also found that cultivars with the highest root surface and highest biomass production in pure stands were the ones with the sharpest </w:t>
-      </w:r>
-      <w:r>
-        <w:rPr>
-          <w:lang w:val="en-US"/>
-        </w:rPr>
-        <w:t xml:space="preserve">biomass </w:t>
-      </w:r>
-      <w:r>
-        <w:rPr>
-          <w:lang w:val="en-US"/>
-        </w:rPr>
-        <w:t xml:space="preserve">reduction in mixture, again only in the S treatment. </w:t>
+        <w:t>(</w:t>
+      </w:r>
+      <w:r>
+        <w:rPr>
+          <w:lang w:val="en-US"/>
+        </w:rPr>
+        <w:t xml:space="preserve">Pearson’s </w:t>
+      </w:r>
+      <w:r>
+        <w:rPr>
+          <w:i/>
+          <w:lang w:val="en-US"/>
+        </w:rPr>
+        <w:t>R</w:t>
+      </w:r>
+      <w:r>
+        <w:rPr>
+          <w:lang w:val="en-US"/>
+        </w:rPr>
+        <w:t xml:space="preserve"> = -0.70, </w:t>
+      </w:r>
+      <w:r>
+        <w:rPr>
+          <w:i/>
+          <w:lang w:val="en-US"/>
+        </w:rPr>
+        <w:t xml:space="preserve">p </w:t>
+      </w:r>
+      <w:r>
+        <w:rPr>
+          <w:lang w:val="en-US"/>
+        </w:rPr>
+        <w:t>&lt; 0.001</w:t>
+      </w:r>
+      <w:r>
+        <w:rPr>
+          <w:lang w:val="en-US"/>
+        </w:rPr>
+        <w:t xml:space="preserve">) </w:t>
+      </w:r>
+      <w:r>
+        <w:rPr>
+          <w:lang w:val="en-US"/>
+        </w:rPr>
+        <w:t xml:space="preserve">and biomass production in pure stands </w:t>
+      </w:r>
+      <w:r>
+        <w:rPr>
+          <w:lang w:val="en-US"/>
+        </w:rPr>
+        <w:t>(</w:t>
+      </w:r>
+      <w:r>
+        <w:rPr>
+          <w:lang w:val="en-US"/>
+        </w:rPr>
+        <w:t xml:space="preserve">Pearson’s </w:t>
+      </w:r>
+      <w:r>
+        <w:rPr>
+          <w:i/>
+          <w:lang w:val="en-US"/>
+        </w:rPr>
+        <w:t>R</w:t>
+      </w:r>
+      <w:r>
+        <w:rPr>
+          <w:lang w:val="en-US"/>
+        </w:rPr>
+        <w:t xml:space="preserve"> = -0.73, </w:t>
+      </w:r>
+      <w:r>
+        <w:rPr>
+          <w:i/>
+          <w:lang w:val="en-US"/>
+        </w:rPr>
+        <w:t xml:space="preserve">p </w:t>
+      </w:r>
+      <w:r>
+        <w:rPr>
+          <w:lang w:val="en-US"/>
+        </w:rPr>
+        <w:t>&lt; 0.001</w:t>
+      </w:r>
+      <w:r>
+        <w:rPr>
+          <w:lang w:val="en-US"/>
+        </w:rPr>
+        <w:t>)</w:t>
+      </w:r>
+      <w:r>
+        <w:rPr>
+          <w:lang w:val="en-US"/>
+        </w:rPr>
+        <w:t xml:space="preserve">. None of these two relationships were significant in the C treatment (Pearson’s </w:t>
+      </w:r>
+      <w:r>
+        <w:rPr>
+          <w:i/>
+          <w:lang w:val="en-US"/>
+        </w:rPr>
+        <w:t>R</w:t>
+      </w:r>
+      <w:r>
+        <w:rPr>
+          <w:lang w:val="en-US"/>
+        </w:rPr>
+        <w:t xml:space="preserve"> = -0.17, </w:t>
+      </w:r>
+      <w:r>
+        <w:rPr>
+          <w:i/>
+          <w:lang w:val="en-US"/>
+        </w:rPr>
+        <w:t xml:space="preserve">p </w:t>
+      </w:r>
+      <w:r>
+        <w:rPr>
+          <w:lang w:val="en-US"/>
+        </w:rPr>
+        <w:t xml:space="preserve">=0.072, and Pearson’s </w:t>
+      </w:r>
+      <w:r>
+        <w:rPr>
+          <w:i/>
+          <w:lang w:val="en-US"/>
+        </w:rPr>
+        <w:t>R</w:t>
+      </w:r>
+      <w:r>
+        <w:rPr>
+          <w:lang w:val="en-US"/>
+        </w:rPr>
+        <w:t xml:space="preserve"> = -0.14, </w:t>
+      </w:r>
+      <w:r>
+        <w:rPr>
+          <w:i/>
+          <w:lang w:val="en-US"/>
+        </w:rPr>
+        <w:t xml:space="preserve">p </w:t>
+      </w:r>
+      <w:r>
+        <w:rPr>
+          <w:lang w:val="en-US"/>
+        </w:rPr>
+        <w:t xml:space="preserve">=0.15, respectively). </w:t>
       </w:r>
     </w:p>
     <w:p>
@@ -8733,6 +10492,8 @@
       <w:pPr>
         <w:pStyle w:val="Commentaire"/>
         <w:rPr>
+          <w:sz w:val="16"/>
+          <w:szCs w:val="16"/>
           <w:lang w:val="en-GB"/>
         </w:rPr>
       </w:pPr>
@@ -8744,15 +10505,17 @@
       </w:r>
       <w:r>
         <w:rPr>
+          <w:rStyle w:val="Marquedecommentaire"/>
           <w:lang w:val="en-GB"/>
         </w:rPr>
-        <w:t>Don’t know if this is a</w:t>
-      </w:r>
-      <w:r>
-        <w:rPr>
+        <w:t>Please che</w:t>
+      </w:r>
+      <w:r>
+        <w:rPr>
+          <w:rStyle w:val="Marquedecommentaire"/>
           <w:lang w:val="en-GB"/>
         </w:rPr>
-        <w:t>ccurate. Need to be checked</w:t>
+        <w:t>ck if this is correct</w:t>
       </w:r>
     </w:p>
   </w:comment>
@@ -8784,7 +10547,7 @@
       </w:r>
     </w:p>
   </w:comment>
-  <w:comment w:id="2" w:author="Germain Montazeaud" w:date="2024-03-05T17:58:00Z" w:initials="GM">
+  <w:comment w:id="2" w:author="Germain Montazeaud" w:date="2024-03-05T11:43:00Z" w:initials="GM">
     <w:p>
       <w:pPr>
         <w:pStyle w:val="Commentaire"/>
@@ -8802,17 +10565,17 @@
         <w:rPr>
           <w:lang w:val="en-GB"/>
         </w:rPr>
-        <w:t>Whole paragraph needs to b</w:t>
+        <w:t xml:space="preserve">I could not find information </w:t>
       </w:r>
       <w:r>
         <w:rPr>
           <w:lang w:val="en-GB"/>
         </w:rPr>
-        <w:t>e checked</w:t>
+        <w:t>on the germination conditions</w:t>
       </w:r>
     </w:p>
   </w:comment>
-  <w:comment w:id="3" w:author="Germain Montazeaud" w:date="2024-03-05T11:43:00Z" w:initials="GM">
+  <w:comment w:id="3" w:author="Germain Montazeaud" w:date="2024-04-07T18:32:00Z" w:initials="GM">
     <w:p>
       <w:pPr>
         <w:pStyle w:val="Commentaire"/>
@@ -8830,13 +10593,109 @@
         <w:rPr>
           <w:lang w:val="en-GB"/>
         </w:rPr>
-        <w:t xml:space="preserve">I could not find information </w:t>
+        <w:t>Please provide a table with a</w:t>
       </w:r>
       <w:r>
         <w:rPr>
           <w:lang w:val="en-GB"/>
         </w:rPr>
-        <w:t>on the germination conditions</w:t>
+        <w:t xml:space="preserve"> description of the nutritive solution</w:t>
+      </w:r>
+    </w:p>
+  </w:comment>
+  <w:comment w:id="4" w:author="Germain Montazeaud" w:date="2024-04-07T18:45:00Z" w:initials="GM">
+    <w:p>
+      <w:pPr>
+        <w:pStyle w:val="Commentaire"/>
+        <w:rPr>
+          <w:lang w:val="en-GB"/>
+        </w:rPr>
+      </w:pPr>
+      <w:r>
+        <w:rPr>
+          <w:rStyle w:val="Marquedecommentaire"/>
+        </w:rPr>
+        <w:annotationRef/>
+      </w:r>
+      <w:r>
+        <w:rPr>
+          <w:lang w:val="en-GB"/>
+        </w:rPr>
+        <w:t xml:space="preserve">Please insert here </w:t>
+      </w:r>
+      <w:r>
+        <w:rPr>
+          <w:lang w:val="en-GB"/>
+        </w:rPr>
+        <w:t>a</w:t>
+      </w:r>
+      <w:r>
+        <w:rPr>
+          <w:lang w:val="en-GB"/>
+        </w:rPr>
+        <w:t xml:space="preserve"> d</w:t>
+      </w:r>
+      <w:r>
+        <w:rPr>
+          <w:lang w:val="en-GB"/>
+        </w:rPr>
+        <w:t>escription of the image analysis pipe-line</w:t>
+      </w:r>
+    </w:p>
+  </w:comment>
+  <w:comment w:id="5" w:author="Germain Montazeaud" w:date="2024-04-07T18:37:00Z" w:initials="GM">
+    <w:p>
+      <w:pPr>
+        <w:pStyle w:val="Commentaire"/>
+        <w:rPr>
+          <w:lang w:val="en-GB"/>
+        </w:rPr>
+      </w:pPr>
+      <w:r>
+        <w:rPr>
+          <w:rStyle w:val="Marquedecommentaire"/>
+        </w:rPr>
+        <w:annotationRef/>
+      </w:r>
+      <w:r>
+        <w:rPr>
+          <w:lang w:val="en-GB"/>
+        </w:rPr>
+        <w:t>Please add information on biomass d</w:t>
+      </w:r>
+      <w:r>
+        <w:rPr>
+          <w:lang w:val="en-GB"/>
+        </w:rPr>
+        <w:t>rying conditions</w:t>
+      </w:r>
+    </w:p>
+  </w:comment>
+  <w:comment w:id="6" w:author="Germain Montazeaud" w:date="2024-04-07T18:49:00Z" w:initials="GM">
+    <w:p>
+      <w:pPr>
+        <w:pStyle w:val="Commentaire"/>
+        <w:rPr>
+          <w:lang w:val="en-GB"/>
+        </w:rPr>
+      </w:pPr>
+      <w:r>
+        <w:rPr>
+          <w:rStyle w:val="Marquedecommentaire"/>
+        </w:rPr>
+        <w:annotationRef/>
+      </w:r>
+      <w:r>
+        <w:rPr>
+          <w:lang w:val="en-GB"/>
+        </w:rPr>
+        <w:t>Please insert here a description o</w:t>
+      </w:r>
+      <w:r>
+        <w:rPr>
+          <w:lang w:val="en-GB"/>
+        </w:rPr>
+        <w:t xml:space="preserve">f the computation of Leaf N from NIR spectrums. </w:t>
       </w:r>
     </w:p>
   </w:comment>
@@ -8845,10 +10704,13 @@
 
 <file path=word/commentsExtended.xml><?xml version="1.0" encoding="utf-8"?>
 <w15:commentsEx xmlns:wpc="http://schemas.microsoft.com/office/word/2010/wordprocessingCanvas" xmlns:cx="http://schemas.microsoft.com/office/drawing/2014/chartex" xmlns:cx1="http://schemas.microsoft.com/office/drawing/2015/9/8/chartex" xmlns:mc="http://schemas.openxmlformats.org/markup-compatibility/2006" xmlns:o="urn:schemas-microsoft-com:office:office" xmlns:r="http://schemas.openxmlformats.org/officeDocument/2006/relationships" xmlns:m="http://schemas.openxmlformats.org/officeDocument/2006/math" xmlns:v="urn:schemas-microsoft-com:vml" xmlns:wp14="http://schemas.microsoft.com/office/word/2010/wordprocessingDrawing" xmlns:wp="http://schemas.openxmlformats.org/drawingml/2006/wordprocessingDrawing" xmlns:w10="urn:schemas-microsoft-com:office:word" xmlns:w="http://schemas.openxmlformats.org/wordprocessingml/2006/main" xmlns:w14="http://schemas.microsoft.com/office/word/2010/wordml" xmlns:w15="http://schemas.microsoft.com/office/word/2012/wordml" xmlns:w16se="http://schemas.microsoft.com/office/word/2015/wordml/symex" xmlns:wpg="http://schemas.microsoft.com/office/word/2010/wordprocessingGroup" xmlns:wpi="http://schemas.microsoft.com/office/word/2010/wordprocessingInk" xmlns:wne="http://schemas.microsoft.com/office/word/2006/wordml" xmlns:wps="http://schemas.microsoft.com/office/word/2010/wordprocessingShape" mc:Ignorable="w14 w15 w16se wp14">
-  <w15:commentEx w15:paraId="10B6E476" w15:done="0"/>
+  <w15:commentEx w15:paraId="2BCE79E3" w15:done="0"/>
   <w15:commentEx w15:paraId="7B8BEA55" w15:done="0"/>
-  <w15:commentEx w15:paraId="0E46A73B" w15:done="0"/>
   <w15:commentEx w15:paraId="6AF840D3" w15:done="0"/>
+  <w15:commentEx w15:paraId="58385500" w15:done="0"/>
+  <w15:commentEx w15:paraId="1527D911" w15:done="0"/>
+  <w15:commentEx w15:paraId="15BC0092" w15:done="0"/>
+  <w15:commentEx w15:paraId="761EF798" w15:done="0"/>
 </w15:commentsEx>
 </file>
 
@@ -9308,7 +11170,6 @@
   <w:style w:type="character" w:default="1" w:styleId="Policepardfaut">
     <w:name w:val="Default Paragraph Font"/>
     <w:uiPriority w:val="1"/>
-    <w:semiHidden/>
     <w:unhideWhenUsed/>
   </w:style>
   <w:style w:type="table" w:default="1" w:styleId="TableauNormal">
@@ -9839,7 +11700,7 @@
 </file>
 
 <file path=customXml/itemProps1.xml><?xml version="1.0" encoding="utf-8"?>
-<ds:datastoreItem xmlns:ds="http://schemas.openxmlformats.org/officeDocument/2006/customXml" ds:itemID="{2EE09CB3-3F55-414A-9BFA-C55666328834}">
+<ds:datastoreItem xmlns:ds="http://schemas.openxmlformats.org/officeDocument/2006/customXml" ds:itemID="{06EA0436-15F9-49E5-86C9-4D84FA5C7F87}">
   <ds:schemaRefs>
     <ds:schemaRef ds:uri="http://schemas.openxmlformats.org/officeDocument/2006/bibliography"/>
   </ds:schemaRefs>

</xml_diff>